<commit_message>
Minor corrections in Documentation
</commit_message>
<xml_diff>
--- a/Documentation/AREDN Setup-Deutsch.docx
+++ b/Documentation/AREDN Setup-Deutsch.docx
@@ -874,7 +874,14 @@
                 <w:noProof/>
                 <w:webHidden/>
               </w:rPr>
-              <w:t>10</w:t>
+              <w:t>1</w:t>
+            </w:r>
+            <w:r>
+              <w:rPr>
+                <w:noProof/>
+                <w:webHidden/>
+              </w:rPr>
+              <w:t>0</w:t>
             </w:r>
             <w:r>
               <w:rPr>
@@ -1106,7 +1113,21 @@
         <w:rPr>
           <w:lang w:val="de-CH"/>
         </w:rPr>
-        <w:t xml:space="preserve">Jetzt sollten Sie alle benötigten Dateien in Ihrem Downloads/ </w:t>
+        <w:t xml:space="preserve">Jetzt sollten Sie alle benötigten Dateien </w:t>
+      </w:r>
+      <w:proofErr w:type="gramStart"/>
+      <w:r>
+        <w:rPr>
+          <w:lang w:val="de-CH"/>
+        </w:rPr>
+        <w:t>in Ihrem Downloads</w:t>
+      </w:r>
+      <w:proofErr w:type="gramEnd"/>
+      <w:r>
+        <w:rPr>
+          <w:lang w:val="de-CH"/>
+        </w:rPr>
+        <w:t xml:space="preserve">/ </w:t>
       </w:r>
       <w:proofErr w:type="spellStart"/>
       <w:r>
@@ -1545,10 +1566,18 @@
         <w:t xml:space="preserve"> ein, während Sie die Lautsprechertaste gedrückt halten, bis Sie eine </w:t>
       </w:r>
       <w:r>
-        <w:t xml:space="preserve">Auswahl ( </w:t>
-      </w:r>
-      <w:r>
-        <w:t xml:space="preserve">TFTP oder USB) oder den </w:t>
+        <w:t xml:space="preserve">Auswahl </w:t>
+      </w:r>
+      <w:proofErr w:type="gramStart"/>
+      <w:r>
+        <w:t xml:space="preserve">( </w:t>
+      </w:r>
+      <w:r>
+        <w:t>TFTP</w:t>
+      </w:r>
+      <w:proofErr w:type="gramEnd"/>
+      <w:r>
+        <w:t xml:space="preserve"> oder USB) oder den </w:t>
       </w:r>
       <w:r>
         <w:t>untenstehenden</w:t>
@@ -1577,8 +1606,13 @@
         <w:t xml:space="preserve">Füllen Sie die Felder wie gezeigt aus. Stellen Sie sicher, dass Sie eine freie IP-Adresse für das Telefon verwenden (z. B. </w:t>
       </w:r>
       <w:r>
-        <w:t>192.168.0.230) :</w:t>
-      </w:r>
+        <w:t>192.168.0.230</w:t>
+      </w:r>
+      <w:proofErr w:type="gramStart"/>
+      <w:r>
+        <w:t>) :</w:t>
+      </w:r>
+      <w:proofErr w:type="gramEnd"/>
     </w:p>
     <w:p>
       <w:pPr>
@@ -1594,6 +1628,7 @@
         <w:t>IP -</w:t>
       </w:r>
       <w:proofErr w:type="spellStart"/>
+      <w:proofErr w:type="gramStart"/>
       <w:r>
         <w:rPr>
           <w:lang w:val="en-GB"/>
@@ -1605,7 +1640,14 @@
         <w:rPr>
           <w:lang w:val="en-GB"/>
         </w:rPr>
-        <w:t xml:space="preserve"> : 192.168.0.230</w:t>
+        <w:t xml:space="preserve"> :</w:t>
+      </w:r>
+      <w:proofErr w:type="gramEnd"/>
+      <w:r>
+        <w:rPr>
+          <w:lang w:val="en-GB"/>
+        </w:rPr>
+        <w:t xml:space="preserve"> 192.168.0.230</w:t>
       </w:r>
     </w:p>
     <w:p>
@@ -1936,12 +1978,14 @@
         <w:t>honebook</w:t>
       </w:r>
       <w:proofErr w:type="spellEnd"/>
+      <w:proofErr w:type="gramStart"/>
       <w:r>
         <w:t xml:space="preserve">“ </w:t>
       </w:r>
       <w:r>
         <w:t>.</w:t>
       </w:r>
+      <w:proofErr w:type="gramEnd"/>
     </w:p>
     <w:p>
       <w:r>
@@ -2280,7 +2324,21 @@
         <w:rPr>
           <w:lang w:val="de-CH"/>
         </w:rPr>
-        <w:t xml:space="preserve"> installieren . Wenn nicht, fahren Sie mit dem nächsten Kapitel fort.</w:t>
+        <w:t xml:space="preserve"> </w:t>
+      </w:r>
+      <w:proofErr w:type="gramStart"/>
+      <w:r>
+        <w:rPr>
+          <w:lang w:val="de-CH"/>
+        </w:rPr>
+        <w:t>installieren .</w:t>
+      </w:r>
+      <w:proofErr w:type="gramEnd"/>
+      <w:r>
+        <w:rPr>
+          <w:lang w:val="de-CH"/>
+        </w:rPr>
+        <w:t xml:space="preserve"> Wenn nicht, fahren Sie mit dem nächsten Kapitel fort.</w:t>
       </w:r>
     </w:p>
     <w:p>
@@ -2431,11 +2489,19 @@
         </w:rPr>
         <w:t xml:space="preserve">Indem wir die neueste Version </w:t>
       </w:r>
-      <w:r>
-        <w:rPr>
-          <w:lang w:val="de-CH"/>
-        </w:rPr>
-        <w:t xml:space="preserve">des Verzeichnis </w:t>
+      <w:proofErr w:type="gramStart"/>
+      <w:r>
+        <w:rPr>
+          <w:lang w:val="de-CH"/>
+        </w:rPr>
+        <w:t>des Verzeichnis</w:t>
+      </w:r>
+      <w:proofErr w:type="gramEnd"/>
+      <w:r>
+        <w:rPr>
+          <w:lang w:val="de-CH"/>
+        </w:rPr>
+        <w:t xml:space="preserve"> </w:t>
       </w:r>
       <w:r>
         <w:rPr>
@@ -2641,7 +2707,21 @@
         <w:rPr>
           <w:lang w:val="de-CH"/>
         </w:rPr>
-        <w:t>-Router, mit dem sie verbunden sind. Ein Telefon erhält also sein Telefonbuch , solange sein Router funktioniert.</w:t>
+        <w:t xml:space="preserve">-Router, mit dem sie verbunden sind. Ein Telefon erhält also sein </w:t>
+      </w:r>
+      <w:proofErr w:type="gramStart"/>
+      <w:r>
+        <w:rPr>
+          <w:lang w:val="de-CH"/>
+        </w:rPr>
+        <w:t>Telefonbuch ,</w:t>
+      </w:r>
+      <w:proofErr w:type="gramEnd"/>
+      <w:r>
+        <w:rPr>
+          <w:lang w:val="de-CH"/>
+        </w:rPr>
+        <w:t xml:space="preserve"> solange sein Router funktioniert.</w:t>
       </w:r>
     </w:p>
     <w:p>
@@ -2703,7 +2783,21 @@
         <w:rPr>
           <w:lang w:val="de-CH"/>
         </w:rPr>
-        <w:t xml:space="preserve">Sie eine Telefonanlage betreiben wollen oder müssen, ist die Adresse einfach eine Telefonnummer wie 178230. In der Schweiz verwenden wir die „ Postleitzahl </w:t>
+        <w:t xml:space="preserve">Sie eine Telefonanlage betreiben wollen oder müssen, ist die Adresse einfach eine Telefonnummer wie 178230. In der Schweiz verwenden wir die </w:t>
+      </w:r>
+      <w:proofErr w:type="gramStart"/>
+      <w:r>
+        <w:rPr>
+          <w:lang w:val="de-CH"/>
+        </w:rPr>
+        <w:t>„ Postleitzahl</w:t>
+      </w:r>
+      <w:proofErr w:type="gramEnd"/>
+      <w:r>
+        <w:rPr>
+          <w:lang w:val="de-CH"/>
+        </w:rPr>
+        <w:t xml:space="preserve"> </w:t>
       </w:r>
       <w:r>
         <w:rPr>
@@ -2929,10 +3023,10 @@
           <w:noProof/>
         </w:rPr>
         <w:drawing>
-          <wp:inline distT="0" distB="0" distL="0" distR="0" wp14:anchorId="3C5C47F0" wp14:editId="22113017">
-            <wp:extent cx="4182701" cy="1459871"/>
-            <wp:effectExtent l="0" t="0" r="8890" b="6985"/>
-            <wp:docPr id="1943114837" name="Grafik 1" descr="Ein Bild, das Text, Screenshot, Display, Schrift enthält.&#10;&#10;Automatisch generierte Beschreibung"/>
+          <wp:inline distT="0" distB="0" distL="0" distR="0" wp14:anchorId="7ADB6237" wp14:editId="774FE9D0">
+            <wp:extent cx="5943600" cy="1267460"/>
+            <wp:effectExtent l="0" t="0" r="0" b="8890"/>
+            <wp:docPr id="742538182" name="Grafik 1"/>
             <wp:cNvGraphicFramePr>
               <a:graphicFrameLocks xmlns:a="http://schemas.openxmlformats.org/drawingml/2006/main" noChangeAspect="1"/>
             </wp:cNvGraphicFramePr>
@@ -2940,7 +3034,7 @@
               <a:graphicData uri="http://schemas.openxmlformats.org/drawingml/2006/picture">
                 <pic:pic xmlns:pic="http://schemas.openxmlformats.org/drawingml/2006/picture">
                   <pic:nvPicPr>
-                    <pic:cNvPr id="1943114837" name="Grafik 1" descr="Ein Bild, das Text, Screenshot, Display, Schrift enthält.&#10;&#10;Automatisch generierte Beschreibung"/>
+                    <pic:cNvPr id="742538182" name=""/>
                     <pic:cNvPicPr/>
                   </pic:nvPicPr>
                   <pic:blipFill>
@@ -2952,7 +3046,7 @@
                   <pic:spPr>
                     <a:xfrm>
                       <a:off x="0" y="0"/>
-                      <a:ext cx="4197849" cy="1465158"/>
+                      <a:ext cx="5943600" cy="1267460"/>
                     </a:xfrm>
                     <a:prstGeom prst="rect">
                       <a:avLst/>
@@ -3019,26 +3113,39 @@
     <w:p>
       <w:pPr>
         <w:rPr>
-          <w:lang w:val="de-CH"/>
-        </w:rPr>
-      </w:pPr>
+          <w:color w:val="FF0000"/>
+          <w:lang w:val="de-CH"/>
+        </w:rPr>
+      </w:pPr>
+      <w:proofErr w:type="gramStart"/>
       <w:r>
         <w:rPr>
           <w:b/>
           <w:bCs/>
+          <w:color w:val="FF0000"/>
           <w:lang w:val="de-CH"/>
         </w:rPr>
         <w:t xml:space="preserve">Wichtig </w:t>
       </w:r>
       <w:r>
         <w:rPr>
-          <w:lang w:val="de-CH"/>
-        </w:rPr>
-        <w:t xml:space="preserve">: Wenn Sie Ihren Router neu </w:t>
+          <w:color w:val="FF0000"/>
+          <w:lang w:val="de-CH"/>
+        </w:rPr>
+        <w:t>:</w:t>
+      </w:r>
+      <w:proofErr w:type="gramEnd"/>
+      <w:r>
+        <w:rPr>
+          <w:color w:val="FF0000"/>
+          <w:lang w:val="de-CH"/>
+        </w:rPr>
+        <w:t xml:space="preserve"> Wenn Sie Ihren Router neu </w:t>
       </w:r>
       <w:proofErr w:type="spellStart"/>
       <w:r>
         <w:rPr>
+          <w:color w:val="FF0000"/>
           <w:lang w:val="de-CH"/>
         </w:rPr>
         <w:t>flashen</w:t>
@@ -3046,6 +3153,7 @@
       <w:proofErr w:type="spellEnd"/>
       <w:r>
         <w:rPr>
+          <w:color w:val="FF0000"/>
           <w:lang w:val="de-CH"/>
         </w:rPr>
         <w:t xml:space="preserve"> oder aktualisieren, werden alle drei Pakete gelöscht und müssen erneut installiert werden.</w:t>
@@ -3075,10 +3183,10 @@
           <w:noProof/>
         </w:rPr>
         <w:drawing>
-          <wp:inline distT="0" distB="0" distL="0" distR="0" wp14:anchorId="68B3F6F3" wp14:editId="1364BE08">
-            <wp:extent cx="4259655" cy="1203717"/>
-            <wp:effectExtent l="0" t="0" r="7620" b="0"/>
-            <wp:docPr id="1931974796" name="Grafik 1" descr="Ein Bild, das Text, Schrift, Screenshot, Zahl enthält.&#10;&#10;Automatisch generierte Beschreibung"/>
+          <wp:inline distT="0" distB="0" distL="0" distR="0" wp14:anchorId="1B7492D1" wp14:editId="3A288B11">
+            <wp:extent cx="4429125" cy="1355236"/>
+            <wp:effectExtent l="0" t="0" r="0" b="0"/>
+            <wp:docPr id="1633134186" name="Grafik 1"/>
             <wp:cNvGraphicFramePr>
               <a:graphicFrameLocks xmlns:a="http://schemas.openxmlformats.org/drawingml/2006/main" noChangeAspect="1"/>
             </wp:cNvGraphicFramePr>
@@ -3086,7 +3194,7 @@
               <a:graphicData uri="http://schemas.openxmlformats.org/drawingml/2006/picture">
                 <pic:pic xmlns:pic="http://schemas.openxmlformats.org/drawingml/2006/picture">
                   <pic:nvPicPr>
-                    <pic:cNvPr id="1931974796" name="Grafik 1" descr="Ein Bild, das Text, Schrift, Screenshot, Zahl enthält.&#10;&#10;Automatisch generierte Beschreibung"/>
+                    <pic:cNvPr id="1633134186" name=""/>
                     <pic:cNvPicPr/>
                   </pic:nvPicPr>
                   <pic:blipFill>
@@ -3098,7 +3206,7 @@
                   <pic:spPr>
                     <a:xfrm>
                       <a:off x="0" y="0"/>
-                      <a:ext cx="4275896" cy="1208306"/>
+                      <a:ext cx="4460529" cy="1364845"/>
                     </a:xfrm>
                     <a:prstGeom prst="rect">
                       <a:avLst/>

</xml_diff>

<commit_message>
Correction in Docu and release 1.1.1 pf phonebook
</commit_message>
<xml_diff>
--- a/Documentation/AREDN Setup-Deutsch.docx
+++ b/Documentation/AREDN Setup-Deutsch.docx
@@ -169,7 +169,7 @@
           <w:r>
             <w:fldChar w:fldCharType="separate"/>
           </w:r>
-          <w:hyperlink w:anchor="_Toc149642837" w:history="1">
+          <w:hyperlink w:anchor="_Toc149751209" w:history="1">
             <w:r>
               <w:rPr>
                 <w:rStyle w:val="Hyperlink"/>
@@ -197,7 +197,7 @@
                 <w:noProof/>
                 <w:webHidden/>
               </w:rPr>
-              <w:instrText xml:space="preserve"> PAGEREF _Toc149642837 \h </w:instrText>
+              <w:instrText xml:space="preserve"> PAGEREF _Toc149751209 \h </w:instrText>
             </w:r>
             <w:r>
               <w:rPr>
@@ -242,7 +242,7 @@
               <w14:ligatures w14:val="standardContextual"/>
             </w:rPr>
           </w:pPr>
-          <w:hyperlink w:anchor="_Toc149642838" w:history="1">
+          <w:hyperlink w:anchor="_Toc149751210" w:history="1">
             <w:r>
               <w:rPr>
                 <w:rStyle w:val="Hyperlink"/>
@@ -270,7 +270,7 @@
                 <w:noProof/>
                 <w:webHidden/>
               </w:rPr>
-              <w:instrText xml:space="preserve"> PAGEREF _Toc149642838 \h </w:instrText>
+              <w:instrText xml:space="preserve"> PAGEREF _Toc149751210 \h </w:instrText>
             </w:r>
             <w:r>
               <w:rPr>
@@ -315,7 +315,7 @@
               <w14:ligatures w14:val="standardContextual"/>
             </w:rPr>
           </w:pPr>
-          <w:hyperlink w:anchor="_Toc149642839" w:history="1">
+          <w:hyperlink w:anchor="_Toc149751211" w:history="1">
             <w:r>
               <w:rPr>
                 <w:rStyle w:val="Hyperlink"/>
@@ -343,7 +343,7 @@
                 <w:noProof/>
                 <w:webHidden/>
               </w:rPr>
-              <w:instrText xml:space="preserve"> PAGEREF _Toc149642839 \h </w:instrText>
+              <w:instrText xml:space="preserve"> PAGEREF _Toc149751211 \h </w:instrText>
             </w:r>
             <w:r>
               <w:rPr>
@@ -388,7 +388,7 @@
               <w14:ligatures w14:val="standardContextual"/>
             </w:rPr>
           </w:pPr>
-          <w:hyperlink w:anchor="_Toc149642840" w:history="1">
+          <w:hyperlink w:anchor="_Toc149751212" w:history="1">
             <w:r>
               <w:rPr>
                 <w:rStyle w:val="Hyperlink"/>
@@ -416,7 +416,7 @@
                 <w:noProof/>
                 <w:webHidden/>
               </w:rPr>
-              <w:instrText xml:space="preserve"> PAGEREF _Toc149642840 \h </w:instrText>
+              <w:instrText xml:space="preserve"> PAGEREF _Toc149751212 \h </w:instrText>
             </w:r>
             <w:r>
               <w:rPr>
@@ -461,30 +461,14 @@
               <w14:ligatures w14:val="standardContextual"/>
             </w:rPr>
           </w:pPr>
-          <w:hyperlink w:anchor="_Toc149642841" w:history="1">
+          <w:hyperlink w:anchor="_Toc149751213" w:history="1">
             <w:r>
               <w:rPr>
                 <w:rStyle w:val="Hyperlink"/>
                 <w:noProof/>
                 <w:lang w:val="de-CH"/>
               </w:rPr>
-              <w:t>Mik</w:t>
-            </w:r>
-            <w:r>
-              <w:rPr>
-                <w:rStyle w:val="Hyperlink"/>
-                <w:noProof/>
-                <w:lang w:val="de-CH"/>
-              </w:rPr>
-              <w:t>r</w:t>
-            </w:r>
-            <w:r>
-              <w:rPr>
-                <w:rStyle w:val="Hyperlink"/>
-                <w:noProof/>
-                <w:lang w:val="de-CH"/>
-              </w:rPr>
-              <w:t>otik- Hap-Router</w:t>
+              <w:t>Mikrotik Geräte flashen</w:t>
             </w:r>
             <w:r>
               <w:rPr>
@@ -505,7 +489,7 @@
                 <w:noProof/>
                 <w:webHidden/>
               </w:rPr>
-              <w:instrText xml:space="preserve"> PAGEREF _Toc149642841 \h </w:instrText>
+              <w:instrText xml:space="preserve"> PAGEREF _Toc149751213 \h </w:instrText>
             </w:r>
             <w:r>
               <w:rPr>
@@ -550,14 +534,14 @@
               <w14:ligatures w14:val="standardContextual"/>
             </w:rPr>
           </w:pPr>
-          <w:hyperlink w:anchor="_Toc149642842" w:history="1">
+          <w:hyperlink w:anchor="_Toc149751214" w:history="1">
             <w:r>
               <w:rPr>
                 <w:rStyle w:val="Hyperlink"/>
                 <w:noProof/>
                 <w:lang w:val="de-CH"/>
               </w:rPr>
-              <w:t>Flashen</w:t>
+              <w:t>Vorbereitung</w:t>
             </w:r>
             <w:r>
               <w:rPr>
@@ -578,7 +562,7 @@
                 <w:noProof/>
                 <w:webHidden/>
               </w:rPr>
-              <w:instrText xml:space="preserve"> PAGEREF _Toc149642842 \h </w:instrText>
+              <w:instrText xml:space="preserve"> PAGEREF _Toc149751214 \h </w:instrText>
             </w:r>
             <w:r>
               <w:rPr>
@@ -623,14 +607,14 @@
               <w14:ligatures w14:val="standardContextual"/>
             </w:rPr>
           </w:pPr>
-          <w:hyperlink w:anchor="_Toc149642843" w:history="1">
+          <w:hyperlink w:anchor="_Toc149751215" w:history="1">
             <w:r>
               <w:rPr>
                 <w:rStyle w:val="Hyperlink"/>
                 <w:noProof/>
                 <w:lang w:val="de-CH"/>
               </w:rPr>
-              <w:t>Setup</w:t>
+              <w:t>Flash-Elf-Datei auf das Zielgerät</w:t>
             </w:r>
             <w:r>
               <w:rPr>
@@ -651,7 +635,7 @@
                 <w:noProof/>
                 <w:webHidden/>
               </w:rPr>
-              <w:instrText xml:space="preserve"> PAGEREF _Toc149642843 \h </w:instrText>
+              <w:instrText xml:space="preserve"> PAGEREF _Toc149751215 \h </w:instrText>
             </w:r>
             <w:r>
               <w:rPr>
@@ -671,7 +655,226 @@
                 <w:noProof/>
                 <w:webHidden/>
               </w:rPr>
-              <w:t>9</w:t>
+              <w:t>12</w:t>
+            </w:r>
+            <w:r>
+              <w:rPr>
+                <w:noProof/>
+                <w:webHidden/>
+              </w:rPr>
+              <w:fldChar w:fldCharType="end"/>
+            </w:r>
+          </w:hyperlink>
+        </w:p>
+        <w:p>
+          <w:pPr>
+            <w:pStyle w:val="Verzeichnis2"/>
+            <w:tabs>
+              <w:tab w:val="right" w:leader="dot" w:pos="9350"/>
+            </w:tabs>
+            <w:rPr>
+              <w:rFonts w:eastAsiaTheme="minorEastAsia"/>
+              <w:noProof/>
+              <w:kern w:val="2"/>
+              <w:lang w:val="en-CH" w:eastAsia="en-CH"/>
+              <w14:ligatures w14:val="standardContextual"/>
+            </w:rPr>
+          </w:pPr>
+          <w:hyperlink w:anchor="_Toc149751216" w:history="1">
+            <w:r>
+              <w:rPr>
+                <w:rStyle w:val="Hyperlink"/>
+                <w:noProof/>
+                <w:lang w:val="de-CH"/>
+              </w:rPr>
+              <w:t>Flashen der AREDN-Firmware</w:t>
+            </w:r>
+            <w:r>
+              <w:rPr>
+                <w:noProof/>
+                <w:webHidden/>
+              </w:rPr>
+              <w:tab/>
+            </w:r>
+            <w:r>
+              <w:rPr>
+                <w:noProof/>
+                <w:webHidden/>
+              </w:rPr>
+              <w:fldChar w:fldCharType="begin"/>
+            </w:r>
+            <w:r>
+              <w:rPr>
+                <w:noProof/>
+                <w:webHidden/>
+              </w:rPr>
+              <w:instrText xml:space="preserve"> PAGEREF _Toc149751216 \h </w:instrText>
+            </w:r>
+            <w:r>
+              <w:rPr>
+                <w:noProof/>
+                <w:webHidden/>
+              </w:rPr>
+            </w:r>
+            <w:r>
+              <w:rPr>
+                <w:noProof/>
+                <w:webHidden/>
+              </w:rPr>
+              <w:fldChar w:fldCharType="separate"/>
+            </w:r>
+            <w:r>
+              <w:rPr>
+                <w:noProof/>
+                <w:webHidden/>
+              </w:rPr>
+              <w:t>14</w:t>
+            </w:r>
+            <w:r>
+              <w:rPr>
+                <w:noProof/>
+                <w:webHidden/>
+              </w:rPr>
+              <w:fldChar w:fldCharType="end"/>
+            </w:r>
+          </w:hyperlink>
+        </w:p>
+        <w:p>
+          <w:pPr>
+            <w:pStyle w:val="Verzeichnis2"/>
+            <w:tabs>
+              <w:tab w:val="right" w:leader="dot" w:pos="9350"/>
+            </w:tabs>
+            <w:rPr>
+              <w:rFonts w:eastAsiaTheme="minorEastAsia"/>
+              <w:noProof/>
+              <w:kern w:val="2"/>
+              <w:lang w:val="en-CH" w:eastAsia="en-CH"/>
+              <w14:ligatures w14:val="standardContextual"/>
+            </w:rPr>
+          </w:pPr>
+          <w:hyperlink w:anchor="_Toc149751217" w:history="1">
+            <w:r>
+              <w:rPr>
+                <w:rStyle w:val="Hyperlink"/>
+                <w:noProof/>
+                <w:lang w:val="de-CH"/>
+              </w:rPr>
+              <w:t>AREDN konfigurieren</w:t>
+            </w:r>
+            <w:r>
+              <w:rPr>
+                <w:noProof/>
+                <w:webHidden/>
+              </w:rPr>
+              <w:tab/>
+            </w:r>
+            <w:r>
+              <w:rPr>
+                <w:noProof/>
+                <w:webHidden/>
+              </w:rPr>
+              <w:fldChar w:fldCharType="begin"/>
+            </w:r>
+            <w:r>
+              <w:rPr>
+                <w:noProof/>
+                <w:webHidden/>
+              </w:rPr>
+              <w:instrText xml:space="preserve"> PAGEREF _Toc149751217 \h </w:instrText>
+            </w:r>
+            <w:r>
+              <w:rPr>
+                <w:noProof/>
+                <w:webHidden/>
+              </w:rPr>
+            </w:r>
+            <w:r>
+              <w:rPr>
+                <w:noProof/>
+                <w:webHidden/>
+              </w:rPr>
+              <w:fldChar w:fldCharType="separate"/>
+            </w:r>
+            <w:r>
+              <w:rPr>
+                <w:noProof/>
+                <w:webHidden/>
+              </w:rPr>
+              <w:t>15</w:t>
+            </w:r>
+            <w:r>
+              <w:rPr>
+                <w:noProof/>
+                <w:webHidden/>
+              </w:rPr>
+              <w:fldChar w:fldCharType="end"/>
+            </w:r>
+          </w:hyperlink>
+        </w:p>
+        <w:p>
+          <w:pPr>
+            <w:pStyle w:val="Verzeichnis2"/>
+            <w:tabs>
+              <w:tab w:val="right" w:leader="dot" w:pos="9350"/>
+            </w:tabs>
+            <w:rPr>
+              <w:rFonts w:eastAsiaTheme="minorEastAsia"/>
+              <w:noProof/>
+              <w:kern w:val="2"/>
+              <w:lang w:val="en-CH" w:eastAsia="en-CH"/>
+              <w14:ligatures w14:val="standardContextual"/>
+            </w:rPr>
+          </w:pPr>
+          <w:hyperlink w:anchor="_Toc149751218" w:history="1">
+            <w:r>
+              <w:rPr>
+                <w:rStyle w:val="Hyperlink"/>
+                <w:noProof/>
+                <w:lang w:val="de-CH"/>
+              </w:rPr>
+              <w:t>Einrichten eines Tunnels zum AREDN-Netzwerk</w:t>
+            </w:r>
+            <w:r>
+              <w:rPr>
+                <w:noProof/>
+                <w:webHidden/>
+              </w:rPr>
+              <w:tab/>
+            </w:r>
+            <w:r>
+              <w:rPr>
+                <w:noProof/>
+                <w:webHidden/>
+              </w:rPr>
+              <w:fldChar w:fldCharType="begin"/>
+            </w:r>
+            <w:r>
+              <w:rPr>
+                <w:noProof/>
+                <w:webHidden/>
+              </w:rPr>
+              <w:instrText xml:space="preserve"> PAGEREF _Toc149751218 \h </w:instrText>
+            </w:r>
+            <w:r>
+              <w:rPr>
+                <w:noProof/>
+                <w:webHidden/>
+              </w:rPr>
+            </w:r>
+            <w:r>
+              <w:rPr>
+                <w:noProof/>
+                <w:webHidden/>
+              </w:rPr>
+              <w:fldChar w:fldCharType="separate"/>
+            </w:r>
+            <w:r>
+              <w:rPr>
+                <w:noProof/>
+                <w:webHidden/>
+              </w:rPr>
+              <w:t>16</w:t>
             </w:r>
             <w:r>
               <w:rPr>
@@ -696,7 +899,7 @@
               <w14:ligatures w14:val="standardContextual"/>
             </w:rPr>
           </w:pPr>
-          <w:hyperlink w:anchor="_Toc149642844" w:history="1">
+          <w:hyperlink w:anchor="_Toc149751219" w:history="1">
             <w:r>
               <w:rPr>
                 <w:rStyle w:val="Hyperlink"/>
@@ -724,7 +927,7 @@
                 <w:noProof/>
                 <w:webHidden/>
               </w:rPr>
-              <w:instrText xml:space="preserve"> PAGEREF _Toc149642844 \h </w:instrText>
+              <w:instrText xml:space="preserve"> PAGEREF _Toc149751219 \h </w:instrText>
             </w:r>
             <w:r>
               <w:rPr>
@@ -744,7 +947,7 @@
                 <w:noProof/>
                 <w:webHidden/>
               </w:rPr>
-              <w:t>10</w:t>
+              <w:t>19</w:t>
             </w:r>
             <w:r>
               <w:rPr>
@@ -769,7 +972,7 @@
               <w14:ligatures w14:val="standardContextual"/>
             </w:rPr>
           </w:pPr>
-          <w:hyperlink w:anchor="_Toc149642845" w:history="1">
+          <w:hyperlink w:anchor="_Toc149751220" w:history="1">
             <w:r>
               <w:rPr>
                 <w:rStyle w:val="Hyperlink"/>
@@ -797,7 +1000,7 @@
                 <w:noProof/>
                 <w:webHidden/>
               </w:rPr>
-              <w:instrText xml:space="preserve"> PAGEREF _Toc149642845 \h </w:instrText>
+              <w:instrText xml:space="preserve"> PAGEREF _Toc149751220 \h </w:instrText>
             </w:r>
             <w:r>
               <w:rPr>
@@ -817,7 +1020,7 @@
                 <w:noProof/>
                 <w:webHidden/>
               </w:rPr>
-              <w:t>10</w:t>
+              <w:t>19</w:t>
             </w:r>
             <w:r>
               <w:rPr>
@@ -842,7 +1045,7 @@
               <w14:ligatures w14:val="standardContextual"/>
             </w:rPr>
           </w:pPr>
-          <w:hyperlink w:anchor="_Toc149642846" w:history="1">
+          <w:hyperlink w:anchor="_Toc149751221" w:history="1">
             <w:r>
               <w:rPr>
                 <w:rStyle w:val="Hyperlink"/>
@@ -870,7 +1073,7 @@
                 <w:noProof/>
                 <w:webHidden/>
               </w:rPr>
-              <w:instrText xml:space="preserve"> PAGEREF _Toc149642846 \h </w:instrText>
+              <w:instrText xml:space="preserve"> PAGEREF _Toc149751221 \h </w:instrText>
             </w:r>
             <w:r>
               <w:rPr>
@@ -890,7 +1093,7 @@
                 <w:noProof/>
                 <w:webHidden/>
               </w:rPr>
-              <w:t>10</w:t>
+              <w:t>19</w:t>
             </w:r>
             <w:r>
               <w:rPr>
@@ -925,7 +1128,7 @@
           <w:lang w:val="de-CH"/>
         </w:rPr>
       </w:pPr>
-      <w:bookmarkStart w:id="0" w:name="_Toc149642837"/>
+      <w:bookmarkStart w:id="0" w:name="_Toc149751209"/>
       <w:r>
         <w:rPr>
           <w:lang w:val="de-CH"/>
@@ -1122,7 +1325,21 @@
         <w:rPr>
           <w:lang w:val="de-CH"/>
         </w:rPr>
-        <w:t xml:space="preserve">Jetzt sollten Sie alle benötigten Dateien in Ihrem Downloads/ </w:t>
+        <w:t xml:space="preserve">Jetzt sollten Sie alle benötigten Dateien </w:t>
+      </w:r>
+      <w:proofErr w:type="gramStart"/>
+      <w:r>
+        <w:rPr>
+          <w:lang w:val="de-CH"/>
+        </w:rPr>
+        <w:t>in Ihrem Downloads</w:t>
+      </w:r>
+      <w:proofErr w:type="gramEnd"/>
+      <w:r>
+        <w:rPr>
+          <w:lang w:val="de-CH"/>
+        </w:rPr>
+        <w:t xml:space="preserve">/ </w:t>
       </w:r>
       <w:proofErr w:type="spellStart"/>
       <w:r>
@@ -1346,7 +1563,7 @@
           <w:lang w:val="en-GB"/>
         </w:rPr>
       </w:pPr>
-      <w:bookmarkStart w:id="1" w:name="_Toc149642838"/>
+      <w:bookmarkStart w:id="1" w:name="_Toc149751210"/>
       <w:r>
         <w:rPr>
           <w:lang w:val="en-GB"/>
@@ -1369,7 +1586,7 @@
           <w:lang w:val="en-GB"/>
         </w:rPr>
       </w:pPr>
-      <w:bookmarkStart w:id="2" w:name="_Toc149642839"/>
+      <w:bookmarkStart w:id="2" w:name="_Toc149751211"/>
       <w:r>
         <w:rPr>
           <w:lang w:val="en-GB"/>
@@ -1561,10 +1778,18 @@
         <w:t xml:space="preserve"> ein, während Sie die Lautsprechertaste gedrückt halten, bis Sie eine </w:t>
       </w:r>
       <w:r>
-        <w:t xml:space="preserve">Auswahl ( </w:t>
-      </w:r>
-      <w:r>
-        <w:t xml:space="preserve">TFTP oder USB) oder den </w:t>
+        <w:t xml:space="preserve">Auswahl </w:t>
+      </w:r>
+      <w:proofErr w:type="gramStart"/>
+      <w:r>
+        <w:t xml:space="preserve">( </w:t>
+      </w:r>
+      <w:r>
+        <w:t>TFTP</w:t>
+      </w:r>
+      <w:proofErr w:type="gramEnd"/>
+      <w:r>
+        <w:t xml:space="preserve"> oder USB) oder den </w:t>
       </w:r>
       <w:r>
         <w:t>untenstehenden</w:t>
@@ -1593,8 +1818,13 @@
         <w:t xml:space="preserve">Füllen Sie die Felder wie gezeigt aus. Stellen Sie sicher, dass Sie eine freie IP-Adresse für das Telefon verwenden (z. B. </w:t>
       </w:r>
       <w:r>
-        <w:t>192.168.0.230) :</w:t>
-      </w:r>
+        <w:t>192.168.0.230</w:t>
+      </w:r>
+      <w:proofErr w:type="gramStart"/>
+      <w:r>
+        <w:t>) :</w:t>
+      </w:r>
+      <w:proofErr w:type="gramEnd"/>
     </w:p>
     <w:p>
       <w:pPr>
@@ -1610,6 +1840,7 @@
         <w:t>IP -</w:t>
       </w:r>
       <w:proofErr w:type="spellStart"/>
+      <w:proofErr w:type="gramStart"/>
       <w:r>
         <w:rPr>
           <w:lang w:val="en-GB"/>
@@ -1621,7 +1852,14 @@
         <w:rPr>
           <w:lang w:val="en-GB"/>
         </w:rPr>
-        <w:t xml:space="preserve"> : 192.168.0.230</w:t>
+        <w:t xml:space="preserve"> :</w:t>
+      </w:r>
+      <w:proofErr w:type="gramEnd"/>
+      <w:r>
+        <w:rPr>
+          <w:lang w:val="en-GB"/>
+        </w:rPr>
+        <w:t xml:space="preserve"> 192.168.0.230</w:t>
       </w:r>
     </w:p>
     <w:p>
@@ -1781,7 +2019,7 @@
           <w:lang w:val="de-CH"/>
         </w:rPr>
       </w:pPr>
-      <w:bookmarkStart w:id="3" w:name="_Toc149642840"/>
+      <w:bookmarkStart w:id="3" w:name="_Toc149751212"/>
       <w:r>
         <w:rPr>
           <w:lang w:val="de-CH"/>
@@ -1952,12 +2190,14 @@
         <w:t>honebook</w:t>
       </w:r>
       <w:proofErr w:type="spellEnd"/>
+      <w:proofErr w:type="gramStart"/>
       <w:r>
         <w:t xml:space="preserve">“ </w:t>
       </w:r>
       <w:r>
         <w:t>.</w:t>
       </w:r>
+      <w:proofErr w:type="gramEnd"/>
     </w:p>
     <w:p>
       <w:r>
@@ -2296,7 +2536,21 @@
         <w:rPr>
           <w:lang w:val="de-CH"/>
         </w:rPr>
-        <w:t xml:space="preserve"> installieren . Wenn nicht, fahren Sie mit dem nächsten Kapitel fort.</w:t>
+        <w:t xml:space="preserve"> </w:t>
+      </w:r>
+      <w:proofErr w:type="gramStart"/>
+      <w:r>
+        <w:rPr>
+          <w:lang w:val="de-CH"/>
+        </w:rPr>
+        <w:t>installieren .</w:t>
+      </w:r>
+      <w:proofErr w:type="gramEnd"/>
+      <w:r>
+        <w:rPr>
+          <w:lang w:val="de-CH"/>
+        </w:rPr>
+        <w:t xml:space="preserve"> Wenn nicht, fahren Sie mit dem nächsten Kapitel fort.</w:t>
       </w:r>
     </w:p>
     <w:p>
@@ -2306,8 +2560,8 @@
           <w:lang w:val="de-CH"/>
         </w:rPr>
       </w:pPr>
-      <w:bookmarkStart w:id="4" w:name="_Toc149642844"/>
-      <w:bookmarkStart w:id="5" w:name="_Toc149600480"/>
+      <w:bookmarkStart w:id="4" w:name="_Toc149600480"/>
+      <w:bookmarkStart w:id="5" w:name="_Toc149751213"/>
       <w:proofErr w:type="spellStart"/>
       <w:r>
         <w:rPr>
@@ -2323,20 +2577,21 @@
         </w:rPr>
         <w:t xml:space="preserve"> </w:t>
       </w:r>
+      <w:bookmarkEnd w:id="4"/>
+      <w:r>
+        <w:rPr>
+          <w:lang w:val="de-CH"/>
+        </w:rPr>
+        <w:t xml:space="preserve">Geräte </w:t>
+      </w:r>
+      <w:proofErr w:type="spellStart"/>
+      <w:r>
+        <w:rPr>
+          <w:lang w:val="de-CH"/>
+        </w:rPr>
+        <w:t>flashen</w:t>
+      </w:r>
       <w:bookmarkEnd w:id="5"/>
-      <w:r>
-        <w:rPr>
-          <w:lang w:val="de-CH"/>
-        </w:rPr>
-        <w:t xml:space="preserve">Geräte </w:t>
-      </w:r>
-      <w:proofErr w:type="spellStart"/>
-      <w:r>
-        <w:rPr>
-          <w:lang w:val="de-CH"/>
-        </w:rPr>
-        <w:t>flashen</w:t>
-      </w:r>
       <w:proofErr w:type="spellEnd"/>
     </w:p>
     <w:p>
@@ -2346,12 +2601,14 @@
           <w:lang w:val="de-CH"/>
         </w:rPr>
       </w:pPr>
+      <w:bookmarkStart w:id="6" w:name="_Toc149751214"/>
       <w:r>
         <w:rPr>
           <w:lang w:val="de-CH"/>
         </w:rPr>
         <w:t>Vorbereitung</w:t>
       </w:r>
+      <w:bookmarkEnd w:id="6"/>
     </w:p>
     <w:p>
       <w:pPr>
@@ -2681,7 +2938,7 @@
         <w:t xml:space="preserve">Für alle anderen Geräte gehen Sie zur neuesten </w:t>
       </w:r>
       <w:hyperlink r:id="rId25" w:history="1">
-        <w:bookmarkStart w:id="6" w:name="_Hlk149643198"/>
+        <w:bookmarkStart w:id="7" w:name="_Hlk149643198"/>
         <w:proofErr w:type="spellStart"/>
         <w:r>
           <w:rPr>
@@ -2754,7 +3011,7 @@
           </w:rPr>
           <w:t xml:space="preserve"> (arednmesh.org</w:t>
         </w:r>
-        <w:bookmarkEnd w:id="6"/>
+        <w:bookmarkEnd w:id="7"/>
         <w:r>
           <w:rPr>
             <w:rStyle w:val="Hyperlink"/>
@@ -3091,13 +3348,7 @@
         <w:rPr>
           <w:lang w:val="de-CH"/>
         </w:rPr>
-        <w:t>Wähle</w:t>
-      </w:r>
-      <w:r>
-        <w:rPr>
-          <w:lang w:val="de-CH"/>
-        </w:rPr>
-        <w:t xml:space="preserve"> "Ethernet"</w:t>
+        <w:t>Wähle "Ethernet"</w:t>
       </w:r>
       <w:r>
         <w:rPr>
@@ -3157,13 +3408,7 @@
           <w:lang w:val="de-CH"/>
         </w:rPr>
         <w:lastRenderedPageBreak/>
-        <w:t>Wähle</w:t>
-      </w:r>
-      <w:r>
-        <w:rPr>
-          <w:lang w:val="de-CH"/>
-        </w:rPr>
-        <w:t xml:space="preserve"> «Properties»:</w:t>
+        <w:t>Wähle «Properties»:</w:t>
       </w:r>
       <w:r>
         <w:rPr>
@@ -3222,13 +3467,7 @@
         <w:rPr>
           <w:lang w:val="de-CH"/>
         </w:rPr>
-        <w:t>Wähle</w:t>
-      </w:r>
-      <w:r>
-        <w:rPr>
-          <w:lang w:val="de-CH"/>
-        </w:rPr>
-        <w:t xml:space="preserve"> IPV4:</w:t>
+        <w:t>Wähle IPV4:</w:t>
       </w:r>
       <w:r>
         <w:rPr>
@@ -3289,55 +3528,21 @@
           <w:lang w:val="de-CH"/>
         </w:rPr>
         <w:lastRenderedPageBreak/>
-        <w:t>Gib</w:t>
-      </w:r>
-      <w:r>
-        <w:rPr>
-          <w:lang w:val="de-CH"/>
-        </w:rPr>
-        <w:t xml:space="preserve"> </w:t>
-      </w:r>
-      <w:r>
-        <w:rPr>
-          <w:lang w:val="de-CH"/>
-        </w:rPr>
-        <w:t xml:space="preserve">die </w:t>
-      </w:r>
-      <w:r>
-        <w:rPr>
-          <w:lang w:val="de-CH"/>
-        </w:rPr>
-        <w:t xml:space="preserve">IP </w:t>
-      </w:r>
-      <w:r>
-        <w:rPr>
-          <w:lang w:val="de-CH"/>
-        </w:rPr>
-        <w:t>A</w:t>
-      </w:r>
-      <w:r>
-        <w:rPr>
-          <w:lang w:val="de-CH"/>
-        </w:rPr>
-        <w:t>dress</w:t>
-      </w:r>
-      <w:r>
-        <w:rPr>
-          <w:lang w:val="de-CH"/>
-        </w:rPr>
-        <w:t>e</w:t>
-      </w:r>
-      <w:r>
-        <w:rPr>
-          <w:lang w:val="de-CH"/>
-        </w:rPr>
-        <w:t xml:space="preserve"> 192.168.1.50</w:t>
-      </w:r>
-      <w:r>
-        <w:rPr>
-          <w:lang w:val="de-CH"/>
-        </w:rPr>
-        <w:t xml:space="preserve"> ein</w:t>
+        <w:t xml:space="preserve">Gib die </w:t>
+      </w:r>
+      <w:proofErr w:type="gramStart"/>
+      <w:r>
+        <w:rPr>
+          <w:lang w:val="de-CH"/>
+        </w:rPr>
+        <w:t>IP Adresse</w:t>
+      </w:r>
+      <w:proofErr w:type="gramEnd"/>
+      <w:r>
+        <w:rPr>
+          <w:lang w:val="de-CH"/>
+        </w:rPr>
+        <w:t xml:space="preserve"> 192.168.1.50 ein</w:t>
       </w:r>
       <w:r>
         <w:rPr>
@@ -3406,28 +3611,7 @@
           <w:noProof/>
           <w:lang w:val="de-CH"/>
         </w:rPr>
-        <w:t>Drücke</w:t>
-      </w:r>
-      <w:r>
-        <w:rPr>
-          <w:noProof/>
-          <w:lang w:val="de-CH"/>
-        </w:rPr>
-        <w:t xml:space="preserve"> OK </w:t>
-      </w:r>
-      <w:r>
-        <w:rPr>
-          <w:noProof/>
-          <w:lang w:val="de-CH"/>
-        </w:rPr>
-        <w:t>u</w:t>
-      </w:r>
-      <w:r>
-        <w:rPr>
-          <w:noProof/>
-          <w:lang w:val="de-CH"/>
-        </w:rPr>
-        <w:t>nd Close</w:t>
+        <w:t>Drücke OK und Close</w:t>
       </w:r>
     </w:p>
     <w:p>
@@ -3437,12 +3621,14 @@
           <w:lang w:val="de-CH"/>
         </w:rPr>
       </w:pPr>
+      <w:bookmarkStart w:id="8" w:name="_Toc149751215"/>
       <w:r>
         <w:rPr>
           <w:lang w:val="de-CH"/>
         </w:rPr>
         <w:t>Flash-Elf-Datei auf das Zielgerät</w:t>
       </w:r>
+      <w:bookmarkEnd w:id="8"/>
     </w:p>
     <w:p>
       <w:pPr>
@@ -3515,21 +3701,7 @@
           <w:color w:val="00B050"/>
           <w:lang w:val="de-CH"/>
         </w:rPr>
-        <w:t>Mache</w:t>
-      </w:r>
-      <w:r>
-        <w:rPr>
-          <w:color w:val="00B050"/>
-          <w:lang w:val="de-CH"/>
-        </w:rPr>
-        <w:t xml:space="preserve"> </w:t>
-      </w:r>
-      <w:r>
-        <w:rPr>
-          <w:color w:val="00B050"/>
-          <w:lang w:val="de-CH"/>
-        </w:rPr>
-        <w:t xml:space="preserve">dasselbe mit dem AP. Verwende für die Stromversorgung den </w:t>
+        <w:t xml:space="preserve">Mache dasselbe mit dem AP. Verwende für die Stromversorgung den </w:t>
       </w:r>
       <w:proofErr w:type="spellStart"/>
       <w:r>
@@ -3900,6 +4072,7 @@
         <w:t xml:space="preserve">-Taste im Zielgerät und stecke das Netzkabel in das Zielgerät ein. Die USR-LED leuchtet, blinkt und ist aus (jeweils 5 Sekunden). Überprüfe das Protokollfenster. Unmittelbar nachdem in der unteren Zeile „Do </w:t>
       </w:r>
       <w:proofErr w:type="spellStart"/>
+      <w:proofErr w:type="gramStart"/>
       <w:r>
         <w:rPr>
           <w:lang w:val="de-CH"/>
@@ -3908,6 +4081,7 @@
         <w:t>ReadFile:rb.elf</w:t>
       </w:r>
       <w:proofErr w:type="spellEnd"/>
+      <w:proofErr w:type="gramEnd"/>
       <w:r>
         <w:rPr>
           <w:lang w:val="de-CH"/>
@@ -4072,6 +4246,7 @@
         <w:t>, ob unser PC «</w:t>
       </w:r>
       <w:proofErr w:type="spellStart"/>
+      <w:proofErr w:type="gramStart"/>
       <w:r>
         <w:rPr>
           <w:i/>
@@ -4081,6 +4256,7 @@
         <w:t>local.mesh</w:t>
       </w:r>
       <w:proofErr w:type="spellEnd"/>
+      <w:proofErr w:type="gramEnd"/>
       <w:r>
         <w:rPr>
           <w:i/>
@@ -4097,6 +4273,7 @@
           <w:lang w:val="de-CH"/>
         </w:rPr>
       </w:pPr>
+      <w:bookmarkStart w:id="9" w:name="_Toc149751216"/>
       <w:proofErr w:type="spellStart"/>
       <w:r>
         <w:rPr>
@@ -4123,6 +4300,7 @@
         </w:rPr>
         <w:t xml:space="preserve"> AREDN-Firmware</w:t>
       </w:r>
+      <w:bookmarkEnd w:id="9"/>
     </w:p>
     <w:p>
       <w:pPr>
@@ -4233,31 +4411,19 @@
       <w:pPr>
         <w:pStyle w:val="Code"/>
         <w:rPr>
-          <w:lang w:val="en-US"/>
-        </w:rPr>
-      </w:pPr>
-      <w:r>
-        <w:rPr>
-          <w:lang w:val="en-US"/>
-        </w:rPr>
-        <w:t>Passwor</w:t>
-      </w:r>
-      <w:r>
-        <w:rPr>
-          <w:lang w:val="en-US"/>
-        </w:rPr>
-        <w:t>d</w:t>
-      </w:r>
-      <w:r>
-        <w:rPr>
-          <w:lang w:val="en-US"/>
-        </w:rPr>
-        <w:t xml:space="preserve">: </w:t>
+          <w:lang w:val="de-CH"/>
+        </w:rPr>
+      </w:pPr>
+      <w:r>
+        <w:rPr>
+          <w:lang w:val="de-CH"/>
+        </w:rPr>
+        <w:t xml:space="preserve">Password: </w:t>
       </w:r>
       <w:proofErr w:type="spellStart"/>
       <w:r>
         <w:rPr>
-          <w:lang w:val="en-US"/>
+          <w:lang w:val="de-CH"/>
         </w:rPr>
         <w:t>hsmm</w:t>
       </w:r>
@@ -4339,13 +4505,24 @@
         <w:rPr>
           <w:lang w:val="de-CH"/>
         </w:rPr>
-        <w:t>Deaktiviere nun „</w:t>
+        <w:t xml:space="preserve">Deaktiviere nun </w:t>
+      </w:r>
+      <w:proofErr w:type="gramStart"/>
+      <w:r>
+        <w:rPr>
+          <w:lang w:val="de-CH"/>
+        </w:rPr>
+        <w:t>„</w:t>
       </w:r>
       <w:r>
         <w:t xml:space="preserve"> </w:t>
       </w:r>
       <w:r>
-        <w:t xml:space="preserve">Keep </w:t>
+        <w:t>Keep</w:t>
+      </w:r>
+      <w:proofErr w:type="gramEnd"/>
+      <w:r>
+        <w:t xml:space="preserve"> </w:t>
       </w:r>
       <w:proofErr w:type="spellStart"/>
       <w:r>
@@ -4367,13 +4544,7 @@
         <w:rPr>
           <w:lang w:val="de-CH"/>
         </w:rPr>
-        <w:t xml:space="preserve"> </w:t>
-      </w:r>
-      <w:r>
-        <w:rPr>
-          <w:lang w:val="de-CH"/>
-        </w:rPr>
-        <w:t>“ und wähle die Firmware aus.</w:t>
+        <w:t xml:space="preserve"> “ und wähle die Firmware aus.</w:t>
       </w:r>
     </w:p>
     <w:p>
@@ -4443,17 +4614,12 @@
           <w:lang w:val="de-CH"/>
         </w:rPr>
       </w:pPr>
-      <w:r>
-        <w:rPr>
-          <w:lang w:val="de-CH"/>
-        </w:rPr>
-        <w:t>AREDN</w:t>
-      </w:r>
-      <w:r>
-        <w:rPr>
-          <w:lang w:val="de-CH"/>
-        </w:rPr>
-        <w:t xml:space="preserve"> </w:t>
+      <w:bookmarkStart w:id="10" w:name="_Toc149751217"/>
+      <w:r>
+        <w:rPr>
+          <w:lang w:val="de-CH"/>
+        </w:rPr>
+        <w:t xml:space="preserve">AREDN </w:t>
       </w:r>
       <w:r>
         <w:rPr>
@@ -4467,6 +4633,7 @@
         </w:rPr>
         <w:t>onfigurieren</w:t>
       </w:r>
+      <w:bookmarkEnd w:id="10"/>
     </w:p>
     <w:p>
       <w:pPr>
@@ -4573,13 +4740,7 @@
         <w:rPr>
           <w:lang w:val="de-CH"/>
         </w:rPr>
-        <w:t>Unter „Basic Setup“ können die notwendigen Einstellungen vorgenommen werden.</w:t>
-      </w:r>
-      <w:r>
-        <w:rPr>
-          <w:lang w:val="de-CH"/>
-        </w:rPr>
-        <w:t xml:space="preserve"> </w:t>
+        <w:t xml:space="preserve">Unter „Basic Setup“ können die notwendigen Einstellungen vorgenommen werden. </w:t>
       </w:r>
     </w:p>
     <w:p>
@@ -4664,302 +4825,253 @@
     </w:p>
     <w:p>
       <w:pPr>
+        <w:rPr>
+          <w:lang w:val="de-CH"/>
+        </w:rPr>
+      </w:pPr>
+      <w:bookmarkStart w:id="11" w:name="_Toc149600486"/>
+      <w:r>
+        <w:rPr>
+          <w:lang w:val="de-CH"/>
+        </w:rPr>
+        <w:t>- Vor dem ersten Speichern muss ein neues Passwort festgelegt werden. Andernfalls werden die Änderungen nicht gespeichert</w:t>
+      </w:r>
+    </w:p>
+    <w:p>
+      <w:pPr>
+        <w:rPr>
+          <w:lang w:val="de-CH"/>
+        </w:rPr>
+      </w:pPr>
+      <w:r>
+        <w:rPr>
+          <w:lang w:val="de-CH"/>
+        </w:rPr>
+        <w:t xml:space="preserve">- </w:t>
+      </w:r>
+      <w:r>
+        <w:rPr>
+          <w:lang w:val="de-CH"/>
+        </w:rPr>
+        <w:t>Gib</w:t>
+      </w:r>
+      <w:r>
+        <w:rPr>
+          <w:lang w:val="de-CH"/>
+        </w:rPr>
+        <w:t xml:space="preserve"> bitte </w:t>
+      </w:r>
+      <w:r>
+        <w:rPr>
+          <w:lang w:val="de-CH"/>
+        </w:rPr>
+        <w:t>dein</w:t>
+      </w:r>
+      <w:r>
+        <w:rPr>
+          <w:lang w:val="de-CH"/>
+        </w:rPr>
+        <w:t xml:space="preserve"> Rufzeichen </w:t>
+      </w:r>
+      <w:r>
+        <w:rPr>
+          <w:lang w:val="de-CH"/>
+        </w:rPr>
+        <w:t>wie oben angegeben als «Node Name» ein.</w:t>
+      </w:r>
+    </w:p>
+    <w:p>
+      <w:pPr>
+        <w:rPr>
+          <w:color w:val="000000"/>
+          <w:lang w:val="de-CH"/>
+        </w:rPr>
+      </w:pPr>
+      <w:r>
+        <w:rPr>
+          <w:lang w:val="de-CH"/>
+        </w:rPr>
+        <w:t xml:space="preserve">Nur auf dem </w:t>
+      </w:r>
+      <w:proofErr w:type="spellStart"/>
+      <w:r>
+        <w:rPr>
+          <w:lang w:val="de-CH"/>
+        </w:rPr>
+        <w:t>Hap</w:t>
+      </w:r>
+      <w:proofErr w:type="spellEnd"/>
+      <w:r>
+        <w:rPr>
+          <w:lang w:val="de-CH"/>
+        </w:rPr>
+        <w:t>-Router:</w:t>
+      </w:r>
+    </w:p>
+    <w:p>
+      <w:pPr>
+        <w:rPr>
+          <w:lang w:val="de-CH"/>
+        </w:rPr>
+      </w:pPr>
+      <w:r>
+        <w:rPr>
+          <w:lang w:val="de-CH"/>
+        </w:rPr>
+        <w:t xml:space="preserve">- Geben Sie außerdem Ihr Rufzeichen für die SSID ein und legen Sie ein Passwort fest. Merken Sie sich diesen SSID-Namen und das Passwort, Sie benötigen es später, um sich mit dem WLAN </w:t>
+      </w:r>
+      <w:r>
+        <w:rPr>
+          <w:lang w:val="de-CH"/>
+        </w:rPr>
+        <w:t xml:space="preserve">des </w:t>
+      </w:r>
+      <w:proofErr w:type="spellStart"/>
+      <w:r>
+        <w:rPr>
+          <w:lang w:val="de-CH"/>
+        </w:rPr>
+        <w:t>hap</w:t>
+      </w:r>
+      <w:proofErr w:type="spellEnd"/>
+      <w:r>
+        <w:rPr>
+          <w:lang w:val="de-CH"/>
+        </w:rPr>
+        <w:t xml:space="preserve"> Routers </w:t>
+      </w:r>
+      <w:r>
+        <w:rPr>
+          <w:lang w:val="de-CH"/>
+        </w:rPr>
+        <w:t xml:space="preserve">zu verbinden. Kreuzen Sie </w:t>
+      </w:r>
+      <w:r>
+        <w:rPr>
+          <w:color w:val="000000"/>
+        </w:rPr>
+        <w:t>«LAN Access Point»</w:t>
+      </w:r>
+      <w:r>
+        <w:rPr>
+          <w:color w:val="000000"/>
+        </w:rPr>
+        <w:t xml:space="preserve"> </w:t>
+      </w:r>
+      <w:r>
+        <w:rPr>
+          <w:lang w:val="de-CH"/>
+        </w:rPr>
+        <w:t>an.</w:t>
+      </w:r>
+    </w:p>
+    <w:p>
+      <w:pPr>
+        <w:rPr>
+          <w:lang w:val="de-CH"/>
+        </w:rPr>
+      </w:pPr>
+      <w:r>
+        <w:rPr>
+          <w:lang w:val="de-CH"/>
+        </w:rPr>
+        <w:t>- Füllen Sie „Optionale Einstellungen“ aus</w:t>
+      </w:r>
+    </w:p>
+    <w:p>
+      <w:pPr>
+        <w:rPr>
+          <w:lang w:val="de-CH"/>
+        </w:rPr>
+      </w:pPr>
+      <w:r>
+        <w:rPr>
+          <w:lang w:val="de-CH"/>
+        </w:rPr>
+        <w:t>Starten Sie dann das Zielgerät neu.</w:t>
+      </w:r>
+    </w:p>
+    <w:p>
+      <w:pPr>
         <w:pStyle w:val="berschrift2"/>
         <w:rPr>
-          <w:rFonts w:asciiTheme="minorHAnsi" w:eastAsiaTheme="minorHAnsi" w:hAnsiTheme="minorHAnsi" w:cstheme="minorBidi"/>
-          <w:color w:val="000000"/>
-          <w:sz w:val="22"/>
-          <w:szCs w:val="22"/>
-          <w:lang w:val="de-CH"/>
-        </w:rPr>
-      </w:pPr>
-      <w:bookmarkStart w:id="7" w:name="_Toc149600486"/>
-      <w:r>
-        <w:rPr>
-          <w:rFonts w:asciiTheme="minorHAnsi" w:eastAsiaTheme="minorHAnsi" w:hAnsiTheme="minorHAnsi" w:cstheme="minorBidi"/>
-          <w:color w:val="000000"/>
-          <w:sz w:val="22"/>
-          <w:szCs w:val="22"/>
-          <w:lang w:val="de-CH"/>
-        </w:rPr>
-        <w:t>- Vor dem ersten Speichern muss ein neues Passwort festgelegt werden. Andernfalls werden die Änderungen nicht gespeichert</w:t>
-      </w:r>
-    </w:p>
-    <w:p>
-      <w:pPr>
-        <w:pStyle w:val="berschrift2"/>
-        <w:rPr>
-          <w:rFonts w:asciiTheme="minorHAnsi" w:eastAsiaTheme="minorHAnsi" w:hAnsiTheme="minorHAnsi" w:cstheme="minorBidi"/>
-          <w:color w:val="000000"/>
-          <w:sz w:val="22"/>
-          <w:szCs w:val="22"/>
-          <w:lang w:val="de-CH"/>
-        </w:rPr>
-      </w:pPr>
-      <w:r>
-        <w:rPr>
-          <w:rFonts w:asciiTheme="minorHAnsi" w:eastAsiaTheme="minorHAnsi" w:hAnsiTheme="minorHAnsi" w:cstheme="minorBidi"/>
-          <w:color w:val="000000"/>
-          <w:sz w:val="22"/>
-          <w:szCs w:val="22"/>
-          <w:lang w:val="de-CH"/>
-        </w:rPr>
-        <w:t xml:space="preserve">- </w:t>
-      </w:r>
-      <w:r>
-        <w:rPr>
-          <w:rFonts w:asciiTheme="minorHAnsi" w:eastAsiaTheme="minorHAnsi" w:hAnsiTheme="minorHAnsi" w:cstheme="minorBidi"/>
-          <w:color w:val="000000"/>
-          <w:sz w:val="22"/>
-          <w:szCs w:val="22"/>
-          <w:lang w:val="de-CH"/>
-        </w:rPr>
-        <w:t>Gib</w:t>
-      </w:r>
-      <w:r>
-        <w:rPr>
-          <w:rFonts w:asciiTheme="minorHAnsi" w:eastAsiaTheme="minorHAnsi" w:hAnsiTheme="minorHAnsi" w:cstheme="minorBidi"/>
-          <w:color w:val="000000"/>
-          <w:sz w:val="22"/>
-          <w:szCs w:val="22"/>
-          <w:lang w:val="de-CH"/>
-        </w:rPr>
-        <w:t xml:space="preserve"> bitte </w:t>
-      </w:r>
-      <w:r>
-        <w:rPr>
-          <w:rFonts w:asciiTheme="minorHAnsi" w:eastAsiaTheme="minorHAnsi" w:hAnsiTheme="minorHAnsi" w:cstheme="minorBidi"/>
-          <w:color w:val="000000"/>
-          <w:sz w:val="22"/>
-          <w:szCs w:val="22"/>
-          <w:lang w:val="de-CH"/>
-        </w:rPr>
-        <w:t>dein</w:t>
-      </w:r>
-      <w:r>
-        <w:rPr>
-          <w:rFonts w:asciiTheme="minorHAnsi" w:eastAsiaTheme="minorHAnsi" w:hAnsiTheme="minorHAnsi" w:cstheme="minorBidi"/>
-          <w:color w:val="000000"/>
-          <w:sz w:val="22"/>
-          <w:szCs w:val="22"/>
-          <w:lang w:val="de-CH"/>
-        </w:rPr>
-        <w:t xml:space="preserve"> Rufzeichen </w:t>
-      </w:r>
-      <w:r>
-        <w:rPr>
-          <w:rFonts w:asciiTheme="minorHAnsi" w:eastAsiaTheme="minorHAnsi" w:hAnsiTheme="minorHAnsi" w:cstheme="minorBidi"/>
-          <w:color w:val="000000"/>
-          <w:sz w:val="22"/>
-          <w:szCs w:val="22"/>
-          <w:lang w:val="de-CH"/>
-        </w:rPr>
-        <w:t>wie oben angegeben als «Node Name» ein.</w:t>
-      </w:r>
-    </w:p>
-    <w:p>
-      <w:pPr>
-        <w:rPr>
-          <w:lang w:val="de-CH"/>
-        </w:rPr>
-      </w:pPr>
-    </w:p>
-    <w:p>
-      <w:pPr>
-        <w:rPr>
-          <w:color w:val="000000"/>
-          <w:lang w:val="de-CH"/>
-        </w:rPr>
-      </w:pPr>
-      <w:r>
-        <w:rPr>
-          <w:lang w:val="de-CH"/>
-        </w:rPr>
-        <w:t xml:space="preserve">Nur auf dem </w:t>
+          <w:lang w:val="de-CH"/>
+        </w:rPr>
+      </w:pPr>
+      <w:bookmarkStart w:id="12" w:name="_Toc149751218"/>
+      <w:bookmarkEnd w:id="11"/>
+      <w:r>
+        <w:rPr>
+          <w:lang w:val="de-CH"/>
+        </w:rPr>
+        <w:t>Einr</w:t>
+      </w:r>
+      <w:r>
+        <w:rPr>
+          <w:lang w:val="de-CH"/>
+        </w:rPr>
+        <w:t>ichten eine</w:t>
+      </w:r>
+      <w:r>
+        <w:rPr>
+          <w:lang w:val="de-CH"/>
+        </w:rPr>
+        <w:t>s</w:t>
+      </w:r>
+      <w:r>
+        <w:rPr>
+          <w:lang w:val="de-CH"/>
+        </w:rPr>
+        <w:t xml:space="preserve"> Tunnel</w:t>
+      </w:r>
+      <w:r>
+        <w:rPr>
+          <w:lang w:val="de-CH"/>
+        </w:rPr>
+        <w:t>s</w:t>
+      </w:r>
+      <w:r>
+        <w:rPr>
+          <w:lang w:val="de-CH"/>
+        </w:rPr>
+        <w:t xml:space="preserve"> zum AREDN-Netzwerk</w:t>
+      </w:r>
+      <w:bookmarkEnd w:id="12"/>
+    </w:p>
+    <w:p>
+      <w:pPr>
+        <w:rPr>
+          <w:color w:val="FF0000"/>
+          <w:lang w:val="de-CH"/>
+        </w:rPr>
+      </w:pPr>
+      <w:r>
+        <w:rPr>
+          <w:color w:val="FF0000"/>
+          <w:lang w:val="de-CH"/>
+        </w:rPr>
+        <w:t>(nur notwendig, wenn Sie sich über einen Internet-Tunnel verbinden)</w:t>
+      </w:r>
+    </w:p>
+    <w:p>
+      <w:pPr>
+        <w:rPr>
+          <w:lang w:val="de-CH"/>
+        </w:rPr>
+      </w:pPr>
+      <w:r>
+        <w:rPr>
+          <w:lang w:val="de-CH"/>
+        </w:rPr>
+        <w:lastRenderedPageBreak/>
+        <w:t xml:space="preserve">Dieses Kapitel gilt nur für den </w:t>
       </w:r>
       <w:proofErr w:type="spellStart"/>
       <w:r>
         <w:rPr>
           <w:lang w:val="de-CH"/>
         </w:rPr>
-        <w:t>Hap</w:t>
-      </w:r>
-      <w:proofErr w:type="spellEnd"/>
-      <w:r>
-        <w:rPr>
-          <w:lang w:val="de-CH"/>
-        </w:rPr>
-        <w:t>-Router:</w:t>
-      </w:r>
-    </w:p>
-    <w:p>
-      <w:pPr>
-        <w:rPr>
-          <w:lang w:val="de-CH"/>
-        </w:rPr>
-      </w:pPr>
-      <w:r>
-        <w:rPr>
-          <w:lang w:val="de-CH"/>
-        </w:rPr>
-        <w:t xml:space="preserve">- Geben Sie außerdem Ihr Rufzeichen für die SSID ein und legen Sie ein Passwort fest. Merken Sie sich diesen SSID-Namen und das Passwort, Sie benötigen es später, um sich mit dem WLAN </w:t>
-      </w:r>
-      <w:r>
-        <w:rPr>
-          <w:lang w:val="de-CH"/>
-        </w:rPr>
-        <w:t xml:space="preserve">des </w:t>
-      </w:r>
-      <w:proofErr w:type="spellStart"/>
-      <w:r>
-        <w:rPr>
-          <w:lang w:val="de-CH"/>
-        </w:rPr>
         <w:t>hap</w:t>
-      </w:r>
-      <w:proofErr w:type="spellEnd"/>
-      <w:r>
-        <w:rPr>
-          <w:lang w:val="de-CH"/>
-        </w:rPr>
-        <w:t xml:space="preserve"> Routers </w:t>
-      </w:r>
-      <w:r>
-        <w:rPr>
-          <w:lang w:val="de-CH"/>
-        </w:rPr>
-        <w:t xml:space="preserve">zu verbinden. Kreuzen Sie </w:t>
-      </w:r>
-      <w:r>
-        <w:rPr>
-          <w:color w:val="000000"/>
-        </w:rPr>
-        <w:t>«LAN Access Point»</w:t>
-      </w:r>
-      <w:r>
-        <w:rPr>
-          <w:color w:val="000000"/>
-        </w:rPr>
-        <w:t xml:space="preserve"> </w:t>
-      </w:r>
-      <w:r>
-        <w:rPr>
-          <w:lang w:val="de-CH"/>
-        </w:rPr>
-        <w:t>an.</w:t>
-      </w:r>
-    </w:p>
-    <w:p>
-      <w:pPr>
-        <w:rPr>
-          <w:lang w:val="de-CH"/>
-        </w:rPr>
-      </w:pPr>
-      <w:r>
-        <w:rPr>
-          <w:lang w:val="de-CH"/>
-        </w:rPr>
-        <w:t>- Füllen Sie „Optionale Einstellungen“ aus</w:t>
-      </w:r>
-    </w:p>
-    <w:p>
-      <w:pPr>
-        <w:rPr>
-          <w:lang w:val="de-CH"/>
-        </w:rPr>
-      </w:pPr>
-      <w:r>
-        <w:rPr>
-          <w:lang w:val="de-CH"/>
-        </w:rPr>
-        <w:t>Starten Sie dann das Zielgerät neu.</w:t>
-      </w:r>
-    </w:p>
-    <w:bookmarkEnd w:id="7"/>
-    <w:p>
-      <w:pPr>
-        <w:pStyle w:val="berschrift2"/>
-        <w:rPr>
-          <w:lang w:val="de-CH"/>
-        </w:rPr>
-      </w:pPr>
-      <w:r>
-        <w:rPr>
-          <w:lang w:val="de-CH"/>
-        </w:rPr>
-        <w:lastRenderedPageBreak/>
-        <w:t>Einr</w:t>
-      </w:r>
-      <w:r>
-        <w:rPr>
-          <w:lang w:val="de-CH"/>
-        </w:rPr>
-        <w:t>ichten eine</w:t>
-      </w:r>
-      <w:r>
-        <w:rPr>
-          <w:lang w:val="de-CH"/>
-        </w:rPr>
-        <w:t>s</w:t>
-      </w:r>
-      <w:r>
-        <w:rPr>
-          <w:lang w:val="de-CH"/>
-        </w:rPr>
-        <w:t xml:space="preserve"> Tunnel</w:t>
-      </w:r>
-      <w:r>
-        <w:rPr>
-          <w:lang w:val="de-CH"/>
-        </w:rPr>
-        <w:t>s</w:t>
-      </w:r>
-      <w:r>
-        <w:rPr>
-          <w:lang w:val="de-CH"/>
-        </w:rPr>
-        <w:t xml:space="preserve"> zum AREDN-Netzwerk</w:t>
-      </w:r>
-    </w:p>
-    <w:p>
-      <w:pPr>
-        <w:rPr>
-          <w:color w:val="FF0000"/>
-          <w:lang w:val="de-CH"/>
-        </w:rPr>
-      </w:pPr>
-      <w:r>
-        <w:rPr>
-          <w:color w:val="FF0000"/>
-          <w:lang w:val="de-CH"/>
-        </w:rPr>
-        <w:t>(nur notwendig, wenn Sie sich über einen Internet-Tunnel verbinden)</w:t>
-      </w:r>
-    </w:p>
-    <w:p>
-      <w:pPr>
-        <w:rPr>
-          <w:lang w:val="de-CH"/>
-        </w:rPr>
-      </w:pPr>
-      <w:r>
-        <w:rPr>
-          <w:lang w:val="de-CH"/>
-        </w:rPr>
-        <w:t xml:space="preserve">Dieses Kapitel gilt nur für den </w:t>
-      </w:r>
-      <w:proofErr w:type="spellStart"/>
-      <w:r>
-        <w:rPr>
-          <w:lang w:val="de-CH"/>
-        </w:rPr>
-        <w:t>h</w:t>
-      </w:r>
-      <w:r>
-        <w:rPr>
-          <w:lang w:val="de-CH"/>
-        </w:rPr>
-        <w:t>ap</w:t>
       </w:r>
       <w:proofErr w:type="spellEnd"/>
       <w:r>
@@ -5680,45 +5792,45 @@
     <w:p>
       <w:pPr>
         <w:rPr>
-          <w:lang w:val="en-US"/>
-        </w:rPr>
-      </w:pPr>
-      <w:r>
-        <w:rPr>
-          <w:lang w:val="de-CH"/>
+          <w:lang w:val="de-CH"/>
+        </w:rPr>
+      </w:pPr>
+      <w:r>
+        <w:rPr>
+          <w:lang w:val="de-CH"/>
+        </w:rPr>
+        <w:t xml:space="preserve">Du bist </w:t>
+      </w:r>
+      <w:r>
+        <w:rPr>
+          <w:lang w:val="de-CH"/>
+        </w:rPr>
+        <w:t>jetzt mit dem AREDN-Netzwerk verbunden. Gehe auf „Node-Status“ / „Mesh Status“ und genie</w:t>
+      </w:r>
+      <w:r>
+        <w:rPr>
+          <w:lang w:val="de-CH"/>
+        </w:rPr>
+        <w:t>sse</w:t>
+      </w:r>
+      <w:r>
+        <w:rPr>
+          <w:lang w:val="de-CH"/>
+        </w:rPr>
+        <w:t xml:space="preserve"> den Erfolg.</w:t>
+      </w:r>
+    </w:p>
+    <w:p>
+      <w:pPr>
+        <w:rPr>
+          <w:lang w:val="de-CH"/>
+        </w:rPr>
+      </w:pPr>
+      <w:r>
+        <w:rPr>
+          <w:noProof/>
         </w:rPr>
         <w:lastRenderedPageBreak/>
-        <w:t xml:space="preserve">Du bist </w:t>
-      </w:r>
-      <w:r>
-        <w:rPr>
-          <w:lang w:val="de-CH"/>
-        </w:rPr>
-        <w:t>jetzt mit dem AREDN-Netzwerk verbunden. Gehe auf „Node-Status“ / „Mesh Status“ und genie</w:t>
-      </w:r>
-      <w:r>
-        <w:rPr>
-          <w:lang w:val="de-CH"/>
-        </w:rPr>
-        <w:t>sse</w:t>
-      </w:r>
-      <w:r>
-        <w:rPr>
-          <w:lang w:val="de-CH"/>
-        </w:rPr>
-        <w:t xml:space="preserve"> den Erfolg.</w:t>
-      </w:r>
-    </w:p>
-    <w:p>
-      <w:pPr>
-        <w:rPr>
-          <w:lang w:val="de-CH"/>
-        </w:rPr>
-      </w:pPr>
-      <w:r>
-        <w:rPr>
-          <w:noProof/>
-        </w:rPr>
         <mc:AlternateContent>
           <mc:Choice Requires="wpg">
             <w:drawing>
@@ -5871,7 +5983,14 @@
         <w:rPr>
           <w:lang w:val="de-CH"/>
         </w:rPr>
-        <w:t xml:space="preserve"> LAN </w:t>
+        <w:t xml:space="preserve"> </w:t>
+      </w:r>
+      <w:proofErr w:type="gramStart"/>
+      <w:r>
+        <w:rPr>
+          <w:lang w:val="de-CH"/>
+        </w:rPr>
+        <w:t xml:space="preserve">LAN </w:t>
       </w:r>
       <w:r>
         <w:rPr>
@@ -5891,6 +6010,7 @@
         </w:rPr>
         <w:t>e</w:t>
       </w:r>
+      <w:proofErr w:type="gramEnd"/>
       <w:r>
         <w:rPr>
           <w:lang w:val="de-CH"/>
@@ -6026,6 +6146,7 @@
           <w:lang w:val="de-CH"/>
         </w:rPr>
       </w:pPr>
+      <w:bookmarkStart w:id="13" w:name="_Toc149751219"/>
       <w:r>
         <w:rPr>
           <w:lang w:val="de-CH"/>
@@ -6033,7 +6154,7 @@
         <w:lastRenderedPageBreak/>
         <w:t>Telefonbuch</w:t>
       </w:r>
-      <w:bookmarkEnd w:id="4"/>
+      <w:bookmarkEnd w:id="13"/>
     </w:p>
     <w:p>
       <w:pPr>
@@ -6093,11 +6214,19 @@
         </w:rPr>
         <w:t xml:space="preserve">Indem wir die neueste Version </w:t>
       </w:r>
-      <w:r>
-        <w:rPr>
-          <w:lang w:val="de-CH"/>
-        </w:rPr>
-        <w:t xml:space="preserve">des Verzeichnis </w:t>
+      <w:proofErr w:type="gramStart"/>
+      <w:r>
+        <w:rPr>
+          <w:lang w:val="de-CH"/>
+        </w:rPr>
+        <w:t>des Verzeichnis</w:t>
+      </w:r>
+      <w:proofErr w:type="gramEnd"/>
+      <w:r>
+        <w:rPr>
+          <w:lang w:val="de-CH"/>
+        </w:rPr>
+        <w:t xml:space="preserve"> </w:t>
       </w:r>
       <w:r>
         <w:rPr>
@@ -6141,14 +6270,14 @@
           <w:lang w:val="de-CH"/>
         </w:rPr>
       </w:pPr>
-      <w:bookmarkStart w:id="8" w:name="_Toc149642845"/>
+      <w:bookmarkStart w:id="14" w:name="_Toc149751220"/>
       <w:r>
         <w:rPr>
           <w:lang w:val="de-CH"/>
         </w:rPr>
         <w:t>Funktionsprinzip</w:t>
       </w:r>
-      <w:bookmarkEnd w:id="8"/>
+      <w:bookmarkEnd w:id="14"/>
     </w:p>
     <w:p>
       <w:pPr>
@@ -6303,7 +6432,21 @@
         <w:rPr>
           <w:lang w:val="de-CH"/>
         </w:rPr>
-        <w:t>-Router, mit dem sie verbunden sind. Ein Telefon erhält also sein Telefonbuch , solange sein Router funktioniert.</w:t>
+        <w:t xml:space="preserve">-Router, mit dem sie verbunden sind. Ein Telefon erhält also sein </w:t>
+      </w:r>
+      <w:proofErr w:type="gramStart"/>
+      <w:r>
+        <w:rPr>
+          <w:lang w:val="de-CH"/>
+        </w:rPr>
+        <w:t>Telefonbuch ,</w:t>
+      </w:r>
+      <w:proofErr w:type="gramEnd"/>
+      <w:r>
+        <w:rPr>
+          <w:lang w:val="de-CH"/>
+        </w:rPr>
+        <w:t xml:space="preserve"> solange sein Router funktioniert.</w:t>
       </w:r>
     </w:p>
     <w:p>
@@ -6365,7 +6508,21 @@
         <w:rPr>
           <w:lang w:val="de-CH"/>
         </w:rPr>
-        <w:t xml:space="preserve">Sie eine Telefonanlage betreiben wollen oder müssen, ist die Adresse einfach eine Telefonnummer wie 178230. In der Schweiz verwenden wir die „ Postleitzahl </w:t>
+        <w:t xml:space="preserve">Sie eine Telefonanlage betreiben wollen oder müssen, ist die Adresse einfach eine Telefonnummer wie 178230. In der Schweiz verwenden wir die </w:t>
+      </w:r>
+      <w:proofErr w:type="gramStart"/>
+      <w:r>
+        <w:rPr>
+          <w:lang w:val="de-CH"/>
+        </w:rPr>
+        <w:t>„ Postleitzahl</w:t>
+      </w:r>
+      <w:proofErr w:type="gramEnd"/>
+      <w:r>
+        <w:rPr>
+          <w:lang w:val="de-CH"/>
+        </w:rPr>
+        <w:t xml:space="preserve"> </w:t>
       </w:r>
       <w:r>
         <w:rPr>
@@ -6447,14 +6604,14 @@
           <w:lang w:val="de-CH"/>
         </w:rPr>
       </w:pPr>
-      <w:bookmarkStart w:id="9" w:name="_Toc149642846"/>
+      <w:bookmarkStart w:id="15" w:name="_Toc149751221"/>
       <w:r>
         <w:rPr>
           <w:lang w:val="de-CH"/>
         </w:rPr>
         <w:t>Installation</w:t>
       </w:r>
-      <w:bookmarkEnd w:id="9"/>
+      <w:bookmarkEnd w:id="15"/>
     </w:p>
     <w:p>
       <w:pPr>
@@ -6685,6 +6842,7 @@
           <w:lang w:val="de-CH"/>
         </w:rPr>
       </w:pPr>
+      <w:proofErr w:type="gramStart"/>
       <w:r>
         <w:rPr>
           <w:b/>
@@ -6699,7 +6857,15 @@
           <w:color w:val="FF0000"/>
           <w:lang w:val="de-CH"/>
         </w:rPr>
-        <w:t xml:space="preserve">: Wenn Sie Ihren Router neu </w:t>
+        <w:t>:</w:t>
+      </w:r>
+      <w:proofErr w:type="gramEnd"/>
+      <w:r>
+        <w:rPr>
+          <w:color w:val="FF0000"/>
+          <w:lang w:val="de-CH"/>
+        </w:rPr>
+        <w:t xml:space="preserve"> Wenn Sie Ihren Router neu </w:t>
       </w:r>
       <w:proofErr w:type="spellStart"/>
       <w:r>

</xml_diff>

<commit_message>
Changed remote telephone book string in Docu
</commit_message>
<xml_diff>
--- a/Documentation/AREDN Setup-Deutsch.docx
+++ b/Documentation/AREDN Setup-Deutsch.docx
@@ -169,7 +169,7 @@
           <w:r>
             <w:fldChar w:fldCharType="separate"/>
           </w:r>
-          <w:hyperlink w:anchor="_Toc149751209" w:history="1">
+          <w:hyperlink w:anchor="_Toc149837373" w:history="1">
             <w:r>
               <w:rPr>
                 <w:rStyle w:val="Hyperlink"/>
@@ -197,7 +197,7 @@
                 <w:noProof/>
                 <w:webHidden/>
               </w:rPr>
-              <w:instrText xml:space="preserve"> PAGEREF _Toc149751209 \h </w:instrText>
+              <w:instrText xml:space="preserve"> PAGEREF _Toc149837373 \h </w:instrText>
             </w:r>
             <w:r>
               <w:rPr>
@@ -242,7 +242,7 @@
               <w14:ligatures w14:val="standardContextual"/>
             </w:rPr>
           </w:pPr>
-          <w:hyperlink w:anchor="_Toc149751210" w:history="1">
+          <w:hyperlink w:anchor="_Toc149837374" w:history="1">
             <w:r>
               <w:rPr>
                 <w:rStyle w:val="Hyperlink"/>
@@ -270,7 +270,7 @@
                 <w:noProof/>
                 <w:webHidden/>
               </w:rPr>
-              <w:instrText xml:space="preserve"> PAGEREF _Toc149751210 \h </w:instrText>
+              <w:instrText xml:space="preserve"> PAGEREF _Toc149837374 \h </w:instrText>
             </w:r>
             <w:r>
               <w:rPr>
@@ -315,7 +315,7 @@
               <w14:ligatures w14:val="standardContextual"/>
             </w:rPr>
           </w:pPr>
-          <w:hyperlink w:anchor="_Toc149751211" w:history="1">
+          <w:hyperlink w:anchor="_Toc149837375" w:history="1">
             <w:r>
               <w:rPr>
                 <w:rStyle w:val="Hyperlink"/>
@@ -343,7 +343,7 @@
                 <w:noProof/>
                 <w:webHidden/>
               </w:rPr>
-              <w:instrText xml:space="preserve"> PAGEREF _Toc149751211 \h </w:instrText>
+              <w:instrText xml:space="preserve"> PAGEREF _Toc149837375 \h </w:instrText>
             </w:r>
             <w:r>
               <w:rPr>
@@ -388,7 +388,7 @@
               <w14:ligatures w14:val="standardContextual"/>
             </w:rPr>
           </w:pPr>
-          <w:hyperlink w:anchor="_Toc149751212" w:history="1">
+          <w:hyperlink w:anchor="_Toc149837376" w:history="1">
             <w:r>
               <w:rPr>
                 <w:rStyle w:val="Hyperlink"/>
@@ -416,7 +416,7 @@
                 <w:noProof/>
                 <w:webHidden/>
               </w:rPr>
-              <w:instrText xml:space="preserve"> PAGEREF _Toc149751212 \h </w:instrText>
+              <w:instrText xml:space="preserve"> PAGEREF _Toc149837376 \h </w:instrText>
             </w:r>
             <w:r>
               <w:rPr>
@@ -461,7 +461,7 @@
               <w14:ligatures w14:val="standardContextual"/>
             </w:rPr>
           </w:pPr>
-          <w:hyperlink w:anchor="_Toc149751213" w:history="1">
+          <w:hyperlink w:anchor="_Toc149837377" w:history="1">
             <w:r>
               <w:rPr>
                 <w:rStyle w:val="Hyperlink"/>
@@ -489,7 +489,7 @@
                 <w:noProof/>
                 <w:webHidden/>
               </w:rPr>
-              <w:instrText xml:space="preserve"> PAGEREF _Toc149751213 \h </w:instrText>
+              <w:instrText xml:space="preserve"> PAGEREF _Toc149837377 \h </w:instrText>
             </w:r>
             <w:r>
               <w:rPr>
@@ -509,7 +509,7 @@
                 <w:noProof/>
                 <w:webHidden/>
               </w:rPr>
-              <w:t>9</w:t>
+              <w:t>10</w:t>
             </w:r>
             <w:r>
               <w:rPr>
@@ -534,7 +534,7 @@
               <w14:ligatures w14:val="standardContextual"/>
             </w:rPr>
           </w:pPr>
-          <w:hyperlink w:anchor="_Toc149751214" w:history="1">
+          <w:hyperlink w:anchor="_Toc149837378" w:history="1">
             <w:r>
               <w:rPr>
                 <w:rStyle w:val="Hyperlink"/>
@@ -562,7 +562,7 @@
                 <w:noProof/>
                 <w:webHidden/>
               </w:rPr>
-              <w:instrText xml:space="preserve"> PAGEREF _Toc149751214 \h </w:instrText>
+              <w:instrText xml:space="preserve"> PAGEREF _Toc149837378 \h </w:instrText>
             </w:r>
             <w:r>
               <w:rPr>
@@ -582,7 +582,7 @@
                 <w:noProof/>
                 <w:webHidden/>
               </w:rPr>
-              <w:t>9</w:t>
+              <w:t>10</w:t>
             </w:r>
             <w:r>
               <w:rPr>
@@ -607,7 +607,7 @@
               <w14:ligatures w14:val="standardContextual"/>
             </w:rPr>
           </w:pPr>
-          <w:hyperlink w:anchor="_Toc149751215" w:history="1">
+          <w:hyperlink w:anchor="_Toc149837379" w:history="1">
             <w:r>
               <w:rPr>
                 <w:rStyle w:val="Hyperlink"/>
@@ -635,7 +635,7 @@
                 <w:noProof/>
                 <w:webHidden/>
               </w:rPr>
-              <w:instrText xml:space="preserve"> PAGEREF _Toc149751215 \h </w:instrText>
+              <w:instrText xml:space="preserve"> PAGEREF _Toc149837379 \h </w:instrText>
             </w:r>
             <w:r>
               <w:rPr>
@@ -655,7 +655,7 @@
                 <w:noProof/>
                 <w:webHidden/>
               </w:rPr>
-              <w:t>12</w:t>
+              <w:t>13</w:t>
             </w:r>
             <w:r>
               <w:rPr>
@@ -680,7 +680,7 @@
               <w14:ligatures w14:val="standardContextual"/>
             </w:rPr>
           </w:pPr>
-          <w:hyperlink w:anchor="_Toc149751216" w:history="1">
+          <w:hyperlink w:anchor="_Toc149837380" w:history="1">
             <w:r>
               <w:rPr>
                 <w:rStyle w:val="Hyperlink"/>
@@ -708,7 +708,7 @@
                 <w:noProof/>
                 <w:webHidden/>
               </w:rPr>
-              <w:instrText xml:space="preserve"> PAGEREF _Toc149751216 \h </w:instrText>
+              <w:instrText xml:space="preserve"> PAGEREF _Toc149837380 \h </w:instrText>
             </w:r>
             <w:r>
               <w:rPr>
@@ -728,7 +728,7 @@
                 <w:noProof/>
                 <w:webHidden/>
               </w:rPr>
-              <w:t>14</w:t>
+              <w:t>15</w:t>
             </w:r>
             <w:r>
               <w:rPr>
@@ -753,7 +753,7 @@
               <w14:ligatures w14:val="standardContextual"/>
             </w:rPr>
           </w:pPr>
-          <w:hyperlink w:anchor="_Toc149751217" w:history="1">
+          <w:hyperlink w:anchor="_Toc149837381" w:history="1">
             <w:r>
               <w:rPr>
                 <w:rStyle w:val="Hyperlink"/>
@@ -781,7 +781,7 @@
                 <w:noProof/>
                 <w:webHidden/>
               </w:rPr>
-              <w:instrText xml:space="preserve"> PAGEREF _Toc149751217 \h </w:instrText>
+              <w:instrText xml:space="preserve"> PAGEREF _Toc149837381 \h </w:instrText>
             </w:r>
             <w:r>
               <w:rPr>
@@ -801,7 +801,7 @@
                 <w:noProof/>
                 <w:webHidden/>
               </w:rPr>
-              <w:t>15</w:t>
+              <w:t>16</w:t>
             </w:r>
             <w:r>
               <w:rPr>
@@ -826,7 +826,7 @@
               <w14:ligatures w14:val="standardContextual"/>
             </w:rPr>
           </w:pPr>
-          <w:hyperlink w:anchor="_Toc149751218" w:history="1">
+          <w:hyperlink w:anchor="_Toc149837382" w:history="1">
             <w:r>
               <w:rPr>
                 <w:rStyle w:val="Hyperlink"/>
@@ -854,7 +854,7 @@
                 <w:noProof/>
                 <w:webHidden/>
               </w:rPr>
-              <w:instrText xml:space="preserve"> PAGEREF _Toc149751218 \h </w:instrText>
+              <w:instrText xml:space="preserve"> PAGEREF _Toc149837382 \h </w:instrText>
             </w:r>
             <w:r>
               <w:rPr>
@@ -874,7 +874,7 @@
                 <w:noProof/>
                 <w:webHidden/>
               </w:rPr>
-              <w:t>16</w:t>
+              <w:t>17</w:t>
             </w:r>
             <w:r>
               <w:rPr>
@@ -899,7 +899,7 @@
               <w14:ligatures w14:val="standardContextual"/>
             </w:rPr>
           </w:pPr>
-          <w:hyperlink w:anchor="_Toc149751219" w:history="1">
+          <w:hyperlink w:anchor="_Toc149837383" w:history="1">
             <w:r>
               <w:rPr>
                 <w:rStyle w:val="Hyperlink"/>
@@ -927,7 +927,7 @@
                 <w:noProof/>
                 <w:webHidden/>
               </w:rPr>
-              <w:instrText xml:space="preserve"> PAGEREF _Toc149751219 \h </w:instrText>
+              <w:instrText xml:space="preserve"> PAGEREF _Toc149837383 \h </w:instrText>
             </w:r>
             <w:r>
               <w:rPr>
@@ -947,7 +947,7 @@
                 <w:noProof/>
                 <w:webHidden/>
               </w:rPr>
-              <w:t>19</w:t>
+              <w:t>20</w:t>
             </w:r>
             <w:r>
               <w:rPr>
@@ -972,7 +972,7 @@
               <w14:ligatures w14:val="standardContextual"/>
             </w:rPr>
           </w:pPr>
-          <w:hyperlink w:anchor="_Toc149751220" w:history="1">
+          <w:hyperlink w:anchor="_Toc149837384" w:history="1">
             <w:r>
               <w:rPr>
                 <w:rStyle w:val="Hyperlink"/>
@@ -1000,7 +1000,7 @@
                 <w:noProof/>
                 <w:webHidden/>
               </w:rPr>
-              <w:instrText xml:space="preserve"> PAGEREF _Toc149751220 \h </w:instrText>
+              <w:instrText xml:space="preserve"> PAGEREF _Toc149837384 \h </w:instrText>
             </w:r>
             <w:r>
               <w:rPr>
@@ -1020,7 +1020,7 @@
                 <w:noProof/>
                 <w:webHidden/>
               </w:rPr>
-              <w:t>19</w:t>
+              <w:t>20</w:t>
             </w:r>
             <w:r>
               <w:rPr>
@@ -1045,7 +1045,7 @@
               <w14:ligatures w14:val="standardContextual"/>
             </w:rPr>
           </w:pPr>
-          <w:hyperlink w:anchor="_Toc149751221" w:history="1">
+          <w:hyperlink w:anchor="_Toc149837385" w:history="1">
             <w:r>
               <w:rPr>
                 <w:rStyle w:val="Hyperlink"/>
@@ -1073,7 +1073,7 @@
                 <w:noProof/>
                 <w:webHidden/>
               </w:rPr>
-              <w:instrText xml:space="preserve"> PAGEREF _Toc149751221 \h </w:instrText>
+              <w:instrText xml:space="preserve"> PAGEREF _Toc149837385 \h </w:instrText>
             </w:r>
             <w:r>
               <w:rPr>
@@ -1093,7 +1093,7 @@
                 <w:noProof/>
                 <w:webHidden/>
               </w:rPr>
-              <w:t>19</w:t>
+              <w:t>20</w:t>
             </w:r>
             <w:r>
               <w:rPr>
@@ -1128,7 +1128,7 @@
           <w:lang w:val="de-CH"/>
         </w:rPr>
       </w:pPr>
-      <w:bookmarkStart w:id="0" w:name="_Toc149751209"/>
+      <w:bookmarkStart w:id="0" w:name="_Toc149837373"/>
       <w:r>
         <w:rPr>
           <w:lang w:val="de-CH"/>
@@ -1563,7 +1563,7 @@
           <w:lang w:val="en-GB"/>
         </w:rPr>
       </w:pPr>
-      <w:bookmarkStart w:id="1" w:name="_Toc149751210"/>
+      <w:bookmarkStart w:id="1" w:name="_Toc149837374"/>
       <w:r>
         <w:rPr>
           <w:lang w:val="en-GB"/>
@@ -1586,7 +1586,7 @@
           <w:lang w:val="en-GB"/>
         </w:rPr>
       </w:pPr>
-      <w:bookmarkStart w:id="2" w:name="_Toc149751211"/>
+      <w:bookmarkStart w:id="2" w:name="_Toc149837375"/>
       <w:r>
         <w:rPr>
           <w:lang w:val="en-GB"/>
@@ -2019,7 +2019,7 @@
           <w:lang w:val="de-CH"/>
         </w:rPr>
       </w:pPr>
-      <w:bookmarkStart w:id="3" w:name="_Toc149751212"/>
+      <w:bookmarkStart w:id="3" w:name="_Toc149837376"/>
       <w:r>
         <w:rPr>
           <w:lang w:val="de-CH"/>
@@ -2397,19 +2397,7 @@
         <w:rPr>
           <w:lang w:val="de-CH"/>
         </w:rPr>
-        <w:t xml:space="preserve">Gehen Sie nach dem Neustart zu den </w:t>
-      </w:r>
-      <w:r>
-        <w:rPr>
-          <w:lang w:val="de-CH"/>
-        </w:rPr>
-        <w:t>«Settings»</w:t>
-      </w:r>
-      <w:r>
-        <w:rPr>
-          <w:lang w:val="de-CH"/>
-        </w:rPr>
-        <w:t xml:space="preserve"> </w:t>
+        <w:t xml:space="preserve">Nach dem Reboot, gehe ins Directory </w:t>
       </w:r>
       <w:r>
         <w:rPr>
@@ -2421,7 +2409,7 @@
         <w:rPr>
           <w:lang w:val="de-CH"/>
         </w:rPr>
-        <w:t>und füllen Sie die Felder wie folgt aus:</w:t>
+        <w:t xml:space="preserve"> Remote Phone Book und schau ob es so aussieht:</w:t>
       </w:r>
     </w:p>
     <w:p>
@@ -2435,6 +2423,131 @@
           <w:noProof/>
           <w:lang w:val="en-GB"/>
         </w:rPr>
+        <w:drawing>
+          <wp:inline distT="0" distB="0" distL="0" distR="0" wp14:anchorId="2D7A8142" wp14:editId="4FBD9665">
+            <wp:extent cx="5943600" cy="3156585"/>
+            <wp:effectExtent l="0" t="0" r="0" b="5715"/>
+            <wp:docPr id="1783524213" name="Grafik 1" descr="Ein Bild, das Text, Screenshot, Software, Zahl enthält.&#10;&#10;Automatisch generierte Beschreibung"/>
+            <wp:cNvGraphicFramePr>
+              <a:graphicFrameLocks xmlns:a="http://schemas.openxmlformats.org/drawingml/2006/main" noChangeAspect="1"/>
+            </wp:cNvGraphicFramePr>
+            <a:graphic xmlns:a="http://schemas.openxmlformats.org/drawingml/2006/main">
+              <a:graphicData uri="http://schemas.openxmlformats.org/drawingml/2006/picture">
+                <pic:pic xmlns:pic="http://schemas.openxmlformats.org/drawingml/2006/picture">
+                  <pic:nvPicPr>
+                    <pic:cNvPr id="1783524213" name="Grafik 1" descr="Ein Bild, das Text, Screenshot, Software, Zahl enthält.&#10;&#10;Automatisch generierte Beschreibung"/>
+                    <pic:cNvPicPr/>
+                  </pic:nvPicPr>
+                  <pic:blipFill>
+                    <a:blip r:embed="rId21">
+                      <a:extLst>
+                        <a:ext uri="{28A0092B-C50C-407E-A947-70E740481C1C}">
+                          <a14:useLocalDpi xmlns:a14="http://schemas.microsoft.com/office/drawing/2010/main" val="0"/>
+                        </a:ext>
+                      </a:extLst>
+                    </a:blip>
+                    <a:stretch>
+                      <a:fillRect/>
+                    </a:stretch>
+                  </pic:blipFill>
+                  <pic:spPr>
+                    <a:xfrm>
+                      <a:off x="0" y="0"/>
+                      <a:ext cx="5943600" cy="3156585"/>
+                    </a:xfrm>
+                    <a:prstGeom prst="rect">
+                      <a:avLst/>
+                    </a:prstGeom>
+                  </pic:spPr>
+                </pic:pic>
+              </a:graphicData>
+            </a:graphic>
+          </wp:inline>
+        </w:drawing>
+      </w:r>
+    </w:p>
+    <w:p>
+      <w:pPr>
+        <w:rPr>
+          <w:lang w:val="en-GB"/>
+        </w:rPr>
+      </w:pPr>
+      <w:r>
+        <w:rPr>
+          <w:lang w:val="en-GB"/>
+        </w:rPr>
+        <w:t>The two phonebooks for copy-paste:</w:t>
+      </w:r>
+    </w:p>
+    <w:p>
+      <w:pPr>
+        <w:rPr>
+          <w:lang w:val="en-GB"/>
+        </w:rPr>
+      </w:pPr>
+      <w:hyperlink r:id="rId22" w:history="1">
+        <w:r>
+          <w:rPr>
+            <w:rStyle w:val="Hyperlink"/>
+            <w:lang w:val="en-GB"/>
+          </w:rPr>
+          <w:t>http://localnode.local.mesh/arednstack/phonebook_generic_direct.xml</w:t>
+        </w:r>
+      </w:hyperlink>
+    </w:p>
+    <w:p>
+      <w:pPr>
+        <w:rPr>
+          <w:lang w:val="en-GB"/>
+        </w:rPr>
+      </w:pPr>
+      <w:hyperlink r:id="rId23" w:history="1">
+        <w:r>
+          <w:rPr>
+            <w:rStyle w:val="Hyperlink"/>
+            <w:lang w:val="en-GB"/>
+          </w:rPr>
+          <w:t>http://localnode.local.mesh/arednstack/phonebook_generic_pbx.xml</w:t>
+        </w:r>
+      </w:hyperlink>
+    </w:p>
+    <w:p>
+      <w:pPr>
+        <w:rPr>
+          <w:lang w:val="de-CH"/>
+        </w:rPr>
+      </w:pPr>
+      <w:r>
+        <w:rPr>
+          <w:lang w:val="de-CH"/>
+        </w:rPr>
+        <w:t xml:space="preserve">Gehe zu Directory </w:t>
+      </w:r>
+      <w:r>
+        <w:rPr>
+          <w:lang w:val="en-GB"/>
+        </w:rPr>
+        <w:sym w:font="Wingdings" w:char="F0E0"/>
+      </w:r>
+      <w:r>
+        <w:rPr>
+          <w:lang w:val="de-CH"/>
+        </w:rPr>
+        <w:t xml:space="preserve"> Setting und fülle die folgenden Felder aus:</w:t>
+      </w:r>
+    </w:p>
+    <w:p>
+      <w:pPr>
+        <w:rPr>
+          <w:lang w:val="en-GB"/>
+        </w:rPr>
+      </w:pPr>
+      <w:r>
+        <w:rPr>
+          <w:noProof/>
+          <w:lang w:val="en-GB"/>
+        </w:rPr>
+        <w:lastRenderedPageBreak/>
         <w:drawing>
           <wp:inline distT="0" distB="0" distL="0" distR="0" wp14:anchorId="00D0AB4E" wp14:editId="7F4E87D6">
             <wp:extent cx="5072237" cy="3222171"/>
@@ -2451,7 +2564,7 @@
                     <pic:cNvPicPr/>
                   </pic:nvPicPr>
                   <pic:blipFill>
-                    <a:blip r:embed="rId21"/>
+                    <a:blip r:embed="rId24"/>
                     <a:stretch>
                       <a:fillRect/>
                     </a:stretch>
@@ -2561,7 +2674,7 @@
         </w:rPr>
       </w:pPr>
       <w:bookmarkStart w:id="4" w:name="_Toc149600480"/>
-      <w:bookmarkStart w:id="5" w:name="_Toc149751213"/>
+      <w:bookmarkStart w:id="5" w:name="_Toc149837377"/>
       <w:proofErr w:type="spellStart"/>
       <w:r>
         <w:rPr>
@@ -2601,7 +2714,7 @@
           <w:lang w:val="de-CH"/>
         </w:rPr>
       </w:pPr>
-      <w:bookmarkStart w:id="6" w:name="_Toc149751214"/>
+      <w:bookmarkStart w:id="6" w:name="_Toc149837378"/>
       <w:r>
         <w:rPr>
           <w:lang w:val="de-CH"/>
@@ -2690,7 +2803,7 @@
         </w:rPr>
         <w:t xml:space="preserve">Wir gehen davon aus, dass Sie das </w:t>
       </w:r>
-      <w:hyperlink r:id="rId22" w:history="1">
+      <w:hyperlink r:id="rId25" w:history="1">
         <w:r>
           <w:rPr>
             <w:rStyle w:val="Hyperlink"/>
@@ -2751,7 +2864,7 @@
                     <pic:cNvPicPr/>
                   </pic:nvPicPr>
                   <pic:blipFill>
-                    <a:blip r:embed="rId23"/>
+                    <a:blip r:embed="rId26"/>
                     <a:stretch>
                       <a:fillRect/>
                     </a:stretch>
@@ -2857,7 +2970,7 @@
         </w:rPr>
         <w:t xml:space="preserve"> auf eigene Gefahr herunter, wenn Sie möchten (</w:t>
       </w:r>
-      <w:hyperlink r:id="rId24" w:history="1">
+      <w:hyperlink r:id="rId27" w:history="1">
         <w:r>
           <w:rPr>
             <w:rStyle w:val="Hyperlink"/>
@@ -2937,7 +3050,7 @@
         </w:rPr>
         <w:t xml:space="preserve">Für alle anderen Geräte gehen Sie zur neuesten </w:t>
       </w:r>
-      <w:hyperlink r:id="rId25" w:history="1">
+      <w:hyperlink r:id="rId28" w:history="1">
         <w:bookmarkStart w:id="7" w:name="_Hlk149643198"/>
         <w:proofErr w:type="spellStart"/>
         <w:r>
@@ -3086,7 +3199,7 @@
                     <pic:cNvPicPr/>
                   </pic:nvPicPr>
                   <pic:blipFill>
-                    <a:blip r:embed="rId26"/>
+                    <a:blip r:embed="rId29"/>
                     <a:stretch>
                       <a:fillRect/>
                     </a:stretch>
@@ -3159,7 +3272,7 @@
                     <pic:cNvPicPr/>
                   </pic:nvPicPr>
                   <pic:blipFill>
-                    <a:blip r:embed="rId27"/>
+                    <a:blip r:embed="rId30"/>
                     <a:stretch>
                       <a:fillRect/>
                     </a:stretch>
@@ -3317,7 +3430,7 @@
                     <pic:cNvPicPr/>
                   </pic:nvPicPr>
                   <pic:blipFill>
-                    <a:blip r:embed="rId28"/>
+                    <a:blip r:embed="rId31"/>
                     <a:stretch>
                       <a:fillRect/>
                     </a:stretch>
@@ -3376,7 +3489,7 @@
                     <pic:cNvPicPr/>
                   </pic:nvPicPr>
                   <pic:blipFill>
-                    <a:blip r:embed="rId29"/>
+                    <a:blip r:embed="rId32"/>
                     <a:stretch>
                       <a:fillRect/>
                     </a:stretch>
@@ -3436,7 +3549,7 @@
                     <pic:cNvPicPr/>
                   </pic:nvPicPr>
                   <pic:blipFill>
-                    <a:blip r:embed="rId30"/>
+                    <a:blip r:embed="rId33"/>
                     <a:stretch>
                       <a:fillRect/>
                     </a:stretch>
@@ -3495,7 +3608,7 @@
                     <pic:cNvPicPr/>
                   </pic:nvPicPr>
                   <pic:blipFill>
-                    <a:blip r:embed="rId31"/>
+                    <a:blip r:embed="rId34"/>
                     <a:stretch>
                       <a:fillRect/>
                     </a:stretch>
@@ -3578,7 +3691,7 @@
                     <pic:cNvPicPr/>
                   </pic:nvPicPr>
                   <pic:blipFill>
-                    <a:blip r:embed="rId32"/>
+                    <a:blip r:embed="rId35"/>
                     <a:stretch>
                       <a:fillRect/>
                     </a:stretch>
@@ -3621,7 +3734,7 @@
           <w:lang w:val="de-CH"/>
         </w:rPr>
       </w:pPr>
-      <w:bookmarkStart w:id="8" w:name="_Toc149751215"/>
+      <w:bookmarkStart w:id="8" w:name="_Toc149837379"/>
       <w:r>
         <w:rPr>
           <w:lang w:val="de-CH"/>
@@ -3801,7 +3914,7 @@
                     <pic:cNvPicPr/>
                   </pic:nvPicPr>
                   <pic:blipFill>
-                    <a:blip r:embed="rId33"/>
+                    <a:blip r:embed="rId36"/>
                     <a:stretch>
                       <a:fillRect/>
                     </a:stretch>
@@ -3848,7 +3961,7 @@
                     <pic:cNvPicPr/>
                   </pic:nvPicPr>
                   <pic:blipFill>
-                    <a:blip r:embed="rId34"/>
+                    <a:blip r:embed="rId37"/>
                     <a:stretch>
                       <a:fillRect/>
                     </a:stretch>
@@ -4011,7 +4124,7 @@
                     <pic:cNvPicPr/>
                   </pic:nvPicPr>
                   <pic:blipFill>
-                    <a:blip r:embed="rId35"/>
+                    <a:blip r:embed="rId38"/>
                     <a:stretch>
                       <a:fillRect/>
                     </a:stretch>
@@ -4273,7 +4386,7 @@
           <w:lang w:val="de-CH"/>
         </w:rPr>
       </w:pPr>
-      <w:bookmarkStart w:id="9" w:name="_Toc149751216"/>
+      <w:bookmarkStart w:id="9" w:name="_Toc149837380"/>
       <w:proofErr w:type="spellStart"/>
       <w:r>
         <w:rPr>
@@ -4334,7 +4447,7 @@
                     <pic:cNvPicPr/>
                   </pic:nvPicPr>
                   <pic:blipFill>
-                    <a:blip r:embed="rId36"/>
+                    <a:blip r:embed="rId39"/>
                     <a:stretch>
                       <a:fillRect/>
                     </a:stretch>
@@ -4466,7 +4579,7 @@
                     </pic:cNvPicPr>
                   </pic:nvPicPr>
                   <pic:blipFill>
-                    <a:blip r:embed="rId37">
+                    <a:blip r:embed="rId40">
                       <a:extLst>
                         <a:ext uri="{28A0092B-C50C-407E-A947-70E740481C1C}">
                           <a14:useLocalDpi xmlns:a14="http://schemas.microsoft.com/office/drawing/2010/main" val="0"/>
@@ -4614,7 +4727,7 @@
           <w:lang w:val="de-CH"/>
         </w:rPr>
       </w:pPr>
-      <w:bookmarkStart w:id="10" w:name="_Toc149751217"/>
+      <w:bookmarkStart w:id="10" w:name="_Toc149837381"/>
       <w:r>
         <w:rPr>
           <w:lang w:val="de-CH"/>
@@ -4647,7 +4760,7 @@
         </w:rPr>
         <w:t xml:space="preserve">Öffne den Browser und gebe die folgende Zeile ein: </w:t>
       </w:r>
-      <w:hyperlink r:id="rId38" w:history="1">
+      <w:hyperlink r:id="rId41" w:history="1">
         <w:r>
           <w:rPr>
             <w:rStyle w:val="Hyperlink"/>
@@ -4802,7 +4915,7 @@
                     <pic:cNvPicPr/>
                   </pic:nvPicPr>
                   <pic:blipFill>
-                    <a:blip r:embed="rId39"/>
+                    <a:blip r:embed="rId42"/>
                     <a:stretch>
                       <a:fillRect/>
                     </a:stretch>
@@ -4998,7 +5111,7 @@
           <w:lang w:val="de-CH"/>
         </w:rPr>
       </w:pPr>
-      <w:bookmarkStart w:id="12" w:name="_Toc149751218"/>
+      <w:bookmarkStart w:id="12" w:name="_Toc149837382"/>
       <w:bookmarkEnd w:id="11"/>
       <w:r>
         <w:rPr>
@@ -5220,7 +5333,7 @@
                     <pic:cNvPicPr/>
                   </pic:nvPicPr>
                   <pic:blipFill>
-                    <a:blip r:embed="rId40"/>
+                    <a:blip r:embed="rId43"/>
                     <a:stretch>
                       <a:fillRect/>
                     </a:stretch>
@@ -5493,7 +5606,7 @@
                           </pic:cNvPicPr>
                         </pic:nvPicPr>
                         <pic:blipFill rotWithShape="1">
-                          <a:blip r:embed="rId41"/>
+                          <a:blip r:embed="rId44"/>
                           <a:srcRect b="19960"/>
                           <a:stretch/>
                         </pic:blipFill>
@@ -5654,7 +5767,7 @@
                   <o:lock v:ext="edit" aspectratio="t"/>
                 </v:shapetype>
                 <v:shape id="Grafik 37" o:spid="_x0000_s1027" type="#_x0000_t75" style="position:absolute;width:86746;height:25769;visibility:visible;mso-wrap-style:square" o:gfxdata="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">
-                  <v:imagedata r:id="rId42" o:title="" cropbottom="13081f"/>
+                  <v:imagedata r:id="rId45" o:title="" cropbottom="13081f"/>
                 </v:shape>
                 <v:rect id="Rechteck 38" o:spid="_x0000_s1028" style="position:absolute;left:36277;top:21513;width:14349;height:974;visibility:visible;mso-wrap-style:square;v-text-anchor:middle" o:gfxdata="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" fillcolor="#4472c4 [3204]" strokecolor="#1f3763 [1604]" strokeweight="1pt"/>
                 <v:shapetype id="_x0000_t202" coordsize="21600,21600" o:spt="202" path="m,l,21600r21600,l21600,xe">
@@ -5859,7 +5972,7 @@
                           </pic:cNvPicPr>
                         </pic:nvPicPr>
                         <pic:blipFill>
-                          <a:blip r:embed="rId43"/>
+                          <a:blip r:embed="rId46"/>
                           <a:stretch>
                             <a:fillRect/>
                           </a:stretch>
@@ -5950,7 +6063,7 @@
             <w:pict>
               <v:group w14:anchorId="792E3EE8" id="Gruppieren 1" o:spid="_x0000_s1026" style="width:452.45pt;height:322.35pt;mso-position-horizontal-relative:char;mso-position-vertical-relative:line" coordsize="85421,68580" o:gfxdata="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">
                 <v:shape id="Grafik 42" o:spid="_x0000_s1027" type="#_x0000_t75" style="position:absolute;width:85421;height:68580;visibility:visible;mso-wrap-style:square" o:gfxdata="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">
-                  <v:imagedata r:id="rId44" o:title=""/>
+                  <v:imagedata r:id="rId47" o:title=""/>
                 </v:shape>
                 <v:rect id="Rechteck 43" o:spid="_x0000_s1028" style="position:absolute;left:39684;top:10231;width:11254;height:2302;visibility:visible;mso-wrap-style:square;v-text-anchor:middle" o:gfxdata="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" fillcolor="#e7e7e7" stroked="f" strokeweight="1pt"/>
                 <v:rect id="Rechteck 44" o:spid="_x0000_s1029" style="position:absolute;left:3491;top:24618;width:5755;height:43962;visibility:visible;mso-wrap-style:square;v-text-anchor:middle" o:gfxdata="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" fillcolor="#4472c4 [3204]" strokecolor="#1f3763 [1604]" strokeweight="1pt"/>
@@ -6118,7 +6231,7 @@
                     <pic:cNvPicPr/>
                   </pic:nvPicPr>
                   <pic:blipFill>
-                    <a:blip r:embed="rId45"/>
+                    <a:blip r:embed="rId48"/>
                     <a:stretch>
                       <a:fillRect/>
                     </a:stretch>
@@ -6146,7 +6259,7 @@
           <w:lang w:val="de-CH"/>
         </w:rPr>
       </w:pPr>
-      <w:bookmarkStart w:id="13" w:name="_Toc149751219"/>
+      <w:bookmarkStart w:id="13" w:name="_Toc149837383"/>
       <w:r>
         <w:rPr>
           <w:lang w:val="de-CH"/>
@@ -6270,7 +6383,7 @@
           <w:lang w:val="de-CH"/>
         </w:rPr>
       </w:pPr>
-      <w:bookmarkStart w:id="14" w:name="_Toc149751220"/>
+      <w:bookmarkStart w:id="14" w:name="_Toc149837384"/>
       <w:r>
         <w:rPr>
           <w:lang w:val="de-CH"/>
@@ -6304,7 +6417,7 @@
         </w:rPr>
         <w:t xml:space="preserve">Das „offizielle“ Schweizer AREDN-Telefonbuch (SOP) ist auf Google: </w:t>
       </w:r>
-      <w:hyperlink r:id="rId46" w:history="1">
+      <w:hyperlink r:id="rId49" w:history="1">
         <w:r>
           <w:rPr>
             <w:rStyle w:val="Hyperlink"/>
@@ -6489,7 +6602,7 @@
         </w:rPr>
         <w:t xml:space="preserve"> für die Kommunikation zu vermeiden, die Latenzzeit zu reduzieren und die Überlastung einzelner Mesh-Segmente zu reduzieren. Die in diesem Fall verwendete Adresse ist ein FQDN wie </w:t>
       </w:r>
-      <w:hyperlink r:id="rId47" w:history="1">
+      <w:hyperlink r:id="rId50" w:history="1">
         <w:r>
           <w:rPr>
             <w:rStyle w:val="Hyperlink"/>
@@ -6604,7 +6717,7 @@
           <w:lang w:val="de-CH"/>
         </w:rPr>
       </w:pPr>
-      <w:bookmarkStart w:id="15" w:name="_Toc149751221"/>
+      <w:bookmarkStart w:id="15" w:name="_Toc149837385"/>
       <w:r>
         <w:rPr>
           <w:lang w:val="de-CH"/>
@@ -6691,7 +6804,7 @@
                     <pic:cNvPicPr/>
                   </pic:nvPicPr>
                   <pic:blipFill>
-                    <a:blip r:embed="rId48"/>
+                    <a:blip r:embed="rId51"/>
                     <a:stretch>
                       <a:fillRect/>
                     </a:stretch>
@@ -6763,7 +6876,7 @@
                     <pic:cNvPicPr/>
                   </pic:nvPicPr>
                   <pic:blipFill>
-                    <a:blip r:embed="rId49"/>
+                    <a:blip r:embed="rId52"/>
                     <a:stretch>
                       <a:fillRect/>
                     </a:stretch>
@@ -6923,7 +7036,7 @@
                     <pic:cNvPicPr/>
                   </pic:nvPicPr>
                   <pic:blipFill>
-                    <a:blip r:embed="rId50"/>
+                    <a:blip r:embed="rId53"/>
                     <a:stretch>
                       <a:fillRect/>
                     </a:stretch>

</xml_diff>

<commit_message>
Docu changes and new version phonebook
</commit_message>
<xml_diff>
--- a/Documentation/AREDN Setup-Deutsch.docx
+++ b/Documentation/AREDN Setup-Deutsch.docx
@@ -153,7 +153,7 @@
               <w:rFonts w:eastAsiaTheme="minorEastAsia"/>
               <w:noProof/>
               <w:kern w:val="2"/>
-              <w:lang w:val="en-CH" w:eastAsia="en-CH"/>
+              <w:lang/>
               <w14:ligatures w14:val="standardContextual"/>
             </w:rPr>
           </w:pPr>
@@ -238,7 +238,7 @@
               <w:rFonts w:eastAsiaTheme="minorEastAsia"/>
               <w:noProof/>
               <w:kern w:val="2"/>
-              <w:lang w:val="en-CH" w:eastAsia="en-CH"/>
+              <w:lang/>
               <w14:ligatures w14:val="standardContextual"/>
             </w:rPr>
           </w:pPr>
@@ -311,7 +311,7 @@
               <w:rFonts w:eastAsiaTheme="minorEastAsia"/>
               <w:noProof/>
               <w:kern w:val="2"/>
-              <w:lang w:val="en-CH" w:eastAsia="en-CH"/>
+              <w:lang/>
               <w14:ligatures w14:val="standardContextual"/>
             </w:rPr>
           </w:pPr>
@@ -384,7 +384,7 @@
               <w:rFonts w:eastAsiaTheme="minorEastAsia"/>
               <w:noProof/>
               <w:kern w:val="2"/>
-              <w:lang w:val="en-CH" w:eastAsia="en-CH"/>
+              <w:lang/>
               <w14:ligatures w14:val="standardContextual"/>
             </w:rPr>
           </w:pPr>
@@ -457,7 +457,7 @@
               <w:rFonts w:eastAsiaTheme="minorEastAsia"/>
               <w:noProof/>
               <w:kern w:val="2"/>
-              <w:lang w:val="en-CH" w:eastAsia="en-CH"/>
+              <w:lang/>
               <w14:ligatures w14:val="standardContextual"/>
             </w:rPr>
           </w:pPr>
@@ -530,7 +530,7 @@
               <w:rFonts w:eastAsiaTheme="minorEastAsia"/>
               <w:noProof/>
               <w:kern w:val="2"/>
-              <w:lang w:val="en-CH" w:eastAsia="en-CH"/>
+              <w:lang/>
               <w14:ligatures w14:val="standardContextual"/>
             </w:rPr>
           </w:pPr>
@@ -603,7 +603,7 @@
               <w:rFonts w:eastAsiaTheme="minorEastAsia"/>
               <w:noProof/>
               <w:kern w:val="2"/>
-              <w:lang w:val="en-CH" w:eastAsia="en-CH"/>
+              <w:lang/>
               <w14:ligatures w14:val="standardContextual"/>
             </w:rPr>
           </w:pPr>
@@ -676,7 +676,7 @@
               <w:rFonts w:eastAsiaTheme="minorEastAsia"/>
               <w:noProof/>
               <w:kern w:val="2"/>
-              <w:lang w:val="en-CH" w:eastAsia="en-CH"/>
+              <w:lang/>
               <w14:ligatures w14:val="standardContextual"/>
             </w:rPr>
           </w:pPr>
@@ -749,7 +749,7 @@
               <w:rFonts w:eastAsiaTheme="minorEastAsia"/>
               <w:noProof/>
               <w:kern w:val="2"/>
-              <w:lang w:val="en-CH" w:eastAsia="en-CH"/>
+              <w:lang/>
               <w14:ligatures w14:val="standardContextual"/>
             </w:rPr>
           </w:pPr>
@@ -822,7 +822,7 @@
               <w:rFonts w:eastAsiaTheme="minorEastAsia"/>
               <w:noProof/>
               <w:kern w:val="2"/>
-              <w:lang w:val="en-CH" w:eastAsia="en-CH"/>
+              <w:lang/>
               <w14:ligatures w14:val="standardContextual"/>
             </w:rPr>
           </w:pPr>
@@ -895,7 +895,7 @@
               <w:rFonts w:eastAsiaTheme="minorEastAsia"/>
               <w:noProof/>
               <w:kern w:val="2"/>
-              <w:lang w:val="en-CH" w:eastAsia="en-CH"/>
+              <w:lang/>
               <w14:ligatures w14:val="standardContextual"/>
             </w:rPr>
           </w:pPr>
@@ -968,7 +968,7 @@
               <w:rFonts w:eastAsiaTheme="minorEastAsia"/>
               <w:noProof/>
               <w:kern w:val="2"/>
-              <w:lang w:val="en-CH" w:eastAsia="en-CH"/>
+              <w:lang/>
               <w14:ligatures w14:val="standardContextual"/>
             </w:rPr>
           </w:pPr>
@@ -1041,7 +1041,7 @@
               <w:rFonts w:eastAsiaTheme="minorEastAsia"/>
               <w:noProof/>
               <w:kern w:val="2"/>
-              <w:lang w:val="en-CH" w:eastAsia="en-CH"/>
+              <w:lang/>
               <w14:ligatures w14:val="standardContextual"/>
             </w:rPr>
           </w:pPr>
@@ -7224,108 +7224,49 @@
         <w:rPr>
           <w:lang w:val="de-CH"/>
         </w:rPr>
-        <w:t>Wenn Sie es eilig haben, müssen Sie sich bei Ihrem Router anmelden und diese beiden Befehle eingeben:</w:t>
+        <w:t xml:space="preserve">Wenn Sie es eilig haben, </w:t>
+      </w:r>
+      <w:r>
+        <w:rPr>
+          <w:lang w:val="de-CH"/>
+        </w:rPr>
+        <w:t>können</w:t>
+      </w:r>
+      <w:r>
+        <w:rPr>
+          <w:lang w:val="de-CH"/>
+        </w:rPr>
+        <w:t xml:space="preserve"> Sie diese</w:t>
+      </w:r>
+      <w:r>
+        <w:rPr>
+          <w:lang w:val="de-CH"/>
+        </w:rPr>
+        <w:t>n</w:t>
+      </w:r>
+      <w:r>
+        <w:rPr>
+          <w:lang w:val="de-CH"/>
+        </w:rPr>
+        <w:t xml:space="preserve"> Befehl eingeben:</w:t>
       </w:r>
     </w:p>
     <w:p>
       <w:pPr>
         <w:pStyle w:val="Code"/>
         <w:rPr>
-          <w:lang w:val="en-US"/>
-        </w:rPr>
-      </w:pPr>
-      <w:r>
-        <w:rPr>
-          <w:lang w:val="en-US"/>
-        </w:rPr>
-        <w:t>/</w:t>
-      </w:r>
-      <w:proofErr w:type="spellStart"/>
-      <w:r>
-        <w:rPr>
-          <w:lang w:val="en-US"/>
-        </w:rPr>
-        <w:t>etc</w:t>
-      </w:r>
-      <w:proofErr w:type="spellEnd"/>
-      <w:r>
-        <w:rPr>
-          <w:lang w:val="en-US"/>
-        </w:rPr>
-        <w:t>/</w:t>
-      </w:r>
-      <w:proofErr w:type="spellStart"/>
-      <w:r>
-        <w:rPr>
-          <w:lang w:val="en-US"/>
-        </w:rPr>
-        <w:t>cron.hourly</w:t>
-      </w:r>
-      <w:proofErr w:type="spellEnd"/>
-      <w:r>
-        <w:rPr>
-          <w:lang w:val="en-US"/>
-        </w:rPr>
-        <w:t>/</w:t>
-      </w:r>
-      <w:proofErr w:type="spellStart"/>
-      <w:r>
-        <w:rPr>
-          <w:lang w:val="en-US"/>
-        </w:rPr>
-        <w:t>fetch_phonebook</w:t>
-      </w:r>
-      <w:proofErr w:type="spellEnd"/>
-    </w:p>
-    <w:p>
-      <w:pPr>
-        <w:pStyle w:val="Code"/>
-        <w:rPr>
-          <w:lang w:val="en-US"/>
-        </w:rPr>
-      </w:pPr>
-      <w:r>
-        <w:rPr>
-          <w:lang w:val="en-US"/>
-        </w:rPr>
-        <w:t>/</w:t>
-      </w:r>
-      <w:proofErr w:type="spellStart"/>
-      <w:r>
-        <w:rPr>
-          <w:lang w:val="en-US"/>
-        </w:rPr>
-        <w:t>etc</w:t>
-      </w:r>
-      <w:proofErr w:type="spellEnd"/>
-      <w:r>
-        <w:rPr>
-          <w:lang w:val="en-US"/>
-        </w:rPr>
-        <w:t>/</w:t>
-      </w:r>
-      <w:proofErr w:type="spellStart"/>
-      <w:r>
-        <w:rPr>
-          <w:lang w:val="en-US"/>
-        </w:rPr>
-        <w:t>cron.hourly</w:t>
-      </w:r>
-      <w:proofErr w:type="spellEnd"/>
-      <w:r>
-        <w:rPr>
-          <w:lang w:val="en-US"/>
-        </w:rPr>
-        <w:t>/</w:t>
-      </w:r>
-      <w:proofErr w:type="spellStart"/>
-      <w:r>
-        <w:rPr>
-          <w:lang w:val="en-US"/>
-        </w:rPr>
-        <w:t>update_phonebook</w:t>
-      </w:r>
-      <w:proofErr w:type="spellEnd"/>
+          <w:lang w:val="de-CH"/>
+        </w:rPr>
+      </w:pPr>
+      <w:hyperlink r:id="rId55" w:history="1">
+        <w:r>
+          <w:rPr>
+            <w:rStyle w:val="Hyperlink"/>
+            <w:lang w:val="de-CH"/>
+          </w:rPr>
+          <w:t>http://localnode.local.mesh/cgi-bin/phonebook.sh</w:t>
+        </w:r>
+      </w:hyperlink>
     </w:p>
     <w:p>
       <w:pPr>

</xml_diff>

<commit_message>
Name change from ac2 to ac-lite
</commit_message>
<xml_diff>
--- a/Documentation/AREDN Setup-Deutsch.docx
+++ b/Documentation/AREDN Setup-Deutsch.docx
@@ -153,7 +153,6 @@
               <w:rFonts w:eastAsiaTheme="minorEastAsia"/>
               <w:noProof/>
               <w:kern w:val="2"/>
-              <w:lang/>
               <w14:ligatures w14:val="standardContextual"/>
             </w:rPr>
           </w:pPr>
@@ -238,7 +237,6 @@
               <w:rFonts w:eastAsiaTheme="minorEastAsia"/>
               <w:noProof/>
               <w:kern w:val="2"/>
-              <w:lang/>
               <w14:ligatures w14:val="standardContextual"/>
             </w:rPr>
           </w:pPr>
@@ -311,7 +309,6 @@
               <w:rFonts w:eastAsiaTheme="minorEastAsia"/>
               <w:noProof/>
               <w:kern w:val="2"/>
-              <w:lang/>
               <w14:ligatures w14:val="standardContextual"/>
             </w:rPr>
           </w:pPr>
@@ -384,7 +381,6 @@
               <w:rFonts w:eastAsiaTheme="minorEastAsia"/>
               <w:noProof/>
               <w:kern w:val="2"/>
-              <w:lang/>
               <w14:ligatures w14:val="standardContextual"/>
             </w:rPr>
           </w:pPr>
@@ -457,7 +453,6 @@
               <w:rFonts w:eastAsiaTheme="minorEastAsia"/>
               <w:noProof/>
               <w:kern w:val="2"/>
-              <w:lang/>
               <w14:ligatures w14:val="standardContextual"/>
             </w:rPr>
           </w:pPr>
@@ -530,7 +525,6 @@
               <w:rFonts w:eastAsiaTheme="minorEastAsia"/>
               <w:noProof/>
               <w:kern w:val="2"/>
-              <w:lang/>
               <w14:ligatures w14:val="standardContextual"/>
             </w:rPr>
           </w:pPr>
@@ -603,7 +597,6 @@
               <w:rFonts w:eastAsiaTheme="minorEastAsia"/>
               <w:noProof/>
               <w:kern w:val="2"/>
-              <w:lang/>
               <w14:ligatures w14:val="standardContextual"/>
             </w:rPr>
           </w:pPr>
@@ -676,7 +669,6 @@
               <w:rFonts w:eastAsiaTheme="minorEastAsia"/>
               <w:noProof/>
               <w:kern w:val="2"/>
-              <w:lang/>
               <w14:ligatures w14:val="standardContextual"/>
             </w:rPr>
           </w:pPr>
@@ -749,7 +741,6 @@
               <w:rFonts w:eastAsiaTheme="minorEastAsia"/>
               <w:noProof/>
               <w:kern w:val="2"/>
-              <w:lang/>
               <w14:ligatures w14:val="standardContextual"/>
             </w:rPr>
           </w:pPr>
@@ -822,7 +813,6 @@
               <w:rFonts w:eastAsiaTheme="minorEastAsia"/>
               <w:noProof/>
               <w:kern w:val="2"/>
-              <w:lang/>
               <w14:ligatures w14:val="standardContextual"/>
             </w:rPr>
           </w:pPr>
@@ -895,7 +885,6 @@
               <w:rFonts w:eastAsiaTheme="minorEastAsia"/>
               <w:noProof/>
               <w:kern w:val="2"/>
-              <w:lang/>
               <w14:ligatures w14:val="standardContextual"/>
             </w:rPr>
           </w:pPr>
@@ -968,7 +957,6 @@
               <w:rFonts w:eastAsiaTheme="minorEastAsia"/>
               <w:noProof/>
               <w:kern w:val="2"/>
-              <w:lang/>
               <w14:ligatures w14:val="standardContextual"/>
             </w:rPr>
           </w:pPr>
@@ -1041,7 +1029,6 @@
               <w:rFonts w:eastAsiaTheme="minorEastAsia"/>
               <w:noProof/>
               <w:kern w:val="2"/>
-              <w:lang/>
               <w14:ligatures w14:val="standardContextual"/>
             </w:rPr>
           </w:pPr>
@@ -1420,7 +1407,31 @@
         <w:rPr>
           <w:lang w:val="de-CH"/>
         </w:rPr>
-        <w:t>finden Sie Dateien für zwei Versionen von AREDN: Die aktuelle und die letzte:</w:t>
+        <w:t xml:space="preserve">finden Sie Dateien für </w:t>
+      </w:r>
+      <w:r>
+        <w:rPr>
+          <w:lang w:val="de-CH"/>
+        </w:rPr>
+        <w:t>die aktuelle</w:t>
+      </w:r>
+      <w:r>
+        <w:rPr>
+          <w:lang w:val="de-CH"/>
+        </w:rPr>
+        <w:t xml:space="preserve"> AREDN</w:t>
+      </w:r>
+      <w:r>
+        <w:rPr>
+          <w:lang w:val="de-CH"/>
+        </w:rPr>
+        <w:t xml:space="preserve"> Version</w:t>
+      </w:r>
+      <w:r>
+        <w:rPr>
+          <w:lang w:val="de-CH"/>
+        </w:rPr>
+        <w:t>:</w:t>
       </w:r>
     </w:p>
     <w:p>
@@ -1432,12 +1443,13 @@
       <w:r>
         <w:rPr>
           <w:noProof/>
+          <w:lang w:val="en-GB"/>
         </w:rPr>
         <w:drawing>
-          <wp:inline distT="0" distB="0" distL="0" distR="0" wp14:anchorId="59DEF449" wp14:editId="15C18B0B">
-            <wp:extent cx="3472004" cy="777101"/>
-            <wp:effectExtent l="0" t="0" r="0" b="4445"/>
-            <wp:docPr id="1908361478" name="Grafik 1" descr="Ein Bild, das Text, Screenshot, Schrift, Reihe enthält.&#10;&#10;Automatisch generierte Beschreibung"/>
+          <wp:inline distT="0" distB="0" distL="0" distR="0" wp14:anchorId="33AB65AE" wp14:editId="7EE9C979">
+            <wp:extent cx="4879075" cy="733946"/>
+            <wp:effectExtent l="0" t="0" r="0" b="9525"/>
+            <wp:docPr id="1614175025" name="Grafik 1"/>
             <wp:cNvGraphicFramePr>
               <a:graphicFrameLocks xmlns:a="http://schemas.openxmlformats.org/drawingml/2006/main" noChangeAspect="1"/>
             </wp:cNvGraphicFramePr>
@@ -1445,11 +1457,17 @@
               <a:graphicData uri="http://schemas.openxmlformats.org/drawingml/2006/picture">
                 <pic:pic xmlns:pic="http://schemas.openxmlformats.org/drawingml/2006/picture">
                   <pic:nvPicPr>
-                    <pic:cNvPr id="1908361478" name="Grafik 1" descr="Ein Bild, das Text, Screenshot, Schrift, Reihe enthält.&#10;&#10;Automatisch generierte Beschreibung"/>
+                    <pic:cNvPr id="1614175025" name=""/>
                     <pic:cNvPicPr/>
                   </pic:nvPicPr>
                   <pic:blipFill>
-                    <a:blip r:embed="rId12"/>
+                    <a:blip r:embed="rId12">
+                      <a:extLst>
+                        <a:ext uri="{28A0092B-C50C-407E-A947-70E740481C1C}">
+                          <a14:useLocalDpi xmlns:a14="http://schemas.microsoft.com/office/drawing/2010/main" val="0"/>
+                        </a:ext>
+                      </a:extLst>
+                    </a:blip>
                     <a:stretch>
                       <a:fillRect/>
                     </a:stretch>
@@ -1457,7 +1475,7 @@
                   <pic:spPr>
                     <a:xfrm>
                       <a:off x="0" y="0"/>
-                      <a:ext cx="3494206" cy="782070"/>
+                      <a:ext cx="4906217" cy="738029"/>
                     </a:xfrm>
                     <a:prstGeom prst="rect">
                       <a:avLst/>
@@ -6835,78 +6853,6 @@
         <w:rPr>
           <w:lang w:val="de-CH"/>
         </w:rPr>
-        <w:t>Sie wählen eine Datei</w:t>
-      </w:r>
-      <w:r>
-        <w:rPr>
-          <w:lang w:val="de-CH"/>
-        </w:rPr>
-        <w:t xml:space="preserve"> aus dem richtigen Directory</w:t>
-      </w:r>
-      <w:r>
-        <w:rPr>
-          <w:lang w:val="de-CH"/>
-        </w:rPr>
-        <w:t>:</w:t>
-      </w:r>
-    </w:p>
-    <w:p>
-      <w:pPr>
-        <w:rPr>
-          <w:lang w:val="en-GB"/>
-        </w:rPr>
-      </w:pPr>
-      <w:r>
-        <w:rPr>
-          <w:noProof/>
-        </w:rPr>
-        <w:drawing>
-          <wp:inline distT="0" distB="0" distL="0" distR="0" wp14:anchorId="7ADB6237" wp14:editId="774FE9D0">
-            <wp:extent cx="5943600" cy="1267460"/>
-            <wp:effectExtent l="0" t="0" r="0" b="8890"/>
-            <wp:docPr id="742538182" name="Grafik 1"/>
-            <wp:cNvGraphicFramePr>
-              <a:graphicFrameLocks xmlns:a="http://schemas.openxmlformats.org/drawingml/2006/main" noChangeAspect="1"/>
-            </wp:cNvGraphicFramePr>
-            <a:graphic xmlns:a="http://schemas.openxmlformats.org/drawingml/2006/main">
-              <a:graphicData uri="http://schemas.openxmlformats.org/drawingml/2006/picture">
-                <pic:pic xmlns:pic="http://schemas.openxmlformats.org/drawingml/2006/picture">
-                  <pic:nvPicPr>
-                    <pic:cNvPr id="742538182" name=""/>
-                    <pic:cNvPicPr/>
-                  </pic:nvPicPr>
-                  <pic:blipFill>
-                    <a:blip r:embed="rId52"/>
-                    <a:stretch>
-                      <a:fillRect/>
-                    </a:stretch>
-                  </pic:blipFill>
-                  <pic:spPr>
-                    <a:xfrm>
-                      <a:off x="0" y="0"/>
-                      <a:ext cx="5943600" cy="1267460"/>
-                    </a:xfrm>
-                    <a:prstGeom prst="rect">
-                      <a:avLst/>
-                    </a:prstGeom>
-                  </pic:spPr>
-                </pic:pic>
-              </a:graphicData>
-            </a:graphic>
-          </wp:inline>
-        </w:drawing>
-      </w:r>
-    </w:p>
-    <w:p>
-      <w:pPr>
-        <w:rPr>
-          <w:lang w:val="de-CH"/>
-        </w:rPr>
-      </w:pPr>
-      <w:r>
-        <w:rPr>
-          <w:lang w:val="de-CH"/>
-        </w:rPr>
         <w:t>Die Pakete sind für jede AREDN-Version und jeden Router unterschiedlich (</w:t>
       </w:r>
       <w:r>
@@ -7010,7 +6956,6 @@
           <w:color w:val="FF0000"/>
           <w:lang w:val="de-CH"/>
         </w:rPr>
-        <w:lastRenderedPageBreak/>
         <w:t>Wichtig</w:t>
       </w:r>
       <w:r>
@@ -7050,7 +6995,7 @@
                     <pic:cNvPicPr/>
                   </pic:nvPicPr>
                   <pic:blipFill>
-                    <a:blip r:embed="rId53">
+                    <a:blip r:embed="rId52">
                       <a:extLst>
                         <a:ext uri="{28A0092B-C50C-407E-A947-70E740481C1C}">
                           <a14:useLocalDpi xmlns:a14="http://schemas.microsoft.com/office/drawing/2010/main" val="0"/>
@@ -7087,6 +7032,7 @@
         <w:rPr>
           <w:lang w:val="de-CH"/>
         </w:rPr>
+        <w:lastRenderedPageBreak/>
         <w:t>Beginnen Sie mit dem libstdcpp6-Paket und fahren Sie mit dem Rest fort:</w:t>
       </w:r>
     </w:p>
@@ -7099,12 +7045,13 @@
       <w:r>
         <w:rPr>
           <w:noProof/>
+          <w:lang w:val="en-GB"/>
         </w:rPr>
         <w:drawing>
-          <wp:inline distT="0" distB="0" distL="0" distR="0" wp14:anchorId="1B7492D1" wp14:editId="3A288B11">
-            <wp:extent cx="4429125" cy="1355236"/>
-            <wp:effectExtent l="0" t="0" r="0" b="0"/>
-            <wp:docPr id="1633134186" name="Grafik 1"/>
+          <wp:inline distT="0" distB="0" distL="0" distR="0" wp14:anchorId="6DDB4435" wp14:editId="775204E9">
+            <wp:extent cx="5943600" cy="1199515"/>
+            <wp:effectExtent l="0" t="0" r="0" b="635"/>
+            <wp:docPr id="1503628797" name="Grafik 3"/>
             <wp:cNvGraphicFramePr>
               <a:graphicFrameLocks xmlns:a="http://schemas.openxmlformats.org/drawingml/2006/main" noChangeAspect="1"/>
             </wp:cNvGraphicFramePr>
@@ -7112,11 +7059,17 @@
               <a:graphicData uri="http://schemas.openxmlformats.org/drawingml/2006/picture">
                 <pic:pic xmlns:pic="http://schemas.openxmlformats.org/drawingml/2006/picture">
                   <pic:nvPicPr>
-                    <pic:cNvPr id="1633134186" name=""/>
+                    <pic:cNvPr id="1503628797" name=""/>
                     <pic:cNvPicPr/>
                   </pic:nvPicPr>
                   <pic:blipFill>
-                    <a:blip r:embed="rId54"/>
+                    <a:blip r:embed="rId53">
+                      <a:extLst>
+                        <a:ext uri="{28A0092B-C50C-407E-A947-70E740481C1C}">
+                          <a14:useLocalDpi xmlns:a14="http://schemas.microsoft.com/office/drawing/2010/main" val="0"/>
+                        </a:ext>
+                      </a:extLst>
+                    </a:blip>
                     <a:stretch>
                       <a:fillRect/>
                     </a:stretch>
@@ -7124,7 +7077,7 @@
                   <pic:spPr>
                     <a:xfrm>
                       <a:off x="0" y="0"/>
-                      <a:ext cx="4460529" cy="1364845"/>
+                      <a:ext cx="5943600" cy="1199515"/>
                     </a:xfrm>
                     <a:prstGeom prst="rect">
                       <a:avLst/>
@@ -7258,7 +7211,7 @@
           <w:lang w:val="de-CH"/>
         </w:rPr>
       </w:pPr>
-      <w:hyperlink r:id="rId55" w:history="1">
+      <w:hyperlink r:id="rId54" w:history="1">
         <w:r>
           <w:rPr>
             <w:rStyle w:val="Hyperlink"/>
@@ -7309,7 +7262,6 @@
         <w:rPr>
           <w:lang w:val="de-CH"/>
         </w:rPr>
-        <w:lastRenderedPageBreak/>
         <w:t>Die Telefonbücher werden auf Ihrem Router gespeichert und Ihr Telefon ruft sie auch dann ab, wenn es für eine Weile ausgeschaltet ist (beim Einschalten).</w:t>
       </w:r>
     </w:p>

</xml_diff>

<commit_message>
First part of new version 3.23.4.0
</commit_message>
<xml_diff>
--- a/Documentation/AREDN Setup-Deutsch.docx
+++ b/Documentation/AREDN Setup-Deutsch.docx
@@ -197,7 +197,7 @@
               <w:color w:val="auto"/>
               <w:kern w:val="2"/>
               <w:bdr w:val="none" w:sz="0" w:space="0" w:color="auto"/>
-              <w:lang w:val="en-CH" w:eastAsia="en-CH"/>
+              <w:lang w:val="en-CH"/>
               <w14:ligatures w14:val="standardContextual"/>
             </w:rPr>
           </w:pPr>
@@ -278,7 +278,7 @@
               <w:color w:val="auto"/>
               <w:kern w:val="2"/>
               <w:bdr w:val="none" w:sz="0" w:space="0" w:color="auto"/>
-              <w:lang w:val="en-CH" w:eastAsia="en-CH"/>
+              <w:lang w:val="en-CH"/>
               <w14:ligatures w14:val="standardContextual"/>
             </w:rPr>
           </w:pPr>
@@ -350,7 +350,7 @@
               <w:color w:val="auto"/>
               <w:kern w:val="2"/>
               <w:bdr w:val="none" w:sz="0" w:space="0" w:color="auto"/>
-              <w:lang w:val="en-CH" w:eastAsia="en-CH"/>
+              <w:lang w:val="en-CH"/>
               <w14:ligatures w14:val="standardContextual"/>
             </w:rPr>
           </w:pPr>
@@ -422,7 +422,7 @@
               <w:color w:val="auto"/>
               <w:kern w:val="2"/>
               <w:bdr w:val="none" w:sz="0" w:space="0" w:color="auto"/>
-              <w:lang w:val="en-CH" w:eastAsia="en-CH"/>
+              <w:lang w:val="en-CH"/>
               <w14:ligatures w14:val="standardContextual"/>
             </w:rPr>
           </w:pPr>
@@ -494,7 +494,7 @@
               <w:color w:val="auto"/>
               <w:kern w:val="2"/>
               <w:bdr w:val="none" w:sz="0" w:space="0" w:color="auto"/>
-              <w:lang w:val="en-CH" w:eastAsia="en-CH"/>
+              <w:lang w:val="en-CH"/>
               <w14:ligatures w14:val="standardContextual"/>
             </w:rPr>
           </w:pPr>
@@ -566,7 +566,7 @@
               <w:color w:val="auto"/>
               <w:kern w:val="2"/>
               <w:bdr w:val="none" w:sz="0" w:space="0" w:color="auto"/>
-              <w:lang w:val="en-CH" w:eastAsia="en-CH"/>
+              <w:lang w:val="en-CH"/>
               <w14:ligatures w14:val="standardContextual"/>
             </w:rPr>
           </w:pPr>
@@ -638,7 +638,7 @@
               <w:color w:val="auto"/>
               <w:kern w:val="2"/>
               <w:bdr w:val="none" w:sz="0" w:space="0" w:color="auto"/>
-              <w:lang w:val="en-CH" w:eastAsia="en-CH"/>
+              <w:lang w:val="en-CH"/>
               <w14:ligatures w14:val="standardContextual"/>
             </w:rPr>
           </w:pPr>
@@ -710,7 +710,7 @@
               <w:color w:val="auto"/>
               <w:kern w:val="2"/>
               <w:bdr w:val="none" w:sz="0" w:space="0" w:color="auto"/>
-              <w:lang w:val="en-CH" w:eastAsia="en-CH"/>
+              <w:lang w:val="en-CH"/>
               <w14:ligatures w14:val="standardContextual"/>
             </w:rPr>
           </w:pPr>
@@ -782,7 +782,7 @@
               <w:color w:val="auto"/>
               <w:kern w:val="2"/>
               <w:bdr w:val="none" w:sz="0" w:space="0" w:color="auto"/>
-              <w:lang w:val="en-CH" w:eastAsia="en-CH"/>
+              <w:lang w:val="en-CH"/>
               <w14:ligatures w14:val="standardContextual"/>
             </w:rPr>
           </w:pPr>
@@ -854,7 +854,7 @@
               <w:color w:val="auto"/>
               <w:kern w:val="2"/>
               <w:bdr w:val="none" w:sz="0" w:space="0" w:color="auto"/>
-              <w:lang w:val="en-CH" w:eastAsia="en-CH"/>
+              <w:lang w:val="en-CH"/>
               <w14:ligatures w14:val="standardContextual"/>
             </w:rPr>
           </w:pPr>
@@ -925,7 +925,7 @@
               <w:color w:val="auto"/>
               <w:kern w:val="2"/>
               <w:bdr w:val="none" w:sz="0" w:space="0" w:color="auto"/>
-              <w:lang w:val="en-CH" w:eastAsia="en-CH"/>
+              <w:lang w:val="en-CH"/>
               <w14:ligatures w14:val="standardContextual"/>
             </w:rPr>
           </w:pPr>
@@ -997,7 +997,7 @@
               <w:color w:val="auto"/>
               <w:kern w:val="2"/>
               <w:bdr w:val="none" w:sz="0" w:space="0" w:color="auto"/>
-              <w:lang w:val="en-CH" w:eastAsia="en-CH"/>
+              <w:lang w:val="en-CH"/>
               <w14:ligatures w14:val="standardContextual"/>
             </w:rPr>
           </w:pPr>
@@ -1069,7 +1069,7 @@
               <w:color w:val="auto"/>
               <w:kern w:val="2"/>
               <w:bdr w:val="none" w:sz="0" w:space="0" w:color="auto"/>
-              <w:lang w:val="en-CH" w:eastAsia="en-CH"/>
+              <w:lang w:val="en-CH"/>
               <w14:ligatures w14:val="standardContextual"/>
             </w:rPr>
           </w:pPr>
@@ -1141,7 +1141,7 @@
               <w:color w:val="auto"/>
               <w:kern w:val="2"/>
               <w:bdr w:val="none" w:sz="0" w:space="0" w:color="auto"/>
-              <w:lang w:val="en-CH" w:eastAsia="en-CH"/>
+              <w:lang w:val="en-CH"/>
               <w14:ligatures w14:val="standardContextual"/>
             </w:rPr>
           </w:pPr>
@@ -1213,7 +1213,7 @@
               <w:color w:val="auto"/>
               <w:kern w:val="2"/>
               <w:bdr w:val="none" w:sz="0" w:space="0" w:color="auto"/>
-              <w:lang w:val="en-CH" w:eastAsia="en-CH"/>
+              <w:lang w:val="en-CH"/>
               <w14:ligatures w14:val="standardContextual"/>
             </w:rPr>
           </w:pPr>
@@ -1285,7 +1285,7 @@
               <w:color w:val="auto"/>
               <w:kern w:val="2"/>
               <w:bdr w:val="none" w:sz="0" w:space="0" w:color="auto"/>
-              <w:lang w:val="en-CH" w:eastAsia="en-CH"/>
+              <w:lang w:val="en-CH"/>
               <w14:ligatures w14:val="standardContextual"/>
             </w:rPr>
           </w:pPr>
@@ -1381,14 +1381,7 @@
         <w:rPr>
           <w:rFonts w:eastAsia="Arial Unicode MS" w:cs="Arial Unicode MS"/>
         </w:rPr>
-        <w:t xml:space="preserve">Alle relevanten Dateien finden Sie auf GitHub </w:t>
-      </w:r>
-      <w:proofErr w:type="gramStart"/>
-      <w:r>
-        <w:rPr>
-          <w:rFonts w:eastAsia="Arial Unicode MS" w:cs="Arial Unicode MS"/>
-        </w:rPr>
-        <w:t xml:space="preserve">( </w:t>
+        <w:t xml:space="preserve">Alle relevanten Dateien finden Sie auf GitHub ( </w:t>
       </w:r>
       <w:r>
         <w:rPr>
@@ -1397,40 +1390,15 @@
         </w:rPr>
         <w:t>https://github.com/dhamstack/AREDNst</w:t>
       </w:r>
-      <w:proofErr w:type="gramEnd"/>
-      <w:r>
-        <w:rPr>
-          <w:rStyle w:val="Hyperlink0"/>
-        </w:rPr>
-        <w:fldChar w:fldCharType="begin"/>
-      </w:r>
-      <w:r>
-        <w:rPr>
-          <w:rStyle w:val="Hyperlink0"/>
-        </w:rPr>
-        <w:instrText xml:space="preserve"> HYPERLINK "https://github.com/dhamstack/AREDNstack"</w:instrText>
-      </w:r>
-      <w:r>
-        <w:rPr>
-          <w:rStyle w:val="Hyperlink0"/>
-        </w:rPr>
-      </w:r>
-      <w:r>
-        <w:rPr>
-          <w:rStyle w:val="Hyperlink0"/>
-        </w:rPr>
-        <w:fldChar w:fldCharType="separate"/>
-      </w:r>
-      <w:r>
-        <w:rPr>
-          <w:rStyle w:val="Hyperlink0"/>
-          <w:rFonts w:eastAsia="Arial Unicode MS" w:cs="Arial Unicode MS"/>
-        </w:rPr>
-        <w:t xml:space="preserve">ack </w:t>
-      </w:r>
-      <w:r>
-        <w:fldChar w:fldCharType="end"/>
-      </w:r>
+      <w:hyperlink r:id="rId8" w:history="1">
+        <w:r>
+          <w:rPr>
+            <w:rStyle w:val="Hyperlink0"/>
+            <w:rFonts w:eastAsia="Arial Unicode MS" w:cs="Arial Unicode MS"/>
+          </w:rPr>
+          <w:t xml:space="preserve">ack </w:t>
+        </w:r>
+      </w:hyperlink>
       <w:r>
         <w:rPr>
           <w:rFonts w:eastAsia="Arial Unicode MS" w:cs="Arial Unicode MS"/>
@@ -1467,7 +1435,7 @@
                     </pic:cNvPicPr>
                   </pic:nvPicPr>
                   <pic:blipFill>
-                    <a:blip r:embed="rId8"/>
+                    <a:blip r:embed="rId9"/>
                     <a:stretch>
                       <a:fillRect/>
                     </a:stretch>
@@ -1522,7 +1490,7 @@
                     </pic:cNvPicPr>
                   </pic:nvPicPr>
                   <pic:blipFill>
-                    <a:blip r:embed="rId9"/>
+                    <a:blip r:embed="rId10"/>
                     <a:stretch>
                       <a:fillRect/>
                     </a:stretch>
@@ -1553,35 +1521,7 @@
         <w:rPr>
           <w:rFonts w:eastAsia="Arial Unicode MS" w:cs="Arial Unicode MS"/>
         </w:rPr>
-        <w:t xml:space="preserve">Jetzt sollten Sie alle benötigten Dateien </w:t>
-      </w:r>
-      <w:proofErr w:type="gramStart"/>
-      <w:r>
-        <w:rPr>
-          <w:rFonts w:eastAsia="Arial Unicode MS" w:cs="Arial Unicode MS"/>
-        </w:rPr>
-        <w:t>in Ihrem Downloads</w:t>
-      </w:r>
-      <w:proofErr w:type="gramEnd"/>
-      <w:r>
-        <w:rPr>
-          <w:rFonts w:eastAsia="Arial Unicode MS" w:cs="Arial Unicode MS"/>
-        </w:rPr>
-        <w:t xml:space="preserve">/ </w:t>
-      </w:r>
-      <w:proofErr w:type="spellStart"/>
-      <w:r>
-        <w:rPr>
-          <w:rFonts w:eastAsia="Arial Unicode MS" w:cs="Arial Unicode MS"/>
-        </w:rPr>
-        <w:t>AREDNstack</w:t>
-      </w:r>
-      <w:proofErr w:type="spellEnd"/>
-      <w:r>
-        <w:rPr>
-          <w:rFonts w:eastAsia="Arial Unicode MS" w:cs="Arial Unicode MS"/>
-        </w:rPr>
-        <w:t xml:space="preserve"> -main/-Ordner haben:</w:t>
+        <w:t>Jetzt sollten Sie alle benötigten Dateien in Ihrem Downloads/ AREDNstack -main/-Ordner haben:</w:t>
       </w:r>
     </w:p>
     <w:p>
@@ -1605,7 +1545,7 @@
                     </pic:cNvPicPr>
                   </pic:nvPicPr>
                   <pic:blipFill>
-                    <a:blip r:embed="rId10"/>
+                    <a:blip r:embed="rId11"/>
                     <a:stretch>
                       <a:fillRect/>
                     </a:stretch>
@@ -1661,7 +1601,7 @@
                     </pic:cNvPicPr>
                   </pic:nvPicPr>
                   <pic:blipFill>
-                    <a:blip r:embed="rId11"/>
+                    <a:blip r:embed="rId12"/>
                     <a:stretch>
                       <a:fillRect/>
                     </a:stretch>
@@ -1692,21 +1632,7 @@
         <w:rPr>
           <w:rFonts w:eastAsia="Arial Unicode MS" w:cs="Arial Unicode MS"/>
         </w:rPr>
-        <w:t xml:space="preserve">Sie finden auch Firmware für unsere typischen Telefone zum </w:t>
-      </w:r>
-      <w:proofErr w:type="spellStart"/>
-      <w:r>
-        <w:rPr>
-          <w:rFonts w:eastAsia="Arial Unicode MS" w:cs="Arial Unicode MS"/>
-        </w:rPr>
-        <w:t>Flashen</w:t>
-      </w:r>
-      <w:proofErr w:type="spellEnd"/>
-      <w:r>
-        <w:rPr>
-          <w:rFonts w:eastAsia="Arial Unicode MS" w:cs="Arial Unicode MS"/>
-        </w:rPr>
-        <w:t xml:space="preserve"> mit „freier“ Firmware (ohne Verbindung zu einem Anbieter).</w:t>
+        <w:t>Sie finden auch Firmware für unsere typischen Telefone zum Flashen mit „freier“ Firmware (ohne Verbindung zu einem Anbieter).</w:t>
       </w:r>
     </w:p>
     <w:p>
@@ -1730,7 +1656,7 @@
                     </pic:cNvPicPr>
                   </pic:nvPicPr>
                   <pic:blipFill>
-                    <a:blip r:embed="rId12"/>
+                    <a:blip r:embed="rId13"/>
                     <a:stretch>
                       <a:fillRect/>
                     </a:stretch>
@@ -1765,20 +1691,12 @@
       </w:pPr>
       <w:bookmarkStart w:id="2" w:name="_Toc1"/>
       <w:bookmarkStart w:id="3" w:name="_Toc164196541"/>
-      <w:proofErr w:type="spellStart"/>
       <w:r>
         <w:rPr>
           <w:lang w:val="de-CH"/>
         </w:rPr>
         <w:lastRenderedPageBreak/>
-        <w:t>Yealink</w:t>
-      </w:r>
-      <w:proofErr w:type="spellEnd"/>
-      <w:r>
-        <w:rPr>
-          <w:lang w:val="de-CH"/>
-        </w:rPr>
-        <w:t xml:space="preserve"> </w:t>
+        <w:t xml:space="preserve">Yealink </w:t>
       </w:r>
       <w:bookmarkEnd w:id="2"/>
       <w:r>
@@ -1804,19 +1722,11 @@
       </w:pPr>
       <w:bookmarkStart w:id="4" w:name="_Toc2"/>
       <w:bookmarkStart w:id="5" w:name="_Toc164196542"/>
-      <w:proofErr w:type="spellStart"/>
       <w:r>
         <w:rPr>
           <w:lang w:val="de-CH"/>
         </w:rPr>
-        <w:t>Flashen</w:t>
-      </w:r>
-      <w:proofErr w:type="spellEnd"/>
-      <w:r>
-        <w:rPr>
-          <w:lang w:val="de-CH"/>
-        </w:rPr>
-        <w:t xml:space="preserve"> Sie das Telefon</w:t>
+        <w:t>Flashen Sie das Telefon</w:t>
       </w:r>
       <w:bookmarkEnd w:id="4"/>
       <w:bookmarkEnd w:id="5"/>
@@ -1844,7 +1754,7 @@
       <w:r>
         <w:t xml:space="preserve">( </w:t>
       </w:r>
-      <w:hyperlink r:id="rId13" w:history="1">
+      <w:hyperlink r:id="rId14" w:history="1">
         <w:r>
           <w:rPr>
             <w:rStyle w:val="Hyperlink0"/>
@@ -1914,7 +1824,7 @@
                     </pic:cNvPicPr>
                   </pic:nvPicPr>
                   <pic:blipFill>
-                    <a:blip r:embed="rId14"/>
+                    <a:blip r:embed="rId15"/>
                     <a:stretch>
                       <a:fillRect/>
                     </a:stretch>
@@ -1941,15 +1851,7 @@
       </w:r>
       <w:r>
         <w:br/>
-        <w:t xml:space="preserve">Sie sollten die Dateien sehen können, die Ihr Telefon während des </w:t>
-      </w:r>
-      <w:proofErr w:type="spellStart"/>
-      <w:r>
-        <w:t>Flashens</w:t>
-      </w:r>
-      <w:proofErr w:type="spellEnd"/>
-      <w:r>
-        <w:t xml:space="preserve"> anfordert.</w:t>
+        <w:t>Sie sollten die Dateien sehen können, die Ihr Telefon während des Flashens anfordert.</w:t>
       </w:r>
     </w:p>
     <w:p>
@@ -1986,7 +1888,7 @@
                     </pic:cNvPicPr>
                   </pic:nvPicPr>
                   <pic:blipFill>
-                    <a:blip r:embed="rId15"/>
+                    <a:blip r:embed="rId16"/>
                     <a:stretch>
                       <a:fillRect/>
                     </a:stretch>
@@ -2025,15 +1927,7 @@
         </w:numPr>
       </w:pPr>
       <w:r>
-        <w:t xml:space="preserve">Verbinden Sie das </w:t>
-      </w:r>
-      <w:proofErr w:type="gramStart"/>
-      <w:r>
-        <w:t>SIP Telefon</w:t>
-      </w:r>
-      <w:proofErr w:type="gramEnd"/>
-      <w:r>
-        <w:t xml:space="preserve"> mit dem PC mit einem Ethernet-Kabel.</w:t>
+        <w:t>Verbinden Sie das SIP Telefon mit dem PC mit einem Ethernet-Kabel.</w:t>
       </w:r>
       <w:r>
         <w:br/>
@@ -2049,15 +1943,7 @@
         </w:numPr>
       </w:pPr>
       <w:r>
-        <w:t xml:space="preserve">Schalten Sie das Telefon ein, während Sie die Lautsprechertaste gedrückt halten, bis Sie eine Auswahl </w:t>
-      </w:r>
-      <w:proofErr w:type="gramStart"/>
-      <w:r>
-        <w:t>( TFTP</w:t>
-      </w:r>
-      <w:proofErr w:type="gramEnd"/>
-      <w:r>
-        <w:t xml:space="preserve"> oder USB) oder den untenstehenden Bildschirm sehen. Drücken Sie „1“ für TFTP, falls angezeigt.</w:t>
+        <w:t>Schalten Sie das Telefon ein, während Sie die Lautsprechertaste gedrückt halten, bis Sie eine Auswahl ( TFTP oder USB) oder den untenstehenden Bildschirm sehen. Drücken Sie „1“ für TFTP, falls angezeigt.</w:t>
       </w:r>
     </w:p>
     <w:p>
@@ -2069,13 +1955,8 @@
         </w:numPr>
       </w:pPr>
       <w:r>
-        <w:t>Füllen Sie die Felder wie gezeigt aus. Stellen Sie sicher, dass Sie eine freie IP-Adresse für das Telefon verwenden (z. B. 192.168.0.230</w:t>
-      </w:r>
-      <w:proofErr w:type="gramStart"/>
-      <w:r>
-        <w:t>) :</w:t>
-      </w:r>
-      <w:proofErr w:type="gramEnd"/>
+        <w:t>Füllen Sie die Felder wie gezeigt aus. Stellen Sie sicher, dass Sie eine freie IP-Adresse für das Telefon verwenden (z. B. 192.168.0.230) :</w:t>
+      </w:r>
     </w:p>
     <w:p>
       <w:pPr>
@@ -2088,51 +1969,21 @@
         <w:rPr>
           <w:lang w:val="en-US"/>
         </w:rPr>
-        <w:t>IP -</w:t>
-      </w:r>
-      <w:proofErr w:type="spellStart"/>
-      <w:proofErr w:type="gramStart"/>
-      <w:r>
+        <w:t>IP -Adresse : 192.168.0.230</w:t>
+      </w:r>
+    </w:p>
+    <w:p>
+      <w:pPr>
+        <w:pStyle w:val="Code"/>
         <w:rPr>
           <w:lang w:val="en-US"/>
         </w:rPr>
-        <w:t>Adresse</w:t>
-      </w:r>
-      <w:proofErr w:type="spellEnd"/>
+      </w:pPr>
       <w:r>
         <w:rPr>
           <w:lang w:val="en-US"/>
         </w:rPr>
-        <w:t xml:space="preserve"> :</w:t>
-      </w:r>
-      <w:proofErr w:type="gramEnd"/>
-      <w:r>
-        <w:rPr>
-          <w:lang w:val="en-US"/>
-        </w:rPr>
-        <w:t xml:space="preserve"> 192.168.0.230</w:t>
-      </w:r>
-    </w:p>
-    <w:p>
-      <w:pPr>
-        <w:pStyle w:val="Code"/>
-        <w:rPr>
-          <w:lang w:val="en-US"/>
-        </w:rPr>
-      </w:pPr>
-      <w:proofErr w:type="spellStart"/>
-      <w:r>
-        <w:rPr>
-          <w:lang w:val="en-US"/>
-        </w:rPr>
-        <w:t>Netzmaske</w:t>
-      </w:r>
-      <w:proofErr w:type="spellEnd"/>
-      <w:r>
-        <w:rPr>
-          <w:lang w:val="en-US"/>
-        </w:rPr>
-        <w:t xml:space="preserve">: 255.255.255.0 </w:t>
+        <w:t xml:space="preserve">Netzmaske: 255.255.255.0 </w:t>
       </w:r>
       <w:r>
         <w:rPr>
@@ -2158,15 +2009,7 @@
         </w:numPr>
       </w:pPr>
       <w:r>
-        <w:t xml:space="preserve">Drücken Sie die Eingabetaste (Taster »OK«) und warten Sie. Die Anzeige auf dem Telefon zeigt »Start </w:t>
-      </w:r>
-      <w:proofErr w:type="spellStart"/>
-      <w:r>
-        <w:t>Updating</w:t>
-      </w:r>
-      <w:proofErr w:type="spellEnd"/>
-      <w:r>
-        <w:t xml:space="preserve">…« Im tftp64-Fenster auf dem PC sollte angezeigt werden, dass das Telefon Dateien von Ihrem Computer abruft. </w:t>
+        <w:t xml:space="preserve">Drücken Sie die Eingabetaste (Taster »OK«) und warten Sie. Die Anzeige auf dem Telefon zeigt »Start Updating…« Im tftp64-Fenster auf dem PC sollte angezeigt werden, dass das Telefon Dateien von Ihrem Computer abruft. </w:t>
       </w:r>
     </w:p>
     <w:p>
@@ -2178,31 +2021,7 @@
         </w:numPr>
       </w:pPr>
       <w:r>
-        <w:t>Sobald alle Dateien vom PC gelesen wurden wird das Telefon automatisch neu gestartet. Dies kann aber einige Minuten dauern. Sobald das Telefon wieder eine Anzeige bringt (</w:t>
-      </w:r>
-      <w:proofErr w:type="spellStart"/>
-      <w:r>
-        <w:t>z.Bsp</w:t>
-      </w:r>
-      <w:proofErr w:type="spellEnd"/>
-      <w:r>
-        <w:t>. »</w:t>
-      </w:r>
-      <w:proofErr w:type="spellStart"/>
-      <w:r>
-        <w:t>Obtaining</w:t>
-      </w:r>
-      <w:proofErr w:type="spellEnd"/>
-      <w:r>
-        <w:t xml:space="preserve"> IP </w:t>
-      </w:r>
-      <w:proofErr w:type="spellStart"/>
-      <w:r>
-        <w:t>address</w:t>
-      </w:r>
-      <w:proofErr w:type="spellEnd"/>
-      <w:r>
-        <w:t>…« den folgenden Schritt ausführen.</w:t>
+        <w:t>Sobald alle Dateien vom PC gelesen wurden wird das Telefon automatisch neu gestartet. Dies kann aber einige Minuten dauern. Sobald das Telefon wieder eine Anzeige bringt (z.Bsp. »Obtaining IP address…« den folgenden Schritt ausführen.</w:t>
       </w:r>
     </w:p>
     <w:p>
@@ -2215,87 +2034,7 @@
       </w:pPr>
       <w:r>
         <w:lastRenderedPageBreak/>
-        <w:t>Jetzt müssen Sie die OK-Taste solange gedrückt halten, bis die Meldung »</w:t>
-      </w:r>
-      <w:proofErr w:type="spellStart"/>
-      <w:r>
-        <w:t>Reset</w:t>
-      </w:r>
-      <w:proofErr w:type="spellEnd"/>
-      <w:r>
-        <w:t xml:space="preserve"> </w:t>
-      </w:r>
-      <w:proofErr w:type="spellStart"/>
-      <w:r>
-        <w:t>to</w:t>
-      </w:r>
-      <w:proofErr w:type="spellEnd"/>
-      <w:r>
-        <w:t xml:space="preserve"> </w:t>
-      </w:r>
-      <w:proofErr w:type="spellStart"/>
-      <w:r>
-        <w:t>factory</w:t>
-      </w:r>
-      <w:proofErr w:type="spellEnd"/>
-      <w:r>
-        <w:t xml:space="preserve"> </w:t>
-      </w:r>
-      <w:proofErr w:type="spellStart"/>
-      <w:r>
-        <w:t>setting</w:t>
-      </w:r>
-      <w:proofErr w:type="spellEnd"/>
-      <w:r>
-        <w:t>?« erscheint. Diese Meldung mit Taste »OK« bestätigen. Die Meldung »</w:t>
-      </w:r>
-      <w:proofErr w:type="spellStart"/>
-      <w:r>
-        <w:t>Resetting</w:t>
-      </w:r>
-      <w:proofErr w:type="spellEnd"/>
-      <w:r>
-        <w:t xml:space="preserve"> </w:t>
-      </w:r>
-      <w:proofErr w:type="spellStart"/>
-      <w:r>
-        <w:t>to</w:t>
-      </w:r>
-      <w:proofErr w:type="spellEnd"/>
-      <w:r>
-        <w:t xml:space="preserve"> </w:t>
-      </w:r>
-      <w:proofErr w:type="spellStart"/>
-      <w:r>
-        <w:t>factory</w:t>
-      </w:r>
-      <w:proofErr w:type="spellEnd"/>
-      <w:r>
-        <w:t xml:space="preserve"> </w:t>
-      </w:r>
-      <w:proofErr w:type="spellStart"/>
-      <w:r>
-        <w:t>setting</w:t>
-      </w:r>
-      <w:proofErr w:type="spellEnd"/>
-      <w:r>
-        <w:t xml:space="preserve">, </w:t>
-      </w:r>
-      <w:proofErr w:type="spellStart"/>
-      <w:r>
-        <w:t>please</w:t>
-      </w:r>
-      <w:proofErr w:type="spellEnd"/>
-      <w:r>
-        <w:t xml:space="preserve"> </w:t>
-      </w:r>
-      <w:proofErr w:type="spellStart"/>
-      <w:r>
-        <w:t>wait</w:t>
-      </w:r>
-      <w:proofErr w:type="spellEnd"/>
-      <w:r>
-        <w:t>« erscheint und danach erscheint der Welcome Bildschirm.</w:t>
+        <w:t>Jetzt müssen Sie die OK-Taste solange gedrückt halten, bis die Meldung »Reset to factory setting?« erscheint. Diese Meldung mit Taste »OK« bestätigen. Die Meldung »Resetting to factory setting, please wait« erscheint und danach erscheint der Welcome Bildschirm.</w:t>
       </w:r>
     </w:p>
     <w:p>
@@ -2319,23 +2058,7 @@
         </w:numPr>
       </w:pPr>
       <w:r>
-        <w:t xml:space="preserve">Das </w:t>
-      </w:r>
-      <w:proofErr w:type="spellStart"/>
-      <w:r>
-        <w:t>Flashen</w:t>
-      </w:r>
-      <w:proofErr w:type="spellEnd"/>
-      <w:r>
-        <w:t xml:space="preserve"> des </w:t>
-      </w:r>
-      <w:proofErr w:type="gramStart"/>
-      <w:r>
-        <w:t>SIP Telefons</w:t>
-      </w:r>
-      <w:proofErr w:type="gramEnd"/>
-      <w:r>
-        <w:t xml:space="preserve"> ist nun beendet und das Telefon steht nun bereit für Einstellungen für das AREDN-Mesh.</w:t>
+        <w:t>Das Flashen des SIP Telefons ist nun beendet und das Telefon steht nun bereit für Einstellungen für das AREDN-Mesh.</w:t>
       </w:r>
     </w:p>
     <w:p>
@@ -2358,13 +2081,8 @@
       <w:r>
         <w:t xml:space="preserve">dem </w:t>
       </w:r>
-      <w:proofErr w:type="spellStart"/>
-      <w:r>
-        <w:t>Hap</w:t>
-      </w:r>
-      <w:proofErr w:type="spellEnd"/>
-      <w:r>
-        <w:t>-Router (Port 2-4)</w:t>
+      <w:r>
+        <w:t>Hap-Router (Port 2-4)</w:t>
       </w:r>
       <w:r>
         <w:t xml:space="preserve"> und versorge es wieder mit Spannung</w:t>
@@ -2441,7 +2159,7 @@
                     </pic:cNvPicPr>
                   </pic:nvPicPr>
                   <pic:blipFill>
-                    <a:blip r:embed="rId16"/>
+                    <a:blip r:embed="rId17"/>
                     <a:stretch>
                       <a:fillRect/>
                     </a:stretch>
@@ -2497,7 +2215,7 @@
                     </pic:cNvPicPr>
                   </pic:nvPicPr>
                   <pic:blipFill>
-                    <a:blip r:embed="rId17"/>
+                    <a:blip r:embed="rId18"/>
                     <a:stretch>
                       <a:fillRect/>
                     </a:stretch>
@@ -2556,7 +2274,6 @@
         </w:rPr>
         <w:t xml:space="preserve">fficial </w:t>
       </w:r>
-      <w:proofErr w:type="spellStart"/>
       <w:r>
         <w:rPr>
           <w:rFonts w:eastAsia="Arial Unicode MS" w:cs="Arial Unicode MS"/>
@@ -2568,52 +2285,15 @@
         <w:rPr>
           <w:rFonts w:eastAsia="Arial Unicode MS" w:cs="Arial Unicode MS"/>
         </w:rPr>
-        <w:t>honebook</w:t>
-      </w:r>
-      <w:proofErr w:type="spellEnd"/>
-      <w:proofErr w:type="gramStart"/>
-      <w:r>
-        <w:rPr>
-          <w:rFonts w:eastAsia="Arial Unicode MS" w:cs="Arial Unicode MS"/>
-        </w:rPr>
-        <w:t>“ .</w:t>
-      </w:r>
-      <w:proofErr w:type="gramEnd"/>
-    </w:p>
-    <w:p>
-      <w:r>
-        <w:rPr>
-          <w:rFonts w:eastAsia="Arial Unicode MS" w:cs="Arial Unicode MS"/>
-        </w:rPr>
-        <w:t xml:space="preserve">Starten Sie einen Browser, geben Sie die IP-Adresse Ihres Telefons ein und melden Sie sich mit </w:t>
-      </w:r>
-      <w:proofErr w:type="spellStart"/>
-      <w:r>
-        <w:rPr>
-          <w:rFonts w:eastAsia="Arial Unicode MS" w:cs="Arial Unicode MS"/>
-        </w:rPr>
-        <w:t>admin</w:t>
-      </w:r>
-      <w:proofErr w:type="spellEnd"/>
-      <w:r>
-        <w:rPr>
-          <w:rFonts w:eastAsia="Arial Unicode MS" w:cs="Arial Unicode MS"/>
-        </w:rPr>
-        <w:t>/</w:t>
-      </w:r>
-      <w:proofErr w:type="spellStart"/>
-      <w:r>
-        <w:rPr>
-          <w:rFonts w:eastAsia="Arial Unicode MS" w:cs="Arial Unicode MS"/>
-        </w:rPr>
-        <w:t>admin</w:t>
-      </w:r>
-      <w:proofErr w:type="spellEnd"/>
-      <w:r>
-        <w:rPr>
-          <w:rFonts w:eastAsia="Arial Unicode MS" w:cs="Arial Unicode MS"/>
-        </w:rPr>
-        <w:t xml:space="preserve"> an.</w:t>
+        <w:t>honebook“ .</w:t>
+      </w:r>
+    </w:p>
+    <w:p>
+      <w:r>
+        <w:rPr>
+          <w:rFonts w:eastAsia="Arial Unicode MS" w:cs="Arial Unicode MS"/>
+        </w:rPr>
+        <w:t>Starten Sie einen Browser, geben Sie die IP-Adresse Ihres Telefons ein und melden Sie sich mit admin/admin an.</w:t>
       </w:r>
     </w:p>
     <w:p>
@@ -2637,7 +2317,7 @@
                     </pic:cNvPicPr>
                   </pic:nvPicPr>
                   <pic:blipFill>
-                    <a:blip r:embed="rId18"/>
+                    <a:blip r:embed="rId19"/>
                     <a:stretch>
                       <a:fillRect/>
                     </a:stretch>
@@ -2708,7 +2388,7 @@
                     </pic:cNvPicPr>
                   </pic:nvPicPr>
                   <pic:blipFill>
-                    <a:blip r:embed="rId19"/>
+                    <a:blip r:embed="rId20"/>
                     <a:stretch>
                       <a:fillRect/>
                     </a:stretch>
@@ -2739,21 +2419,7 @@
         <w:rPr>
           <w:rFonts w:eastAsia="Arial Unicode MS" w:cs="Arial Unicode MS"/>
         </w:rPr>
-        <w:t xml:space="preserve">Gehen Sie zu „CFG-Konfigurationsdatei importieren“ und navigieren Sie zu der </w:t>
-      </w:r>
-      <w:proofErr w:type="spellStart"/>
-      <w:r>
-        <w:rPr>
-          <w:rFonts w:eastAsia="Arial Unicode MS" w:cs="Arial Unicode MS"/>
-        </w:rPr>
-        <w:t>Txx.cfg</w:t>
-      </w:r>
-      <w:proofErr w:type="spellEnd"/>
-      <w:r>
-        <w:rPr>
-          <w:rFonts w:eastAsia="Arial Unicode MS" w:cs="Arial Unicode MS"/>
-        </w:rPr>
-        <w:t>- Datei, die Sie zuvor bearbeitet haben. Klicken Sie auf „Importieren“ und warten Sie, bis das Telefon neu gestartet wird.</w:t>
+        <w:t>Gehen Sie zu „CFG-Konfigurationsdatei importieren“ und navigieren Sie zu der Txx.cfg- Datei, die Sie zuvor bearbeitet haben. Klicken Sie auf „Importieren“ und warten Sie, bis das Telefon neu gestartet wird.</w:t>
       </w:r>
     </w:p>
     <w:p>
@@ -2792,7 +2458,7 @@
                     </pic:cNvPicPr>
                   </pic:nvPicPr>
                   <pic:blipFill>
-                    <a:blip r:embed="rId20"/>
+                    <a:blip r:embed="rId21"/>
                     <a:stretch>
                       <a:fillRect/>
                     </a:stretch>
@@ -2829,30 +2495,16 @@
           <w:lang w:val="de-CH"/>
         </w:rPr>
         <w:lastRenderedPageBreak/>
-        <w:t xml:space="preserve">Die beiden Links zum </w:t>
-      </w:r>
-      <w:proofErr w:type="spellStart"/>
-      <w:r>
+        <w:t>Die beiden Links zum kopieren:</w:t>
+      </w:r>
+    </w:p>
+    <w:p>
+      <w:pPr>
         <w:rPr>
           <w:lang w:val="de-CH"/>
         </w:rPr>
-        <w:t>kopieren</w:t>
-      </w:r>
-      <w:proofErr w:type="spellEnd"/>
-      <w:r>
-        <w:rPr>
-          <w:lang w:val="de-CH"/>
-        </w:rPr>
-        <w:t>:</w:t>
-      </w:r>
-    </w:p>
-    <w:p>
-      <w:pPr>
-        <w:rPr>
-          <w:lang w:val="de-CH"/>
-        </w:rPr>
-      </w:pPr>
-      <w:hyperlink r:id="rId21" w:history="1">
+      </w:pPr>
+      <w:hyperlink r:id="rId22" w:history="1">
         <w:r>
           <w:rPr>
             <w:rStyle w:val="Hyperlink1"/>
@@ -2868,7 +2520,7 @@
           <w:lang w:val="de-CH"/>
         </w:rPr>
       </w:pPr>
-      <w:hyperlink r:id="rId22" w:history="1">
+      <w:hyperlink r:id="rId23" w:history="1">
         <w:r>
           <w:rPr>
             <w:rStyle w:val="Hyperlink1"/>
@@ -2914,7 +2566,7 @@
                     </pic:cNvPicPr>
                   </pic:nvPicPr>
                   <pic:blipFill>
-                    <a:blip r:embed="rId23"/>
+                    <a:blip r:embed="rId24"/>
                     <a:stretch>
                       <a:fillRect/>
                     </a:stretch>
@@ -2945,21 +2597,7 @@
         <w:rPr>
           <w:rFonts w:eastAsia="Arial Unicode MS" w:cs="Arial Unicode MS"/>
         </w:rPr>
-        <w:t>Bestätigen mit Klick auf »</w:t>
-      </w:r>
-      <w:proofErr w:type="spellStart"/>
-      <w:r>
-        <w:rPr>
-          <w:rFonts w:eastAsia="Arial Unicode MS" w:cs="Arial Unicode MS"/>
-        </w:rPr>
-        <w:t>Confirm</w:t>
-      </w:r>
-      <w:proofErr w:type="spellEnd"/>
-      <w:r>
-        <w:rPr>
-          <w:rFonts w:eastAsia="Arial Unicode MS" w:cs="Arial Unicode MS"/>
-        </w:rPr>
-        <w:t>«.</w:t>
+        <w:t>Bestätigen mit Klick auf »Confirm«.</w:t>
       </w:r>
     </w:p>
     <w:p>
@@ -2985,21 +2623,7 @@
         <w:rPr>
           <w:rFonts w:eastAsia="Arial Unicode MS" w:cs="Arial Unicode MS"/>
         </w:rPr>
-        <w:t xml:space="preserve">Kontrolliere ob dein Telefon für </w:t>
-      </w:r>
-      <w:proofErr w:type="gramStart"/>
-      <w:r>
-        <w:rPr>
-          <w:rFonts w:eastAsia="Arial Unicode MS" w:cs="Arial Unicode MS"/>
-        </w:rPr>
-        <w:t>IP Telefonie</w:t>
-      </w:r>
-      <w:proofErr w:type="gramEnd"/>
-      <w:r>
-        <w:rPr>
-          <w:rFonts w:eastAsia="Arial Unicode MS" w:cs="Arial Unicode MS"/>
-        </w:rPr>
-        <w:t xml:space="preserve"> eingestellt ist:</w:t>
+        <w:t>Kontrolliere ob dein Telefon für IP Telefonie eingestellt ist:</w:t>
       </w:r>
     </w:p>
     <w:p>
@@ -3029,7 +2653,7 @@
                     <pic:cNvPicPr/>
                   </pic:nvPicPr>
                   <pic:blipFill>
-                    <a:blip r:embed="rId24">
+                    <a:blip r:embed="rId25">
                       <a:extLst>
                         <a:ext uri="{28A0092B-C50C-407E-A947-70E740481C1C}">
                           <a14:useLocalDpi xmlns:a14="http://schemas.microsoft.com/office/drawing/2010/main" val="0"/>
@@ -3062,49 +2686,7 @@
         <w:rPr>
           <w:rFonts w:eastAsia="Arial Unicode MS" w:cs="Arial Unicode MS"/>
         </w:rPr>
-        <w:t xml:space="preserve">Wenn Ihr </w:t>
-      </w:r>
-      <w:proofErr w:type="spellStart"/>
-      <w:r>
-        <w:rPr>
-          <w:rFonts w:eastAsia="Arial Unicode MS" w:cs="Arial Unicode MS"/>
-        </w:rPr>
-        <w:t>Mikrotik</w:t>
-      </w:r>
-      <w:proofErr w:type="spellEnd"/>
-      <w:r>
-        <w:rPr>
-          <w:rFonts w:eastAsia="Arial Unicode MS" w:cs="Arial Unicode MS"/>
-        </w:rPr>
-        <w:t xml:space="preserve">-Router bereits mit AREDN funktioniert, können Sie den nächsten Schritt überspringen und das Telefonbuch und den </w:t>
-      </w:r>
-      <w:proofErr w:type="spellStart"/>
-      <w:r>
-        <w:rPr>
-          <w:rFonts w:eastAsia="Arial Unicode MS" w:cs="Arial Unicode MS"/>
-        </w:rPr>
-        <w:t>SIPserver</w:t>
-      </w:r>
-      <w:proofErr w:type="spellEnd"/>
-      <w:r>
-        <w:rPr>
-          <w:rFonts w:eastAsia="Arial Unicode MS" w:cs="Arial Unicode MS"/>
-        </w:rPr>
-        <w:t xml:space="preserve"> </w:t>
-      </w:r>
-      <w:proofErr w:type="gramStart"/>
-      <w:r>
-        <w:rPr>
-          <w:rFonts w:eastAsia="Arial Unicode MS" w:cs="Arial Unicode MS"/>
-        </w:rPr>
-        <w:t>installieren .</w:t>
-      </w:r>
-      <w:proofErr w:type="gramEnd"/>
-      <w:r>
-        <w:rPr>
-          <w:rFonts w:eastAsia="Arial Unicode MS" w:cs="Arial Unicode MS"/>
-        </w:rPr>
-        <w:t xml:space="preserve"> Wenn nicht, fahren Sie mit dem nächsten Kapitel fort.</w:t>
+        <w:t>Wenn Ihr Mikrotik-Router bereits mit AREDN funktioniert, können Sie den nächsten Schritt überspringen und das Telefonbuch und den SIPserver installieren . Wenn nicht, fahren Sie mit dem nächsten Kapitel fort.</w:t>
       </w:r>
     </w:p>
     <w:p>
@@ -3113,31 +2695,15 @@
       </w:pPr>
       <w:bookmarkStart w:id="8" w:name="_Toc4"/>
       <w:bookmarkStart w:id="9" w:name="_Toc164196544"/>
-      <w:proofErr w:type="spellStart"/>
       <w:r>
         <w:rPr>
           <w:rFonts w:eastAsia="Arial Unicode MS" w:cs="Arial Unicode MS"/>
         </w:rPr>
         <w:lastRenderedPageBreak/>
-        <w:t>Mikrotik</w:t>
-      </w:r>
-      <w:proofErr w:type="spellEnd"/>
-      <w:r>
-        <w:rPr>
-          <w:rFonts w:eastAsia="Arial Unicode MS" w:cs="Arial Unicode MS"/>
-        </w:rPr>
-        <w:t xml:space="preserve"> Geräte </w:t>
-      </w:r>
-      <w:proofErr w:type="spellStart"/>
-      <w:r>
-        <w:rPr>
-          <w:rFonts w:eastAsia="Arial Unicode MS" w:cs="Arial Unicode MS"/>
-        </w:rPr>
-        <w:t>flashen</w:t>
+        <w:t>Mikrotik Geräte flashen</w:t>
       </w:r>
       <w:bookmarkEnd w:id="8"/>
       <w:bookmarkEnd w:id="9"/>
-      <w:proofErr w:type="spellEnd"/>
     </w:p>
     <w:p>
       <w:pPr>
@@ -3159,49 +2725,7 @@
         <w:rPr>
           <w:rFonts w:eastAsia="Arial Unicode MS" w:cs="Arial Unicode MS"/>
         </w:rPr>
-        <w:t xml:space="preserve">Die kleine </w:t>
-      </w:r>
-      <w:proofErr w:type="spellStart"/>
-      <w:r>
-        <w:rPr>
-          <w:rFonts w:eastAsia="Arial Unicode MS" w:cs="Arial Unicode MS"/>
-        </w:rPr>
-        <w:t>Mikrotik</w:t>
-      </w:r>
-      <w:proofErr w:type="spellEnd"/>
-      <w:r>
-        <w:rPr>
-          <w:rFonts w:eastAsia="Arial Unicode MS" w:cs="Arial Unicode MS"/>
-        </w:rPr>
-        <w:t xml:space="preserve"> </w:t>
-      </w:r>
-      <w:proofErr w:type="spellStart"/>
-      <w:r>
-        <w:rPr>
-          <w:rFonts w:eastAsia="Arial Unicode MS" w:cs="Arial Unicode MS"/>
-        </w:rPr>
-        <w:t>Hap</w:t>
-      </w:r>
-      <w:proofErr w:type="spellEnd"/>
-      <w:r>
-        <w:rPr>
-          <w:rFonts w:eastAsia="Arial Unicode MS" w:cs="Arial Unicode MS"/>
-        </w:rPr>
-        <w:t xml:space="preserve"> AC2-Box oder der quadratische Access Point </w:t>
-      </w:r>
-      <w:proofErr w:type="spellStart"/>
-      <w:r>
-        <w:rPr>
-          <w:rFonts w:eastAsia="Arial Unicode MS" w:cs="Arial Unicode MS"/>
-        </w:rPr>
-        <w:t>SXTsq</w:t>
-      </w:r>
-      <w:proofErr w:type="spellEnd"/>
-      <w:r>
-        <w:rPr>
-          <w:rFonts w:eastAsia="Arial Unicode MS" w:cs="Arial Unicode MS"/>
-        </w:rPr>
-        <w:t xml:space="preserve"> (AP) werden im Folgenden als „Zielgeräte“ bezeichnet. </w:t>
+        <w:t xml:space="preserve">Die kleine Mikrotik Hap AC2-Box oder der quadratische Access Point SXTsq (AP) werden im Folgenden als „Zielgeräte“ bezeichnet. </w:t>
       </w:r>
       <w:r>
         <w:rPr>
@@ -3225,7 +2749,7 @@
         </w:rPr>
         <w:t xml:space="preserve">Wir gehen davon aus, dass Sie das </w:t>
       </w:r>
-      <w:hyperlink r:id="rId25" w:history="1">
+      <w:hyperlink r:id="rId26" w:history="1">
         <w:r>
           <w:rPr>
             <w:rStyle w:val="Hyperlink0"/>
@@ -3238,21 +2762,7 @@
         <w:rPr>
           <w:rFonts w:eastAsia="Arial Unicode MS" w:cs="Arial Unicode MS"/>
         </w:rPr>
-        <w:t xml:space="preserve"> heruntergeladen und in Ihren Download-Ordner entpackt haben. Es enthält die beiden Dateien der neuesten Version (im nächsten Schritt benötigen wir die Datei </w:t>
-      </w:r>
-      <w:proofErr w:type="spellStart"/>
-      <w:r>
-        <w:rPr>
-          <w:rFonts w:eastAsia="Arial Unicode MS" w:cs="Arial Unicode MS"/>
-        </w:rPr>
-        <w:t>rb.elf</w:t>
-      </w:r>
-      <w:proofErr w:type="spellEnd"/>
-      <w:r>
-        <w:rPr>
-          <w:rFonts w:eastAsia="Arial Unicode MS" w:cs="Arial Unicode MS"/>
-        </w:rPr>
-        <w:t>):</w:t>
+        <w:t xml:space="preserve"> heruntergeladen und in Ihren Download-Ordner entpackt haben. Es enthält die beiden Dateien der neuesten Version (im nächsten Schritt benötigen wir die Datei rb.elf):</w:t>
       </w:r>
       <w:r>
         <w:rPr>
@@ -3274,7 +2784,7 @@
                     </pic:cNvPicPr>
                   </pic:nvPicPr>
                   <pic:blipFill>
-                    <a:blip r:embed="rId26"/>
+                    <a:blip r:embed="rId27"/>
                     <a:stretch>
                       <a:fillRect/>
                     </a:stretch>
@@ -3329,45 +2839,9 @@
           <w:i/>
           <w:iCs/>
         </w:rPr>
-        <w:t>Laden Sie den «</w:t>
-      </w:r>
-      <w:proofErr w:type="spellStart"/>
-      <w:r>
-        <w:rPr>
-          <w:rFonts w:eastAsia="Arial Unicode MS" w:cs="Arial Unicode MS"/>
-          <w:i/>
-          <w:iCs/>
-        </w:rPr>
-        <w:t>Nightly</w:t>
-      </w:r>
-      <w:proofErr w:type="spellEnd"/>
-      <w:r>
-        <w:rPr>
-          <w:rFonts w:eastAsia="Arial Unicode MS" w:cs="Arial Unicode MS"/>
-          <w:i/>
-          <w:iCs/>
-        </w:rPr>
-        <w:t xml:space="preserve"> </w:t>
-      </w:r>
-      <w:proofErr w:type="spellStart"/>
-      <w:r>
-        <w:rPr>
-          <w:rFonts w:eastAsia="Arial Unicode MS" w:cs="Arial Unicode MS"/>
-          <w:i/>
-          <w:iCs/>
-        </w:rPr>
-        <w:t>Build</w:t>
-      </w:r>
-      <w:proofErr w:type="spellEnd"/>
-      <w:r>
-        <w:rPr>
-          <w:rFonts w:eastAsia="Arial Unicode MS" w:cs="Arial Unicode MS"/>
-          <w:i/>
-          <w:iCs/>
-        </w:rPr>
-        <w:t>» auf eigene Gefahr herunter, wenn Sie möchten (</w:t>
-      </w:r>
-      <w:hyperlink r:id="rId27" w:history="1">
+        <w:t>Laden Sie den «Nightly Build» auf eigene Gefahr herunter, wenn Sie möchten (</w:t>
+      </w:r>
+      <w:hyperlink r:id="rId28" w:history="1">
         <w:r>
           <w:rPr>
             <w:rStyle w:val="Hyperlink2"/>
@@ -3382,125 +2856,32 @@
           <w:i/>
           <w:iCs/>
         </w:rPr>
-        <w:t xml:space="preserve"> ) und kopieren Sie die Dateien in das entsprechende Verzeichnis des </w:t>
-      </w:r>
-      <w:proofErr w:type="spellStart"/>
-      <w:r>
-        <w:rPr>
-          <w:rFonts w:eastAsia="Arial Unicode MS" w:cs="Arial Unicode MS"/>
+        <w:t xml:space="preserve"> ) und kopieren Sie die Dateien in das entsprechende Verzeichnis des AREDNstack-Repos. Benennen Sie die Kernel-Datei in rb.elf um.</w:t>
+      </w:r>
+    </w:p>
+    <w:p>
+      <w:pPr>
+        <w:rPr>
           <w:i/>
           <w:iCs/>
         </w:rPr>
-        <w:t>AREDNstack</w:t>
-      </w:r>
-      <w:proofErr w:type="spellEnd"/>
+      </w:pPr>
       <w:r>
         <w:rPr>
           <w:rFonts w:eastAsia="Arial Unicode MS" w:cs="Arial Unicode MS"/>
           <w:i/>
           <w:iCs/>
         </w:rPr>
-        <w:t xml:space="preserve">-Repos. Benennen Sie die Kernel-Datei in </w:t>
-      </w:r>
-      <w:proofErr w:type="spellStart"/>
-      <w:r>
-        <w:rPr>
-          <w:rFonts w:eastAsia="Arial Unicode MS" w:cs="Arial Unicode MS"/>
-          <w:i/>
-          <w:iCs/>
-        </w:rPr>
-        <w:t>rb.elf</w:t>
-      </w:r>
-      <w:proofErr w:type="spellEnd"/>
-      <w:r>
-        <w:rPr>
-          <w:rFonts w:eastAsia="Arial Unicode MS" w:cs="Arial Unicode MS"/>
-          <w:i/>
-          <w:iCs/>
-        </w:rPr>
-        <w:t xml:space="preserve"> um.</w:t>
-      </w:r>
-    </w:p>
-    <w:p>
-      <w:pPr>
-        <w:rPr>
-          <w:i/>
-          <w:iCs/>
-        </w:rPr>
-      </w:pPr>
-      <w:r>
-        <w:rPr>
-          <w:rFonts w:eastAsia="Arial Unicode MS" w:cs="Arial Unicode MS"/>
-          <w:i/>
-          <w:iCs/>
-        </w:rPr>
         <w:t xml:space="preserve">Für alle anderen Geräte gehen Sie zur neuesten </w:t>
       </w:r>
-      <w:hyperlink r:id="rId28" w:history="1">
+      <w:hyperlink r:id="rId29" w:history="1">
         <w:bookmarkStart w:id="12" w:name="_Hlk149643198"/>
-        <w:proofErr w:type="spellStart"/>
         <w:r>
           <w:rPr>
             <w:rStyle w:val="Hyperlink2"/>
             <w:rFonts w:eastAsia="Arial Unicode MS" w:cs="Arial Unicode MS"/>
           </w:rPr>
-          <w:t>Installing</w:t>
-        </w:r>
-        <w:proofErr w:type="spellEnd"/>
-        <w:r>
-          <w:rPr>
-            <w:rStyle w:val="Hyperlink2"/>
-            <w:rFonts w:eastAsia="Arial Unicode MS" w:cs="Arial Unicode MS"/>
-          </w:rPr>
-          <w:t xml:space="preserve"> AREDN® Firmware — AREDN </w:t>
-        </w:r>
-        <w:proofErr w:type="spellStart"/>
-        <w:r>
-          <w:rPr>
-            <w:rStyle w:val="Hyperlink2"/>
-            <w:rFonts w:eastAsia="Arial Unicode MS" w:cs="Arial Unicode MS"/>
-          </w:rPr>
-          <w:t>Documentation</w:t>
-        </w:r>
-        <w:proofErr w:type="spellEnd"/>
-        <w:r>
-          <w:rPr>
-            <w:rStyle w:val="Hyperlink2"/>
-            <w:rFonts w:eastAsia="Arial Unicode MS" w:cs="Arial Unicode MS"/>
-          </w:rPr>
-          <w:t xml:space="preserve"> </w:t>
-        </w:r>
-        <w:proofErr w:type="spellStart"/>
-        <w:r>
-          <w:rPr>
-            <w:rStyle w:val="Hyperlink2"/>
-            <w:rFonts w:eastAsia="Arial Unicode MS" w:cs="Arial Unicode MS"/>
-          </w:rPr>
-          <w:t>latest</w:t>
-        </w:r>
-        <w:proofErr w:type="spellEnd"/>
-        <w:r>
-          <w:rPr>
-            <w:rStyle w:val="Hyperlink2"/>
-            <w:rFonts w:eastAsia="Arial Unicode MS" w:cs="Arial Unicode MS"/>
-          </w:rPr>
-          <w:t xml:space="preserve"> </w:t>
-        </w:r>
-        <w:proofErr w:type="spellStart"/>
-        <w:r>
-          <w:rPr>
-            <w:rStyle w:val="Hyperlink2"/>
-            <w:rFonts w:eastAsia="Arial Unicode MS" w:cs="Arial Unicode MS"/>
-          </w:rPr>
-          <w:t>documentation</w:t>
-        </w:r>
-        <w:proofErr w:type="spellEnd"/>
-        <w:r>
-          <w:rPr>
-            <w:rStyle w:val="Hyperlink2"/>
-            <w:rFonts w:eastAsia="Arial Unicode MS" w:cs="Arial Unicode MS"/>
-          </w:rPr>
-          <w:t xml:space="preserve"> (arednmesh.org)</w:t>
+          <w:t>Installing AREDN® Firmware — AREDN Documentation latest documentation (arednmesh.org)</w:t>
         </w:r>
         <w:bookmarkEnd w:id="12"/>
       </w:hyperlink>
@@ -3526,25 +2907,7 @@
           <w:i/>
           <w:iCs/>
         </w:rPr>
-        <w:t xml:space="preserve">Verbinden Sie Ihr Zielgerät wie unten gezeigt mit einem Switch (verbinden Sie das LAN-Kabel mit dem „Internet“-Port des </w:t>
-      </w:r>
-      <w:proofErr w:type="spellStart"/>
-      <w:r>
-        <w:rPr>
-          <w:rFonts w:eastAsia="Arial Unicode MS" w:cs="Arial Unicode MS"/>
-          <w:i/>
-          <w:iCs/>
-        </w:rPr>
-        <w:t>Hap</w:t>
-      </w:r>
-      <w:proofErr w:type="spellEnd"/>
-      <w:r>
-        <w:rPr>
-          <w:rFonts w:eastAsia="Arial Unicode MS" w:cs="Arial Unicode MS"/>
-          <w:i/>
-          <w:iCs/>
-        </w:rPr>
-        <w:t>-Routers):</w:t>
+        <w:t>Verbinden Sie Ihr Zielgerät wie unten gezeigt mit einem Switch (verbinden Sie das LAN-Kabel mit dem „Internet“-Port des Hap-Routers):</w:t>
       </w:r>
     </w:p>
     <w:p>
@@ -3568,7 +2931,7 @@
                     </pic:cNvPicPr>
                   </pic:nvPicPr>
                   <pic:blipFill>
-                    <a:blip r:embed="rId29"/>
+                    <a:blip r:embed="rId30"/>
                     <a:stretch>
                       <a:fillRect/>
                     </a:stretch>
@@ -3629,7 +2992,7 @@
                     </pic:cNvPicPr>
                   </pic:nvPicPr>
                   <pic:blipFill>
-                    <a:blip r:embed="rId30"/>
+                    <a:blip r:embed="rId31"/>
                     <a:stretch>
                       <a:fillRect/>
                     </a:stretch>
@@ -3677,21 +3040,7 @@
           <w:rFonts w:eastAsia="Arial Unicode MS" w:cs="Arial Unicode MS"/>
         </w:rPr>
         <w:lastRenderedPageBreak/>
-        <w:t xml:space="preserve">Kopieren Sie die Datei </w:t>
-      </w:r>
-      <w:proofErr w:type="spellStart"/>
-      <w:r>
-        <w:rPr>
-          <w:rFonts w:eastAsia="Arial Unicode MS" w:cs="Arial Unicode MS"/>
-        </w:rPr>
-        <w:t>rb.elf</w:t>
-      </w:r>
-      <w:proofErr w:type="spellEnd"/>
-      <w:r>
-        <w:rPr>
-          <w:rFonts w:eastAsia="Arial Unicode MS" w:cs="Arial Unicode MS"/>
-        </w:rPr>
-        <w:t xml:space="preserve"> von zuvor in den Ordner „Dateien“ des PXE-Servers (ggf. überschreiben). In unserem runtergeladenen Verzeichnis ist dies bereits geschehen.</w:t>
+        <w:t>Kopieren Sie die Datei rb.elf von zuvor in den Ordner „Dateien“ des PXE-Servers (ggf. überschreiben). In unserem runtergeladenen Verzeichnis ist dies bereits geschehen.</w:t>
       </w:r>
     </w:p>
     <w:p>
@@ -3714,11 +3063,9 @@
       <w:pPr>
         <w:pStyle w:val="Code"/>
       </w:pPr>
-      <w:proofErr w:type="spellStart"/>
       <w:r>
         <w:t>ncpa.cpl</w:t>
       </w:r>
-      <w:proofErr w:type="spellEnd"/>
     </w:p>
     <w:p>
       <w:r>
@@ -3750,7 +3097,7 @@
                     </pic:cNvPicPr>
                   </pic:nvPicPr>
                   <pic:blipFill>
-                    <a:blip r:embed="rId31"/>
+                    <a:blip r:embed="rId32"/>
                     <a:stretch>
                       <a:fillRect/>
                     </a:stretch>
@@ -3806,7 +3153,7 @@
                     </pic:cNvPicPr>
                   </pic:nvPicPr>
                   <pic:blipFill>
-                    <a:blip r:embed="rId32"/>
+                    <a:blip r:embed="rId33"/>
                     <a:stretch>
                       <a:fillRect/>
                     </a:stretch>
@@ -3863,7 +3210,7 @@
                     </pic:cNvPicPr>
                   </pic:nvPicPr>
                   <pic:blipFill>
-                    <a:blip r:embed="rId33"/>
+                    <a:blip r:embed="rId34"/>
                     <a:stretch>
                       <a:fillRect/>
                     </a:stretch>
@@ -3919,7 +3266,7 @@
                     </pic:cNvPicPr>
                   </pic:nvPicPr>
                   <pic:blipFill>
-                    <a:blip r:embed="rId34"/>
+                    <a:blip r:embed="rId35"/>
                     <a:stretch>
                       <a:fillRect/>
                     </a:stretch>
@@ -3951,21 +3298,7 @@
           <w:rFonts w:eastAsia="Arial Unicode MS" w:cs="Arial Unicode MS"/>
         </w:rPr>
         <w:lastRenderedPageBreak/>
-        <w:t xml:space="preserve">Gib die </w:t>
-      </w:r>
-      <w:proofErr w:type="gramStart"/>
-      <w:r>
-        <w:rPr>
-          <w:rFonts w:eastAsia="Arial Unicode MS" w:cs="Arial Unicode MS"/>
-        </w:rPr>
-        <w:t>IP Adresse</w:t>
-      </w:r>
-      <w:proofErr w:type="gramEnd"/>
-      <w:r>
-        <w:rPr>
-          <w:rFonts w:eastAsia="Arial Unicode MS" w:cs="Arial Unicode MS"/>
-        </w:rPr>
-        <w:t xml:space="preserve"> 192.168.1.50 ein:</w:t>
+        <w:t>Gib die IP Adresse 192.168.1.50 ein:</w:t>
       </w:r>
       <w:r>
         <w:br/>
@@ -3990,7 +3323,7 @@
                     </pic:cNvPicPr>
                   </pic:nvPicPr>
                   <pic:blipFill>
-                    <a:blip r:embed="rId35"/>
+                    <a:blip r:embed="rId36"/>
                     <a:stretch>
                       <a:fillRect/>
                     </a:stretch>
@@ -4058,21 +3391,7 @@
         <w:rPr>
           <w:rFonts w:eastAsia="Arial Unicode MS" w:cs="Arial Unicode MS"/>
         </w:rPr>
-        <w:t xml:space="preserve"> des </w:t>
-      </w:r>
-      <w:proofErr w:type="spellStart"/>
-      <w:r>
-        <w:rPr>
-          <w:rFonts w:eastAsia="Arial Unicode MS" w:cs="Arial Unicode MS"/>
-        </w:rPr>
-        <w:t>hap</w:t>
-      </w:r>
-      <w:proofErr w:type="spellEnd"/>
-      <w:r>
-        <w:rPr>
-          <w:rFonts w:eastAsia="Arial Unicode MS" w:cs="Arial Unicode MS"/>
-        </w:rPr>
-        <w:t>-Routers angeschlossen ist (beschriftet mit Internet), versorge den Router mit Strom und warte, bis die obere rote LED aus ist und die grüne LED darüber mit der Nummer 1 flackert. Möglicherweise erkennt Windows ein neues Netzwerk. Dann erscheint auf der rechten Seite des Bildschirms ein größeres blaues Fenster, in dem das neue Netzwerk erwähnt wird. Bestätige mit OK. Das Ganze dauert ca. 3 Minuten.</w:t>
+        <w:t xml:space="preserve"> des hap-Routers angeschlossen ist (beschriftet mit Internet), versorge den Router mit Strom und warte, bis die obere rote LED aus ist und die grüne LED darüber mit der Nummer 1 flackert. Möglicherweise erkennt Windows ein neues Netzwerk. Dann erscheint auf der rechten Seite des Bildschirms ein größeres blaues Fenster, in dem das neue Netzwerk erwähnt wird. Bestätige mit OK. Das Ganze dauert ca. 3 Minuten.</w:t>
       </w:r>
     </w:p>
     <w:p>
@@ -4088,61 +3407,15 @@
           <w:color w:val="00B050"/>
           <w:u w:color="00B050"/>
         </w:rPr>
-        <w:t xml:space="preserve">Mache dasselbe mit dem AP. Verwende für die Stromversorgung den </w:t>
-      </w:r>
-      <w:proofErr w:type="spellStart"/>
-      <w:r>
-        <w:rPr>
-          <w:rFonts w:eastAsia="Arial Unicode MS" w:cs="Arial Unicode MS"/>
-          <w:color w:val="00B050"/>
-          <w:u w:color="00B050"/>
-        </w:rPr>
-        <w:t>PoE</w:t>
-      </w:r>
-      <w:proofErr w:type="spellEnd"/>
-      <w:r>
-        <w:rPr>
-          <w:rFonts w:eastAsia="Arial Unicode MS" w:cs="Arial Unicode MS"/>
-          <w:color w:val="00B050"/>
-          <w:u w:color="00B050"/>
-        </w:rPr>
-        <w:t>-Injektor (Y-Kabel). Hier funktioniert auch das Netzteil des Routers (beides 24V).</w:t>
-      </w:r>
-    </w:p>
-    <w:p>
-      <w:r>
-        <w:rPr>
-          <w:rFonts w:eastAsia="Arial Unicode MS" w:cs="Arial Unicode MS"/>
-        </w:rPr>
-        <w:t>Starte Tiny PXE Server (Doppelklick auf die Datei pxesrv.exe im Verzeichnis «</w:t>
-      </w:r>
-      <w:proofErr w:type="spellStart"/>
-      <w:r>
-        <w:rPr>
-          <w:rFonts w:eastAsia="Arial Unicode MS" w:cs="Arial Unicode MS"/>
-        </w:rPr>
-        <w:t>pxesrv</w:t>
-      </w:r>
-      <w:proofErr w:type="spellEnd"/>
-      <w:r>
-        <w:rPr>
-          <w:rFonts w:eastAsia="Arial Unicode MS" w:cs="Arial Unicode MS"/>
-        </w:rPr>
-        <w:t xml:space="preserve">»). Möglicherweise </w:t>
-      </w:r>
-      <w:proofErr w:type="spellStart"/>
-      <w:r>
-        <w:rPr>
-          <w:rFonts w:eastAsia="Arial Unicode MS" w:cs="Arial Unicode MS"/>
-        </w:rPr>
-        <w:t>erhälst</w:t>
-      </w:r>
-      <w:proofErr w:type="spellEnd"/>
-      <w:r>
-        <w:rPr>
-          <w:rFonts w:eastAsia="Arial Unicode MS" w:cs="Arial Unicode MS"/>
-        </w:rPr>
-        <w:t xml:space="preserve"> du diese Warnung:</w:t>
+        <w:t>Mache dasselbe mit dem AP. Verwende für die Stromversorgung den PoE-Injektor (Y-Kabel). Hier funktioniert auch das Netzteil des Routers (beides 24V).</w:t>
+      </w:r>
+    </w:p>
+    <w:p>
+      <w:r>
+        <w:rPr>
+          <w:rFonts w:eastAsia="Arial Unicode MS" w:cs="Arial Unicode MS"/>
+        </w:rPr>
+        <w:t>Starte Tiny PXE Server (Doppelklick auf die Datei pxesrv.exe im Verzeichnis «pxesrv»). Möglicherweise erhälst du diese Warnung:</w:t>
       </w:r>
     </w:p>
     <w:p>
@@ -4166,7 +3439,7 @@
                     </pic:cNvPicPr>
                   </pic:nvPicPr>
                   <pic:blipFill>
-                    <a:blip r:embed="rId36"/>
+                    <a:blip r:embed="rId37"/>
                     <a:stretch>
                       <a:fillRect/>
                     </a:stretch>
@@ -4217,7 +3490,7 @@
                     </pic:cNvPicPr>
                   </pic:nvPicPr>
                   <pic:blipFill>
-                    <a:blip r:embed="rId37"/>
+                    <a:blip r:embed="rId38"/>
                     <a:stretch>
                       <a:fillRect/>
                     </a:stretch>
@@ -4273,49 +3546,7 @@
         <w:rPr>
           <w:rFonts w:eastAsia="Arial Unicode MS" w:cs="Arial Unicode MS"/>
         </w:rPr>
-        <w:t xml:space="preserve">Suche und wähle </w:t>
-      </w:r>
-      <w:proofErr w:type="spellStart"/>
-      <w:r>
-        <w:rPr>
-          <w:rFonts w:eastAsia="Arial Unicode MS" w:cs="Arial Unicode MS"/>
-        </w:rPr>
-        <w:t>rb.elf</w:t>
-      </w:r>
-      <w:proofErr w:type="spellEnd"/>
-      <w:r>
-        <w:rPr>
-          <w:rFonts w:eastAsia="Arial Unicode MS" w:cs="Arial Unicode MS"/>
-        </w:rPr>
-        <w:t xml:space="preserve"> im Abschnitt „Boot-Datei“ aus. Diese Datei befindet sich im Ordner „…\</w:t>
-      </w:r>
-      <w:proofErr w:type="spellStart"/>
-      <w:r>
-        <w:rPr>
-          <w:rFonts w:eastAsia="Arial Unicode MS" w:cs="Arial Unicode MS"/>
-        </w:rPr>
-        <w:t>pxesrv</w:t>
-      </w:r>
-      <w:proofErr w:type="spellEnd"/>
-      <w:r>
-        <w:rPr>
-          <w:rFonts w:eastAsia="Arial Unicode MS" w:cs="Arial Unicode MS"/>
-        </w:rPr>
-        <w:t>\</w:t>
-      </w:r>
-      <w:proofErr w:type="spellStart"/>
-      <w:r>
-        <w:rPr>
-          <w:rFonts w:eastAsia="Arial Unicode MS" w:cs="Arial Unicode MS"/>
-        </w:rPr>
-        <w:t>files</w:t>
-      </w:r>
-      <w:proofErr w:type="spellEnd"/>
-      <w:r>
-        <w:rPr>
-          <w:rFonts w:eastAsia="Arial Unicode MS" w:cs="Arial Unicode MS"/>
-        </w:rPr>
-        <w:t>“.</w:t>
+        <w:t>Suche und wähle rb.elf im Abschnitt „Boot-Datei“ aus. Diese Datei befindet sich im Ordner „…\pxesrv\files“.</w:t>
       </w:r>
     </w:p>
     <w:p>
@@ -4325,19 +3556,11 @@
           <w:bCs/>
         </w:rPr>
       </w:pPr>
-      <w:proofErr w:type="spellStart"/>
       <w:r>
         <w:rPr>
           <w:lang w:val="en-US"/>
         </w:rPr>
-        <w:t>Deaktiviere</w:t>
-      </w:r>
-      <w:proofErr w:type="spellEnd"/>
-      <w:r>
-        <w:rPr>
-          <w:lang w:val="en-US"/>
-        </w:rPr>
-        <w:t xml:space="preserve"> «Filename if user class...». </w:t>
+        <w:t xml:space="preserve">Deaktiviere «Filename if user class...». </w:t>
       </w:r>
       <w:r>
         <w:t>Es sind keine weiteren Einstellungen notwendig.</w:t>
@@ -4362,7 +3585,7 @@
                     </pic:cNvPicPr>
                   </pic:nvPicPr>
                   <pic:blipFill>
-                    <a:blip r:embed="rId38"/>
+                    <a:blip r:embed="rId39"/>
                     <a:stretch>
                       <a:fillRect/>
                     </a:stretch>
@@ -4401,51 +3624,7 @@
         <w:rPr>
           <w:rFonts w:eastAsia="Arial Unicode MS" w:cs="Arial Unicode MS"/>
         </w:rPr>
-        <w:t xml:space="preserve">Drücke dann mit einem spitzen Gegenstand (z. B. Büroklammer oder Zahnstocher) die </w:t>
-      </w:r>
-      <w:proofErr w:type="spellStart"/>
-      <w:r>
-        <w:rPr>
-          <w:rFonts w:eastAsia="Arial Unicode MS" w:cs="Arial Unicode MS"/>
-        </w:rPr>
-        <w:t>Reset</w:t>
-      </w:r>
-      <w:proofErr w:type="spellEnd"/>
-      <w:r>
-        <w:rPr>
-          <w:rFonts w:eastAsia="Arial Unicode MS" w:cs="Arial Unicode MS"/>
-        </w:rPr>
-        <w:t xml:space="preserve">-Taste im Zielgerät und stecke das Netzkabel in das Zielgerät ein. Die USR-LED leuchtet, blinkt und ist aus (jeweils 5 Sekunden). Überprüfe das Protokollfenster. Unmittelbar nachdem in der unteren Zeile „Do </w:t>
-      </w:r>
-      <w:proofErr w:type="spellStart"/>
-      <w:proofErr w:type="gramStart"/>
-      <w:r>
-        <w:rPr>
-          <w:rFonts w:eastAsia="Arial Unicode MS" w:cs="Arial Unicode MS"/>
-        </w:rPr>
-        <w:t>ReadFile:rb.elf</w:t>
-      </w:r>
-      <w:proofErr w:type="spellEnd"/>
-      <w:proofErr w:type="gramEnd"/>
-      <w:r>
-        <w:rPr>
-          <w:rFonts w:eastAsia="Arial Unicode MS" w:cs="Arial Unicode MS"/>
-        </w:rPr>
-        <w:t xml:space="preserve"> ………“ steht, lass die </w:t>
-      </w:r>
-      <w:proofErr w:type="spellStart"/>
-      <w:r>
-        <w:rPr>
-          <w:rFonts w:eastAsia="Arial Unicode MS" w:cs="Arial Unicode MS"/>
-        </w:rPr>
-        <w:t>Reset</w:t>
-      </w:r>
-      <w:proofErr w:type="spellEnd"/>
-      <w:r>
-        <w:rPr>
-          <w:rFonts w:eastAsia="Arial Unicode MS" w:cs="Arial Unicode MS"/>
-        </w:rPr>
-        <w:t>-Taste los und schalte den Tiny PXE-Server auf „Offline“. Dieser Vorgang dauert etwa 20 Sekunden. Das Zielgerät bootet nun mit der AREDN-Firmware.</w:t>
+        <w:t>Drücke dann mit einem spitzen Gegenstand (z. B. Büroklammer oder Zahnstocher) die Reset-Taste im Zielgerät und stecke das Netzkabel in das Zielgerät ein. Die USR-LED leuchtet, blinkt und ist aus (jeweils 5 Sekunden). Überprüfe das Protokollfenster. Unmittelbar nachdem in der unteren Zeile „Do ReadFile:rb.elf ………“ steht, lass die Reset-Taste los und schalte den Tiny PXE-Server auf „Offline“. Dieser Vorgang dauert etwa 20 Sekunden. Das Zielgerät bootet nun mit der AREDN-Firmware.</w:t>
       </w:r>
     </w:p>
     <w:p>
@@ -4461,40 +3640,22 @@
           <w:color w:val="FF0000"/>
           <w:u w:color="FF0000"/>
         </w:rPr>
-        <w:t xml:space="preserve">Halte die </w:t>
-      </w:r>
-      <w:proofErr w:type="spellStart"/>
-      <w:r>
-        <w:rPr>
-          <w:rFonts w:eastAsia="Arial Unicode MS" w:cs="Arial Unicode MS"/>
+        <w:t>Halte die Reset-Taste nicht zu lange gedrückt, sonst müssen Sie von vorne beginnen!</w:t>
+      </w:r>
+    </w:p>
+    <w:p>
+      <w:pPr>
+        <w:rPr>
           <w:color w:val="FF0000"/>
           <w:u w:color="FF0000"/>
         </w:rPr>
-        <w:t>Reset</w:t>
-      </w:r>
-      <w:proofErr w:type="spellEnd"/>
+      </w:pPr>
       <w:r>
         <w:rPr>
           <w:rFonts w:eastAsia="Arial Unicode MS" w:cs="Arial Unicode MS"/>
           <w:color w:val="FF0000"/>
           <w:u w:color="FF0000"/>
         </w:rPr>
-        <w:t>-Taste nicht zu lange gedrückt, sonst müssen Sie von vorne beginnen!</w:t>
-      </w:r>
-    </w:p>
-    <w:p>
-      <w:pPr>
-        <w:rPr>
-          <w:color w:val="FF0000"/>
-          <w:u w:color="FF0000"/>
-        </w:rPr>
-      </w:pPr>
-      <w:r>
-        <w:rPr>
-          <w:rFonts w:eastAsia="Arial Unicode MS" w:cs="Arial Unicode MS"/>
-          <w:color w:val="FF0000"/>
-          <w:u w:color="FF0000"/>
-        </w:rPr>
         <w:t>Halte das Gerät mit Strom versorgt, sonst musst du von vorne beginnen!</w:t>
       </w:r>
     </w:p>
@@ -4549,45 +3710,7 @@
           <w:i/>
           <w:iCs/>
         </w:rPr>
-        <w:t xml:space="preserve">Optional: Prüfen Sie mit </w:t>
-      </w:r>
-      <w:proofErr w:type="spellStart"/>
-      <w:r>
-        <w:rPr>
-          <w:rFonts w:eastAsia="Arial Unicode MS" w:cs="Arial Unicode MS"/>
-          <w:i/>
-          <w:iCs/>
-        </w:rPr>
-        <w:t>ipconfig</w:t>
-      </w:r>
-      <w:proofErr w:type="spellEnd"/>
-      <w:r>
-        <w:rPr>
-          <w:rFonts w:eastAsia="Arial Unicode MS" w:cs="Arial Unicode MS"/>
-          <w:i/>
-          <w:iCs/>
-        </w:rPr>
-        <w:t>, ob unser PC «</w:t>
-      </w:r>
-      <w:proofErr w:type="spellStart"/>
-      <w:proofErr w:type="gramStart"/>
-      <w:r>
-        <w:rPr>
-          <w:rFonts w:eastAsia="Arial Unicode MS" w:cs="Arial Unicode MS"/>
-          <w:i/>
-          <w:iCs/>
-        </w:rPr>
-        <w:t>local.mesh</w:t>
-      </w:r>
-      <w:proofErr w:type="spellEnd"/>
-      <w:proofErr w:type="gramEnd"/>
-      <w:r>
-        <w:rPr>
-          <w:rFonts w:eastAsia="Arial Unicode MS" w:cs="Arial Unicode MS"/>
-          <w:i/>
-          <w:iCs/>
-        </w:rPr>
-        <w:t>» empfangen hat.</w:t>
+        <w:t>Optional: Prüfen Sie mit ipconfig, ob unser PC «local.mesh» empfangen hat.</w:t>
       </w:r>
     </w:p>
     <w:p>
@@ -4596,20 +3719,12 @@
       </w:pPr>
       <w:bookmarkStart w:id="15" w:name="_Toc7"/>
       <w:bookmarkStart w:id="16" w:name="_Toc164196547"/>
-      <w:proofErr w:type="spellStart"/>
       <w:r>
         <w:rPr>
           <w:rFonts w:eastAsia="Arial Unicode MS" w:cs="Arial Unicode MS"/>
         </w:rPr>
         <w:lastRenderedPageBreak/>
-        <w:t>Flashen</w:t>
-      </w:r>
-      <w:proofErr w:type="spellEnd"/>
-      <w:r>
-        <w:rPr>
-          <w:rFonts w:eastAsia="Arial Unicode MS" w:cs="Arial Unicode MS"/>
-        </w:rPr>
-        <w:t xml:space="preserve"> der AREDN-Firmware</w:t>
+        <w:t>Flashen der AREDN-Firmware</w:t>
       </w:r>
       <w:bookmarkEnd w:id="15"/>
       <w:bookmarkEnd w:id="16"/>
@@ -4641,7 +3756,7 @@
                     </pic:cNvPicPr>
                   </pic:nvPicPr>
                   <pic:blipFill>
-                    <a:blip r:embed="rId39"/>
+                    <a:blip r:embed="rId40"/>
                     <a:stretch>
                       <a:fillRect/>
                     </a:stretch>
@@ -4696,13 +3811,8 @@
         <w:pStyle w:val="Code"/>
       </w:pPr>
       <w:r>
-        <w:t xml:space="preserve">Password: </w:t>
-      </w:r>
-      <w:proofErr w:type="spellStart"/>
-      <w:r>
-        <w:t>hsmm</w:t>
-      </w:r>
-      <w:proofErr w:type="spellEnd"/>
+        <w:t>Password: hsmm</w:t>
+      </w:r>
     </w:p>
     <w:p>
       <w:r>
@@ -4733,7 +3843,7 @@
                     </pic:cNvPicPr>
                   </pic:nvPicPr>
                   <pic:blipFill>
-                    <a:blip r:embed="rId40"/>
+                    <a:blip r:embed="rId41"/>
                     <a:stretch>
                       <a:fillRect/>
                     </a:stretch>
@@ -4764,49 +3874,7 @@
         <w:rPr>
           <w:rFonts w:eastAsia="Arial Unicode MS" w:cs="Arial Unicode MS"/>
         </w:rPr>
-        <w:t xml:space="preserve">Deaktiviere nun </w:t>
-      </w:r>
-      <w:proofErr w:type="gramStart"/>
-      <w:r>
-        <w:rPr>
-          <w:rFonts w:eastAsia="Arial Unicode MS" w:cs="Arial Unicode MS"/>
-        </w:rPr>
-        <w:t>„ Keep</w:t>
-      </w:r>
-      <w:proofErr w:type="gramEnd"/>
-      <w:r>
-        <w:rPr>
-          <w:rFonts w:eastAsia="Arial Unicode MS" w:cs="Arial Unicode MS"/>
-        </w:rPr>
-        <w:t xml:space="preserve"> </w:t>
-      </w:r>
-      <w:proofErr w:type="spellStart"/>
-      <w:r>
-        <w:rPr>
-          <w:rFonts w:eastAsia="Arial Unicode MS" w:cs="Arial Unicode MS"/>
-        </w:rPr>
-        <w:t>Existing</w:t>
-      </w:r>
-      <w:proofErr w:type="spellEnd"/>
-      <w:r>
-        <w:rPr>
-          <w:rFonts w:eastAsia="Arial Unicode MS" w:cs="Arial Unicode MS"/>
-        </w:rPr>
-        <w:t xml:space="preserve"> </w:t>
-      </w:r>
-      <w:proofErr w:type="spellStart"/>
-      <w:r>
-        <w:rPr>
-          <w:rFonts w:eastAsia="Arial Unicode MS" w:cs="Arial Unicode MS"/>
-        </w:rPr>
-        <w:t>Configuration</w:t>
-      </w:r>
-      <w:proofErr w:type="spellEnd"/>
-      <w:r>
-        <w:rPr>
-          <w:rFonts w:eastAsia="Arial Unicode MS" w:cs="Arial Unicode MS"/>
-        </w:rPr>
-        <w:t xml:space="preserve"> Settings “ und wähle die Firmware aus.</w:t>
+        <w:t>Deaktiviere nun „ Keep Existing Configuration Settings “ und wähle die Firmware aus.</w:t>
       </w:r>
     </w:p>
     <w:p>
@@ -4822,21 +3890,7 @@
         <w:rPr>
           <w:rFonts w:eastAsia="Arial Unicode MS" w:cs="Arial Unicode MS"/>
         </w:rPr>
-        <w:t>Klicken Sie auf „</w:t>
-      </w:r>
-      <w:proofErr w:type="spellStart"/>
-      <w:r>
-        <w:rPr>
-          <w:rFonts w:eastAsia="Arial Unicode MS" w:cs="Arial Unicode MS"/>
-        </w:rPr>
-        <w:t>upload</w:t>
-      </w:r>
-      <w:proofErr w:type="spellEnd"/>
-      <w:r>
-        <w:rPr>
-          <w:rFonts w:eastAsia="Arial Unicode MS" w:cs="Arial Unicode MS"/>
-        </w:rPr>
-        <w:t>“. Die eigentliche Firmware wird nun in das Zielgerät geladen. Das Zielgerät startet mehrmals und es dauert etwa 10 Minuten.</w:t>
+        <w:t>Klicken Sie auf „upload“. Die eigentliche Firmware wird nun in das Zielgerät geladen. Das Zielgerät startet mehrmals und es dauert etwa 10 Minuten.</w:t>
       </w:r>
     </w:p>
     <w:p>
@@ -4869,7 +3923,7 @@
         </w:rPr>
         <w:t xml:space="preserve">Öffne den Browser und gebe die folgende Zeile ein: </w:t>
       </w:r>
-      <w:hyperlink r:id="rId41" w:history="1">
+      <w:hyperlink r:id="rId42" w:history="1">
         <w:r>
           <w:rPr>
             <w:rStyle w:val="Hyperlink0"/>
@@ -4915,13 +3969,8 @@
       </w:pPr>
       <w:r>
         <w:lastRenderedPageBreak/>
-        <w:t xml:space="preserve">Password: </w:t>
-      </w:r>
-      <w:proofErr w:type="spellStart"/>
-      <w:r>
-        <w:t>hsmm</w:t>
-      </w:r>
-      <w:proofErr w:type="spellEnd"/>
+        <w:t>Password: hsmm</w:t>
+      </w:r>
     </w:p>
     <w:p/>
     <w:p>
@@ -4945,7 +3994,7 @@
                     </pic:cNvPicPr>
                   </pic:nvPicPr>
                   <pic:blipFill>
-                    <a:blip r:embed="rId42"/>
+                    <a:blip r:embed="rId43"/>
                     <a:stretch>
                       <a:fillRect/>
                     </a:stretch>
@@ -4992,43 +4041,15 @@
         <w:rPr>
           <w:rFonts w:eastAsia="Arial Unicode MS" w:cs="Arial Unicode MS"/>
         </w:rPr>
-        <w:t xml:space="preserve">Nur auf dem </w:t>
-      </w:r>
-      <w:proofErr w:type="spellStart"/>
-      <w:r>
-        <w:rPr>
-          <w:rFonts w:eastAsia="Arial Unicode MS" w:cs="Arial Unicode MS"/>
-        </w:rPr>
-        <w:t>Hap</w:t>
-      </w:r>
-      <w:proofErr w:type="spellEnd"/>
-      <w:r>
-        <w:rPr>
-          <w:rFonts w:eastAsia="Arial Unicode MS" w:cs="Arial Unicode MS"/>
-        </w:rPr>
-        <w:t>-Router:</w:t>
-      </w:r>
-    </w:p>
-    <w:p>
-      <w:r>
-        <w:rPr>
-          <w:rFonts w:eastAsia="Arial Unicode MS" w:cs="Arial Unicode MS"/>
-        </w:rPr>
-        <w:t xml:space="preserve">- Geben Sie außerdem Ihr Rufzeichen für die SSID ein und legen Sie ein Passwort fest. Merken Sie sich diesen SSID-Namen und das Passwort, Sie benötigen es später, um sich mit dem WLAN des </w:t>
-      </w:r>
-      <w:proofErr w:type="spellStart"/>
-      <w:r>
-        <w:rPr>
-          <w:rFonts w:eastAsia="Arial Unicode MS" w:cs="Arial Unicode MS"/>
-        </w:rPr>
-        <w:t>hap</w:t>
-      </w:r>
-      <w:proofErr w:type="spellEnd"/>
-      <w:r>
-        <w:rPr>
-          <w:rFonts w:eastAsia="Arial Unicode MS" w:cs="Arial Unicode MS"/>
-        </w:rPr>
-        <w:t xml:space="preserve"> Routers zu verbinden. Kreuzen Sie «LAN Access Point» an.</w:t>
+        <w:t>Nur auf dem Hap-Router:</w:t>
+      </w:r>
+    </w:p>
+    <w:p>
+      <w:r>
+        <w:rPr>
+          <w:rFonts w:eastAsia="Arial Unicode MS" w:cs="Arial Unicode MS"/>
+        </w:rPr>
+        <w:t>- Geben Sie außerdem Ihr Rufzeichen für die SSID ein und legen Sie ein Passwort fest. Merken Sie sich diesen SSID-Namen und das Passwort, Sie benötigen es später, um sich mit dem WLAN des hap Routers zu verbinden. Kreuzen Sie «LAN Access Point» an.</w:t>
       </w:r>
     </w:p>
     <w:p>
@@ -5056,12 +4077,12 @@
       <w:pPr>
         <w:pStyle w:val="berschrift2"/>
       </w:pPr>
-      <w:bookmarkStart w:id="19" w:name="_Hlk164196217"/>
-      <w:bookmarkStart w:id="20" w:name="_Toc164196549"/>
+      <w:bookmarkStart w:id="19" w:name="_Toc164196549"/>
+      <w:bookmarkStart w:id="20" w:name="_Hlk164196217"/>
       <w:r>
         <w:t>Sichtbar machen der Telefone</w:t>
       </w:r>
-      <w:bookmarkEnd w:id="20"/>
+      <w:bookmarkEnd w:id="19"/>
     </w:p>
     <w:p>
       <w:r>
@@ -5095,7 +4116,7 @@
                     <pic:cNvPicPr/>
                   </pic:nvPicPr>
                   <pic:blipFill>
-                    <a:blip r:embed="rId43">
+                    <a:blip r:embed="rId44">
                       <a:extLst>
                         <a:ext uri="{28A0092B-C50C-407E-A947-70E740481C1C}">
                           <a14:useLocalDpi xmlns:a14="http://schemas.microsoft.com/office/drawing/2010/main" val="0"/>
@@ -5124,39 +4145,15 @@
     </w:p>
     <w:p>
       <w:r>
-        <w:t xml:space="preserve">Die Telefonnummer bekommt man von HB9JAT, HB9BND, oder HB9BLA. Die </w:t>
-      </w:r>
-      <w:proofErr w:type="gramStart"/>
-      <w:r>
-        <w:t>MAC Adresse</w:t>
-      </w:r>
-      <w:proofErr w:type="gramEnd"/>
-      <w:r>
-        <w:t xml:space="preserve"> findet sich im Telefon unter „Information“</w:t>
-      </w:r>
-    </w:p>
-    <w:p>
-      <w:r>
-        <w:t>Danach muss das/die Telefone im „</w:t>
-      </w:r>
-      <w:proofErr w:type="spellStart"/>
-      <w:r>
-        <w:t>mesh</w:t>
-      </w:r>
-      <w:proofErr w:type="spellEnd"/>
-      <w:r>
-        <w:t xml:space="preserve"> </w:t>
-      </w:r>
-      <w:proofErr w:type="spellStart"/>
-      <w:r>
-        <w:t>status</w:t>
-      </w:r>
-      <w:proofErr w:type="spellEnd"/>
-      <w:r>
-        <w:t>“ bei deiner Station sichtbar sein:</w:t>
-      </w:r>
-    </w:p>
-    <w:bookmarkEnd w:id="19"/>
+        <w:t>Die Telefonnummer bekommt man von HB9JAT, HB9BND, oder HB9BLA. Die MAC Adresse findet sich im Telefon unter „Information“</w:t>
+      </w:r>
+    </w:p>
+    <w:p>
+      <w:r>
+        <w:t>Danach muss das/die Telefone im „mesh status“ bei deiner Station sichtbar sein:</w:t>
+      </w:r>
+    </w:p>
+    <w:bookmarkEnd w:id="20"/>
     <w:p>
       <w:r>
         <w:rPr>
@@ -5168,7 +4165,7 @@
           </w14:textOutline>
         </w:rPr>
         <w:drawing>
-          <wp:inline distT="0" distB="0" distL="0" distR="0" wp14:anchorId="61C765AA" wp14:editId="482F9188">
+          <wp:inline distT="0" distB="0" distL="0" distR="0" wp14:anchorId="61C765AA" wp14:editId="232E921D">
             <wp:extent cx="5956300" cy="1320800"/>
             <wp:effectExtent l="0" t="0" r="6350" b="0"/>
             <wp:docPr id="817726605" name="Grafik 2"/>
@@ -5183,7 +4180,7 @@
                     <pic:cNvPicPr/>
                   </pic:nvPicPr>
                   <pic:blipFill>
-                    <a:blip r:embed="rId44" cstate="print">
+                    <a:blip r:embed="rId45" cstate="print">
                       <a:extLst>
                         <a:ext uri="{28A0092B-C50C-407E-A947-70E740481C1C}">
                           <a14:useLocalDpi xmlns:a14="http://schemas.microsoft.com/office/drawing/2010/main" val="0"/>
@@ -5246,21 +4243,7 @@
         <w:rPr>
           <w:rFonts w:eastAsia="Arial Unicode MS" w:cs="Arial Unicode MS"/>
         </w:rPr>
-        <w:t xml:space="preserve">Dieses Kapitel gilt nur für den </w:t>
-      </w:r>
-      <w:proofErr w:type="spellStart"/>
-      <w:r>
-        <w:rPr>
-          <w:rFonts w:eastAsia="Arial Unicode MS" w:cs="Arial Unicode MS"/>
-        </w:rPr>
-        <w:t>hap</w:t>
-      </w:r>
-      <w:proofErr w:type="spellEnd"/>
-      <w:r>
-        <w:rPr>
-          <w:rFonts w:eastAsia="Arial Unicode MS" w:cs="Arial Unicode MS"/>
-        </w:rPr>
-        <w:t>-Router.</w:t>
+        <w:t>Dieses Kapitel gilt nur für den hap-Router.</w:t>
       </w:r>
     </w:p>
     <w:p>
@@ -5301,7 +4284,7 @@
                     </pic:cNvPicPr>
                   </pic:nvPicPr>
                   <pic:blipFill>
-                    <a:blip r:embed="rId45"/>
+                    <a:blip r:embed="rId46"/>
                     <a:stretch>
                       <a:fillRect/>
                     </a:stretch>
@@ -5332,21 +4315,7 @@
         <w:rPr>
           <w:rFonts w:eastAsia="Arial Unicode MS" w:cs="Arial Unicode MS"/>
         </w:rPr>
-        <w:t xml:space="preserve">Die Tunneldaten </w:t>
-      </w:r>
-      <w:proofErr w:type="spellStart"/>
-      <w:r>
-        <w:rPr>
-          <w:rFonts w:eastAsia="Arial Unicode MS" w:cs="Arial Unicode MS"/>
-        </w:rPr>
-        <w:t>erhälst</w:t>
-      </w:r>
-      <w:proofErr w:type="spellEnd"/>
-      <w:r>
-        <w:rPr>
-          <w:rFonts w:eastAsia="Arial Unicode MS" w:cs="Arial Unicode MS"/>
-        </w:rPr>
-        <w:t xml:space="preserve"> du vom zuständigen Tunnelserverbetreiber:</w:t>
+        <w:t>Die Tunneldaten erhälst du vom zuständigen Tunnelserverbetreiber:</w:t>
       </w:r>
     </w:p>
     <w:p>
@@ -5354,41 +4323,15 @@
         <w:pStyle w:val="Code"/>
       </w:pPr>
       <w:r>
-        <w:t xml:space="preserve">Server: seine </w:t>
-      </w:r>
-      <w:proofErr w:type="spellStart"/>
-      <w:r>
-        <w:t>server</w:t>
-      </w:r>
-      <w:proofErr w:type="spellEnd"/>
-      <w:r>
-        <w:t xml:space="preserve"> </w:t>
-      </w:r>
-      <w:proofErr w:type="spellStart"/>
-      <w:r>
-        <w:t>address</w:t>
-      </w:r>
-      <w:proofErr w:type="spellEnd"/>
+        <w:t>Server: seine server address</w:t>
+      </w:r>
     </w:p>
     <w:p>
       <w:pPr>
         <w:pStyle w:val="Code"/>
       </w:pPr>
-      <w:proofErr w:type="spellStart"/>
-      <w:r>
-        <w:t>PwD</w:t>
-      </w:r>
-      <w:proofErr w:type="spellEnd"/>
-      <w:r>
-        <w:t xml:space="preserve">: Das </w:t>
-      </w:r>
-      <w:proofErr w:type="spellStart"/>
-      <w:r>
-        <w:t>password</w:t>
-      </w:r>
-      <w:proofErr w:type="spellEnd"/>
-      <w:r>
-        <w:t xml:space="preserve"> das du bekommst</w:t>
+      <w:r>
+        <w:t>PwD: Das password das du bekommst</w:t>
       </w:r>
     </w:p>
     <w:p>
@@ -5402,35 +4345,7 @@
         <w:rPr>
           <w:lang w:val="en-US"/>
         </w:rPr>
-        <w:t xml:space="preserve">Network: The </w:t>
-      </w:r>
-      <w:proofErr w:type="spellStart"/>
-      <w:r>
-        <w:rPr>
-          <w:lang w:val="en-US"/>
-        </w:rPr>
-        <w:t>Adresse</w:t>
-      </w:r>
-      <w:proofErr w:type="spellEnd"/>
-      <w:r>
-        <w:rPr>
-          <w:lang w:val="en-US"/>
-        </w:rPr>
-        <w:t xml:space="preserve"> </w:t>
-      </w:r>
-      <w:proofErr w:type="spellStart"/>
-      <w:r>
-        <w:rPr>
-          <w:lang w:val="en-US"/>
-        </w:rPr>
-        <w:t>deines</w:t>
-      </w:r>
-      <w:proofErr w:type="spellEnd"/>
-      <w:r>
-        <w:rPr>
-          <w:lang w:val="en-US"/>
-        </w:rPr>
-        <w:t xml:space="preserve"> tunnels</w:t>
+        <w:t>Network: The Adresse deines tunnels</w:t>
       </w:r>
     </w:p>
     <w:p>
@@ -5466,7 +4381,7 @@
                           </pic:cNvPicPr>
                         </pic:nvPicPr>
                         <pic:blipFill>
-                          <a:blip r:embed="rId46"/>
+                          <a:blip r:embed="rId47"/>
                           <a:srcRect b="19960"/>
                           <a:stretch>
                             <a:fillRect/>
@@ -5624,7 +4539,7 @@
                 </v:shapetype>
                 <v:shape id="Grafik 37" o:spid="_x0000_s1027" type="#_x0000_t75" alt="Grafik 37" style="position:absolute;width:54974;height:17230;visibility:visible;mso-wrap-style:square" o:gfxdata="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" strokeweight="1pt">
                   <v:stroke miterlimit="4"/>
-                  <v:imagedata r:id="rId47" o:title="Grafik 37" cropbottom="13081f"/>
+                  <v:imagedata r:id="rId48" o:title="Grafik 37" cropbottom="13081f"/>
                 </v:shape>
                 <v:rect id="Rechteck 38" o:spid="_x0000_s1028" style="position:absolute;left:22990;top:14384;width:9094;height:652;visibility:visible;mso-wrap-style:square;v-text-anchor:top" o:gfxdata="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" fillcolor="#4472c4 [3204]" strokecolor="#32538f" strokeweight="1pt"/>
                 <v:shapetype id="_x0000_t202" coordsize="21600,21600" o:spt="202" path="m,l,21600r21600,l21600,xe">
@@ -5684,35 +4599,7 @@
         <w:rPr>
           <w:rFonts w:eastAsia="Arial Unicode MS" w:cs="Arial Unicode MS"/>
         </w:rPr>
-        <w:t>Markiere „</w:t>
-      </w:r>
-      <w:proofErr w:type="spellStart"/>
-      <w:r>
-        <w:rPr>
-          <w:rFonts w:eastAsia="Arial Unicode MS" w:cs="Arial Unicode MS"/>
-        </w:rPr>
-        <w:t>enable</w:t>
-      </w:r>
-      <w:proofErr w:type="spellEnd"/>
-      <w:r>
-        <w:rPr>
-          <w:rFonts w:eastAsia="Arial Unicode MS" w:cs="Arial Unicode MS"/>
-        </w:rPr>
-        <w:t xml:space="preserve">“ und auf „Save </w:t>
-      </w:r>
-      <w:proofErr w:type="spellStart"/>
-      <w:r>
-        <w:rPr>
-          <w:rFonts w:eastAsia="Arial Unicode MS" w:cs="Arial Unicode MS"/>
-        </w:rPr>
-        <w:t>Changes</w:t>
-      </w:r>
-      <w:proofErr w:type="spellEnd"/>
-      <w:r>
-        <w:rPr>
-          <w:rFonts w:eastAsia="Arial Unicode MS" w:cs="Arial Unicode MS"/>
-        </w:rPr>
-        <w:t>“.</w:t>
+        <w:t>Markiere „enable“ und auf „Save Changes“.</w:t>
       </w:r>
     </w:p>
     <w:p>
@@ -5728,21 +4615,7 @@
         <w:rPr>
           <w:rFonts w:eastAsia="Arial Unicode MS" w:cs="Arial Unicode MS"/>
         </w:rPr>
-        <w:t xml:space="preserve">Du bist jetzt mit dem AREDN-Netzwerk verbunden. Gehe auf „Node-Status“ / „Mesh Status“ und </w:t>
-      </w:r>
-      <w:proofErr w:type="spellStart"/>
-      <w:r>
-        <w:rPr>
-          <w:rFonts w:eastAsia="Arial Unicode MS" w:cs="Arial Unicode MS"/>
-        </w:rPr>
-        <w:t>geniesse</w:t>
-      </w:r>
-      <w:proofErr w:type="spellEnd"/>
-      <w:r>
-        <w:rPr>
-          <w:rFonts w:eastAsia="Arial Unicode MS" w:cs="Arial Unicode MS"/>
-        </w:rPr>
-        <w:t xml:space="preserve"> den Erfolg.</w:t>
+        <w:t>Du bist jetzt mit dem AREDN-Netzwerk verbunden. Gehe auf „Node-Status“ / „Mesh Status“ und geniesse den Erfolg.</w:t>
       </w:r>
     </w:p>
     <w:p>
@@ -5779,7 +4652,7 @@
                           </pic:cNvPicPr>
                         </pic:nvPicPr>
                         <pic:blipFill>
-                          <a:blip r:embed="rId48"/>
+                          <a:blip r:embed="rId49"/>
                           <a:stretch>
                             <a:fillRect/>
                           </a:stretch>
@@ -5856,7 +4729,7 @@
             <w:pict>
               <v:group id="_x0000_s1031" style="visibility:visible;width:452.4pt;height:322.3pt;" coordorigin="0,0" coordsize="5745965,4093658">
                 <v:shape id="_x0000_s1032" type="#_x0000_t75" style="position:absolute;left:0;top:0;width:5745965;height:4093658;">
-                  <v:imagedata r:id="rId49" o:title="image31.png"/>
+                  <v:imagedata r:id="rId50" o:title="image31.png"/>
                 </v:shape>
                 <v:rect id="_x0000_s1033" style="position:absolute;left:2669390;top:610709;width:757020;height:137409;">
                   <v:fill color="#E7E7E7" opacity="100.0%" type="solid"/>
@@ -5877,21 +4750,7 @@
         <w:rPr>
           <w:rFonts w:eastAsia="Arial Unicode MS" w:cs="Arial Unicode MS"/>
         </w:rPr>
-        <w:t xml:space="preserve">Notiere die </w:t>
-      </w:r>
-      <w:proofErr w:type="gramStart"/>
-      <w:r>
-        <w:rPr>
-          <w:rFonts w:eastAsia="Arial Unicode MS" w:cs="Arial Unicode MS"/>
-        </w:rPr>
-        <w:t>LAN Adresse</w:t>
-      </w:r>
-      <w:proofErr w:type="gramEnd"/>
-      <w:r>
-        <w:rPr>
-          <w:rFonts w:eastAsia="Arial Unicode MS" w:cs="Arial Unicode MS"/>
-        </w:rPr>
-        <w:t>:</w:t>
+        <w:t>Notiere die LAN Adresse:</w:t>
       </w:r>
     </w:p>
     <w:p>
@@ -5974,7 +4833,7 @@
                     </pic:cNvPicPr>
                   </pic:nvPicPr>
                   <pic:blipFill>
-                    <a:blip r:embed="rId50"/>
+                    <a:blip r:embed="rId51"/>
                     <a:stretch>
                       <a:fillRect/>
                     </a:stretch>
@@ -6021,49 +4880,7 @@
         <w:rPr>
           <w:rFonts w:eastAsia="Arial Unicode MS" w:cs="Arial Unicode MS"/>
         </w:rPr>
-        <w:t xml:space="preserve">Ziel dieses Projekts ist es, ein gemeinsames Schweizer AREDN-Telefonverzeichnis zu erstellen und dieses an alle teilnehmenden AREDN-Telefone in der Schweiz zu verteilen. AREDN ist ein Mesh-Netzwerk und wir möchten keinen Single Point of </w:t>
-      </w:r>
-      <w:proofErr w:type="spellStart"/>
-      <w:r>
-        <w:rPr>
-          <w:rFonts w:eastAsia="Arial Unicode MS" w:cs="Arial Unicode MS"/>
-        </w:rPr>
-        <w:t>Failure</w:t>
-      </w:r>
-      <w:proofErr w:type="spellEnd"/>
-      <w:r>
-        <w:rPr>
-          <w:rFonts w:eastAsia="Arial Unicode MS" w:cs="Arial Unicode MS"/>
-        </w:rPr>
-        <w:t xml:space="preserve"> schaffen. Indem wir die neueste Version </w:t>
-      </w:r>
-      <w:proofErr w:type="gramStart"/>
-      <w:r>
-        <w:rPr>
-          <w:rFonts w:eastAsia="Arial Unicode MS" w:cs="Arial Unicode MS"/>
-        </w:rPr>
-        <w:t>des Verzeichnis</w:t>
-      </w:r>
-      <w:proofErr w:type="gramEnd"/>
-      <w:r>
-        <w:rPr>
-          <w:rFonts w:eastAsia="Arial Unicode MS" w:cs="Arial Unicode MS"/>
-        </w:rPr>
-        <w:t xml:space="preserve"> auf jedem Router speichern, können wir sicherstellen, dass wir im Notfall keinen Single Point of </w:t>
-      </w:r>
-      <w:proofErr w:type="spellStart"/>
-      <w:r>
-        <w:rPr>
-          <w:rFonts w:eastAsia="Arial Unicode MS" w:cs="Arial Unicode MS"/>
-        </w:rPr>
-        <w:t>Failure</w:t>
-      </w:r>
-      <w:proofErr w:type="spellEnd"/>
-      <w:r>
-        <w:rPr>
-          <w:rFonts w:eastAsia="Arial Unicode MS" w:cs="Arial Unicode MS"/>
-        </w:rPr>
-        <w:t xml:space="preserve"> haben. Jedes Telefon kann ohne eine (zentrale) Telefonanlage alle erreichbaren Telefone anrufen.</w:t>
+        <w:t>Ziel dieses Projekts ist es, ein gemeinsames Schweizer AREDN-Telefonverzeichnis zu erstellen und dieses an alle teilnehmenden AREDN-Telefone in der Schweiz zu verteilen. AREDN ist ein Mesh-Netzwerk und wir möchten keinen Single Point of Failure schaffen. Indem wir die neueste Version des Verzeichnis auf jedem Router speichern, können wir sicherstellen, dass wir im Notfall keinen Single Point of Failure haben. Jedes Telefon kann ohne eine (zentrale) Telefonanlage alle erreichbaren Telefone anrufen.</w:t>
       </w:r>
     </w:p>
     <w:p>
@@ -6096,7 +4913,7 @@
         </w:rPr>
         <w:t xml:space="preserve">Das „offizielle“ Schweizer AREDN-Telefonbuch (SOP) ist auf Google: </w:t>
       </w:r>
-      <w:hyperlink r:id="rId51" w:history="1">
+      <w:hyperlink r:id="rId52" w:history="1">
         <w:r>
           <w:rPr>
             <w:rStyle w:val="Hyperlink0"/>
@@ -6117,21 +4934,7 @@
         <w:rPr>
           <w:rFonts w:eastAsia="Arial Unicode MS" w:cs="Arial Unicode MS"/>
         </w:rPr>
-        <w:t xml:space="preserve">Derzeit unterstützen wir </w:t>
-      </w:r>
-      <w:proofErr w:type="spellStart"/>
-      <w:r>
-        <w:rPr>
-          <w:rFonts w:eastAsia="Arial Unicode MS" w:cs="Arial Unicode MS"/>
-        </w:rPr>
-        <w:t>Yealink</w:t>
-      </w:r>
-      <w:proofErr w:type="spellEnd"/>
-      <w:r>
-        <w:rPr>
-          <w:rFonts w:eastAsia="Arial Unicode MS" w:cs="Arial Unicode MS"/>
-        </w:rPr>
-        <w:t>-Telefone und Cisco-Telefone sind im Test.</w:t>
+        <w:t>Derzeit unterstützen wir Yealink-Telefone und Cisco-Telefone sind im Test.</w:t>
       </w:r>
     </w:p>
     <w:p>
@@ -6147,59 +4950,17 @@
         <w:rPr>
           <w:rFonts w:eastAsia="Arial Unicode MS" w:cs="Arial Unicode MS"/>
         </w:rPr>
-        <w:t xml:space="preserve">Die Telefone beziehen ihre Telefonbuchdateien vom </w:t>
-      </w:r>
-      <w:proofErr w:type="spellStart"/>
-      <w:r>
-        <w:rPr>
-          <w:rFonts w:eastAsia="Arial Unicode MS" w:cs="Arial Unicode MS"/>
-        </w:rPr>
-        <w:t>hap</w:t>
-      </w:r>
-      <w:proofErr w:type="spellEnd"/>
-      <w:r>
-        <w:rPr>
-          <w:rFonts w:eastAsia="Arial Unicode MS" w:cs="Arial Unicode MS"/>
-        </w:rPr>
-        <w:t xml:space="preserve">-Router, mit dem sie verbunden sind. Ein Telefon erhält also sein </w:t>
-      </w:r>
-      <w:proofErr w:type="gramStart"/>
-      <w:r>
-        <w:rPr>
-          <w:rFonts w:eastAsia="Arial Unicode MS" w:cs="Arial Unicode MS"/>
-        </w:rPr>
-        <w:t>Telefonbuch ,</w:t>
-      </w:r>
-      <w:proofErr w:type="gramEnd"/>
-      <w:r>
-        <w:rPr>
-          <w:rFonts w:eastAsia="Arial Unicode MS" w:cs="Arial Unicode MS"/>
-        </w:rPr>
-        <w:t xml:space="preserve"> solange sein Router funktioniert.</w:t>
-      </w:r>
-    </w:p>
-    <w:p>
-      <w:r>
-        <w:rPr>
-          <w:rFonts w:eastAsia="Arial Unicode MS" w:cs="Arial Unicode MS"/>
-        </w:rPr>
-        <w:t xml:space="preserve">Wir verwenden Direktanrufe anstelle einer PBX, um einen Single Point of </w:t>
-      </w:r>
-      <w:proofErr w:type="spellStart"/>
-      <w:r>
-        <w:rPr>
-          <w:rFonts w:eastAsia="Arial Unicode MS" w:cs="Arial Unicode MS"/>
-        </w:rPr>
-        <w:t>Failure</w:t>
-      </w:r>
-      <w:proofErr w:type="spellEnd"/>
-      <w:r>
-        <w:rPr>
-          <w:rFonts w:eastAsia="Arial Unicode MS" w:cs="Arial Unicode MS"/>
-        </w:rPr>
-        <w:t xml:space="preserve"> für die Kommunikation zu vermeiden, die Latenzzeit zu reduzieren und die Überlastung einzelner Mesh-Segmente zu reduzieren. Die in diesem Fall verwendete Adresse ist ein FQDN wie </w:t>
-      </w:r>
-      <w:hyperlink r:id="rId52" w:history="1">
+        <w:t>Die Telefone beziehen ihre Telefonbuchdateien vom hap-Router, mit dem sie verbunden sind. Ein Telefon erhält also sein Telefonbuch , solange sein Router funktioniert.</w:t>
+      </w:r>
+    </w:p>
+    <w:p>
+      <w:r>
+        <w:rPr>
+          <w:rFonts w:eastAsia="Arial Unicode MS" w:cs="Arial Unicode MS"/>
+        </w:rPr>
+        <w:t xml:space="preserve">Wir verwenden Direktanrufe anstelle einer PBX, um einen Single Point of Failure für die Kommunikation zu vermeiden, die Latenzzeit zu reduzieren und die Überlastung einzelner Mesh-Segmente zu reduzieren. Die in diesem Fall verwendete Adresse ist ein FQDN wie </w:t>
+      </w:r>
+      <w:hyperlink r:id="rId53" w:history="1">
         <w:r>
           <w:rPr>
             <w:rStyle w:val="Hyperlink3"/>
@@ -6212,65 +4973,23 @@
         <w:rPr>
           <w:rFonts w:eastAsia="Arial Unicode MS" w:cs="Arial Unicode MS"/>
         </w:rPr>
-        <w:t xml:space="preserve">. Wenn Sie eine Telefonanlage betreiben wollen oder müssen, ist die Adresse einfach eine Telefonnummer wie 178230. In der Schweiz verwenden wir die </w:t>
-      </w:r>
-      <w:proofErr w:type="gramStart"/>
-      <w:r>
-        <w:rPr>
-          <w:rFonts w:eastAsia="Arial Unicode MS" w:cs="Arial Unicode MS"/>
-        </w:rPr>
-        <w:t>„ Postleitzahl</w:t>
-      </w:r>
-      <w:proofErr w:type="gramEnd"/>
-      <w:r>
-        <w:rPr>
-          <w:rFonts w:eastAsia="Arial Unicode MS" w:cs="Arial Unicode MS"/>
-        </w:rPr>
-        <w:t xml:space="preserve"> “ der Stadt des Funkers plus eine zweistellige Zahl im Bereich 30-70. Niedrigere Nummern sind für den offiziellen Gebrauch reserviert.</w:t>
-      </w:r>
-    </w:p>
-    <w:p>
-      <w:r>
-        <w:rPr>
-          <w:rFonts w:eastAsia="Arial Unicode MS" w:cs="Arial Unicode MS"/>
-        </w:rPr>
-        <w:t>Um Direktanrufe und PBX zu unterstützen, verfügen unsere Telefone über zwei Telefonbücher („</w:t>
-      </w:r>
-      <w:proofErr w:type="spellStart"/>
-      <w:r>
-        <w:rPr>
-          <w:rFonts w:eastAsia="Arial Unicode MS" w:cs="Arial Unicode MS"/>
-        </w:rPr>
-        <w:t>Direct</w:t>
-      </w:r>
-      <w:proofErr w:type="spellEnd"/>
-      <w:r>
-        <w:rPr>
-          <w:rFonts w:eastAsia="Arial Unicode MS" w:cs="Arial Unicode MS"/>
-        </w:rPr>
-        <w:t>“ und „PBX“).</w:t>
-      </w:r>
-    </w:p>
-    <w:p>
-      <w:r>
-        <w:rPr>
-          <w:rFonts w:eastAsia="Arial Unicode MS" w:cs="Arial Unicode MS"/>
-        </w:rPr>
-        <w:t xml:space="preserve">Wie werden die Informationen von den Google Sheets an Ihren </w:t>
-      </w:r>
-      <w:proofErr w:type="spellStart"/>
-      <w:r>
-        <w:rPr>
-          <w:rFonts w:eastAsia="Arial Unicode MS" w:cs="Arial Unicode MS"/>
-        </w:rPr>
-        <w:t>Hap</w:t>
-      </w:r>
-      <w:proofErr w:type="spellEnd"/>
-      <w:r>
-        <w:rPr>
-          <w:rFonts w:eastAsia="Arial Unicode MS" w:cs="Arial Unicode MS"/>
-        </w:rPr>
-        <w:t>-Router übertragen? Der erste Schritt besteht darin, die CSV-Version des Blatts auf einen Webserver im AREDN-Mesh zu kopieren. Wenn Google nicht verfügbar ist, können wir diese CSV-Datei immer noch manuell bearbeiten. Diese Übertragung erfolgt stündlich. Ein Beispieljob befindet sich im Repository.</w:t>
+        <w:t>. Wenn Sie eine Telefonanlage betreiben wollen oder müssen, ist die Adresse einfach eine Telefonnummer wie 178230. In der Schweiz verwenden wir die „ Postleitzahl “ der Stadt des Funkers plus eine zweistellige Zahl im Bereich 30-70. Niedrigere Nummern sind für den offiziellen Gebrauch reserviert.</w:t>
+      </w:r>
+    </w:p>
+    <w:p>
+      <w:r>
+        <w:rPr>
+          <w:rFonts w:eastAsia="Arial Unicode MS" w:cs="Arial Unicode MS"/>
+        </w:rPr>
+        <w:t>Um Direktanrufe und PBX zu unterstützen, verfügen unsere Telefone über zwei Telefonbücher („Direct“ und „PBX“).</w:t>
+      </w:r>
+    </w:p>
+    <w:p>
+      <w:r>
+        <w:rPr>
+          <w:rFonts w:eastAsia="Arial Unicode MS" w:cs="Arial Unicode MS"/>
+        </w:rPr>
+        <w:t>Wie werden die Informationen von den Google Sheets an Ihren Hap-Router übertragen? Der erste Schritt besteht darin, die CSV-Version des Blatts auf einen Webserver im AREDN-Mesh zu kopieren. Wenn Google nicht verfügbar ist, können wir diese CSV-Datei immer noch manuell bearbeiten. Diese Übertragung erfolgt stündlich. Ein Beispieljob befindet sich im Repository.</w:t>
       </w:r>
     </w:p>
     <w:p>
@@ -6293,21 +5012,7 @@
         <w:rPr>
           <w:rFonts w:eastAsia="Arial Unicode MS" w:cs="Arial Unicode MS"/>
         </w:rPr>
-        <w:t xml:space="preserve">Auf unserem Router müssen wir drei Pakete installieren (Eine Bibliothek, </w:t>
-      </w:r>
-      <w:proofErr w:type="spellStart"/>
-      <w:r>
-        <w:rPr>
-          <w:rFonts w:eastAsia="Arial Unicode MS" w:cs="Arial Unicode MS"/>
-        </w:rPr>
-        <w:t>SIPserver</w:t>
-      </w:r>
-      <w:proofErr w:type="spellEnd"/>
-      <w:r>
-        <w:rPr>
-          <w:rFonts w:eastAsia="Arial Unicode MS" w:cs="Arial Unicode MS"/>
-        </w:rPr>
-        <w:t xml:space="preserve"> und das Telefonbuch selbst). Dies kann auf der Registerkarte „Setup </w:t>
+        <w:t xml:space="preserve">Auf unserem Router müssen wir drei Pakete installieren (Eine Bibliothek, SIPserver und das Telefonbuch selbst). Dies kann auf der Registerkarte „Setup </w:t>
       </w:r>
       <w:r>
         <w:rPr>
@@ -6344,7 +5049,7 @@
                     </pic:cNvPicPr>
                   </pic:nvPicPr>
                   <pic:blipFill>
-                    <a:blip r:embed="rId53"/>
+                    <a:blip r:embed="rId54"/>
                     <a:stretch>
                       <a:fillRect/>
                     </a:stretch>
@@ -6375,21 +5080,7 @@
         <w:rPr>
           <w:rFonts w:eastAsia="Arial Unicode MS" w:cs="Arial Unicode MS"/>
         </w:rPr>
-        <w:t xml:space="preserve">Die Pakete sind für jede AREDN-Version und jeden Router unterschiedlich (Die Router enthalten unterschiedliche Chips). Es werden keine nächtlichen </w:t>
-      </w:r>
-      <w:proofErr w:type="spellStart"/>
-      <w:r>
-        <w:rPr>
-          <w:rFonts w:eastAsia="Arial Unicode MS" w:cs="Arial Unicode MS"/>
-        </w:rPr>
-        <w:t>Builds</w:t>
-      </w:r>
-      <w:proofErr w:type="spellEnd"/>
-      <w:r>
-        <w:rPr>
-          <w:rFonts w:eastAsia="Arial Unicode MS" w:cs="Arial Unicode MS"/>
-        </w:rPr>
-        <w:t xml:space="preserve"> unterstützt (die Pakete funktionieren möglicherweise, aber auf eigenes Risiko).</w:t>
+        <w:t>Die Pakete sind für jede AREDN-Version und jeden Router unterschiedlich (Die Router enthalten unterschiedliche Chips). Es werden keine nächtlichen Builds unterstützt (die Pakete funktionieren möglicherweise, aber auf eigenes Risiko).</w:t>
       </w:r>
     </w:p>
     <w:p>
@@ -6399,7 +5090,6 @@
           <w:u w:color="FF0000"/>
         </w:rPr>
       </w:pPr>
-      <w:proofErr w:type="gramStart"/>
       <w:r>
         <w:rPr>
           <w:rFonts w:eastAsia="Arial Unicode MS" w:cs="Arial Unicode MS"/>
@@ -6416,34 +5106,7 @@
           <w:color w:val="FF0000"/>
           <w:u w:color="FF0000"/>
         </w:rPr>
-        <w:t>:</w:t>
-      </w:r>
-      <w:proofErr w:type="gramEnd"/>
-      <w:r>
-        <w:rPr>
-          <w:rFonts w:eastAsia="Arial Unicode MS" w:cs="Arial Unicode MS"/>
-          <w:color w:val="FF0000"/>
-          <w:u w:color="FF0000"/>
-        </w:rPr>
-        <w:t xml:space="preserve"> Wenn Sie Ihren Router neu </w:t>
-      </w:r>
-      <w:proofErr w:type="spellStart"/>
-      <w:r>
-        <w:rPr>
-          <w:rFonts w:eastAsia="Arial Unicode MS" w:cs="Arial Unicode MS"/>
-          <w:color w:val="FF0000"/>
-          <w:u w:color="FF0000"/>
-        </w:rPr>
-        <w:t>flashen</w:t>
-      </w:r>
-      <w:proofErr w:type="spellEnd"/>
-      <w:r>
-        <w:rPr>
-          <w:rFonts w:eastAsia="Arial Unicode MS" w:cs="Arial Unicode MS"/>
-          <w:color w:val="FF0000"/>
-          <w:u w:color="FF0000"/>
-        </w:rPr>
-        <w:t xml:space="preserve"> oder aktualisieren, werden alle drei Pakete gelöscht und müssen erneut installiert werden.</w:t>
+        <w:t>: Wenn Sie Ihren Router neu flashen oder aktualisieren, werden alle drei Pakete gelöscht und müssen erneut installiert werden.</w:t>
       </w:r>
     </w:p>
     <w:p>
@@ -6485,7 +5148,7 @@
                     </pic:cNvPicPr>
                   </pic:nvPicPr>
                   <pic:blipFill>
-                    <a:blip r:embed="rId54"/>
+                    <a:blip r:embed="rId55"/>
                     <a:stretch>
                       <a:fillRect/>
                     </a:stretch>
@@ -6541,7 +5204,7 @@
                     </pic:cNvPicPr>
                   </pic:nvPicPr>
                   <pic:blipFill>
-                    <a:blip r:embed="rId55"/>
+                    <a:blip r:embed="rId56"/>
                     <a:stretch>
                       <a:fillRect/>
                     </a:stretch>
@@ -6580,21 +5243,7 @@
         <w:rPr>
           <w:rFonts w:eastAsia="Arial Unicode MS" w:cs="Arial Unicode MS"/>
         </w:rPr>
-        <w:t xml:space="preserve">Starten Sie nun den Router neu und das kleine Telefon auf Ihrem </w:t>
-      </w:r>
-      <w:proofErr w:type="spellStart"/>
-      <w:r>
-        <w:rPr>
-          <w:rFonts w:eastAsia="Arial Unicode MS" w:cs="Arial Unicode MS"/>
-        </w:rPr>
-        <w:t>Yealink</w:t>
-      </w:r>
-      <w:proofErr w:type="spellEnd"/>
-      <w:r>
-        <w:rPr>
-          <w:rFonts w:eastAsia="Arial Unicode MS" w:cs="Arial Unicode MS"/>
-        </w:rPr>
-        <w:t xml:space="preserve"> sollte nun grün werden.</w:t>
+        <w:t>Starten Sie nun den Router neu und das kleine Telefon auf Ihrem Yealink sollte nun grün werden.</w:t>
       </w:r>
     </w:p>
     <w:p>
@@ -6617,7 +5266,7 @@
       <w:pPr>
         <w:pStyle w:val="Code"/>
       </w:pPr>
-      <w:hyperlink r:id="rId56" w:history="1">
+      <w:hyperlink r:id="rId57" w:history="1">
         <w:r>
           <w:rPr>
             <w:rStyle w:val="Hyperlink0"/>
@@ -6654,35 +5303,33 @@
       <w:pPr>
         <w:pStyle w:val="berschrift2"/>
         <w:rPr>
-          <w:lang w:val="de-CH"/>
+          <w:lang w:val="en-GB"/>
         </w:rPr>
       </w:pPr>
       <w:bookmarkStart w:id="29" w:name="_Toc13"/>
       <w:bookmarkStart w:id="30" w:name="_Toc164196554"/>
-      <w:proofErr w:type="spellStart"/>
-      <w:r>
+      <w:r>
+        <w:rPr>
+          <w:lang w:val="en-GB"/>
+        </w:rPr>
+        <w:t>Files to check:</w:t>
+      </w:r>
+    </w:p>
+    <w:p>
+      <w:pPr>
+        <w:pStyle w:val="berschrift3"/>
         <w:rPr>
           <w:lang w:val="de-CH"/>
         </w:rPr>
-        <w:t>Config</w:t>
-      </w:r>
-      <w:proofErr w:type="spellEnd"/>
+      </w:pPr>
       <w:r>
         <w:rPr>
           <w:lang w:val="de-CH"/>
         </w:rPr>
-        <w:t xml:space="preserve"> </w:t>
-      </w:r>
-      <w:proofErr w:type="spellStart"/>
-      <w:r>
-        <w:rPr>
-          <w:lang w:val="de-CH"/>
-        </w:rPr>
-        <w:t>file</w:t>
+        <w:t>Config file</w:t>
       </w:r>
       <w:bookmarkEnd w:id="29"/>
       <w:bookmarkEnd w:id="30"/>
-      <w:proofErr w:type="spellEnd"/>
     </w:p>
     <w:p>
       <w:r>
@@ -6697,29 +5344,8 @@
         <w:pStyle w:val="Code"/>
       </w:pPr>
       <w:r>
-        <w:t>vi /</w:t>
-      </w:r>
-      <w:proofErr w:type="spellStart"/>
-      <w:r>
-        <w:t>etc</w:t>
-      </w:r>
-      <w:proofErr w:type="spellEnd"/>
-      <w:r>
-        <w:t>/</w:t>
-      </w:r>
-      <w:proofErr w:type="spellStart"/>
-      <w:r>
-        <w:t>config</w:t>
-      </w:r>
-      <w:proofErr w:type="spellEnd"/>
-      <w:r>
-        <w:t>/</w:t>
-      </w:r>
-      <w:proofErr w:type="spellStart"/>
-      <w:r>
-        <w:t>phonebook</w:t>
-      </w:r>
-      <w:proofErr w:type="spellEnd"/>
+        <w:t>vi /etc/config/phonebook</w:t>
+      </w:r>
     </w:p>
     <w:p>
       <w:r>
@@ -6798,26 +5424,25 @@
         <w:rPr>
           <w:lang w:val="en-US"/>
         </w:rPr>
-        <w:t xml:space="preserve">                "</w:t>
-      </w:r>
-      <w:proofErr w:type="spellStart"/>
-      <w:r>
+        <w:t xml:space="preserve">                "pbx"</w:t>
+      </w:r>
+    </w:p>
+    <w:p>
+      <w:pPr>
+        <w:pStyle w:val="Code"/>
         <w:rPr>
           <w:lang w:val="en-US"/>
         </w:rPr>
-        <w:t>pbx</w:t>
-      </w:r>
-      <w:proofErr w:type="spellEnd"/>
+      </w:pPr>
       <w:r>
         <w:rPr>
           <w:lang w:val="en-US"/>
         </w:rPr>
-        <w:t>"</w:t>
-      </w:r>
-    </w:p>
-    <w:p>
-      <w:pPr>
-        <w:pStyle w:val="Code"/>
+        <w:t xml:space="preserve">        ],</w:t>
+      </w:r>
+    </w:p>
+    <w:p>
+      <w:pPr>
         <w:rPr>
           <w:lang w:val="en-US"/>
         </w:rPr>
@@ -6826,42 +5451,7 @@
         <w:rPr>
           <w:lang w:val="en-US"/>
         </w:rPr>
-        <w:t xml:space="preserve">        ],</w:t>
-      </w:r>
-    </w:p>
-    <w:p>
-      <w:pPr>
-        <w:rPr>
-          <w:lang w:val="en-US"/>
-        </w:rPr>
-      </w:pPr>
-      <w:r>
-        <w:rPr>
-          <w:lang w:val="en-US"/>
-        </w:rPr>
-        <w:t xml:space="preserve">  - Supported: "</w:t>
-      </w:r>
-      <w:proofErr w:type="spellStart"/>
-      <w:proofErr w:type="gramStart"/>
-      <w:r>
-        <w:rPr>
-          <w:lang w:val="en-US"/>
-        </w:rPr>
-        <w:t>pbx,direct</w:t>
-      </w:r>
-      <w:proofErr w:type="gramEnd"/>
-      <w:r>
-        <w:rPr>
-          <w:lang w:val="en-US"/>
-        </w:rPr>
-        <w:t>,combined</w:t>
-      </w:r>
-      <w:proofErr w:type="spellEnd"/>
-      <w:r>
-        <w:rPr>
-          <w:lang w:val="en-US"/>
-        </w:rPr>
-        <w:t>"</w:t>
+        <w:t xml:space="preserve">  - Supported: "pbx,direct,combined"</w:t>
       </w:r>
     </w:p>
     <w:p>
@@ -6905,21 +5495,21 @@
         <w:rPr>
           <w:lang w:val="de-CH"/>
         </w:rPr>
-        <w:t xml:space="preserve">        "</w:t>
-      </w:r>
-      <w:proofErr w:type="spellStart"/>
-      <w:r>
+        <w:t xml:space="preserve">        "targets": [</w:t>
+      </w:r>
+    </w:p>
+    <w:p>
+      <w:pPr>
+        <w:pStyle w:val="Code"/>
         <w:rPr>
           <w:lang w:val="de-CH"/>
         </w:rPr>
-        <w:t>targets</w:t>
-      </w:r>
-      <w:proofErr w:type="spellEnd"/>
+      </w:pPr>
       <w:r>
         <w:rPr>
           <w:lang w:val="de-CH"/>
         </w:rPr>
-        <w:t>": [</w:t>
+        <w:t xml:space="preserve">                "generic"</w:t>
       </w:r>
     </w:p>
     <w:p>
@@ -6933,26 +5523,39 @@
         <w:rPr>
           <w:lang w:val="de-CH"/>
         </w:rPr>
-        <w:t xml:space="preserve">                "</w:t>
-      </w:r>
-      <w:proofErr w:type="spellStart"/>
-      <w:r>
+        <w:t xml:space="preserve">        ],</w:t>
+      </w:r>
+    </w:p>
+    <w:p>
+      <w:pPr>
         <w:rPr>
           <w:lang w:val="de-CH"/>
         </w:rPr>
-        <w:t>generic</w:t>
-      </w:r>
-      <w:proofErr w:type="spellEnd"/>
+      </w:pPr>
       <w:r>
         <w:rPr>
           <w:lang w:val="de-CH"/>
         </w:rPr>
-        <w:t>"</w:t>
-      </w:r>
-    </w:p>
-    <w:p>
-      <w:pPr>
-        <w:pStyle w:val="Code"/>
+        <w:t xml:space="preserve">  - Supported: generic,yealink,cisco,snom</w:t>
+      </w:r>
+    </w:p>
+    <w:p>
+      <w:pPr>
+        <w:pStyle w:val="berschrift3"/>
+        <w:rPr>
+          <w:lang w:val="en-GB"/>
+        </w:rPr>
+      </w:pPr>
+      <w:r>
+        <w:rPr>
+          <w:lang w:val="en-GB"/>
+        </w:rPr>
+        <w:lastRenderedPageBreak/>
+        <w:t>Phonebook.csv</w:t>
+      </w:r>
+    </w:p>
+    <w:p>
+      <w:pPr>
         <w:rPr>
           <w:lang w:val="de-CH"/>
         </w:rPr>
@@ -6961,51 +5564,74 @@
         <w:rPr>
           <w:lang w:val="de-CH"/>
         </w:rPr>
-        <w:t xml:space="preserve">        ],</w:t>
-      </w:r>
-    </w:p>
-    <w:p>
-      <w:pPr>
+        <w:t>Schau ob</w:t>
+      </w:r>
+      <w:r>
         <w:rPr>
           <w:lang w:val="de-CH"/>
         </w:rPr>
-      </w:pPr>
+        <w:t xml:space="preserve"> in /www/arednstack/ </w:t>
+      </w:r>
       <w:r>
         <w:rPr>
           <w:lang w:val="de-CH"/>
         </w:rPr>
-        <w:t xml:space="preserve">  - </w:t>
-      </w:r>
-      <w:proofErr w:type="spellStart"/>
+        <w:t>das File</w:t>
+      </w:r>
       <w:r>
         <w:rPr>
           <w:lang w:val="de-CH"/>
         </w:rPr>
-        <w:t>Supported</w:t>
-      </w:r>
-      <w:proofErr w:type="spellEnd"/>
+        <w:t xml:space="preserve"> </w:t>
+      </w:r>
       <w:r>
         <w:rPr>
           <w:lang w:val="de-CH"/>
         </w:rPr>
-        <w:t xml:space="preserve">: </w:t>
-      </w:r>
-      <w:proofErr w:type="spellStart"/>
-      <w:proofErr w:type="gramStart"/>
+        <w:t>“</w:t>
+      </w:r>
       <w:r>
         <w:rPr>
           <w:lang w:val="de-CH"/>
         </w:rPr>
-        <w:t>generic,yealink</w:t>
-      </w:r>
-      <w:proofErr w:type="gramEnd"/>
+        <w:t>phonebook.csv</w:t>
+      </w:r>
       <w:r>
         <w:rPr>
           <w:lang w:val="de-CH"/>
         </w:rPr>
-        <w:t>,cisco,snom</w:t>
-      </w:r>
-      <w:proofErr w:type="spellEnd"/>
+        <w:t>”</w:t>
+      </w:r>
+      <w:r>
+        <w:rPr>
+          <w:lang w:val="de-CH"/>
+        </w:rPr>
+        <w:t xml:space="preserve"> </w:t>
+      </w:r>
+      <w:r>
+        <w:rPr>
+          <w:lang w:val="de-CH"/>
+        </w:rPr>
+        <w:t>erscheint</w:t>
+      </w:r>
+      <w:r>
+        <w:rPr>
+          <w:lang w:val="de-CH"/>
+        </w:rPr>
+        <w:t xml:space="preserve">. </w:t>
+      </w:r>
+      <w:r>
+        <w:rPr>
+          <w:lang w:val="de-CH"/>
+        </w:rPr>
+        <w:t>Wenn nicht, warte ein paar Stunden und versuche es nochmals</w:t>
+      </w:r>
+      <w:r>
+        <w:rPr>
+          <w:lang w:val="de-CH"/>
+        </w:rPr>
+        <w:t>.</w:t>
+      </w:r>
     </w:p>
     <w:p>
       <w:pPr>
@@ -7017,7 +5643,6 @@
         <w:rPr>
           <w:rFonts w:eastAsia="Arial Unicode MS" w:cs="Arial Unicode MS"/>
         </w:rPr>
-        <w:lastRenderedPageBreak/>
         <w:t>Sich parallel mit einer Telefonzentrale verbinden</w:t>
       </w:r>
       <w:bookmarkEnd w:id="31"/>
@@ -7032,8 +5657,8 @@
       </w:r>
     </w:p>
     <w:sectPr>
-      <w:headerReference w:type="default" r:id="rId57"/>
-      <w:footerReference w:type="default" r:id="rId58"/>
+      <w:headerReference w:type="default" r:id="rId58"/>
+      <w:footerReference w:type="default" r:id="rId59"/>
       <w:pgSz w:w="11900" w:h="16840"/>
       <w:pgMar w:top="1440" w:right="1080" w:bottom="1440" w:left="1440" w:header="720" w:footer="720" w:gutter="0"/>
       <w:cols w:space="720"/>
@@ -7868,6 +6493,28 @@
       <w:lang w:val="de-DE"/>
     </w:rPr>
   </w:style>
+  <w:style w:type="paragraph" w:styleId="berschrift3">
+    <w:name w:val="heading 3"/>
+    <w:basedOn w:val="Standard"/>
+    <w:next w:val="Standard"/>
+    <w:link w:val="berschrift3Zchn"/>
+    <w:uiPriority w:val="9"/>
+    <w:unhideWhenUsed/>
+    <w:qFormat/>
+    <w:rsid w:val="002B6FDB"/>
+    <w:pPr>
+      <w:keepNext/>
+      <w:keepLines/>
+      <w:spacing w:before="40" w:after="0"/>
+      <w:outlineLvl w:val="2"/>
+    </w:pPr>
+    <w:rPr>
+      <w:rFonts w:asciiTheme="majorHAnsi" w:eastAsiaTheme="majorEastAsia" w:hAnsiTheme="majorHAnsi" w:cstheme="majorBidi"/>
+      <w:color w:val="1F3763" w:themeColor="accent1" w:themeShade="7F"/>
+      <w:sz w:val="24"/>
+      <w:szCs w:val="24"/>
+    </w:rPr>
+  </w:style>
   <w:style w:type="character" w:default="1" w:styleId="Absatz-Standardschriftart">
     <w:name w:val="Default Paragraph Font"/>
     <w:uiPriority w:val="1"/>
@@ -8114,6 +6761,26 @@
       <w:color w:val="000000"/>
       <w:sz w:val="22"/>
       <w:szCs w:val="22"/>
+      <w:u w:color="000000"/>
+      <w:lang w:val="de-DE"/>
+      <w14:textOutline w14:w="0" w14:cap="flat" w14:cmpd="sng" w14:algn="ctr">
+        <w14:noFill/>
+        <w14:prstDash w14:val="solid"/>
+        <w14:bevel/>
+      </w14:textOutline>
+    </w:rPr>
+  </w:style>
+  <w:style w:type="character" w:customStyle="1" w:styleId="berschrift3Zchn">
+    <w:name w:val="Überschrift 3 Zchn"/>
+    <w:basedOn w:val="Absatz-Standardschriftart"/>
+    <w:link w:val="berschrift3"/>
+    <w:uiPriority w:val="9"/>
+    <w:rsid w:val="002B6FDB"/>
+    <w:rPr>
+      <w:rFonts w:asciiTheme="majorHAnsi" w:eastAsiaTheme="majorEastAsia" w:hAnsiTheme="majorHAnsi" w:cstheme="majorBidi"/>
+      <w:color w:val="1F3763" w:themeColor="accent1" w:themeShade="7F"/>
+      <w:sz w:val="24"/>
+      <w:szCs w:val="24"/>
       <w:u w:color="000000"/>
       <w:lang w:val="de-DE"/>
       <w14:textOutline w14:w="0" w14:cap="flat" w14:cmpd="sng" w14:algn="ctr">

</xml_diff>

<commit_message>
Chaper "upgrade" in phonebook included
</commit_message>
<xml_diff>
--- a/Documentation/AREDN Setup-Deutsch.docx
+++ b/Documentation/AREDN Setup-Deutsch.docx
@@ -134,7 +134,23 @@
           <w:szCs w:val="28"/>
           <w:lang w:val="en-US"/>
         </w:rPr>
-        <w:t>16.4.</w:t>
+        <w:t>6.</w:t>
+      </w:r>
+      <w:r>
+        <w:rPr>
+          <w:sz w:val="28"/>
+          <w:szCs w:val="28"/>
+          <w:lang w:val="en-US"/>
+        </w:rPr>
+        <w:t>5</w:t>
+      </w:r>
+      <w:r>
+        <w:rPr>
+          <w:sz w:val="28"/>
+          <w:szCs w:val="28"/>
+          <w:lang w:val="en-US"/>
+        </w:rPr>
+        <w:t>.</w:t>
       </w:r>
       <w:r>
         <w:rPr>
@@ -197,7 +213,7 @@
               <w:color w:val="auto"/>
               <w:kern w:val="2"/>
               <w:bdr w:val="none" w:sz="0" w:space="0" w:color="auto"/>
-              <w:lang w:val="en-CH"/>
+              <w:lang w:val="en-CH" w:eastAsia="en-CH"/>
               <w14:ligatures w14:val="standardContextual"/>
             </w:rPr>
           </w:pPr>
@@ -210,7 +226,7 @@
           <w:r>
             <w:fldChar w:fldCharType="separate"/>
           </w:r>
-          <w:hyperlink w:anchor="_Toc164196540" w:history="1">
+          <w:hyperlink w:anchor="_Toc165897210" w:history="1">
             <w:r>
               <w:rPr>
                 <w:rStyle w:val="Hyperlink"/>
@@ -238,7 +254,7 @@
                 <w:noProof/>
                 <w:webHidden/>
               </w:rPr>
-              <w:instrText xml:space="preserve"> PAGEREF _Toc164196540 \h </w:instrText>
+              <w:instrText xml:space="preserve"> PAGEREF _Toc165897210 \h </w:instrText>
             </w:r>
             <w:r>
               <w:rPr>
@@ -278,11 +294,11 @@
               <w:color w:val="auto"/>
               <w:kern w:val="2"/>
               <w:bdr w:val="none" w:sz="0" w:space="0" w:color="auto"/>
-              <w:lang w:val="en-CH"/>
+              <w:lang w:val="en-CH" w:eastAsia="en-CH"/>
               <w14:ligatures w14:val="standardContextual"/>
             </w:rPr>
           </w:pPr>
-          <w:hyperlink w:anchor="_Toc164196541" w:history="1">
+          <w:hyperlink w:anchor="_Toc165897211" w:history="1">
             <w:r>
               <w:rPr>
                 <w:rStyle w:val="Hyperlink"/>
@@ -310,7 +326,7 @@
                 <w:noProof/>
                 <w:webHidden/>
               </w:rPr>
-              <w:instrText xml:space="preserve"> PAGEREF _Toc164196541 \h </w:instrText>
+              <w:instrText xml:space="preserve"> PAGEREF _Toc165897211 \h </w:instrText>
             </w:r>
             <w:r>
               <w:rPr>
@@ -350,11 +366,11 @@
               <w:color w:val="auto"/>
               <w:kern w:val="2"/>
               <w:bdr w:val="none" w:sz="0" w:space="0" w:color="auto"/>
-              <w:lang w:val="en-CH"/>
+              <w:lang w:val="en-CH" w:eastAsia="en-CH"/>
               <w14:ligatures w14:val="standardContextual"/>
             </w:rPr>
           </w:pPr>
-          <w:hyperlink w:anchor="_Toc164196542" w:history="1">
+          <w:hyperlink w:anchor="_Toc165897212" w:history="1">
             <w:r>
               <w:rPr>
                 <w:rStyle w:val="Hyperlink"/>
@@ -382,7 +398,7 @@
                 <w:noProof/>
                 <w:webHidden/>
               </w:rPr>
-              <w:instrText xml:space="preserve"> PAGEREF _Toc164196542 \h </w:instrText>
+              <w:instrText xml:space="preserve"> PAGEREF _Toc165897212 \h </w:instrText>
             </w:r>
             <w:r>
               <w:rPr>
@@ -422,11 +438,11 @@
               <w:color w:val="auto"/>
               <w:kern w:val="2"/>
               <w:bdr w:val="none" w:sz="0" w:space="0" w:color="auto"/>
-              <w:lang w:val="en-CH"/>
+              <w:lang w:val="en-CH" w:eastAsia="en-CH"/>
               <w14:ligatures w14:val="standardContextual"/>
             </w:rPr>
           </w:pPr>
-          <w:hyperlink w:anchor="_Toc164196543" w:history="1">
+          <w:hyperlink w:anchor="_Toc165897213" w:history="1">
             <w:r>
               <w:rPr>
                 <w:rStyle w:val="Hyperlink"/>
@@ -454,7 +470,7 @@
                 <w:noProof/>
                 <w:webHidden/>
               </w:rPr>
-              <w:instrText xml:space="preserve"> PAGEREF _Toc164196543 \h </w:instrText>
+              <w:instrText xml:space="preserve"> PAGEREF _Toc165897213 \h </w:instrText>
             </w:r>
             <w:r>
               <w:rPr>
@@ -494,11 +510,11 @@
               <w:color w:val="auto"/>
               <w:kern w:val="2"/>
               <w:bdr w:val="none" w:sz="0" w:space="0" w:color="auto"/>
-              <w:lang w:val="en-CH"/>
+              <w:lang w:val="en-CH" w:eastAsia="en-CH"/>
               <w14:ligatures w14:val="standardContextual"/>
             </w:rPr>
           </w:pPr>
-          <w:hyperlink w:anchor="_Toc164196544" w:history="1">
+          <w:hyperlink w:anchor="_Toc165897214" w:history="1">
             <w:r>
               <w:rPr>
                 <w:rStyle w:val="Hyperlink"/>
@@ -526,7 +542,7 @@
                 <w:noProof/>
                 <w:webHidden/>
               </w:rPr>
-              <w:instrText xml:space="preserve"> PAGEREF _Toc164196544 \h </w:instrText>
+              <w:instrText xml:space="preserve"> PAGEREF _Toc165897214 \h </w:instrText>
             </w:r>
             <w:r>
               <w:rPr>
@@ -566,11 +582,11 @@
               <w:color w:val="auto"/>
               <w:kern w:val="2"/>
               <w:bdr w:val="none" w:sz="0" w:space="0" w:color="auto"/>
-              <w:lang w:val="en-CH"/>
+              <w:lang w:val="en-CH" w:eastAsia="en-CH"/>
               <w14:ligatures w14:val="standardContextual"/>
             </w:rPr>
           </w:pPr>
-          <w:hyperlink w:anchor="_Toc164196545" w:history="1">
+          <w:hyperlink w:anchor="_Toc165897215" w:history="1">
             <w:r>
               <w:rPr>
                 <w:rStyle w:val="Hyperlink"/>
@@ -598,7 +614,7 @@
                 <w:noProof/>
                 <w:webHidden/>
               </w:rPr>
-              <w:instrText xml:space="preserve"> PAGEREF _Toc164196545 \h </w:instrText>
+              <w:instrText xml:space="preserve"> PAGEREF _Toc165897215 \h </w:instrText>
             </w:r>
             <w:r>
               <w:rPr>
@@ -638,11 +654,11 @@
               <w:color w:val="auto"/>
               <w:kern w:val="2"/>
               <w:bdr w:val="none" w:sz="0" w:space="0" w:color="auto"/>
-              <w:lang w:val="en-CH"/>
+              <w:lang w:val="en-CH" w:eastAsia="en-CH"/>
               <w14:ligatures w14:val="standardContextual"/>
             </w:rPr>
           </w:pPr>
-          <w:hyperlink w:anchor="_Toc164196546" w:history="1">
+          <w:hyperlink w:anchor="_Toc165897216" w:history="1">
             <w:r>
               <w:rPr>
                 <w:rStyle w:val="Hyperlink"/>
@@ -670,7 +686,7 @@
                 <w:noProof/>
                 <w:webHidden/>
               </w:rPr>
-              <w:instrText xml:space="preserve"> PAGEREF _Toc164196546 \h </w:instrText>
+              <w:instrText xml:space="preserve"> PAGEREF _Toc165897216 \h </w:instrText>
             </w:r>
             <w:r>
               <w:rPr>
@@ -710,11 +726,11 @@
               <w:color w:val="auto"/>
               <w:kern w:val="2"/>
               <w:bdr w:val="none" w:sz="0" w:space="0" w:color="auto"/>
-              <w:lang w:val="en-CH"/>
+              <w:lang w:val="en-CH" w:eastAsia="en-CH"/>
               <w14:ligatures w14:val="standardContextual"/>
             </w:rPr>
           </w:pPr>
-          <w:hyperlink w:anchor="_Toc164196547" w:history="1">
+          <w:hyperlink w:anchor="_Toc165897217" w:history="1">
             <w:r>
               <w:rPr>
                 <w:rStyle w:val="Hyperlink"/>
@@ -742,7 +758,7 @@
                 <w:noProof/>
                 <w:webHidden/>
               </w:rPr>
-              <w:instrText xml:space="preserve"> PAGEREF _Toc164196547 \h </w:instrText>
+              <w:instrText xml:space="preserve"> PAGEREF _Toc165897217 \h </w:instrText>
             </w:r>
             <w:r>
               <w:rPr>
@@ -782,11 +798,11 @@
               <w:color w:val="auto"/>
               <w:kern w:val="2"/>
               <w:bdr w:val="none" w:sz="0" w:space="0" w:color="auto"/>
-              <w:lang w:val="en-CH"/>
+              <w:lang w:val="en-CH" w:eastAsia="en-CH"/>
               <w14:ligatures w14:val="standardContextual"/>
             </w:rPr>
           </w:pPr>
-          <w:hyperlink w:anchor="_Toc164196548" w:history="1">
+          <w:hyperlink w:anchor="_Toc165897218" w:history="1">
             <w:r>
               <w:rPr>
                 <w:rStyle w:val="Hyperlink"/>
@@ -814,7 +830,7 @@
                 <w:noProof/>
                 <w:webHidden/>
               </w:rPr>
-              <w:instrText xml:space="preserve"> PAGEREF _Toc164196548 \h </w:instrText>
+              <w:instrText xml:space="preserve"> PAGEREF _Toc165897218 \h </w:instrText>
             </w:r>
             <w:r>
               <w:rPr>
@@ -854,11 +870,11 @@
               <w:color w:val="auto"/>
               <w:kern w:val="2"/>
               <w:bdr w:val="none" w:sz="0" w:space="0" w:color="auto"/>
-              <w:lang w:val="en-CH"/>
+              <w:lang w:val="en-CH" w:eastAsia="en-CH"/>
               <w14:ligatures w14:val="standardContextual"/>
             </w:rPr>
           </w:pPr>
-          <w:hyperlink w:anchor="_Toc164196549" w:history="1">
+          <w:hyperlink w:anchor="_Toc165897219" w:history="1">
             <w:r>
               <w:rPr>
                 <w:rStyle w:val="Hyperlink"/>
@@ -885,7 +901,7 @@
                 <w:noProof/>
                 <w:webHidden/>
               </w:rPr>
-              <w:instrText xml:space="preserve"> PAGEREF _Toc164196549 \h </w:instrText>
+              <w:instrText xml:space="preserve"> PAGEREF _Toc165897219 \h </w:instrText>
             </w:r>
             <w:r>
               <w:rPr>
@@ -925,11 +941,11 @@
               <w:color w:val="auto"/>
               <w:kern w:val="2"/>
               <w:bdr w:val="none" w:sz="0" w:space="0" w:color="auto"/>
-              <w:lang w:val="en-CH"/>
+              <w:lang w:val="en-CH" w:eastAsia="en-CH"/>
               <w14:ligatures w14:val="standardContextual"/>
             </w:rPr>
           </w:pPr>
-          <w:hyperlink w:anchor="_Toc164196550" w:history="1">
+          <w:hyperlink w:anchor="_Toc165897220" w:history="1">
             <w:r>
               <w:rPr>
                 <w:rStyle w:val="Hyperlink"/>
@@ -957,7 +973,7 @@
                 <w:noProof/>
                 <w:webHidden/>
               </w:rPr>
-              <w:instrText xml:space="preserve"> PAGEREF _Toc164196550 \h </w:instrText>
+              <w:instrText xml:space="preserve"> PAGEREF _Toc165897220 \h </w:instrText>
             </w:r>
             <w:r>
               <w:rPr>
@@ -997,11 +1013,11 @@
               <w:color w:val="auto"/>
               <w:kern w:val="2"/>
               <w:bdr w:val="none" w:sz="0" w:space="0" w:color="auto"/>
-              <w:lang w:val="en-CH"/>
+              <w:lang w:val="en-CH" w:eastAsia="en-CH"/>
               <w14:ligatures w14:val="standardContextual"/>
             </w:rPr>
           </w:pPr>
-          <w:hyperlink w:anchor="_Toc164196551" w:history="1">
+          <w:hyperlink w:anchor="_Toc165897221" w:history="1">
             <w:r>
               <w:rPr>
                 <w:rStyle w:val="Hyperlink"/>
@@ -1029,7 +1045,7 @@
                 <w:noProof/>
                 <w:webHidden/>
               </w:rPr>
-              <w:instrText xml:space="preserve"> PAGEREF _Toc164196551 \h </w:instrText>
+              <w:instrText xml:space="preserve"> PAGEREF _Toc165897221 \h </w:instrText>
             </w:r>
             <w:r>
               <w:rPr>
@@ -1069,11 +1085,11 @@
               <w:color w:val="auto"/>
               <w:kern w:val="2"/>
               <w:bdr w:val="none" w:sz="0" w:space="0" w:color="auto"/>
-              <w:lang w:val="en-CH"/>
+              <w:lang w:val="en-CH" w:eastAsia="en-CH"/>
               <w14:ligatures w14:val="standardContextual"/>
             </w:rPr>
           </w:pPr>
-          <w:hyperlink w:anchor="_Toc164196552" w:history="1">
+          <w:hyperlink w:anchor="_Toc165897222" w:history="1">
             <w:r>
               <w:rPr>
                 <w:rStyle w:val="Hyperlink"/>
@@ -1101,7 +1117,7 @@
                 <w:noProof/>
                 <w:webHidden/>
               </w:rPr>
-              <w:instrText xml:space="preserve"> PAGEREF _Toc164196552 \h </w:instrText>
+              <w:instrText xml:space="preserve"> PAGEREF _Toc165897222 \h </w:instrText>
             </w:r>
             <w:r>
               <w:rPr>
@@ -1141,11 +1157,11 @@
               <w:color w:val="auto"/>
               <w:kern w:val="2"/>
               <w:bdr w:val="none" w:sz="0" w:space="0" w:color="auto"/>
-              <w:lang w:val="en-CH"/>
+              <w:lang w:val="en-CH" w:eastAsia="en-CH"/>
               <w14:ligatures w14:val="standardContextual"/>
             </w:rPr>
           </w:pPr>
-          <w:hyperlink w:anchor="_Toc164196553" w:history="1">
+          <w:hyperlink w:anchor="_Toc165897223" w:history="1">
             <w:r>
               <w:rPr>
                 <w:rStyle w:val="Hyperlink"/>
@@ -1173,7 +1189,7 @@
                 <w:noProof/>
                 <w:webHidden/>
               </w:rPr>
-              <w:instrText xml:space="preserve"> PAGEREF _Toc164196553 \h </w:instrText>
+              <w:instrText xml:space="preserve"> PAGEREF _Toc165897223 \h </w:instrText>
             </w:r>
             <w:r>
               <w:rPr>
@@ -1213,18 +1229,18 @@
               <w:color w:val="auto"/>
               <w:kern w:val="2"/>
               <w:bdr w:val="none" w:sz="0" w:space="0" w:color="auto"/>
-              <w:lang w:val="en-CH"/>
+              <w:lang w:val="en-CH" w:eastAsia="en-CH"/>
               <w14:ligatures w14:val="standardContextual"/>
             </w:rPr>
           </w:pPr>
-          <w:hyperlink w:anchor="_Toc164196554" w:history="1">
+          <w:hyperlink w:anchor="_Toc165897224" w:history="1">
             <w:r>
               <w:rPr>
                 <w:rStyle w:val="Hyperlink"/>
                 <w:noProof/>
-                <w:lang w:val="de-CH"/>
-              </w:rPr>
-              <w:t>Config file</w:t>
+                <w:lang w:val="en-GB"/>
+              </w:rPr>
+              <w:t>Upgrade</w:t>
             </w:r>
             <w:r>
               <w:rPr>
@@ -1245,7 +1261,7 @@
                 <w:noProof/>
                 <w:webHidden/>
               </w:rPr>
-              <w:instrText xml:space="preserve"> PAGEREF _Toc164196554 \h </w:instrText>
+              <w:instrText xml:space="preserve"> PAGEREF _Toc165897224 \h </w:instrText>
             </w:r>
             <w:r>
               <w:rPr>
@@ -1285,11 +1301,236 @@
               <w:color w:val="auto"/>
               <w:kern w:val="2"/>
               <w:bdr w:val="none" w:sz="0" w:space="0" w:color="auto"/>
-              <w:lang w:val="en-CH"/>
+              <w:lang w:val="en-CH" w:eastAsia="en-CH"/>
               <w14:ligatures w14:val="standardContextual"/>
             </w:rPr>
           </w:pPr>
-          <w:hyperlink w:anchor="_Toc164196555" w:history="1">
+          <w:hyperlink w:anchor="_Toc165897225" w:history="1">
+            <w:r>
+              <w:rPr>
+                <w:rStyle w:val="Hyperlink"/>
+                <w:noProof/>
+                <w:lang w:val="de-CH"/>
+              </w:rPr>
+              <w:t xml:space="preserve">Files to </w:t>
+            </w:r>
+            <w:r>
+              <w:rPr>
+                <w:rStyle w:val="Hyperlink"/>
+                <w:noProof/>
+              </w:rPr>
+              <w:t>check</w:t>
+            </w:r>
+            <w:r>
+              <w:rPr>
+                <w:rStyle w:val="Hyperlink"/>
+                <w:noProof/>
+                <w:lang w:val="de-CH"/>
+              </w:rPr>
+              <w:t>:</w:t>
+            </w:r>
+            <w:r>
+              <w:rPr>
+                <w:noProof/>
+                <w:webHidden/>
+              </w:rPr>
+              <w:tab/>
+            </w:r>
+            <w:r>
+              <w:rPr>
+                <w:noProof/>
+                <w:webHidden/>
+              </w:rPr>
+              <w:fldChar w:fldCharType="begin"/>
+            </w:r>
+            <w:r>
+              <w:rPr>
+                <w:noProof/>
+                <w:webHidden/>
+              </w:rPr>
+              <w:instrText xml:space="preserve"> PAGEREF _Toc165897225 \h </w:instrText>
+            </w:r>
+            <w:r>
+              <w:rPr>
+                <w:noProof/>
+                <w:webHidden/>
+              </w:rPr>
+            </w:r>
+            <w:r>
+              <w:rPr>
+                <w:noProof/>
+                <w:webHidden/>
+              </w:rPr>
+              <w:fldChar w:fldCharType="separate"/>
+            </w:r>
+            <w:r>
+              <w:rPr>
+                <w:noProof/>
+                <w:webHidden/>
+              </w:rPr>
+              <w:t>25</w:t>
+            </w:r>
+            <w:r>
+              <w:rPr>
+                <w:noProof/>
+                <w:webHidden/>
+              </w:rPr>
+              <w:fldChar w:fldCharType="end"/>
+            </w:r>
+          </w:hyperlink>
+        </w:p>
+        <w:p>
+          <w:pPr>
+            <w:pStyle w:val="Verzeichnis3"/>
+            <w:tabs>
+              <w:tab w:val="right" w:leader="dot" w:pos="9370"/>
+            </w:tabs>
+            <w:rPr>
+              <w:noProof/>
+            </w:rPr>
+          </w:pPr>
+          <w:hyperlink w:anchor="_Toc165897226" w:history="1">
+            <w:r>
+              <w:rPr>
+                <w:rStyle w:val="Hyperlink"/>
+                <w:noProof/>
+                <w:lang w:val="de-CH"/>
+              </w:rPr>
+              <w:t>Config file</w:t>
+            </w:r>
+            <w:r>
+              <w:rPr>
+                <w:noProof/>
+                <w:webHidden/>
+              </w:rPr>
+              <w:tab/>
+            </w:r>
+            <w:r>
+              <w:rPr>
+                <w:noProof/>
+                <w:webHidden/>
+              </w:rPr>
+              <w:fldChar w:fldCharType="begin"/>
+            </w:r>
+            <w:r>
+              <w:rPr>
+                <w:noProof/>
+                <w:webHidden/>
+              </w:rPr>
+              <w:instrText xml:space="preserve"> PAGEREF _Toc165897226 \h </w:instrText>
+            </w:r>
+            <w:r>
+              <w:rPr>
+                <w:noProof/>
+                <w:webHidden/>
+              </w:rPr>
+            </w:r>
+            <w:r>
+              <w:rPr>
+                <w:noProof/>
+                <w:webHidden/>
+              </w:rPr>
+              <w:fldChar w:fldCharType="separate"/>
+            </w:r>
+            <w:r>
+              <w:rPr>
+                <w:noProof/>
+                <w:webHidden/>
+              </w:rPr>
+              <w:t>25</w:t>
+            </w:r>
+            <w:r>
+              <w:rPr>
+                <w:noProof/>
+                <w:webHidden/>
+              </w:rPr>
+              <w:fldChar w:fldCharType="end"/>
+            </w:r>
+          </w:hyperlink>
+        </w:p>
+        <w:p>
+          <w:pPr>
+            <w:pStyle w:val="Verzeichnis3"/>
+            <w:tabs>
+              <w:tab w:val="right" w:leader="dot" w:pos="9370"/>
+            </w:tabs>
+            <w:rPr>
+              <w:noProof/>
+            </w:rPr>
+          </w:pPr>
+          <w:hyperlink w:anchor="_Toc165897227" w:history="1">
+            <w:r>
+              <w:rPr>
+                <w:rStyle w:val="Hyperlink"/>
+                <w:noProof/>
+                <w:lang w:val="de-CH"/>
+              </w:rPr>
+              <w:t>Phonebook.csv</w:t>
+            </w:r>
+            <w:r>
+              <w:rPr>
+                <w:noProof/>
+                <w:webHidden/>
+              </w:rPr>
+              <w:tab/>
+            </w:r>
+            <w:r>
+              <w:rPr>
+                <w:noProof/>
+                <w:webHidden/>
+              </w:rPr>
+              <w:fldChar w:fldCharType="begin"/>
+            </w:r>
+            <w:r>
+              <w:rPr>
+                <w:noProof/>
+                <w:webHidden/>
+              </w:rPr>
+              <w:instrText xml:space="preserve"> PAGEREF _Toc165897227 \h </w:instrText>
+            </w:r>
+            <w:r>
+              <w:rPr>
+                <w:noProof/>
+                <w:webHidden/>
+              </w:rPr>
+            </w:r>
+            <w:r>
+              <w:rPr>
+                <w:noProof/>
+                <w:webHidden/>
+              </w:rPr>
+              <w:fldChar w:fldCharType="separate"/>
+            </w:r>
+            <w:r>
+              <w:rPr>
+                <w:noProof/>
+                <w:webHidden/>
+              </w:rPr>
+              <w:t>25</w:t>
+            </w:r>
+            <w:r>
+              <w:rPr>
+                <w:noProof/>
+                <w:webHidden/>
+              </w:rPr>
+              <w:fldChar w:fldCharType="end"/>
+            </w:r>
+          </w:hyperlink>
+        </w:p>
+        <w:p>
+          <w:pPr>
+            <w:pStyle w:val="Verzeichnis2"/>
+            <w:rPr>
+              <w:rFonts w:asciiTheme="minorHAnsi" w:eastAsiaTheme="minorEastAsia" w:hAnsiTheme="minorHAnsi" w:cstheme="minorBidi"/>
+              <w:noProof/>
+              <w:color w:val="auto"/>
+              <w:kern w:val="2"/>
+              <w:bdr w:val="none" w:sz="0" w:space="0" w:color="auto"/>
+              <w:lang w:val="en-CH" w:eastAsia="en-CH"/>
+              <w14:ligatures w14:val="standardContextual"/>
+            </w:rPr>
+          </w:pPr>
+          <w:hyperlink w:anchor="_Toc165897228" w:history="1">
             <w:r>
               <w:rPr>
                 <w:rStyle w:val="Hyperlink"/>
@@ -1317,7 +1558,7 @@
                 <w:noProof/>
                 <w:webHidden/>
               </w:rPr>
-              <w:instrText xml:space="preserve"> PAGEREF _Toc164196555 \h </w:instrText>
+              <w:instrText xml:space="preserve"> PAGEREF _Toc165897228 \h </w:instrText>
             </w:r>
             <w:r>
               <w:rPr>
@@ -1337,7 +1578,7 @@
                 <w:noProof/>
                 <w:webHidden/>
               </w:rPr>
-              <w:t>24</w:t>
+              <w:t>25</w:t>
             </w:r>
             <w:r>
               <w:rPr>
@@ -1365,7 +1606,7 @@
         <w:pStyle w:val="berschrift1"/>
       </w:pPr>
       <w:bookmarkStart w:id="0" w:name="_Toc"/>
-      <w:bookmarkStart w:id="1" w:name="_Toc164196540"/>
+      <w:bookmarkStart w:id="1" w:name="_Toc165897210"/>
       <w:r>
         <w:rPr>
           <w:rFonts w:eastAsia="Arial Unicode MS" w:cs="Arial Unicode MS"/>
@@ -1381,7 +1622,14 @@
         <w:rPr>
           <w:rFonts w:eastAsia="Arial Unicode MS" w:cs="Arial Unicode MS"/>
         </w:rPr>
-        <w:t xml:space="preserve">Alle relevanten Dateien finden Sie auf GitHub ( </w:t>
+        <w:t xml:space="preserve">Alle relevanten Dateien finden Sie auf GitHub </w:t>
+      </w:r>
+      <w:proofErr w:type="gramStart"/>
+      <w:r>
+        <w:rPr>
+          <w:rFonts w:eastAsia="Arial Unicode MS" w:cs="Arial Unicode MS"/>
+        </w:rPr>
+        <w:t xml:space="preserve">( </w:t>
       </w:r>
       <w:r>
         <w:rPr>
@@ -1390,15 +1638,30 @@
         </w:rPr>
         <w:t>https://github.com/dhamstack/AREDNst</w:t>
       </w:r>
-      <w:hyperlink r:id="rId8" w:history="1">
-        <w:r>
-          <w:rPr>
-            <w:rStyle w:val="Hyperlink0"/>
-            <w:rFonts w:eastAsia="Arial Unicode MS" w:cs="Arial Unicode MS"/>
-          </w:rPr>
-          <w:t xml:space="preserve">ack </w:t>
-        </w:r>
-      </w:hyperlink>
+      <w:proofErr w:type="gramEnd"/>
+      <w:r>
+        <w:fldChar w:fldCharType="begin"/>
+      </w:r>
+      <w:r>
+        <w:instrText>HYPERLINK "https://github.com/dhamstack/AREDNstack"</w:instrText>
+      </w:r>
+      <w:r>
+        <w:fldChar w:fldCharType="separate"/>
+      </w:r>
+      <w:r>
+        <w:rPr>
+          <w:rStyle w:val="Hyperlink0"/>
+          <w:rFonts w:eastAsia="Arial Unicode MS" w:cs="Arial Unicode MS"/>
+        </w:rPr>
+        <w:t xml:space="preserve">ack </w:t>
+      </w:r>
+      <w:r>
+        <w:rPr>
+          <w:rStyle w:val="Hyperlink0"/>
+          <w:rFonts w:eastAsia="Arial Unicode MS" w:cs="Arial Unicode MS"/>
+        </w:rPr>
+        <w:fldChar w:fldCharType="end"/>
+      </w:r>
       <w:r>
         <w:rPr>
           <w:rFonts w:eastAsia="Arial Unicode MS" w:cs="Arial Unicode MS"/>
@@ -1435,7 +1698,7 @@
                     </pic:cNvPicPr>
                   </pic:nvPicPr>
                   <pic:blipFill>
-                    <a:blip r:embed="rId9"/>
+                    <a:blip r:embed="rId8"/>
                     <a:stretch>
                       <a:fillRect/>
                     </a:stretch>
@@ -1490,7 +1753,7 @@
                     </pic:cNvPicPr>
                   </pic:nvPicPr>
                   <pic:blipFill>
-                    <a:blip r:embed="rId10"/>
+                    <a:blip r:embed="rId9"/>
                     <a:stretch>
                       <a:fillRect/>
                     </a:stretch>
@@ -1521,7 +1784,35 @@
         <w:rPr>
           <w:rFonts w:eastAsia="Arial Unicode MS" w:cs="Arial Unicode MS"/>
         </w:rPr>
-        <w:t>Jetzt sollten Sie alle benötigten Dateien in Ihrem Downloads/ AREDNstack -main/-Ordner haben:</w:t>
+        <w:t xml:space="preserve">Jetzt sollten Sie alle benötigten Dateien </w:t>
+      </w:r>
+      <w:proofErr w:type="gramStart"/>
+      <w:r>
+        <w:rPr>
+          <w:rFonts w:eastAsia="Arial Unicode MS" w:cs="Arial Unicode MS"/>
+        </w:rPr>
+        <w:t>in Ihrem Downloads</w:t>
+      </w:r>
+      <w:proofErr w:type="gramEnd"/>
+      <w:r>
+        <w:rPr>
+          <w:rFonts w:eastAsia="Arial Unicode MS" w:cs="Arial Unicode MS"/>
+        </w:rPr>
+        <w:t xml:space="preserve">/ </w:t>
+      </w:r>
+      <w:proofErr w:type="spellStart"/>
+      <w:r>
+        <w:rPr>
+          <w:rFonts w:eastAsia="Arial Unicode MS" w:cs="Arial Unicode MS"/>
+        </w:rPr>
+        <w:t>AREDNstack</w:t>
+      </w:r>
+      <w:proofErr w:type="spellEnd"/>
+      <w:r>
+        <w:rPr>
+          <w:rFonts w:eastAsia="Arial Unicode MS" w:cs="Arial Unicode MS"/>
+        </w:rPr>
+        <w:t xml:space="preserve"> -main/-Ordner haben:</w:t>
       </w:r>
     </w:p>
     <w:p>
@@ -1545,7 +1836,7 @@
                     </pic:cNvPicPr>
                   </pic:nvPicPr>
                   <pic:blipFill>
-                    <a:blip r:embed="rId11"/>
+                    <a:blip r:embed="rId10"/>
                     <a:stretch>
                       <a:fillRect/>
                     </a:stretch>
@@ -1601,7 +1892,7 @@
                     </pic:cNvPicPr>
                   </pic:nvPicPr>
                   <pic:blipFill>
-                    <a:blip r:embed="rId12"/>
+                    <a:blip r:embed="rId11"/>
                     <a:stretch>
                       <a:fillRect/>
                     </a:stretch>
@@ -1632,7 +1923,21 @@
         <w:rPr>
           <w:rFonts w:eastAsia="Arial Unicode MS" w:cs="Arial Unicode MS"/>
         </w:rPr>
-        <w:t>Sie finden auch Firmware für unsere typischen Telefone zum Flashen mit „freier“ Firmware (ohne Verbindung zu einem Anbieter).</w:t>
+        <w:t xml:space="preserve">Sie finden auch Firmware für unsere typischen Telefone zum </w:t>
+      </w:r>
+      <w:proofErr w:type="spellStart"/>
+      <w:r>
+        <w:rPr>
+          <w:rFonts w:eastAsia="Arial Unicode MS" w:cs="Arial Unicode MS"/>
+        </w:rPr>
+        <w:t>Flashen</w:t>
+      </w:r>
+      <w:proofErr w:type="spellEnd"/>
+      <w:r>
+        <w:rPr>
+          <w:rFonts w:eastAsia="Arial Unicode MS" w:cs="Arial Unicode MS"/>
+        </w:rPr>
+        <w:t xml:space="preserve"> mit „freier“ Firmware (ohne Verbindung zu einem Anbieter).</w:t>
       </w:r>
     </w:p>
     <w:p>
@@ -1656,7 +1961,7 @@
                     </pic:cNvPicPr>
                   </pic:nvPicPr>
                   <pic:blipFill>
-                    <a:blip r:embed="rId13"/>
+                    <a:blip r:embed="rId12"/>
                     <a:stretch>
                       <a:fillRect/>
                     </a:stretch>
@@ -1690,13 +1995,21 @@
         </w:rPr>
       </w:pPr>
       <w:bookmarkStart w:id="2" w:name="_Toc1"/>
-      <w:bookmarkStart w:id="3" w:name="_Toc164196541"/>
+      <w:bookmarkStart w:id="3" w:name="_Toc165897211"/>
+      <w:proofErr w:type="spellStart"/>
       <w:r>
         <w:rPr>
           <w:lang w:val="de-CH"/>
         </w:rPr>
         <w:lastRenderedPageBreak/>
-        <w:t xml:space="preserve">Yealink </w:t>
+        <w:t>Yealink</w:t>
+      </w:r>
+      <w:proofErr w:type="spellEnd"/>
+      <w:r>
+        <w:rPr>
+          <w:lang w:val="de-CH"/>
+        </w:rPr>
+        <w:t xml:space="preserve"> </w:t>
       </w:r>
       <w:bookmarkEnd w:id="2"/>
       <w:r>
@@ -1721,12 +2034,20 @@
         </w:rPr>
       </w:pPr>
       <w:bookmarkStart w:id="4" w:name="_Toc2"/>
-      <w:bookmarkStart w:id="5" w:name="_Toc164196542"/>
-      <w:r>
-        <w:rPr>
-          <w:lang w:val="de-CH"/>
-        </w:rPr>
-        <w:t>Flashen Sie das Telefon</w:t>
+      <w:bookmarkStart w:id="5" w:name="_Toc165897212"/>
+      <w:proofErr w:type="spellStart"/>
+      <w:r>
+        <w:rPr>
+          <w:lang w:val="de-CH"/>
+        </w:rPr>
+        <w:t>Flashen</w:t>
+      </w:r>
+      <w:proofErr w:type="spellEnd"/>
+      <w:r>
+        <w:rPr>
+          <w:lang w:val="de-CH"/>
+        </w:rPr>
+        <w:t xml:space="preserve"> Sie das Telefon</w:t>
       </w:r>
       <w:bookmarkEnd w:id="4"/>
       <w:bookmarkEnd w:id="5"/>
@@ -1754,7 +2075,7 @@
       <w:r>
         <w:t xml:space="preserve">( </w:t>
       </w:r>
-      <w:hyperlink r:id="rId14" w:history="1">
+      <w:hyperlink r:id="rId13" w:history="1">
         <w:r>
           <w:rPr>
             <w:rStyle w:val="Hyperlink0"/>
@@ -1824,7 +2145,7 @@
                     </pic:cNvPicPr>
                   </pic:nvPicPr>
                   <pic:blipFill>
-                    <a:blip r:embed="rId15"/>
+                    <a:blip r:embed="rId14"/>
                     <a:stretch>
                       <a:fillRect/>
                     </a:stretch>
@@ -1851,7 +2172,15 @@
       </w:r>
       <w:r>
         <w:br/>
-        <w:t>Sie sollten die Dateien sehen können, die Ihr Telefon während des Flashens anfordert.</w:t>
+        <w:t xml:space="preserve">Sie sollten die Dateien sehen können, die Ihr Telefon während des </w:t>
+      </w:r>
+      <w:proofErr w:type="spellStart"/>
+      <w:r>
+        <w:t>Flashens</w:t>
+      </w:r>
+      <w:proofErr w:type="spellEnd"/>
+      <w:r>
+        <w:t xml:space="preserve"> anfordert.</w:t>
       </w:r>
     </w:p>
     <w:p>
@@ -1888,7 +2217,7 @@
                     </pic:cNvPicPr>
                   </pic:nvPicPr>
                   <pic:blipFill>
-                    <a:blip r:embed="rId16"/>
+                    <a:blip r:embed="rId15"/>
                     <a:stretch>
                       <a:fillRect/>
                     </a:stretch>
@@ -1927,7 +2256,15 @@
         </w:numPr>
       </w:pPr>
       <w:r>
-        <w:t>Verbinden Sie das SIP Telefon mit dem PC mit einem Ethernet-Kabel.</w:t>
+        <w:t xml:space="preserve">Verbinden Sie das </w:t>
+      </w:r>
+      <w:proofErr w:type="gramStart"/>
+      <w:r>
+        <w:t>SIP Telefon</w:t>
+      </w:r>
+      <w:proofErr w:type="gramEnd"/>
+      <w:r>
+        <w:t xml:space="preserve"> mit dem PC mit einem Ethernet-Kabel.</w:t>
       </w:r>
       <w:r>
         <w:br/>
@@ -1943,7 +2280,15 @@
         </w:numPr>
       </w:pPr>
       <w:r>
-        <w:t>Schalten Sie das Telefon ein, während Sie die Lautsprechertaste gedrückt halten, bis Sie eine Auswahl ( TFTP oder USB) oder den untenstehenden Bildschirm sehen. Drücken Sie „1“ für TFTP, falls angezeigt.</w:t>
+        <w:t xml:space="preserve">Schalten Sie das Telefon ein, während Sie die Lautsprechertaste gedrückt halten, bis Sie eine Auswahl </w:t>
+      </w:r>
+      <w:proofErr w:type="gramStart"/>
+      <w:r>
+        <w:t>( TFTP</w:t>
+      </w:r>
+      <w:proofErr w:type="gramEnd"/>
+      <w:r>
+        <w:t xml:space="preserve"> oder USB) oder den untenstehenden Bildschirm sehen. Drücken Sie „1“ für TFTP, falls angezeigt.</w:t>
       </w:r>
     </w:p>
     <w:p>
@@ -1955,8 +2300,13 @@
         </w:numPr>
       </w:pPr>
       <w:r>
-        <w:t>Füllen Sie die Felder wie gezeigt aus. Stellen Sie sicher, dass Sie eine freie IP-Adresse für das Telefon verwenden (z. B. 192.168.0.230) :</w:t>
-      </w:r>
+        <w:t>Füllen Sie die Felder wie gezeigt aus. Stellen Sie sicher, dass Sie eine freie IP-Adresse für das Telefon verwenden (z. B. 192.168.0.230</w:t>
+      </w:r>
+      <w:proofErr w:type="gramStart"/>
+      <w:r>
+        <w:t>) :</w:t>
+      </w:r>
+      <w:proofErr w:type="gramEnd"/>
     </w:p>
     <w:p>
       <w:pPr>
@@ -1969,7 +2319,29 @@
         <w:rPr>
           <w:lang w:val="en-US"/>
         </w:rPr>
-        <w:t>IP -Adresse : 192.168.0.230</w:t>
+        <w:t>IP -</w:t>
+      </w:r>
+      <w:proofErr w:type="spellStart"/>
+      <w:proofErr w:type="gramStart"/>
+      <w:r>
+        <w:rPr>
+          <w:lang w:val="en-US"/>
+        </w:rPr>
+        <w:t>Adresse</w:t>
+      </w:r>
+      <w:proofErr w:type="spellEnd"/>
+      <w:r>
+        <w:rPr>
+          <w:lang w:val="en-US"/>
+        </w:rPr>
+        <w:t xml:space="preserve"> :</w:t>
+      </w:r>
+      <w:proofErr w:type="gramEnd"/>
+      <w:r>
+        <w:rPr>
+          <w:lang w:val="en-US"/>
+        </w:rPr>
+        <w:t xml:space="preserve"> 192.168.0.230</w:t>
       </w:r>
     </w:p>
     <w:p>
@@ -1979,11 +2351,19 @@
           <w:lang w:val="en-US"/>
         </w:rPr>
       </w:pPr>
+      <w:proofErr w:type="spellStart"/>
       <w:r>
         <w:rPr>
           <w:lang w:val="en-US"/>
         </w:rPr>
-        <w:t xml:space="preserve">Netzmaske: 255.255.255.0 </w:t>
+        <w:t>Netzmaske</w:t>
+      </w:r>
+      <w:proofErr w:type="spellEnd"/>
+      <w:r>
+        <w:rPr>
+          <w:lang w:val="en-US"/>
+        </w:rPr>
+        <w:t xml:space="preserve">: 255.255.255.0 </w:t>
       </w:r>
       <w:r>
         <w:rPr>
@@ -2009,7 +2389,15 @@
         </w:numPr>
       </w:pPr>
       <w:r>
-        <w:t xml:space="preserve">Drücken Sie die Eingabetaste (Taster »OK«) und warten Sie. Die Anzeige auf dem Telefon zeigt »Start Updating…« Im tftp64-Fenster auf dem PC sollte angezeigt werden, dass das Telefon Dateien von Ihrem Computer abruft. </w:t>
+        <w:t xml:space="preserve">Drücken Sie die Eingabetaste (Taster »OK«) und warten Sie. Die Anzeige auf dem Telefon zeigt »Start </w:t>
+      </w:r>
+      <w:proofErr w:type="spellStart"/>
+      <w:r>
+        <w:t>Updating</w:t>
+      </w:r>
+      <w:proofErr w:type="spellEnd"/>
+      <w:r>
+        <w:t xml:space="preserve">…« Im tftp64-Fenster auf dem PC sollte angezeigt werden, dass das Telefon Dateien von Ihrem Computer abruft. </w:t>
       </w:r>
     </w:p>
     <w:p>
@@ -2021,7 +2409,31 @@
         </w:numPr>
       </w:pPr>
       <w:r>
-        <w:t>Sobald alle Dateien vom PC gelesen wurden wird das Telefon automatisch neu gestartet. Dies kann aber einige Minuten dauern. Sobald das Telefon wieder eine Anzeige bringt (z.Bsp. »Obtaining IP address…« den folgenden Schritt ausführen.</w:t>
+        <w:t>Sobald alle Dateien vom PC gelesen wurden wird das Telefon automatisch neu gestartet. Dies kann aber einige Minuten dauern. Sobald das Telefon wieder eine Anzeige bringt (</w:t>
+      </w:r>
+      <w:proofErr w:type="spellStart"/>
+      <w:r>
+        <w:t>z.Bsp</w:t>
+      </w:r>
+      <w:proofErr w:type="spellEnd"/>
+      <w:r>
+        <w:t>. »</w:t>
+      </w:r>
+      <w:proofErr w:type="spellStart"/>
+      <w:r>
+        <w:t>Obtaining</w:t>
+      </w:r>
+      <w:proofErr w:type="spellEnd"/>
+      <w:r>
+        <w:t xml:space="preserve"> IP </w:t>
+      </w:r>
+      <w:proofErr w:type="spellStart"/>
+      <w:r>
+        <w:t>address</w:t>
+      </w:r>
+      <w:proofErr w:type="spellEnd"/>
+      <w:r>
+        <w:t>…« den folgenden Schritt ausführen.</w:t>
       </w:r>
     </w:p>
     <w:p>
@@ -2034,7 +2446,87 @@
       </w:pPr>
       <w:r>
         <w:lastRenderedPageBreak/>
-        <w:t>Jetzt müssen Sie die OK-Taste solange gedrückt halten, bis die Meldung »Reset to factory setting?« erscheint. Diese Meldung mit Taste »OK« bestätigen. Die Meldung »Resetting to factory setting, please wait« erscheint und danach erscheint der Welcome Bildschirm.</w:t>
+        <w:t>Jetzt müssen Sie die OK-Taste solange gedrückt halten, bis die Meldung »</w:t>
+      </w:r>
+      <w:proofErr w:type="spellStart"/>
+      <w:r>
+        <w:t>Reset</w:t>
+      </w:r>
+      <w:proofErr w:type="spellEnd"/>
+      <w:r>
+        <w:t xml:space="preserve"> </w:t>
+      </w:r>
+      <w:proofErr w:type="spellStart"/>
+      <w:r>
+        <w:t>to</w:t>
+      </w:r>
+      <w:proofErr w:type="spellEnd"/>
+      <w:r>
+        <w:t xml:space="preserve"> </w:t>
+      </w:r>
+      <w:proofErr w:type="spellStart"/>
+      <w:r>
+        <w:t>factory</w:t>
+      </w:r>
+      <w:proofErr w:type="spellEnd"/>
+      <w:r>
+        <w:t xml:space="preserve"> </w:t>
+      </w:r>
+      <w:proofErr w:type="spellStart"/>
+      <w:r>
+        <w:t>setting</w:t>
+      </w:r>
+      <w:proofErr w:type="spellEnd"/>
+      <w:r>
+        <w:t>?« erscheint. Diese Meldung mit Taste »OK« bestätigen. Die Meldung »</w:t>
+      </w:r>
+      <w:proofErr w:type="spellStart"/>
+      <w:r>
+        <w:t>Resetting</w:t>
+      </w:r>
+      <w:proofErr w:type="spellEnd"/>
+      <w:r>
+        <w:t xml:space="preserve"> </w:t>
+      </w:r>
+      <w:proofErr w:type="spellStart"/>
+      <w:r>
+        <w:t>to</w:t>
+      </w:r>
+      <w:proofErr w:type="spellEnd"/>
+      <w:r>
+        <w:t xml:space="preserve"> </w:t>
+      </w:r>
+      <w:proofErr w:type="spellStart"/>
+      <w:r>
+        <w:t>factory</w:t>
+      </w:r>
+      <w:proofErr w:type="spellEnd"/>
+      <w:r>
+        <w:t xml:space="preserve"> </w:t>
+      </w:r>
+      <w:proofErr w:type="spellStart"/>
+      <w:r>
+        <w:t>setting</w:t>
+      </w:r>
+      <w:proofErr w:type="spellEnd"/>
+      <w:r>
+        <w:t xml:space="preserve">, </w:t>
+      </w:r>
+      <w:proofErr w:type="spellStart"/>
+      <w:r>
+        <w:t>please</w:t>
+      </w:r>
+      <w:proofErr w:type="spellEnd"/>
+      <w:r>
+        <w:t xml:space="preserve"> </w:t>
+      </w:r>
+      <w:proofErr w:type="spellStart"/>
+      <w:r>
+        <w:t>wait</w:t>
+      </w:r>
+      <w:proofErr w:type="spellEnd"/>
+      <w:r>
+        <w:t>« erscheint und danach erscheint der Welcome Bildschirm.</w:t>
       </w:r>
     </w:p>
     <w:p>
@@ -2058,7 +2550,23 @@
         </w:numPr>
       </w:pPr>
       <w:r>
-        <w:t>Das Flashen des SIP Telefons ist nun beendet und das Telefon steht nun bereit für Einstellungen für das AREDN-Mesh.</w:t>
+        <w:t xml:space="preserve">Das </w:t>
+      </w:r>
+      <w:proofErr w:type="spellStart"/>
+      <w:r>
+        <w:t>Flashen</w:t>
+      </w:r>
+      <w:proofErr w:type="spellEnd"/>
+      <w:r>
+        <w:t xml:space="preserve"> des </w:t>
+      </w:r>
+      <w:proofErr w:type="gramStart"/>
+      <w:r>
+        <w:t>SIP Telefons</w:t>
+      </w:r>
+      <w:proofErr w:type="gramEnd"/>
+      <w:r>
+        <w:t xml:space="preserve"> ist nun beendet und das Telefon steht nun bereit für Einstellungen für das AREDN-Mesh.</w:t>
       </w:r>
     </w:p>
     <w:p>
@@ -2081,8 +2589,13 @@
       <w:r>
         <w:t xml:space="preserve">dem </w:t>
       </w:r>
-      <w:r>
-        <w:t>Hap-Router (Port 2-4)</w:t>
+      <w:proofErr w:type="spellStart"/>
+      <w:r>
+        <w:t>Hap</w:t>
+      </w:r>
+      <w:proofErr w:type="spellEnd"/>
+      <w:r>
+        <w:t>-Router (Port 2-4)</w:t>
       </w:r>
       <w:r>
         <w:t xml:space="preserve"> und versorge es wieder mit Spannung</w:t>
@@ -2120,7 +2633,7 @@
         <w:pStyle w:val="berschrift2"/>
       </w:pPr>
       <w:bookmarkStart w:id="6" w:name="_Toc3"/>
-      <w:bookmarkStart w:id="7" w:name="_Toc164196543"/>
+      <w:bookmarkStart w:id="7" w:name="_Toc165897213"/>
       <w:r>
         <w:rPr>
           <w:rFonts w:eastAsia="Arial Unicode MS" w:cs="Arial Unicode MS"/>
@@ -2159,7 +2672,7 @@
                     </pic:cNvPicPr>
                   </pic:nvPicPr>
                   <pic:blipFill>
-                    <a:blip r:embed="rId17"/>
+                    <a:blip r:embed="rId16"/>
                     <a:stretch>
                       <a:fillRect/>
                     </a:stretch>
@@ -2215,7 +2728,7 @@
                     </pic:cNvPicPr>
                   </pic:nvPicPr>
                   <pic:blipFill>
-                    <a:blip r:embed="rId18"/>
+                    <a:blip r:embed="rId17"/>
                     <a:stretch>
                       <a:fillRect/>
                     </a:stretch>
@@ -2274,6 +2787,7 @@
         </w:rPr>
         <w:t xml:space="preserve">fficial </w:t>
       </w:r>
+      <w:proofErr w:type="spellStart"/>
       <w:r>
         <w:rPr>
           <w:rFonts w:eastAsia="Arial Unicode MS" w:cs="Arial Unicode MS"/>
@@ -2285,15 +2799,52 @@
         <w:rPr>
           <w:rFonts w:eastAsia="Arial Unicode MS" w:cs="Arial Unicode MS"/>
         </w:rPr>
-        <w:t>honebook“ .</w:t>
-      </w:r>
-    </w:p>
-    <w:p>
-      <w:r>
-        <w:rPr>
-          <w:rFonts w:eastAsia="Arial Unicode MS" w:cs="Arial Unicode MS"/>
-        </w:rPr>
-        <w:t>Starten Sie einen Browser, geben Sie die IP-Adresse Ihres Telefons ein und melden Sie sich mit admin/admin an.</w:t>
+        <w:t>honebook</w:t>
+      </w:r>
+      <w:proofErr w:type="spellEnd"/>
+      <w:proofErr w:type="gramStart"/>
+      <w:r>
+        <w:rPr>
+          <w:rFonts w:eastAsia="Arial Unicode MS" w:cs="Arial Unicode MS"/>
+        </w:rPr>
+        <w:t>“ .</w:t>
+      </w:r>
+      <w:proofErr w:type="gramEnd"/>
+    </w:p>
+    <w:p>
+      <w:r>
+        <w:rPr>
+          <w:rFonts w:eastAsia="Arial Unicode MS" w:cs="Arial Unicode MS"/>
+        </w:rPr>
+        <w:t xml:space="preserve">Starten Sie einen Browser, geben Sie die IP-Adresse Ihres Telefons ein und melden Sie sich mit </w:t>
+      </w:r>
+      <w:proofErr w:type="spellStart"/>
+      <w:r>
+        <w:rPr>
+          <w:rFonts w:eastAsia="Arial Unicode MS" w:cs="Arial Unicode MS"/>
+        </w:rPr>
+        <w:t>admin</w:t>
+      </w:r>
+      <w:proofErr w:type="spellEnd"/>
+      <w:r>
+        <w:rPr>
+          <w:rFonts w:eastAsia="Arial Unicode MS" w:cs="Arial Unicode MS"/>
+        </w:rPr>
+        <w:t>/</w:t>
+      </w:r>
+      <w:proofErr w:type="spellStart"/>
+      <w:r>
+        <w:rPr>
+          <w:rFonts w:eastAsia="Arial Unicode MS" w:cs="Arial Unicode MS"/>
+        </w:rPr>
+        <w:t>admin</w:t>
+      </w:r>
+      <w:proofErr w:type="spellEnd"/>
+      <w:r>
+        <w:rPr>
+          <w:rFonts w:eastAsia="Arial Unicode MS" w:cs="Arial Unicode MS"/>
+        </w:rPr>
+        <w:t xml:space="preserve"> an.</w:t>
       </w:r>
     </w:p>
     <w:p>
@@ -2317,7 +2868,7 @@
                     </pic:cNvPicPr>
                   </pic:nvPicPr>
                   <pic:blipFill>
-                    <a:blip r:embed="rId19"/>
+                    <a:blip r:embed="rId18"/>
                     <a:stretch>
                       <a:fillRect/>
                     </a:stretch>
@@ -2388,7 +2939,7 @@
                     </pic:cNvPicPr>
                   </pic:nvPicPr>
                   <pic:blipFill>
-                    <a:blip r:embed="rId20"/>
+                    <a:blip r:embed="rId19"/>
                     <a:stretch>
                       <a:fillRect/>
                     </a:stretch>
@@ -2419,7 +2970,21 @@
         <w:rPr>
           <w:rFonts w:eastAsia="Arial Unicode MS" w:cs="Arial Unicode MS"/>
         </w:rPr>
-        <w:t>Gehen Sie zu „CFG-Konfigurationsdatei importieren“ und navigieren Sie zu der Txx.cfg- Datei, die Sie zuvor bearbeitet haben. Klicken Sie auf „Importieren“ und warten Sie, bis das Telefon neu gestartet wird.</w:t>
+        <w:t xml:space="preserve">Gehen Sie zu „CFG-Konfigurationsdatei importieren“ und navigieren Sie zu der </w:t>
+      </w:r>
+      <w:proofErr w:type="spellStart"/>
+      <w:r>
+        <w:rPr>
+          <w:rFonts w:eastAsia="Arial Unicode MS" w:cs="Arial Unicode MS"/>
+        </w:rPr>
+        <w:t>Txx.cfg</w:t>
+      </w:r>
+      <w:proofErr w:type="spellEnd"/>
+      <w:r>
+        <w:rPr>
+          <w:rFonts w:eastAsia="Arial Unicode MS" w:cs="Arial Unicode MS"/>
+        </w:rPr>
+        <w:t>- Datei, die Sie zuvor bearbeitet haben. Klicken Sie auf „Importieren“ und warten Sie, bis das Telefon neu gestartet wird.</w:t>
       </w:r>
     </w:p>
     <w:p>
@@ -2458,7 +3023,7 @@
                     </pic:cNvPicPr>
                   </pic:nvPicPr>
                   <pic:blipFill>
-                    <a:blip r:embed="rId21"/>
+                    <a:blip r:embed="rId20"/>
                     <a:stretch>
                       <a:fillRect/>
                     </a:stretch>
@@ -2495,16 +3060,30 @@
           <w:lang w:val="de-CH"/>
         </w:rPr>
         <w:lastRenderedPageBreak/>
-        <w:t>Die beiden Links zum kopieren:</w:t>
-      </w:r>
-    </w:p>
-    <w:p>
-      <w:pPr>
-        <w:rPr>
-          <w:lang w:val="de-CH"/>
-        </w:rPr>
-      </w:pPr>
-      <w:hyperlink r:id="rId22" w:history="1">
+        <w:t xml:space="preserve">Die beiden Links zum </w:t>
+      </w:r>
+      <w:proofErr w:type="spellStart"/>
+      <w:r>
+        <w:rPr>
+          <w:lang w:val="de-CH"/>
+        </w:rPr>
+        <w:t>kopieren</w:t>
+      </w:r>
+      <w:proofErr w:type="spellEnd"/>
+      <w:r>
+        <w:rPr>
+          <w:lang w:val="de-CH"/>
+        </w:rPr>
+        <w:t>:</w:t>
+      </w:r>
+    </w:p>
+    <w:p>
+      <w:pPr>
+        <w:rPr>
+          <w:lang w:val="de-CH"/>
+        </w:rPr>
+      </w:pPr>
+      <w:hyperlink r:id="rId21" w:history="1">
         <w:r>
           <w:rPr>
             <w:rStyle w:val="Hyperlink1"/>
@@ -2520,7 +3099,7 @@
           <w:lang w:val="de-CH"/>
         </w:rPr>
       </w:pPr>
-      <w:hyperlink r:id="rId23" w:history="1">
+      <w:hyperlink r:id="rId22" w:history="1">
         <w:r>
           <w:rPr>
             <w:rStyle w:val="Hyperlink1"/>
@@ -2566,7 +3145,7 @@
                     </pic:cNvPicPr>
                   </pic:nvPicPr>
                   <pic:blipFill>
-                    <a:blip r:embed="rId24"/>
+                    <a:blip r:embed="rId23"/>
                     <a:stretch>
                       <a:fillRect/>
                     </a:stretch>
@@ -2597,7 +3176,21 @@
         <w:rPr>
           <w:rFonts w:eastAsia="Arial Unicode MS" w:cs="Arial Unicode MS"/>
         </w:rPr>
-        <w:t>Bestätigen mit Klick auf »Confirm«.</w:t>
+        <w:t>Bestätigen mit Klick auf »</w:t>
+      </w:r>
+      <w:proofErr w:type="spellStart"/>
+      <w:r>
+        <w:rPr>
+          <w:rFonts w:eastAsia="Arial Unicode MS" w:cs="Arial Unicode MS"/>
+        </w:rPr>
+        <w:t>Confirm</w:t>
+      </w:r>
+      <w:proofErr w:type="spellEnd"/>
+      <w:r>
+        <w:rPr>
+          <w:rFonts w:eastAsia="Arial Unicode MS" w:cs="Arial Unicode MS"/>
+        </w:rPr>
+        <w:t>«.</w:t>
       </w:r>
     </w:p>
     <w:p>
@@ -2623,7 +3216,21 @@
         <w:rPr>
           <w:rFonts w:eastAsia="Arial Unicode MS" w:cs="Arial Unicode MS"/>
         </w:rPr>
-        <w:t>Kontrolliere ob dein Telefon für IP Telefonie eingestellt ist:</w:t>
+        <w:t xml:space="preserve">Kontrolliere ob dein Telefon für </w:t>
+      </w:r>
+      <w:proofErr w:type="gramStart"/>
+      <w:r>
+        <w:rPr>
+          <w:rFonts w:eastAsia="Arial Unicode MS" w:cs="Arial Unicode MS"/>
+        </w:rPr>
+        <w:t>IP Telefonie</w:t>
+      </w:r>
+      <w:proofErr w:type="gramEnd"/>
+      <w:r>
+        <w:rPr>
+          <w:rFonts w:eastAsia="Arial Unicode MS" w:cs="Arial Unicode MS"/>
+        </w:rPr>
+        <w:t xml:space="preserve"> eingestellt ist:</w:t>
       </w:r>
     </w:p>
     <w:p>
@@ -2653,7 +3260,7 @@
                     <pic:cNvPicPr/>
                   </pic:nvPicPr>
                   <pic:blipFill>
-                    <a:blip r:embed="rId25">
+                    <a:blip r:embed="rId24">
                       <a:extLst>
                         <a:ext uri="{28A0092B-C50C-407E-A947-70E740481C1C}">
                           <a14:useLocalDpi xmlns:a14="http://schemas.microsoft.com/office/drawing/2010/main" val="0"/>
@@ -2686,7 +3293,49 @@
         <w:rPr>
           <w:rFonts w:eastAsia="Arial Unicode MS" w:cs="Arial Unicode MS"/>
         </w:rPr>
-        <w:t>Wenn Ihr Mikrotik-Router bereits mit AREDN funktioniert, können Sie den nächsten Schritt überspringen und das Telefonbuch und den SIPserver installieren . Wenn nicht, fahren Sie mit dem nächsten Kapitel fort.</w:t>
+        <w:t xml:space="preserve">Wenn Ihr </w:t>
+      </w:r>
+      <w:proofErr w:type="spellStart"/>
+      <w:r>
+        <w:rPr>
+          <w:rFonts w:eastAsia="Arial Unicode MS" w:cs="Arial Unicode MS"/>
+        </w:rPr>
+        <w:t>Mikrotik</w:t>
+      </w:r>
+      <w:proofErr w:type="spellEnd"/>
+      <w:r>
+        <w:rPr>
+          <w:rFonts w:eastAsia="Arial Unicode MS" w:cs="Arial Unicode MS"/>
+        </w:rPr>
+        <w:t xml:space="preserve">-Router bereits mit AREDN funktioniert, können Sie den nächsten Schritt überspringen und das Telefonbuch und den </w:t>
+      </w:r>
+      <w:proofErr w:type="spellStart"/>
+      <w:r>
+        <w:rPr>
+          <w:rFonts w:eastAsia="Arial Unicode MS" w:cs="Arial Unicode MS"/>
+        </w:rPr>
+        <w:t>SIPserver</w:t>
+      </w:r>
+      <w:proofErr w:type="spellEnd"/>
+      <w:r>
+        <w:rPr>
+          <w:rFonts w:eastAsia="Arial Unicode MS" w:cs="Arial Unicode MS"/>
+        </w:rPr>
+        <w:t xml:space="preserve"> </w:t>
+      </w:r>
+      <w:proofErr w:type="gramStart"/>
+      <w:r>
+        <w:rPr>
+          <w:rFonts w:eastAsia="Arial Unicode MS" w:cs="Arial Unicode MS"/>
+        </w:rPr>
+        <w:t>installieren .</w:t>
+      </w:r>
+      <w:proofErr w:type="gramEnd"/>
+      <w:r>
+        <w:rPr>
+          <w:rFonts w:eastAsia="Arial Unicode MS" w:cs="Arial Unicode MS"/>
+        </w:rPr>
+        <w:t xml:space="preserve"> Wenn nicht, fahren Sie mit dem nächsten Kapitel fort.</w:t>
       </w:r>
     </w:p>
     <w:p>
@@ -2694,23 +3343,39 @@
         <w:pStyle w:val="berschrift1"/>
       </w:pPr>
       <w:bookmarkStart w:id="8" w:name="_Toc4"/>
-      <w:bookmarkStart w:id="9" w:name="_Toc164196544"/>
+      <w:bookmarkStart w:id="9" w:name="_Toc165897214"/>
+      <w:proofErr w:type="spellStart"/>
       <w:r>
         <w:rPr>
           <w:rFonts w:eastAsia="Arial Unicode MS" w:cs="Arial Unicode MS"/>
         </w:rPr>
         <w:lastRenderedPageBreak/>
-        <w:t>Mikrotik Geräte flashen</w:t>
+        <w:t>Mikrotik</w:t>
+      </w:r>
+      <w:proofErr w:type="spellEnd"/>
+      <w:r>
+        <w:rPr>
+          <w:rFonts w:eastAsia="Arial Unicode MS" w:cs="Arial Unicode MS"/>
+        </w:rPr>
+        <w:t xml:space="preserve"> Geräte </w:t>
+      </w:r>
+      <w:proofErr w:type="spellStart"/>
+      <w:r>
+        <w:rPr>
+          <w:rFonts w:eastAsia="Arial Unicode MS" w:cs="Arial Unicode MS"/>
+        </w:rPr>
+        <w:t>flashen</w:t>
       </w:r>
       <w:bookmarkEnd w:id="8"/>
       <w:bookmarkEnd w:id="9"/>
+      <w:proofErr w:type="spellEnd"/>
     </w:p>
     <w:p>
       <w:pPr>
         <w:pStyle w:val="berschrift2"/>
       </w:pPr>
       <w:bookmarkStart w:id="10" w:name="_Toc5"/>
-      <w:bookmarkStart w:id="11" w:name="_Toc164196545"/>
+      <w:bookmarkStart w:id="11" w:name="_Toc165897215"/>
       <w:r>
         <w:rPr>
           <w:rFonts w:eastAsia="Arial Unicode MS" w:cs="Arial Unicode MS"/>
@@ -2725,7 +3390,49 @@
         <w:rPr>
           <w:rFonts w:eastAsia="Arial Unicode MS" w:cs="Arial Unicode MS"/>
         </w:rPr>
-        <w:t xml:space="preserve">Die kleine Mikrotik Hap AC2-Box oder der quadratische Access Point SXTsq (AP) werden im Folgenden als „Zielgeräte“ bezeichnet. </w:t>
+        <w:t xml:space="preserve">Die kleine </w:t>
+      </w:r>
+      <w:proofErr w:type="spellStart"/>
+      <w:r>
+        <w:rPr>
+          <w:rFonts w:eastAsia="Arial Unicode MS" w:cs="Arial Unicode MS"/>
+        </w:rPr>
+        <w:t>Mikrotik</w:t>
+      </w:r>
+      <w:proofErr w:type="spellEnd"/>
+      <w:r>
+        <w:rPr>
+          <w:rFonts w:eastAsia="Arial Unicode MS" w:cs="Arial Unicode MS"/>
+        </w:rPr>
+        <w:t xml:space="preserve"> </w:t>
+      </w:r>
+      <w:proofErr w:type="spellStart"/>
+      <w:r>
+        <w:rPr>
+          <w:rFonts w:eastAsia="Arial Unicode MS" w:cs="Arial Unicode MS"/>
+        </w:rPr>
+        <w:t>Hap</w:t>
+      </w:r>
+      <w:proofErr w:type="spellEnd"/>
+      <w:r>
+        <w:rPr>
+          <w:rFonts w:eastAsia="Arial Unicode MS" w:cs="Arial Unicode MS"/>
+        </w:rPr>
+        <w:t xml:space="preserve"> AC2-Box oder der quadratische Access Point </w:t>
+      </w:r>
+      <w:proofErr w:type="spellStart"/>
+      <w:r>
+        <w:rPr>
+          <w:rFonts w:eastAsia="Arial Unicode MS" w:cs="Arial Unicode MS"/>
+        </w:rPr>
+        <w:t>SXTsq</w:t>
+      </w:r>
+      <w:proofErr w:type="spellEnd"/>
+      <w:r>
+        <w:rPr>
+          <w:rFonts w:eastAsia="Arial Unicode MS" w:cs="Arial Unicode MS"/>
+        </w:rPr>
+        <w:t xml:space="preserve"> (AP) werden im Folgenden als „Zielgeräte“ bezeichnet. </w:t>
       </w:r>
       <w:r>
         <w:rPr>
@@ -2749,7 +3456,7 @@
         </w:rPr>
         <w:t xml:space="preserve">Wir gehen davon aus, dass Sie das </w:t>
       </w:r>
-      <w:hyperlink r:id="rId26" w:history="1">
+      <w:hyperlink r:id="rId25" w:history="1">
         <w:r>
           <w:rPr>
             <w:rStyle w:val="Hyperlink0"/>
@@ -2762,7 +3469,21 @@
         <w:rPr>
           <w:rFonts w:eastAsia="Arial Unicode MS" w:cs="Arial Unicode MS"/>
         </w:rPr>
-        <w:t xml:space="preserve"> heruntergeladen und in Ihren Download-Ordner entpackt haben. Es enthält die beiden Dateien der neuesten Version (im nächsten Schritt benötigen wir die Datei rb.elf):</w:t>
+        <w:t xml:space="preserve"> heruntergeladen und in Ihren Download-Ordner entpackt haben. Es enthält die beiden Dateien der neuesten Version (im nächsten Schritt benötigen wir die Datei </w:t>
+      </w:r>
+      <w:proofErr w:type="spellStart"/>
+      <w:r>
+        <w:rPr>
+          <w:rFonts w:eastAsia="Arial Unicode MS" w:cs="Arial Unicode MS"/>
+        </w:rPr>
+        <w:t>rb.elf</w:t>
+      </w:r>
+      <w:proofErr w:type="spellEnd"/>
+      <w:r>
+        <w:rPr>
+          <w:rFonts w:eastAsia="Arial Unicode MS" w:cs="Arial Unicode MS"/>
+        </w:rPr>
+        <w:t>):</w:t>
       </w:r>
       <w:r>
         <w:rPr>
@@ -2784,7 +3505,7 @@
                     </pic:cNvPicPr>
                   </pic:nvPicPr>
                   <pic:blipFill>
-                    <a:blip r:embed="rId27"/>
+                    <a:blip r:embed="rId26"/>
                     <a:stretch>
                       <a:fillRect/>
                     </a:stretch>
@@ -2839,9 +3560,45 @@
           <w:i/>
           <w:iCs/>
         </w:rPr>
-        <w:t>Laden Sie den «Nightly Build» auf eigene Gefahr herunter, wenn Sie möchten (</w:t>
-      </w:r>
-      <w:hyperlink r:id="rId28" w:history="1">
+        <w:t>Laden Sie den «</w:t>
+      </w:r>
+      <w:proofErr w:type="spellStart"/>
+      <w:r>
+        <w:rPr>
+          <w:rFonts w:eastAsia="Arial Unicode MS" w:cs="Arial Unicode MS"/>
+          <w:i/>
+          <w:iCs/>
+        </w:rPr>
+        <w:t>Nightly</w:t>
+      </w:r>
+      <w:proofErr w:type="spellEnd"/>
+      <w:r>
+        <w:rPr>
+          <w:rFonts w:eastAsia="Arial Unicode MS" w:cs="Arial Unicode MS"/>
+          <w:i/>
+          <w:iCs/>
+        </w:rPr>
+        <w:t xml:space="preserve"> </w:t>
+      </w:r>
+      <w:proofErr w:type="spellStart"/>
+      <w:r>
+        <w:rPr>
+          <w:rFonts w:eastAsia="Arial Unicode MS" w:cs="Arial Unicode MS"/>
+          <w:i/>
+          <w:iCs/>
+        </w:rPr>
+        <w:t>Build</w:t>
+      </w:r>
+      <w:proofErr w:type="spellEnd"/>
+      <w:r>
+        <w:rPr>
+          <w:rFonts w:eastAsia="Arial Unicode MS" w:cs="Arial Unicode MS"/>
+          <w:i/>
+          <w:iCs/>
+        </w:rPr>
+        <w:t>» auf eigene Gefahr herunter, wenn Sie möchten (</w:t>
+      </w:r>
+      <w:hyperlink r:id="rId27" w:history="1">
         <w:r>
           <w:rPr>
             <w:rStyle w:val="Hyperlink2"/>
@@ -2856,32 +3613,125 @@
           <w:i/>
           <w:iCs/>
         </w:rPr>
-        <w:t xml:space="preserve"> ) und kopieren Sie die Dateien in das entsprechende Verzeichnis des AREDNstack-Repos. Benennen Sie die Kernel-Datei in rb.elf um.</w:t>
-      </w:r>
-    </w:p>
-    <w:p>
-      <w:pPr>
-        <w:rPr>
+        <w:t xml:space="preserve"> ) und kopieren Sie die Dateien in das entsprechende Verzeichnis des </w:t>
+      </w:r>
+      <w:proofErr w:type="spellStart"/>
+      <w:r>
+        <w:rPr>
+          <w:rFonts w:eastAsia="Arial Unicode MS" w:cs="Arial Unicode MS"/>
           <w:i/>
           <w:iCs/>
         </w:rPr>
-      </w:pPr>
+        <w:t>AREDNstack</w:t>
+      </w:r>
+      <w:proofErr w:type="spellEnd"/>
       <w:r>
         <w:rPr>
           <w:rFonts w:eastAsia="Arial Unicode MS" w:cs="Arial Unicode MS"/>
           <w:i/>
           <w:iCs/>
         </w:rPr>
+        <w:t xml:space="preserve">-Repos. Benennen Sie die Kernel-Datei in </w:t>
+      </w:r>
+      <w:proofErr w:type="spellStart"/>
+      <w:r>
+        <w:rPr>
+          <w:rFonts w:eastAsia="Arial Unicode MS" w:cs="Arial Unicode MS"/>
+          <w:i/>
+          <w:iCs/>
+        </w:rPr>
+        <w:t>rb.elf</w:t>
+      </w:r>
+      <w:proofErr w:type="spellEnd"/>
+      <w:r>
+        <w:rPr>
+          <w:rFonts w:eastAsia="Arial Unicode MS" w:cs="Arial Unicode MS"/>
+          <w:i/>
+          <w:iCs/>
+        </w:rPr>
+        <w:t xml:space="preserve"> um.</w:t>
+      </w:r>
+    </w:p>
+    <w:p>
+      <w:pPr>
+        <w:rPr>
+          <w:i/>
+          <w:iCs/>
+        </w:rPr>
+      </w:pPr>
+      <w:r>
+        <w:rPr>
+          <w:rFonts w:eastAsia="Arial Unicode MS" w:cs="Arial Unicode MS"/>
+          <w:i/>
+          <w:iCs/>
+        </w:rPr>
         <w:t xml:space="preserve">Für alle anderen Geräte gehen Sie zur neuesten </w:t>
       </w:r>
-      <w:hyperlink r:id="rId29" w:history="1">
+      <w:hyperlink r:id="rId28" w:history="1">
         <w:bookmarkStart w:id="12" w:name="_Hlk149643198"/>
+        <w:proofErr w:type="spellStart"/>
         <w:r>
           <w:rPr>
             <w:rStyle w:val="Hyperlink2"/>
             <w:rFonts w:eastAsia="Arial Unicode MS" w:cs="Arial Unicode MS"/>
           </w:rPr>
-          <w:t>Installing AREDN® Firmware — AREDN Documentation latest documentation (arednmesh.org)</w:t>
+          <w:t>Installing</w:t>
+        </w:r>
+        <w:proofErr w:type="spellEnd"/>
+        <w:r>
+          <w:rPr>
+            <w:rStyle w:val="Hyperlink2"/>
+            <w:rFonts w:eastAsia="Arial Unicode MS" w:cs="Arial Unicode MS"/>
+          </w:rPr>
+          <w:t xml:space="preserve"> AREDN® Firmware — AREDN </w:t>
+        </w:r>
+        <w:proofErr w:type="spellStart"/>
+        <w:r>
+          <w:rPr>
+            <w:rStyle w:val="Hyperlink2"/>
+            <w:rFonts w:eastAsia="Arial Unicode MS" w:cs="Arial Unicode MS"/>
+          </w:rPr>
+          <w:t>Documentation</w:t>
+        </w:r>
+        <w:proofErr w:type="spellEnd"/>
+        <w:r>
+          <w:rPr>
+            <w:rStyle w:val="Hyperlink2"/>
+            <w:rFonts w:eastAsia="Arial Unicode MS" w:cs="Arial Unicode MS"/>
+          </w:rPr>
+          <w:t xml:space="preserve"> </w:t>
+        </w:r>
+        <w:proofErr w:type="spellStart"/>
+        <w:r>
+          <w:rPr>
+            <w:rStyle w:val="Hyperlink2"/>
+            <w:rFonts w:eastAsia="Arial Unicode MS" w:cs="Arial Unicode MS"/>
+          </w:rPr>
+          <w:t>latest</w:t>
+        </w:r>
+        <w:proofErr w:type="spellEnd"/>
+        <w:r>
+          <w:rPr>
+            <w:rStyle w:val="Hyperlink2"/>
+            <w:rFonts w:eastAsia="Arial Unicode MS" w:cs="Arial Unicode MS"/>
+          </w:rPr>
+          <w:t xml:space="preserve"> </w:t>
+        </w:r>
+        <w:proofErr w:type="spellStart"/>
+        <w:r>
+          <w:rPr>
+            <w:rStyle w:val="Hyperlink2"/>
+            <w:rFonts w:eastAsia="Arial Unicode MS" w:cs="Arial Unicode MS"/>
+          </w:rPr>
+          <w:t>documentation</w:t>
+        </w:r>
+        <w:proofErr w:type="spellEnd"/>
+        <w:r>
+          <w:rPr>
+            <w:rStyle w:val="Hyperlink2"/>
+            <w:rFonts w:eastAsia="Arial Unicode MS" w:cs="Arial Unicode MS"/>
+          </w:rPr>
+          <w:t xml:space="preserve"> (arednmesh.org)</w:t>
         </w:r>
         <w:bookmarkEnd w:id="12"/>
       </w:hyperlink>
@@ -2907,7 +3757,25 @@
           <w:i/>
           <w:iCs/>
         </w:rPr>
-        <w:t>Verbinden Sie Ihr Zielgerät wie unten gezeigt mit einem Switch (verbinden Sie das LAN-Kabel mit dem „Internet“-Port des Hap-Routers):</w:t>
+        <w:t xml:space="preserve">Verbinden Sie Ihr Zielgerät wie unten gezeigt mit einem Switch (verbinden Sie das LAN-Kabel mit dem „Internet“-Port des </w:t>
+      </w:r>
+      <w:proofErr w:type="spellStart"/>
+      <w:r>
+        <w:rPr>
+          <w:rFonts w:eastAsia="Arial Unicode MS" w:cs="Arial Unicode MS"/>
+          <w:i/>
+          <w:iCs/>
+        </w:rPr>
+        <w:t>Hap</w:t>
+      </w:r>
+      <w:proofErr w:type="spellEnd"/>
+      <w:r>
+        <w:rPr>
+          <w:rFonts w:eastAsia="Arial Unicode MS" w:cs="Arial Unicode MS"/>
+          <w:i/>
+          <w:iCs/>
+        </w:rPr>
+        <w:t>-Routers):</w:t>
       </w:r>
     </w:p>
     <w:p>
@@ -2931,7 +3799,7 @@
                     </pic:cNvPicPr>
                   </pic:nvPicPr>
                   <pic:blipFill>
-                    <a:blip r:embed="rId30"/>
+                    <a:blip r:embed="rId29"/>
                     <a:stretch>
                       <a:fillRect/>
                     </a:stretch>
@@ -2992,7 +3860,7 @@
                     </pic:cNvPicPr>
                   </pic:nvPicPr>
                   <pic:blipFill>
-                    <a:blip r:embed="rId31"/>
+                    <a:blip r:embed="rId30"/>
                     <a:stretch>
                       <a:fillRect/>
                     </a:stretch>
@@ -3040,7 +3908,21 @@
           <w:rFonts w:eastAsia="Arial Unicode MS" w:cs="Arial Unicode MS"/>
         </w:rPr>
         <w:lastRenderedPageBreak/>
-        <w:t>Kopieren Sie die Datei rb.elf von zuvor in den Ordner „Dateien“ des PXE-Servers (ggf. überschreiben). In unserem runtergeladenen Verzeichnis ist dies bereits geschehen.</w:t>
+        <w:t xml:space="preserve">Kopieren Sie die Datei </w:t>
+      </w:r>
+      <w:proofErr w:type="spellStart"/>
+      <w:r>
+        <w:rPr>
+          <w:rFonts w:eastAsia="Arial Unicode MS" w:cs="Arial Unicode MS"/>
+        </w:rPr>
+        <w:t>rb.elf</w:t>
+      </w:r>
+      <w:proofErr w:type="spellEnd"/>
+      <w:r>
+        <w:rPr>
+          <w:rFonts w:eastAsia="Arial Unicode MS" w:cs="Arial Unicode MS"/>
+        </w:rPr>
+        <w:t xml:space="preserve"> von zuvor in den Ordner „Dateien“ des PXE-Servers (ggf. überschreiben). In unserem runtergeladenen Verzeichnis ist dies bereits geschehen.</w:t>
       </w:r>
     </w:p>
     <w:p>
@@ -3063,9 +3945,11 @@
       <w:pPr>
         <w:pStyle w:val="Code"/>
       </w:pPr>
+      <w:proofErr w:type="spellStart"/>
       <w:r>
         <w:t>ncpa.cpl</w:t>
       </w:r>
+      <w:proofErr w:type="spellEnd"/>
     </w:p>
     <w:p>
       <w:r>
@@ -3097,7 +3981,7 @@
                     </pic:cNvPicPr>
                   </pic:nvPicPr>
                   <pic:blipFill>
-                    <a:blip r:embed="rId32"/>
+                    <a:blip r:embed="rId31"/>
                     <a:stretch>
                       <a:fillRect/>
                     </a:stretch>
@@ -3153,7 +4037,7 @@
                     </pic:cNvPicPr>
                   </pic:nvPicPr>
                   <pic:blipFill>
-                    <a:blip r:embed="rId33"/>
+                    <a:blip r:embed="rId32"/>
                     <a:stretch>
                       <a:fillRect/>
                     </a:stretch>
@@ -3210,7 +4094,7 @@
                     </pic:cNvPicPr>
                   </pic:nvPicPr>
                   <pic:blipFill>
-                    <a:blip r:embed="rId34"/>
+                    <a:blip r:embed="rId33"/>
                     <a:stretch>
                       <a:fillRect/>
                     </a:stretch>
@@ -3266,7 +4150,7 @@
                     </pic:cNvPicPr>
                   </pic:nvPicPr>
                   <pic:blipFill>
-                    <a:blip r:embed="rId35"/>
+                    <a:blip r:embed="rId34"/>
                     <a:stretch>
                       <a:fillRect/>
                     </a:stretch>
@@ -3298,7 +4182,21 @@
           <w:rFonts w:eastAsia="Arial Unicode MS" w:cs="Arial Unicode MS"/>
         </w:rPr>
         <w:lastRenderedPageBreak/>
-        <w:t>Gib die IP Adresse 192.168.1.50 ein:</w:t>
+        <w:t xml:space="preserve">Gib die </w:t>
+      </w:r>
+      <w:proofErr w:type="gramStart"/>
+      <w:r>
+        <w:rPr>
+          <w:rFonts w:eastAsia="Arial Unicode MS" w:cs="Arial Unicode MS"/>
+        </w:rPr>
+        <w:t>IP Adresse</w:t>
+      </w:r>
+      <w:proofErr w:type="gramEnd"/>
+      <w:r>
+        <w:rPr>
+          <w:rFonts w:eastAsia="Arial Unicode MS" w:cs="Arial Unicode MS"/>
+        </w:rPr>
+        <w:t xml:space="preserve"> 192.168.1.50 ein:</w:t>
       </w:r>
       <w:r>
         <w:br/>
@@ -3323,7 +4221,7 @@
                     </pic:cNvPicPr>
                   </pic:nvPicPr>
                   <pic:blipFill>
-                    <a:blip r:embed="rId36"/>
+                    <a:blip r:embed="rId35"/>
                     <a:stretch>
                       <a:fillRect/>
                     </a:stretch>
@@ -3362,7 +4260,7 @@
         <w:pStyle w:val="berschrift2"/>
       </w:pPr>
       <w:bookmarkStart w:id="13" w:name="_Toc6"/>
-      <w:bookmarkStart w:id="14" w:name="_Toc164196546"/>
+      <w:bookmarkStart w:id="14" w:name="_Toc165897216"/>
       <w:r>
         <w:rPr>
           <w:rFonts w:eastAsia="Arial Unicode MS" w:cs="Arial Unicode MS"/>
@@ -3391,7 +4289,21 @@
         <w:rPr>
           <w:rFonts w:eastAsia="Arial Unicode MS" w:cs="Arial Unicode MS"/>
         </w:rPr>
-        <w:t xml:space="preserve"> des hap-Routers angeschlossen ist (beschriftet mit Internet), versorge den Router mit Strom und warte, bis die obere rote LED aus ist und die grüne LED darüber mit der Nummer 1 flackert. Möglicherweise erkennt Windows ein neues Netzwerk. Dann erscheint auf der rechten Seite des Bildschirms ein größeres blaues Fenster, in dem das neue Netzwerk erwähnt wird. Bestätige mit OK. Das Ganze dauert ca. 3 Minuten.</w:t>
+        <w:t xml:space="preserve"> des </w:t>
+      </w:r>
+      <w:proofErr w:type="spellStart"/>
+      <w:r>
+        <w:rPr>
+          <w:rFonts w:eastAsia="Arial Unicode MS" w:cs="Arial Unicode MS"/>
+        </w:rPr>
+        <w:t>hap</w:t>
+      </w:r>
+      <w:proofErr w:type="spellEnd"/>
+      <w:r>
+        <w:rPr>
+          <w:rFonts w:eastAsia="Arial Unicode MS" w:cs="Arial Unicode MS"/>
+        </w:rPr>
+        <w:t>-Routers angeschlossen ist (beschriftet mit Internet), versorge den Router mit Strom und warte, bis die obere rote LED aus ist und die grüne LED darüber mit der Nummer 1 flackert. Möglicherweise erkennt Windows ein neues Netzwerk. Dann erscheint auf der rechten Seite des Bildschirms ein größeres blaues Fenster, in dem das neue Netzwerk erwähnt wird. Bestätige mit OK. Das Ganze dauert ca. 3 Minuten.</w:t>
       </w:r>
     </w:p>
     <w:p>
@@ -3407,15 +4319,61 @@
           <w:color w:val="00B050"/>
           <w:u w:color="00B050"/>
         </w:rPr>
-        <w:t>Mache dasselbe mit dem AP. Verwende für die Stromversorgung den PoE-Injektor (Y-Kabel). Hier funktioniert auch das Netzteil des Routers (beides 24V).</w:t>
-      </w:r>
-    </w:p>
-    <w:p>
-      <w:r>
-        <w:rPr>
-          <w:rFonts w:eastAsia="Arial Unicode MS" w:cs="Arial Unicode MS"/>
-        </w:rPr>
-        <w:t>Starte Tiny PXE Server (Doppelklick auf die Datei pxesrv.exe im Verzeichnis «pxesrv»). Möglicherweise erhälst du diese Warnung:</w:t>
+        <w:t xml:space="preserve">Mache dasselbe mit dem AP. Verwende für die Stromversorgung den </w:t>
+      </w:r>
+      <w:proofErr w:type="spellStart"/>
+      <w:r>
+        <w:rPr>
+          <w:rFonts w:eastAsia="Arial Unicode MS" w:cs="Arial Unicode MS"/>
+          <w:color w:val="00B050"/>
+          <w:u w:color="00B050"/>
+        </w:rPr>
+        <w:t>PoE</w:t>
+      </w:r>
+      <w:proofErr w:type="spellEnd"/>
+      <w:r>
+        <w:rPr>
+          <w:rFonts w:eastAsia="Arial Unicode MS" w:cs="Arial Unicode MS"/>
+          <w:color w:val="00B050"/>
+          <w:u w:color="00B050"/>
+        </w:rPr>
+        <w:t>-Injektor (Y-Kabel). Hier funktioniert auch das Netzteil des Routers (beides 24V).</w:t>
+      </w:r>
+    </w:p>
+    <w:p>
+      <w:r>
+        <w:rPr>
+          <w:rFonts w:eastAsia="Arial Unicode MS" w:cs="Arial Unicode MS"/>
+        </w:rPr>
+        <w:t>Starte Tiny PXE Server (Doppelklick auf die Datei pxesrv.exe im Verzeichnis «</w:t>
+      </w:r>
+      <w:proofErr w:type="spellStart"/>
+      <w:r>
+        <w:rPr>
+          <w:rFonts w:eastAsia="Arial Unicode MS" w:cs="Arial Unicode MS"/>
+        </w:rPr>
+        <w:t>pxesrv</w:t>
+      </w:r>
+      <w:proofErr w:type="spellEnd"/>
+      <w:r>
+        <w:rPr>
+          <w:rFonts w:eastAsia="Arial Unicode MS" w:cs="Arial Unicode MS"/>
+        </w:rPr>
+        <w:t xml:space="preserve">»). Möglicherweise </w:t>
+      </w:r>
+      <w:proofErr w:type="spellStart"/>
+      <w:r>
+        <w:rPr>
+          <w:rFonts w:eastAsia="Arial Unicode MS" w:cs="Arial Unicode MS"/>
+        </w:rPr>
+        <w:t>erhälst</w:t>
+      </w:r>
+      <w:proofErr w:type="spellEnd"/>
+      <w:r>
+        <w:rPr>
+          <w:rFonts w:eastAsia="Arial Unicode MS" w:cs="Arial Unicode MS"/>
+        </w:rPr>
+        <w:t xml:space="preserve"> du diese Warnung:</w:t>
       </w:r>
     </w:p>
     <w:p>
@@ -3439,7 +4397,7 @@
                     </pic:cNvPicPr>
                   </pic:nvPicPr>
                   <pic:blipFill>
-                    <a:blip r:embed="rId37"/>
+                    <a:blip r:embed="rId36"/>
                     <a:stretch>
                       <a:fillRect/>
                     </a:stretch>
@@ -3490,7 +4448,7 @@
                     </pic:cNvPicPr>
                   </pic:nvPicPr>
                   <pic:blipFill>
-                    <a:blip r:embed="rId38"/>
+                    <a:blip r:embed="rId37"/>
                     <a:stretch>
                       <a:fillRect/>
                     </a:stretch>
@@ -3546,7 +4504,49 @@
         <w:rPr>
           <w:rFonts w:eastAsia="Arial Unicode MS" w:cs="Arial Unicode MS"/>
         </w:rPr>
-        <w:t>Suche und wähle rb.elf im Abschnitt „Boot-Datei“ aus. Diese Datei befindet sich im Ordner „…\pxesrv\files“.</w:t>
+        <w:t xml:space="preserve">Suche und wähle </w:t>
+      </w:r>
+      <w:proofErr w:type="spellStart"/>
+      <w:r>
+        <w:rPr>
+          <w:rFonts w:eastAsia="Arial Unicode MS" w:cs="Arial Unicode MS"/>
+        </w:rPr>
+        <w:t>rb.elf</w:t>
+      </w:r>
+      <w:proofErr w:type="spellEnd"/>
+      <w:r>
+        <w:rPr>
+          <w:rFonts w:eastAsia="Arial Unicode MS" w:cs="Arial Unicode MS"/>
+        </w:rPr>
+        <w:t xml:space="preserve"> im Abschnitt „Boot-Datei“ aus. Diese Datei befindet sich im Ordner „…\</w:t>
+      </w:r>
+      <w:proofErr w:type="spellStart"/>
+      <w:r>
+        <w:rPr>
+          <w:rFonts w:eastAsia="Arial Unicode MS" w:cs="Arial Unicode MS"/>
+        </w:rPr>
+        <w:t>pxesrv</w:t>
+      </w:r>
+      <w:proofErr w:type="spellEnd"/>
+      <w:r>
+        <w:rPr>
+          <w:rFonts w:eastAsia="Arial Unicode MS" w:cs="Arial Unicode MS"/>
+        </w:rPr>
+        <w:t>\</w:t>
+      </w:r>
+      <w:proofErr w:type="spellStart"/>
+      <w:r>
+        <w:rPr>
+          <w:rFonts w:eastAsia="Arial Unicode MS" w:cs="Arial Unicode MS"/>
+        </w:rPr>
+        <w:t>files</w:t>
+      </w:r>
+      <w:proofErr w:type="spellEnd"/>
+      <w:r>
+        <w:rPr>
+          <w:rFonts w:eastAsia="Arial Unicode MS" w:cs="Arial Unicode MS"/>
+        </w:rPr>
+        <w:t>“.</w:t>
       </w:r>
     </w:p>
     <w:p>
@@ -3556,11 +4556,19 @@
           <w:bCs/>
         </w:rPr>
       </w:pPr>
+      <w:proofErr w:type="spellStart"/>
       <w:r>
         <w:rPr>
           <w:lang w:val="en-US"/>
         </w:rPr>
-        <w:t xml:space="preserve">Deaktiviere «Filename if user class...». </w:t>
+        <w:t>Deaktiviere</w:t>
+      </w:r>
+      <w:proofErr w:type="spellEnd"/>
+      <w:r>
+        <w:rPr>
+          <w:lang w:val="en-US"/>
+        </w:rPr>
+        <w:t xml:space="preserve"> «Filename if user class...». </w:t>
       </w:r>
       <w:r>
         <w:t>Es sind keine weiteren Einstellungen notwendig.</w:t>
@@ -3585,7 +4593,7 @@
                     </pic:cNvPicPr>
                   </pic:nvPicPr>
                   <pic:blipFill>
-                    <a:blip r:embed="rId39"/>
+                    <a:blip r:embed="rId38"/>
                     <a:stretch>
                       <a:fillRect/>
                     </a:stretch>
@@ -3624,7 +4632,51 @@
         <w:rPr>
           <w:rFonts w:eastAsia="Arial Unicode MS" w:cs="Arial Unicode MS"/>
         </w:rPr>
-        <w:t>Drücke dann mit einem spitzen Gegenstand (z. B. Büroklammer oder Zahnstocher) die Reset-Taste im Zielgerät und stecke das Netzkabel in das Zielgerät ein. Die USR-LED leuchtet, blinkt und ist aus (jeweils 5 Sekunden). Überprüfe das Protokollfenster. Unmittelbar nachdem in der unteren Zeile „Do ReadFile:rb.elf ………“ steht, lass die Reset-Taste los und schalte den Tiny PXE-Server auf „Offline“. Dieser Vorgang dauert etwa 20 Sekunden. Das Zielgerät bootet nun mit der AREDN-Firmware.</w:t>
+        <w:t xml:space="preserve">Drücke dann mit einem spitzen Gegenstand (z. B. Büroklammer oder Zahnstocher) die </w:t>
+      </w:r>
+      <w:proofErr w:type="spellStart"/>
+      <w:r>
+        <w:rPr>
+          <w:rFonts w:eastAsia="Arial Unicode MS" w:cs="Arial Unicode MS"/>
+        </w:rPr>
+        <w:t>Reset</w:t>
+      </w:r>
+      <w:proofErr w:type="spellEnd"/>
+      <w:r>
+        <w:rPr>
+          <w:rFonts w:eastAsia="Arial Unicode MS" w:cs="Arial Unicode MS"/>
+        </w:rPr>
+        <w:t xml:space="preserve">-Taste im Zielgerät und stecke das Netzkabel in das Zielgerät ein. Die USR-LED leuchtet, blinkt und ist aus (jeweils 5 Sekunden). Überprüfe das Protokollfenster. Unmittelbar nachdem in der unteren Zeile „Do </w:t>
+      </w:r>
+      <w:proofErr w:type="spellStart"/>
+      <w:proofErr w:type="gramStart"/>
+      <w:r>
+        <w:rPr>
+          <w:rFonts w:eastAsia="Arial Unicode MS" w:cs="Arial Unicode MS"/>
+        </w:rPr>
+        <w:t>ReadFile:rb.elf</w:t>
+      </w:r>
+      <w:proofErr w:type="spellEnd"/>
+      <w:proofErr w:type="gramEnd"/>
+      <w:r>
+        <w:rPr>
+          <w:rFonts w:eastAsia="Arial Unicode MS" w:cs="Arial Unicode MS"/>
+        </w:rPr>
+        <w:t xml:space="preserve"> ………“ steht, lass die </w:t>
+      </w:r>
+      <w:proofErr w:type="spellStart"/>
+      <w:r>
+        <w:rPr>
+          <w:rFonts w:eastAsia="Arial Unicode MS" w:cs="Arial Unicode MS"/>
+        </w:rPr>
+        <w:t>Reset</w:t>
+      </w:r>
+      <w:proofErr w:type="spellEnd"/>
+      <w:r>
+        <w:rPr>
+          <w:rFonts w:eastAsia="Arial Unicode MS" w:cs="Arial Unicode MS"/>
+        </w:rPr>
+        <w:t>-Taste los und schalte den Tiny PXE-Server auf „Offline“. Dieser Vorgang dauert etwa 20 Sekunden. Das Zielgerät bootet nun mit der AREDN-Firmware.</w:t>
       </w:r>
     </w:p>
     <w:p>
@@ -3640,22 +4692,40 @@
           <w:color w:val="FF0000"/>
           <w:u w:color="FF0000"/>
         </w:rPr>
-        <w:t>Halte die Reset-Taste nicht zu lange gedrückt, sonst müssen Sie von vorne beginnen!</w:t>
-      </w:r>
-    </w:p>
-    <w:p>
-      <w:pPr>
-        <w:rPr>
+        <w:t xml:space="preserve">Halte die </w:t>
+      </w:r>
+      <w:proofErr w:type="spellStart"/>
+      <w:r>
+        <w:rPr>
+          <w:rFonts w:eastAsia="Arial Unicode MS" w:cs="Arial Unicode MS"/>
           <w:color w:val="FF0000"/>
           <w:u w:color="FF0000"/>
         </w:rPr>
-      </w:pPr>
+        <w:t>Reset</w:t>
+      </w:r>
+      <w:proofErr w:type="spellEnd"/>
       <w:r>
         <w:rPr>
           <w:rFonts w:eastAsia="Arial Unicode MS" w:cs="Arial Unicode MS"/>
           <w:color w:val="FF0000"/>
           <w:u w:color="FF0000"/>
         </w:rPr>
+        <w:t>-Taste nicht zu lange gedrückt, sonst müssen Sie von vorne beginnen!</w:t>
+      </w:r>
+    </w:p>
+    <w:p>
+      <w:pPr>
+        <w:rPr>
+          <w:color w:val="FF0000"/>
+          <w:u w:color="FF0000"/>
+        </w:rPr>
+      </w:pPr>
+      <w:r>
+        <w:rPr>
+          <w:rFonts w:eastAsia="Arial Unicode MS" w:cs="Arial Unicode MS"/>
+          <w:color w:val="FF0000"/>
+          <w:u w:color="FF0000"/>
+        </w:rPr>
         <w:t>Halte das Gerät mit Strom versorgt, sonst musst du von vorne beginnen!</w:t>
       </w:r>
     </w:p>
@@ -3710,7 +4780,45 @@
           <w:i/>
           <w:iCs/>
         </w:rPr>
-        <w:t>Optional: Prüfen Sie mit ipconfig, ob unser PC «local.mesh» empfangen hat.</w:t>
+        <w:t xml:space="preserve">Optional: Prüfen Sie mit </w:t>
+      </w:r>
+      <w:proofErr w:type="spellStart"/>
+      <w:r>
+        <w:rPr>
+          <w:rFonts w:eastAsia="Arial Unicode MS" w:cs="Arial Unicode MS"/>
+          <w:i/>
+          <w:iCs/>
+        </w:rPr>
+        <w:t>ipconfig</w:t>
+      </w:r>
+      <w:proofErr w:type="spellEnd"/>
+      <w:r>
+        <w:rPr>
+          <w:rFonts w:eastAsia="Arial Unicode MS" w:cs="Arial Unicode MS"/>
+          <w:i/>
+          <w:iCs/>
+        </w:rPr>
+        <w:t>, ob unser PC «</w:t>
+      </w:r>
+      <w:proofErr w:type="spellStart"/>
+      <w:proofErr w:type="gramStart"/>
+      <w:r>
+        <w:rPr>
+          <w:rFonts w:eastAsia="Arial Unicode MS" w:cs="Arial Unicode MS"/>
+          <w:i/>
+          <w:iCs/>
+        </w:rPr>
+        <w:t>local.mesh</w:t>
+      </w:r>
+      <w:proofErr w:type="spellEnd"/>
+      <w:proofErr w:type="gramEnd"/>
+      <w:r>
+        <w:rPr>
+          <w:rFonts w:eastAsia="Arial Unicode MS" w:cs="Arial Unicode MS"/>
+          <w:i/>
+          <w:iCs/>
+        </w:rPr>
+        <w:t>» empfangen hat.</w:t>
       </w:r>
     </w:p>
     <w:p>
@@ -3718,13 +4826,21 @@
         <w:pStyle w:val="berschrift2"/>
       </w:pPr>
       <w:bookmarkStart w:id="15" w:name="_Toc7"/>
-      <w:bookmarkStart w:id="16" w:name="_Toc164196547"/>
+      <w:bookmarkStart w:id="16" w:name="_Toc165897217"/>
+      <w:proofErr w:type="spellStart"/>
       <w:r>
         <w:rPr>
           <w:rFonts w:eastAsia="Arial Unicode MS" w:cs="Arial Unicode MS"/>
         </w:rPr>
         <w:lastRenderedPageBreak/>
-        <w:t>Flashen der AREDN-Firmware</w:t>
+        <w:t>Flashen</w:t>
+      </w:r>
+      <w:proofErr w:type="spellEnd"/>
+      <w:r>
+        <w:rPr>
+          <w:rFonts w:eastAsia="Arial Unicode MS" w:cs="Arial Unicode MS"/>
+        </w:rPr>
+        <w:t xml:space="preserve"> der AREDN-Firmware</w:t>
       </w:r>
       <w:bookmarkEnd w:id="15"/>
       <w:bookmarkEnd w:id="16"/>
@@ -3756,7 +4872,7 @@
                     </pic:cNvPicPr>
                   </pic:nvPicPr>
                   <pic:blipFill>
-                    <a:blip r:embed="rId40"/>
+                    <a:blip r:embed="rId39"/>
                     <a:stretch>
                       <a:fillRect/>
                     </a:stretch>
@@ -3811,8 +4927,13 @@
         <w:pStyle w:val="Code"/>
       </w:pPr>
       <w:r>
-        <w:t>Password: hsmm</w:t>
-      </w:r>
+        <w:t xml:space="preserve">Password: </w:t>
+      </w:r>
+      <w:proofErr w:type="spellStart"/>
+      <w:r>
+        <w:t>hsmm</w:t>
+      </w:r>
+      <w:proofErr w:type="spellEnd"/>
     </w:p>
     <w:p>
       <w:r>
@@ -3843,7 +4964,7 @@
                     </pic:cNvPicPr>
                   </pic:nvPicPr>
                   <pic:blipFill>
-                    <a:blip r:embed="rId41"/>
+                    <a:blip r:embed="rId40"/>
                     <a:stretch>
                       <a:fillRect/>
                     </a:stretch>
@@ -3874,7 +4995,49 @@
         <w:rPr>
           <w:rFonts w:eastAsia="Arial Unicode MS" w:cs="Arial Unicode MS"/>
         </w:rPr>
-        <w:t>Deaktiviere nun „ Keep Existing Configuration Settings “ und wähle die Firmware aus.</w:t>
+        <w:t xml:space="preserve">Deaktiviere nun </w:t>
+      </w:r>
+      <w:proofErr w:type="gramStart"/>
+      <w:r>
+        <w:rPr>
+          <w:rFonts w:eastAsia="Arial Unicode MS" w:cs="Arial Unicode MS"/>
+        </w:rPr>
+        <w:t>„ Keep</w:t>
+      </w:r>
+      <w:proofErr w:type="gramEnd"/>
+      <w:r>
+        <w:rPr>
+          <w:rFonts w:eastAsia="Arial Unicode MS" w:cs="Arial Unicode MS"/>
+        </w:rPr>
+        <w:t xml:space="preserve"> </w:t>
+      </w:r>
+      <w:proofErr w:type="spellStart"/>
+      <w:r>
+        <w:rPr>
+          <w:rFonts w:eastAsia="Arial Unicode MS" w:cs="Arial Unicode MS"/>
+        </w:rPr>
+        <w:t>Existing</w:t>
+      </w:r>
+      <w:proofErr w:type="spellEnd"/>
+      <w:r>
+        <w:rPr>
+          <w:rFonts w:eastAsia="Arial Unicode MS" w:cs="Arial Unicode MS"/>
+        </w:rPr>
+        <w:t xml:space="preserve"> </w:t>
+      </w:r>
+      <w:proofErr w:type="spellStart"/>
+      <w:r>
+        <w:rPr>
+          <w:rFonts w:eastAsia="Arial Unicode MS" w:cs="Arial Unicode MS"/>
+        </w:rPr>
+        <w:t>Configuration</w:t>
+      </w:r>
+      <w:proofErr w:type="spellEnd"/>
+      <w:r>
+        <w:rPr>
+          <w:rFonts w:eastAsia="Arial Unicode MS" w:cs="Arial Unicode MS"/>
+        </w:rPr>
+        <w:t xml:space="preserve"> Settings “ und wähle die Firmware aus.</w:t>
       </w:r>
     </w:p>
     <w:p>
@@ -3890,7 +5053,21 @@
         <w:rPr>
           <w:rFonts w:eastAsia="Arial Unicode MS" w:cs="Arial Unicode MS"/>
         </w:rPr>
-        <w:t>Klicken Sie auf „upload“. Die eigentliche Firmware wird nun in das Zielgerät geladen. Das Zielgerät startet mehrmals und es dauert etwa 10 Minuten.</w:t>
+        <w:t>Klicken Sie auf „</w:t>
+      </w:r>
+      <w:proofErr w:type="spellStart"/>
+      <w:r>
+        <w:rPr>
+          <w:rFonts w:eastAsia="Arial Unicode MS" w:cs="Arial Unicode MS"/>
+        </w:rPr>
+        <w:t>upload</w:t>
+      </w:r>
+      <w:proofErr w:type="spellEnd"/>
+      <w:r>
+        <w:rPr>
+          <w:rFonts w:eastAsia="Arial Unicode MS" w:cs="Arial Unicode MS"/>
+        </w:rPr>
+        <w:t>“. Die eigentliche Firmware wird nun in das Zielgerät geladen. Das Zielgerät startet mehrmals und es dauert etwa 10 Minuten.</w:t>
       </w:r>
     </w:p>
     <w:p>
@@ -3906,7 +5083,7 @@
         <w:pStyle w:val="berschrift2"/>
       </w:pPr>
       <w:bookmarkStart w:id="17" w:name="_Toc8"/>
-      <w:bookmarkStart w:id="18" w:name="_Toc164196548"/>
+      <w:bookmarkStart w:id="18" w:name="_Toc165897218"/>
       <w:r>
         <w:rPr>
           <w:rFonts w:eastAsia="Arial Unicode MS" w:cs="Arial Unicode MS"/>
@@ -3923,7 +5100,7 @@
         </w:rPr>
         <w:t xml:space="preserve">Öffne den Browser und gebe die folgende Zeile ein: </w:t>
       </w:r>
-      <w:hyperlink r:id="rId42" w:history="1">
+      <w:hyperlink r:id="rId41" w:history="1">
         <w:r>
           <w:rPr>
             <w:rStyle w:val="Hyperlink0"/>
@@ -3969,8 +5146,13 @@
       </w:pPr>
       <w:r>
         <w:lastRenderedPageBreak/>
-        <w:t>Password: hsmm</w:t>
-      </w:r>
+        <w:t xml:space="preserve">Password: </w:t>
+      </w:r>
+      <w:proofErr w:type="spellStart"/>
+      <w:r>
+        <w:t>hsmm</w:t>
+      </w:r>
+      <w:proofErr w:type="spellEnd"/>
     </w:p>
     <w:p/>
     <w:p>
@@ -3994,7 +5176,7 @@
                     </pic:cNvPicPr>
                   </pic:nvPicPr>
                   <pic:blipFill>
-                    <a:blip r:embed="rId43"/>
+                    <a:blip r:embed="rId42"/>
                     <a:stretch>
                       <a:fillRect/>
                     </a:stretch>
@@ -4041,15 +5223,43 @@
         <w:rPr>
           <w:rFonts w:eastAsia="Arial Unicode MS" w:cs="Arial Unicode MS"/>
         </w:rPr>
-        <w:t>Nur auf dem Hap-Router:</w:t>
-      </w:r>
-    </w:p>
-    <w:p>
-      <w:r>
-        <w:rPr>
-          <w:rFonts w:eastAsia="Arial Unicode MS" w:cs="Arial Unicode MS"/>
-        </w:rPr>
-        <w:t>- Geben Sie außerdem Ihr Rufzeichen für die SSID ein und legen Sie ein Passwort fest. Merken Sie sich diesen SSID-Namen und das Passwort, Sie benötigen es später, um sich mit dem WLAN des hap Routers zu verbinden. Kreuzen Sie «LAN Access Point» an.</w:t>
+        <w:t xml:space="preserve">Nur auf dem </w:t>
+      </w:r>
+      <w:proofErr w:type="spellStart"/>
+      <w:r>
+        <w:rPr>
+          <w:rFonts w:eastAsia="Arial Unicode MS" w:cs="Arial Unicode MS"/>
+        </w:rPr>
+        <w:t>Hap</w:t>
+      </w:r>
+      <w:proofErr w:type="spellEnd"/>
+      <w:r>
+        <w:rPr>
+          <w:rFonts w:eastAsia="Arial Unicode MS" w:cs="Arial Unicode MS"/>
+        </w:rPr>
+        <w:t>-Router:</w:t>
+      </w:r>
+    </w:p>
+    <w:p>
+      <w:r>
+        <w:rPr>
+          <w:rFonts w:eastAsia="Arial Unicode MS" w:cs="Arial Unicode MS"/>
+        </w:rPr>
+        <w:t xml:space="preserve">- Geben Sie außerdem Ihr Rufzeichen für die SSID ein und legen Sie ein Passwort fest. Merken Sie sich diesen SSID-Namen und das Passwort, Sie benötigen es später, um sich mit dem WLAN des </w:t>
+      </w:r>
+      <w:proofErr w:type="spellStart"/>
+      <w:r>
+        <w:rPr>
+          <w:rFonts w:eastAsia="Arial Unicode MS" w:cs="Arial Unicode MS"/>
+        </w:rPr>
+        <w:t>hap</w:t>
+      </w:r>
+      <w:proofErr w:type="spellEnd"/>
+      <w:r>
+        <w:rPr>
+          <w:rFonts w:eastAsia="Arial Unicode MS" w:cs="Arial Unicode MS"/>
+        </w:rPr>
+        <w:t xml:space="preserve"> Routers zu verbinden. Kreuzen Sie «LAN Access Point» an.</w:t>
       </w:r>
     </w:p>
     <w:p>
@@ -4077,12 +5287,12 @@
       <w:pPr>
         <w:pStyle w:val="berschrift2"/>
       </w:pPr>
-      <w:bookmarkStart w:id="19" w:name="_Toc164196549"/>
-      <w:bookmarkStart w:id="20" w:name="_Hlk164196217"/>
+      <w:bookmarkStart w:id="19" w:name="_Hlk164196217"/>
+      <w:bookmarkStart w:id="20" w:name="_Toc165897219"/>
       <w:r>
         <w:t>Sichtbar machen der Telefone</w:t>
       </w:r>
-      <w:bookmarkEnd w:id="19"/>
+      <w:bookmarkEnd w:id="20"/>
     </w:p>
     <w:p>
       <w:r>
@@ -4116,7 +5326,7 @@
                     <pic:cNvPicPr/>
                   </pic:nvPicPr>
                   <pic:blipFill>
-                    <a:blip r:embed="rId44">
+                    <a:blip r:embed="rId43">
                       <a:extLst>
                         <a:ext uri="{28A0092B-C50C-407E-A947-70E740481C1C}">
                           <a14:useLocalDpi xmlns:a14="http://schemas.microsoft.com/office/drawing/2010/main" val="0"/>
@@ -4145,15 +5355,39 @@
     </w:p>
     <w:p>
       <w:r>
-        <w:t>Die Telefonnummer bekommt man von HB9JAT, HB9BND, oder HB9BLA. Die MAC Adresse findet sich im Telefon unter „Information“</w:t>
-      </w:r>
-    </w:p>
-    <w:p>
-      <w:r>
-        <w:t>Danach muss das/die Telefone im „mesh status“ bei deiner Station sichtbar sein:</w:t>
-      </w:r>
-    </w:p>
-    <w:bookmarkEnd w:id="20"/>
+        <w:t xml:space="preserve">Die Telefonnummer bekommt man von HB9JAT, HB9BND, oder HB9BLA. Die </w:t>
+      </w:r>
+      <w:proofErr w:type="gramStart"/>
+      <w:r>
+        <w:t>MAC Adresse</w:t>
+      </w:r>
+      <w:proofErr w:type="gramEnd"/>
+      <w:r>
+        <w:t xml:space="preserve"> findet sich im Telefon unter „Information“</w:t>
+      </w:r>
+    </w:p>
+    <w:p>
+      <w:r>
+        <w:t>Danach muss das/die Telefone im „</w:t>
+      </w:r>
+      <w:proofErr w:type="spellStart"/>
+      <w:r>
+        <w:t>mesh</w:t>
+      </w:r>
+      <w:proofErr w:type="spellEnd"/>
+      <w:r>
+        <w:t xml:space="preserve"> </w:t>
+      </w:r>
+      <w:proofErr w:type="spellStart"/>
+      <w:r>
+        <w:t>status</w:t>
+      </w:r>
+      <w:proofErr w:type="spellEnd"/>
+      <w:r>
+        <w:t>“ bei deiner Station sichtbar sein:</w:t>
+      </w:r>
+    </w:p>
+    <w:bookmarkEnd w:id="19"/>
     <w:p>
       <w:r>
         <w:rPr>
@@ -4165,7 +5399,7 @@
           </w14:textOutline>
         </w:rPr>
         <w:drawing>
-          <wp:inline distT="0" distB="0" distL="0" distR="0" wp14:anchorId="61C765AA" wp14:editId="232E921D">
+          <wp:inline distT="0" distB="0" distL="0" distR="0" wp14:anchorId="61C765AA" wp14:editId="7D588047">
             <wp:extent cx="5956300" cy="1320800"/>
             <wp:effectExtent l="0" t="0" r="6350" b="0"/>
             <wp:docPr id="817726605" name="Grafik 2"/>
@@ -4180,7 +5414,7 @@
                     <pic:cNvPicPr/>
                   </pic:nvPicPr>
                   <pic:blipFill>
-                    <a:blip r:embed="rId45" cstate="print">
+                    <a:blip r:embed="rId44" cstate="print">
                       <a:extLst>
                         <a:ext uri="{28A0092B-C50C-407E-A947-70E740481C1C}">
                           <a14:useLocalDpi xmlns:a14="http://schemas.microsoft.com/office/drawing/2010/main" val="0"/>
@@ -4212,7 +5446,7 @@
         <w:pStyle w:val="berschrift2"/>
       </w:pPr>
       <w:bookmarkStart w:id="21" w:name="_Toc9"/>
-      <w:bookmarkStart w:id="22" w:name="_Toc164196550"/>
+      <w:bookmarkStart w:id="22" w:name="_Toc165897220"/>
       <w:r>
         <w:rPr>
           <w:rFonts w:eastAsia="Arial Unicode MS" w:cs="Arial Unicode MS"/>
@@ -4243,7 +5477,21 @@
         <w:rPr>
           <w:rFonts w:eastAsia="Arial Unicode MS" w:cs="Arial Unicode MS"/>
         </w:rPr>
-        <w:t>Dieses Kapitel gilt nur für den hap-Router.</w:t>
+        <w:t xml:space="preserve">Dieses Kapitel gilt nur für den </w:t>
+      </w:r>
+      <w:proofErr w:type="spellStart"/>
+      <w:r>
+        <w:rPr>
+          <w:rFonts w:eastAsia="Arial Unicode MS" w:cs="Arial Unicode MS"/>
+        </w:rPr>
+        <w:t>hap</w:t>
+      </w:r>
+      <w:proofErr w:type="spellEnd"/>
+      <w:r>
+        <w:rPr>
+          <w:rFonts w:eastAsia="Arial Unicode MS" w:cs="Arial Unicode MS"/>
+        </w:rPr>
+        <w:t>-Router.</w:t>
       </w:r>
     </w:p>
     <w:p>
@@ -4284,7 +5532,7 @@
                     </pic:cNvPicPr>
                   </pic:nvPicPr>
                   <pic:blipFill>
-                    <a:blip r:embed="rId46"/>
+                    <a:blip r:embed="rId45"/>
                     <a:stretch>
                       <a:fillRect/>
                     </a:stretch>
@@ -4315,7 +5563,21 @@
         <w:rPr>
           <w:rFonts w:eastAsia="Arial Unicode MS" w:cs="Arial Unicode MS"/>
         </w:rPr>
-        <w:t>Die Tunneldaten erhälst du vom zuständigen Tunnelserverbetreiber:</w:t>
+        <w:t xml:space="preserve">Die Tunneldaten </w:t>
+      </w:r>
+      <w:proofErr w:type="spellStart"/>
+      <w:r>
+        <w:rPr>
+          <w:rFonts w:eastAsia="Arial Unicode MS" w:cs="Arial Unicode MS"/>
+        </w:rPr>
+        <w:t>erhälst</w:t>
+      </w:r>
+      <w:proofErr w:type="spellEnd"/>
+      <w:r>
+        <w:rPr>
+          <w:rFonts w:eastAsia="Arial Unicode MS" w:cs="Arial Unicode MS"/>
+        </w:rPr>
+        <w:t xml:space="preserve"> du vom zuständigen Tunnelserverbetreiber:</w:t>
       </w:r>
     </w:p>
     <w:p>
@@ -4323,15 +5585,41 @@
         <w:pStyle w:val="Code"/>
       </w:pPr>
       <w:r>
-        <w:t>Server: seine server address</w:t>
-      </w:r>
+        <w:t xml:space="preserve">Server: seine </w:t>
+      </w:r>
+      <w:proofErr w:type="spellStart"/>
+      <w:r>
+        <w:t>server</w:t>
+      </w:r>
+      <w:proofErr w:type="spellEnd"/>
+      <w:r>
+        <w:t xml:space="preserve"> </w:t>
+      </w:r>
+      <w:proofErr w:type="spellStart"/>
+      <w:r>
+        <w:t>address</w:t>
+      </w:r>
+      <w:proofErr w:type="spellEnd"/>
     </w:p>
     <w:p>
       <w:pPr>
         <w:pStyle w:val="Code"/>
       </w:pPr>
-      <w:r>
-        <w:t>PwD: Das password das du bekommst</w:t>
+      <w:proofErr w:type="spellStart"/>
+      <w:r>
+        <w:t>PwD</w:t>
+      </w:r>
+      <w:proofErr w:type="spellEnd"/>
+      <w:r>
+        <w:t xml:space="preserve">: Das </w:t>
+      </w:r>
+      <w:proofErr w:type="spellStart"/>
+      <w:r>
+        <w:t>password</w:t>
+      </w:r>
+      <w:proofErr w:type="spellEnd"/>
+      <w:r>
+        <w:t xml:space="preserve"> das du bekommst</w:t>
       </w:r>
     </w:p>
     <w:p>
@@ -4345,7 +5633,35 @@
         <w:rPr>
           <w:lang w:val="en-US"/>
         </w:rPr>
-        <w:t>Network: The Adresse deines tunnels</w:t>
+        <w:t xml:space="preserve">Network: The </w:t>
+      </w:r>
+      <w:proofErr w:type="spellStart"/>
+      <w:r>
+        <w:rPr>
+          <w:lang w:val="en-US"/>
+        </w:rPr>
+        <w:t>Adresse</w:t>
+      </w:r>
+      <w:proofErr w:type="spellEnd"/>
+      <w:r>
+        <w:rPr>
+          <w:lang w:val="en-US"/>
+        </w:rPr>
+        <w:t xml:space="preserve"> </w:t>
+      </w:r>
+      <w:proofErr w:type="spellStart"/>
+      <w:r>
+        <w:rPr>
+          <w:lang w:val="en-US"/>
+        </w:rPr>
+        <w:t>deines</w:t>
+      </w:r>
+      <w:proofErr w:type="spellEnd"/>
+      <w:r>
+        <w:rPr>
+          <w:lang w:val="en-US"/>
+        </w:rPr>
+        <w:t xml:space="preserve"> tunnels</w:t>
       </w:r>
     </w:p>
     <w:p>
@@ -4381,7 +5697,7 @@
                           </pic:cNvPicPr>
                         </pic:nvPicPr>
                         <pic:blipFill>
-                          <a:blip r:embed="rId47"/>
+                          <a:blip r:embed="rId46"/>
                           <a:srcRect b="19960"/>
                           <a:stretch>
                             <a:fillRect/>
@@ -4539,7 +5855,7 @@
                 </v:shapetype>
                 <v:shape id="Grafik 37" o:spid="_x0000_s1027" type="#_x0000_t75" alt="Grafik 37" style="position:absolute;width:54974;height:17230;visibility:visible;mso-wrap-style:square" o:gfxdata="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" strokeweight="1pt">
                   <v:stroke miterlimit="4"/>
-                  <v:imagedata r:id="rId48" o:title="Grafik 37" cropbottom="13081f"/>
+                  <v:imagedata r:id="rId47" o:title="Grafik 37" cropbottom="13081f"/>
                 </v:shape>
                 <v:rect id="Rechteck 38" o:spid="_x0000_s1028" style="position:absolute;left:22990;top:14384;width:9094;height:652;visibility:visible;mso-wrap-style:square;v-text-anchor:top" o:gfxdata="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" fillcolor="#4472c4 [3204]" strokecolor="#32538f" strokeweight="1pt"/>
                 <v:shapetype id="_x0000_t202" coordsize="21600,21600" o:spt="202" path="m,l,21600r21600,l21600,xe">
@@ -4599,7 +5915,35 @@
         <w:rPr>
           <w:rFonts w:eastAsia="Arial Unicode MS" w:cs="Arial Unicode MS"/>
         </w:rPr>
-        <w:t>Markiere „enable“ und auf „Save Changes“.</w:t>
+        <w:t>Markiere „</w:t>
+      </w:r>
+      <w:proofErr w:type="spellStart"/>
+      <w:r>
+        <w:rPr>
+          <w:rFonts w:eastAsia="Arial Unicode MS" w:cs="Arial Unicode MS"/>
+        </w:rPr>
+        <w:t>enable</w:t>
+      </w:r>
+      <w:proofErr w:type="spellEnd"/>
+      <w:r>
+        <w:rPr>
+          <w:rFonts w:eastAsia="Arial Unicode MS" w:cs="Arial Unicode MS"/>
+        </w:rPr>
+        <w:t xml:space="preserve">“ und auf „Save </w:t>
+      </w:r>
+      <w:proofErr w:type="spellStart"/>
+      <w:r>
+        <w:rPr>
+          <w:rFonts w:eastAsia="Arial Unicode MS" w:cs="Arial Unicode MS"/>
+        </w:rPr>
+        <w:t>Changes</w:t>
+      </w:r>
+      <w:proofErr w:type="spellEnd"/>
+      <w:r>
+        <w:rPr>
+          <w:rFonts w:eastAsia="Arial Unicode MS" w:cs="Arial Unicode MS"/>
+        </w:rPr>
+        <w:t>“.</w:t>
       </w:r>
     </w:p>
     <w:p>
@@ -4615,7 +5959,21 @@
         <w:rPr>
           <w:rFonts w:eastAsia="Arial Unicode MS" w:cs="Arial Unicode MS"/>
         </w:rPr>
-        <w:t>Du bist jetzt mit dem AREDN-Netzwerk verbunden. Gehe auf „Node-Status“ / „Mesh Status“ und geniesse den Erfolg.</w:t>
+        <w:t xml:space="preserve">Du bist jetzt mit dem AREDN-Netzwerk verbunden. Gehe auf „Node-Status“ / „Mesh Status“ und </w:t>
+      </w:r>
+      <w:proofErr w:type="spellStart"/>
+      <w:r>
+        <w:rPr>
+          <w:rFonts w:eastAsia="Arial Unicode MS" w:cs="Arial Unicode MS"/>
+        </w:rPr>
+        <w:t>geniesse</w:t>
+      </w:r>
+      <w:proofErr w:type="spellEnd"/>
+      <w:r>
+        <w:rPr>
+          <w:rFonts w:eastAsia="Arial Unicode MS" w:cs="Arial Unicode MS"/>
+        </w:rPr>
+        <w:t xml:space="preserve"> den Erfolg.</w:t>
       </w:r>
     </w:p>
     <w:p>
@@ -4652,7 +6010,7 @@
                           </pic:cNvPicPr>
                         </pic:nvPicPr>
                         <pic:blipFill>
-                          <a:blip r:embed="rId49"/>
+                          <a:blip r:embed="rId48"/>
                           <a:stretch>
                             <a:fillRect/>
                           </a:stretch>
@@ -4750,7 +6108,21 @@
         <w:rPr>
           <w:rFonts w:eastAsia="Arial Unicode MS" w:cs="Arial Unicode MS"/>
         </w:rPr>
-        <w:t>Notiere die LAN Adresse:</w:t>
+        <w:t xml:space="preserve">Notiere die </w:t>
+      </w:r>
+      <w:proofErr w:type="gramStart"/>
+      <w:r>
+        <w:rPr>
+          <w:rFonts w:eastAsia="Arial Unicode MS" w:cs="Arial Unicode MS"/>
+        </w:rPr>
+        <w:t>LAN Adresse</w:t>
+      </w:r>
+      <w:proofErr w:type="gramEnd"/>
+      <w:r>
+        <w:rPr>
+          <w:rFonts w:eastAsia="Arial Unicode MS" w:cs="Arial Unicode MS"/>
+        </w:rPr>
+        <w:t>:</w:t>
       </w:r>
     </w:p>
     <w:p>
@@ -4864,7 +6236,7 @@
         <w:pStyle w:val="berschrift1"/>
       </w:pPr>
       <w:bookmarkStart w:id="23" w:name="_Toc10"/>
-      <w:bookmarkStart w:id="24" w:name="_Toc164196551"/>
+      <w:bookmarkStart w:id="24" w:name="_Toc165897221"/>
       <w:r>
         <w:rPr>
           <w:rFonts w:eastAsia="Arial Unicode MS" w:cs="Arial Unicode MS"/>
@@ -4880,7 +6252,49 @@
         <w:rPr>
           <w:rFonts w:eastAsia="Arial Unicode MS" w:cs="Arial Unicode MS"/>
         </w:rPr>
-        <w:t>Ziel dieses Projekts ist es, ein gemeinsames Schweizer AREDN-Telefonverzeichnis zu erstellen und dieses an alle teilnehmenden AREDN-Telefone in der Schweiz zu verteilen. AREDN ist ein Mesh-Netzwerk und wir möchten keinen Single Point of Failure schaffen. Indem wir die neueste Version des Verzeichnis auf jedem Router speichern, können wir sicherstellen, dass wir im Notfall keinen Single Point of Failure haben. Jedes Telefon kann ohne eine (zentrale) Telefonanlage alle erreichbaren Telefone anrufen.</w:t>
+        <w:t xml:space="preserve">Ziel dieses Projekts ist es, ein gemeinsames Schweizer AREDN-Telefonverzeichnis zu erstellen und dieses an alle teilnehmenden AREDN-Telefone in der Schweiz zu verteilen. AREDN ist ein Mesh-Netzwerk und wir möchten keinen Single Point of </w:t>
+      </w:r>
+      <w:proofErr w:type="spellStart"/>
+      <w:r>
+        <w:rPr>
+          <w:rFonts w:eastAsia="Arial Unicode MS" w:cs="Arial Unicode MS"/>
+        </w:rPr>
+        <w:t>Failure</w:t>
+      </w:r>
+      <w:proofErr w:type="spellEnd"/>
+      <w:r>
+        <w:rPr>
+          <w:rFonts w:eastAsia="Arial Unicode MS" w:cs="Arial Unicode MS"/>
+        </w:rPr>
+        <w:t xml:space="preserve"> schaffen. Indem wir die neueste Version </w:t>
+      </w:r>
+      <w:proofErr w:type="gramStart"/>
+      <w:r>
+        <w:rPr>
+          <w:rFonts w:eastAsia="Arial Unicode MS" w:cs="Arial Unicode MS"/>
+        </w:rPr>
+        <w:t>des Verzeichnis</w:t>
+      </w:r>
+      <w:proofErr w:type="gramEnd"/>
+      <w:r>
+        <w:rPr>
+          <w:rFonts w:eastAsia="Arial Unicode MS" w:cs="Arial Unicode MS"/>
+        </w:rPr>
+        <w:t xml:space="preserve"> auf jedem Router speichern, können wir sicherstellen, dass wir im Notfall keinen Single Point of </w:t>
+      </w:r>
+      <w:proofErr w:type="spellStart"/>
+      <w:r>
+        <w:rPr>
+          <w:rFonts w:eastAsia="Arial Unicode MS" w:cs="Arial Unicode MS"/>
+        </w:rPr>
+        <w:t>Failure</w:t>
+      </w:r>
+      <w:proofErr w:type="spellEnd"/>
+      <w:r>
+        <w:rPr>
+          <w:rFonts w:eastAsia="Arial Unicode MS" w:cs="Arial Unicode MS"/>
+        </w:rPr>
+        <w:t xml:space="preserve"> haben. Jedes Telefon kann ohne eine (zentrale) Telefonanlage alle erreichbaren Telefone anrufen.</w:t>
       </w:r>
     </w:p>
     <w:p>
@@ -4888,7 +6302,7 @@
         <w:pStyle w:val="berschrift2"/>
       </w:pPr>
       <w:bookmarkStart w:id="25" w:name="_Toc11"/>
-      <w:bookmarkStart w:id="26" w:name="_Toc164196552"/>
+      <w:bookmarkStart w:id="26" w:name="_Toc165897222"/>
       <w:r>
         <w:rPr>
           <w:rFonts w:eastAsia="Arial Unicode MS" w:cs="Arial Unicode MS"/>
@@ -4934,7 +6348,21 @@
         <w:rPr>
           <w:rFonts w:eastAsia="Arial Unicode MS" w:cs="Arial Unicode MS"/>
         </w:rPr>
-        <w:t>Derzeit unterstützen wir Yealink-Telefone und Cisco-Telefone sind im Test.</w:t>
+        <w:t xml:space="preserve">Derzeit unterstützen wir </w:t>
+      </w:r>
+      <w:proofErr w:type="spellStart"/>
+      <w:r>
+        <w:rPr>
+          <w:rFonts w:eastAsia="Arial Unicode MS" w:cs="Arial Unicode MS"/>
+        </w:rPr>
+        <w:t>Yealink</w:t>
+      </w:r>
+      <w:proofErr w:type="spellEnd"/>
+      <w:r>
+        <w:rPr>
+          <w:rFonts w:eastAsia="Arial Unicode MS" w:cs="Arial Unicode MS"/>
+        </w:rPr>
+        <w:t>-Telefone und Cisco-Telefone sind im Test.</w:t>
       </w:r>
     </w:p>
     <w:p>
@@ -4950,15 +6378,57 @@
         <w:rPr>
           <w:rFonts w:eastAsia="Arial Unicode MS" w:cs="Arial Unicode MS"/>
         </w:rPr>
-        <w:t>Die Telefone beziehen ihre Telefonbuchdateien vom hap-Router, mit dem sie verbunden sind. Ein Telefon erhält also sein Telefonbuch , solange sein Router funktioniert.</w:t>
-      </w:r>
-    </w:p>
-    <w:p>
-      <w:r>
-        <w:rPr>
-          <w:rFonts w:eastAsia="Arial Unicode MS" w:cs="Arial Unicode MS"/>
-        </w:rPr>
-        <w:t xml:space="preserve">Wir verwenden Direktanrufe anstelle einer PBX, um einen Single Point of Failure für die Kommunikation zu vermeiden, die Latenzzeit zu reduzieren und die Überlastung einzelner Mesh-Segmente zu reduzieren. Die in diesem Fall verwendete Adresse ist ein FQDN wie </w:t>
+        <w:t xml:space="preserve">Die Telefone beziehen ihre Telefonbuchdateien vom </w:t>
+      </w:r>
+      <w:proofErr w:type="spellStart"/>
+      <w:r>
+        <w:rPr>
+          <w:rFonts w:eastAsia="Arial Unicode MS" w:cs="Arial Unicode MS"/>
+        </w:rPr>
+        <w:t>hap</w:t>
+      </w:r>
+      <w:proofErr w:type="spellEnd"/>
+      <w:r>
+        <w:rPr>
+          <w:rFonts w:eastAsia="Arial Unicode MS" w:cs="Arial Unicode MS"/>
+        </w:rPr>
+        <w:t xml:space="preserve">-Router, mit dem sie verbunden sind. Ein Telefon erhält also sein </w:t>
+      </w:r>
+      <w:proofErr w:type="gramStart"/>
+      <w:r>
+        <w:rPr>
+          <w:rFonts w:eastAsia="Arial Unicode MS" w:cs="Arial Unicode MS"/>
+        </w:rPr>
+        <w:t>Telefonbuch ,</w:t>
+      </w:r>
+      <w:proofErr w:type="gramEnd"/>
+      <w:r>
+        <w:rPr>
+          <w:rFonts w:eastAsia="Arial Unicode MS" w:cs="Arial Unicode MS"/>
+        </w:rPr>
+        <w:t xml:space="preserve"> solange sein Router funktioniert.</w:t>
+      </w:r>
+    </w:p>
+    <w:p>
+      <w:r>
+        <w:rPr>
+          <w:rFonts w:eastAsia="Arial Unicode MS" w:cs="Arial Unicode MS"/>
+        </w:rPr>
+        <w:t xml:space="preserve">Wir verwenden Direktanrufe anstelle einer PBX, um einen Single Point of </w:t>
+      </w:r>
+      <w:proofErr w:type="spellStart"/>
+      <w:r>
+        <w:rPr>
+          <w:rFonts w:eastAsia="Arial Unicode MS" w:cs="Arial Unicode MS"/>
+        </w:rPr>
+        <w:t>Failure</w:t>
+      </w:r>
+      <w:proofErr w:type="spellEnd"/>
+      <w:r>
+        <w:rPr>
+          <w:rFonts w:eastAsia="Arial Unicode MS" w:cs="Arial Unicode MS"/>
+        </w:rPr>
+        <w:t xml:space="preserve"> für die Kommunikation zu vermeiden, die Latenzzeit zu reduzieren und die Überlastung einzelner Mesh-Segmente zu reduzieren. Die in diesem Fall verwendete Adresse ist ein FQDN wie </w:t>
       </w:r>
       <w:hyperlink r:id="rId53" w:history="1">
         <w:r>
@@ -4973,23 +6443,65 @@
         <w:rPr>
           <w:rFonts w:eastAsia="Arial Unicode MS" w:cs="Arial Unicode MS"/>
         </w:rPr>
-        <w:t>. Wenn Sie eine Telefonanlage betreiben wollen oder müssen, ist die Adresse einfach eine Telefonnummer wie 178230. In der Schweiz verwenden wir die „ Postleitzahl “ der Stadt des Funkers plus eine zweistellige Zahl im Bereich 30-70. Niedrigere Nummern sind für den offiziellen Gebrauch reserviert.</w:t>
-      </w:r>
-    </w:p>
-    <w:p>
-      <w:r>
-        <w:rPr>
-          <w:rFonts w:eastAsia="Arial Unicode MS" w:cs="Arial Unicode MS"/>
-        </w:rPr>
-        <w:t>Um Direktanrufe und PBX zu unterstützen, verfügen unsere Telefone über zwei Telefonbücher („Direct“ und „PBX“).</w:t>
-      </w:r>
-    </w:p>
-    <w:p>
-      <w:r>
-        <w:rPr>
-          <w:rFonts w:eastAsia="Arial Unicode MS" w:cs="Arial Unicode MS"/>
-        </w:rPr>
-        <w:t>Wie werden die Informationen von den Google Sheets an Ihren Hap-Router übertragen? Der erste Schritt besteht darin, die CSV-Version des Blatts auf einen Webserver im AREDN-Mesh zu kopieren. Wenn Google nicht verfügbar ist, können wir diese CSV-Datei immer noch manuell bearbeiten. Diese Übertragung erfolgt stündlich. Ein Beispieljob befindet sich im Repository.</w:t>
+        <w:t xml:space="preserve">. Wenn Sie eine Telefonanlage betreiben wollen oder müssen, ist die Adresse einfach eine Telefonnummer wie 178230. In der Schweiz verwenden wir die </w:t>
+      </w:r>
+      <w:proofErr w:type="gramStart"/>
+      <w:r>
+        <w:rPr>
+          <w:rFonts w:eastAsia="Arial Unicode MS" w:cs="Arial Unicode MS"/>
+        </w:rPr>
+        <w:t>„ Postleitzahl</w:t>
+      </w:r>
+      <w:proofErr w:type="gramEnd"/>
+      <w:r>
+        <w:rPr>
+          <w:rFonts w:eastAsia="Arial Unicode MS" w:cs="Arial Unicode MS"/>
+        </w:rPr>
+        <w:t xml:space="preserve"> “ der Stadt des Funkers plus eine zweistellige Zahl im Bereich 30-70. Niedrigere Nummern sind für den offiziellen Gebrauch reserviert.</w:t>
+      </w:r>
+    </w:p>
+    <w:p>
+      <w:r>
+        <w:rPr>
+          <w:rFonts w:eastAsia="Arial Unicode MS" w:cs="Arial Unicode MS"/>
+        </w:rPr>
+        <w:t>Um Direktanrufe und PBX zu unterstützen, verfügen unsere Telefone über zwei Telefonbücher („</w:t>
+      </w:r>
+      <w:proofErr w:type="spellStart"/>
+      <w:r>
+        <w:rPr>
+          <w:rFonts w:eastAsia="Arial Unicode MS" w:cs="Arial Unicode MS"/>
+        </w:rPr>
+        <w:t>Direct</w:t>
+      </w:r>
+      <w:proofErr w:type="spellEnd"/>
+      <w:r>
+        <w:rPr>
+          <w:rFonts w:eastAsia="Arial Unicode MS" w:cs="Arial Unicode MS"/>
+        </w:rPr>
+        <w:t>“ und „PBX“).</w:t>
+      </w:r>
+    </w:p>
+    <w:p>
+      <w:r>
+        <w:rPr>
+          <w:rFonts w:eastAsia="Arial Unicode MS" w:cs="Arial Unicode MS"/>
+        </w:rPr>
+        <w:t xml:space="preserve">Wie werden die Informationen von den Google Sheets an Ihren </w:t>
+      </w:r>
+      <w:proofErr w:type="spellStart"/>
+      <w:r>
+        <w:rPr>
+          <w:rFonts w:eastAsia="Arial Unicode MS" w:cs="Arial Unicode MS"/>
+        </w:rPr>
+        <w:t>Hap</w:t>
+      </w:r>
+      <w:proofErr w:type="spellEnd"/>
+      <w:r>
+        <w:rPr>
+          <w:rFonts w:eastAsia="Arial Unicode MS" w:cs="Arial Unicode MS"/>
+        </w:rPr>
+        <w:t>-Router übertragen? Der erste Schritt besteht darin, die CSV-Version des Blatts auf einen Webserver im AREDN-Mesh zu kopieren. Wenn Google nicht verfügbar ist, können wir diese CSV-Datei immer noch manuell bearbeiten. Diese Übertragung erfolgt stündlich. Ein Beispieljob befindet sich im Repository.</w:t>
       </w:r>
     </w:p>
     <w:p>
@@ -4997,7 +6509,7 @@
         <w:pStyle w:val="berschrift2"/>
       </w:pPr>
       <w:bookmarkStart w:id="27" w:name="_Toc12"/>
-      <w:bookmarkStart w:id="28" w:name="_Toc164196553"/>
+      <w:bookmarkStart w:id="28" w:name="_Toc165897223"/>
       <w:r>
         <w:rPr>
           <w:rFonts w:eastAsia="Arial Unicode MS" w:cs="Arial Unicode MS"/>
@@ -5012,7 +6524,21 @@
         <w:rPr>
           <w:rFonts w:eastAsia="Arial Unicode MS" w:cs="Arial Unicode MS"/>
         </w:rPr>
-        <w:t xml:space="preserve">Auf unserem Router müssen wir drei Pakete installieren (Eine Bibliothek, SIPserver und das Telefonbuch selbst). Dies kann auf der Registerkarte „Setup </w:t>
+        <w:t xml:space="preserve">Auf unserem Router müssen wir drei Pakete installieren (Eine Bibliothek, </w:t>
+      </w:r>
+      <w:proofErr w:type="spellStart"/>
+      <w:r>
+        <w:rPr>
+          <w:rFonts w:eastAsia="Arial Unicode MS" w:cs="Arial Unicode MS"/>
+        </w:rPr>
+        <w:t>SIPserver</w:t>
+      </w:r>
+      <w:proofErr w:type="spellEnd"/>
+      <w:r>
+        <w:rPr>
+          <w:rFonts w:eastAsia="Arial Unicode MS" w:cs="Arial Unicode MS"/>
+        </w:rPr>
+        <w:t xml:space="preserve"> und das Telefonbuch selbst). Dies kann auf der Registerkarte „Setup </w:t>
       </w:r>
       <w:r>
         <w:rPr>
@@ -5080,7 +6606,21 @@
         <w:rPr>
           <w:rFonts w:eastAsia="Arial Unicode MS" w:cs="Arial Unicode MS"/>
         </w:rPr>
-        <w:t>Die Pakete sind für jede AREDN-Version und jeden Router unterschiedlich (Die Router enthalten unterschiedliche Chips). Es werden keine nächtlichen Builds unterstützt (die Pakete funktionieren möglicherweise, aber auf eigenes Risiko).</w:t>
+        <w:t xml:space="preserve">Die Pakete sind für jede AREDN-Version und jeden Router unterschiedlich (Die Router enthalten unterschiedliche Chips). Es werden keine nächtlichen </w:t>
+      </w:r>
+      <w:proofErr w:type="spellStart"/>
+      <w:r>
+        <w:rPr>
+          <w:rFonts w:eastAsia="Arial Unicode MS" w:cs="Arial Unicode MS"/>
+        </w:rPr>
+        <w:t>Builds</w:t>
+      </w:r>
+      <w:proofErr w:type="spellEnd"/>
+      <w:r>
+        <w:rPr>
+          <w:rFonts w:eastAsia="Arial Unicode MS" w:cs="Arial Unicode MS"/>
+        </w:rPr>
+        <w:t xml:space="preserve"> unterstützt (die Pakete funktionieren möglicherweise, aber auf eigenes Risiko).</w:t>
       </w:r>
     </w:p>
     <w:p>
@@ -5090,6 +6630,7 @@
           <w:u w:color="FF0000"/>
         </w:rPr>
       </w:pPr>
+      <w:proofErr w:type="gramStart"/>
       <w:r>
         <w:rPr>
           <w:rFonts w:eastAsia="Arial Unicode MS" w:cs="Arial Unicode MS"/>
@@ -5106,7 +6647,34 @@
           <w:color w:val="FF0000"/>
           <w:u w:color="FF0000"/>
         </w:rPr>
-        <w:t>: Wenn Sie Ihren Router neu flashen oder aktualisieren, werden alle drei Pakete gelöscht und müssen erneut installiert werden.</w:t>
+        <w:t>:</w:t>
+      </w:r>
+      <w:proofErr w:type="gramEnd"/>
+      <w:r>
+        <w:rPr>
+          <w:rFonts w:eastAsia="Arial Unicode MS" w:cs="Arial Unicode MS"/>
+          <w:color w:val="FF0000"/>
+          <w:u w:color="FF0000"/>
+        </w:rPr>
+        <w:t xml:space="preserve"> Wenn Sie Ihren Router neu </w:t>
+      </w:r>
+      <w:proofErr w:type="spellStart"/>
+      <w:r>
+        <w:rPr>
+          <w:rFonts w:eastAsia="Arial Unicode MS" w:cs="Arial Unicode MS"/>
+          <w:color w:val="FF0000"/>
+          <w:u w:color="FF0000"/>
+        </w:rPr>
+        <w:t>flashen</w:t>
+      </w:r>
+      <w:proofErr w:type="spellEnd"/>
+      <w:r>
+        <w:rPr>
+          <w:rFonts w:eastAsia="Arial Unicode MS" w:cs="Arial Unicode MS"/>
+          <w:color w:val="FF0000"/>
+          <w:u w:color="FF0000"/>
+        </w:rPr>
+        <w:t xml:space="preserve"> oder aktualisieren, werden alle drei Pakete gelöscht und müssen erneut installiert werden.</w:t>
       </w:r>
     </w:p>
     <w:p>
@@ -5235,31 +6803,117 @@
         <w:rPr>
           <w:rFonts w:eastAsia="Arial Unicode MS" w:cs="Arial Unicode MS"/>
         </w:rPr>
-        <w:t>Ihr Router bestätigt, dass er die Pakete installiert hat.</w:t>
-      </w:r>
-    </w:p>
-    <w:p>
-      <w:r>
-        <w:rPr>
-          <w:rFonts w:eastAsia="Arial Unicode MS" w:cs="Arial Unicode MS"/>
-        </w:rPr>
-        <w:t>Starten Sie nun den Router neu und das kleine Telefon auf Ihrem Yealink sollte nun grün werden.</w:t>
-      </w:r>
-    </w:p>
-    <w:p>
-      <w:r>
-        <w:rPr>
-          <w:rFonts w:eastAsia="Arial Unicode MS" w:cs="Arial Unicode MS"/>
-        </w:rPr>
-        <w:t>Sie sollten auch ein AREDN-Verzeichnis auf der Registerkarte „Verzeichnis“ finden. Es wird höchstwahrscheinlich leer sein. Nach etwa einer Stunde sollte es bevölkert sein.</w:t>
-      </w:r>
-    </w:p>
-    <w:p>
-      <w:r>
-        <w:rPr>
-          <w:rFonts w:eastAsia="Arial Unicode MS" w:cs="Arial Unicode MS"/>
-        </w:rPr>
-        <w:t>Wenn Sie es eilig haben, können Sie diesen Befehl eingeben:</w:t>
+        <w:t>Dein</w:t>
+      </w:r>
+      <w:r>
+        <w:rPr>
+          <w:rFonts w:eastAsia="Arial Unicode MS" w:cs="Arial Unicode MS"/>
+        </w:rPr>
+        <w:t xml:space="preserve"> Router bestätigt, dass er die Pakete installiert hat.</w:t>
+      </w:r>
+    </w:p>
+    <w:p>
+      <w:r>
+        <w:rPr>
+          <w:rFonts w:eastAsia="Arial Unicode MS" w:cs="Arial Unicode MS"/>
+        </w:rPr>
+        <w:t>Starte</w:t>
+      </w:r>
+      <w:r>
+        <w:rPr>
+          <w:rFonts w:eastAsia="Arial Unicode MS" w:cs="Arial Unicode MS"/>
+        </w:rPr>
+        <w:t xml:space="preserve"> </w:t>
+      </w:r>
+      <w:r>
+        <w:rPr>
+          <w:rFonts w:eastAsia="Arial Unicode MS" w:cs="Arial Unicode MS"/>
+        </w:rPr>
+        <w:t xml:space="preserve">nun den Router neu und das kleine Telefon auf Ihrem </w:t>
+      </w:r>
+      <w:proofErr w:type="spellStart"/>
+      <w:r>
+        <w:rPr>
+          <w:rFonts w:eastAsia="Arial Unicode MS" w:cs="Arial Unicode MS"/>
+        </w:rPr>
+        <w:t>Yealink</w:t>
+      </w:r>
+      <w:proofErr w:type="spellEnd"/>
+      <w:r>
+        <w:rPr>
+          <w:rFonts w:eastAsia="Arial Unicode MS" w:cs="Arial Unicode MS"/>
+        </w:rPr>
+        <w:t xml:space="preserve"> sollte nun grün werden.</w:t>
+      </w:r>
+    </w:p>
+    <w:p>
+      <w:r>
+        <w:rPr>
+          <w:rFonts w:eastAsia="Arial Unicode MS" w:cs="Arial Unicode MS"/>
+        </w:rPr>
+        <w:t>Du</w:t>
+      </w:r>
+      <w:r>
+        <w:rPr>
+          <w:rFonts w:eastAsia="Arial Unicode MS" w:cs="Arial Unicode MS"/>
+        </w:rPr>
+        <w:t xml:space="preserve"> sollte</w:t>
+      </w:r>
+      <w:r>
+        <w:rPr>
+          <w:rFonts w:eastAsia="Arial Unicode MS" w:cs="Arial Unicode MS"/>
+        </w:rPr>
+        <w:t>st</w:t>
+      </w:r>
+      <w:r>
+        <w:rPr>
+          <w:rFonts w:eastAsia="Arial Unicode MS" w:cs="Arial Unicode MS"/>
+        </w:rPr>
+        <w:t xml:space="preserve"> auch ein AREDN-Verzeichnis auf der Registerkarte „Verzeichnis“ finden. Es wird höchstwahrscheinlich leer sein. Nach etwa einer Stunde sollte es bevölkert sein.</w:t>
+      </w:r>
+    </w:p>
+    <w:p>
+      <w:r>
+        <w:rPr>
+          <w:rFonts w:eastAsia="Arial Unicode MS" w:cs="Arial Unicode MS"/>
+        </w:rPr>
+        <w:t xml:space="preserve">Wenn </w:t>
+      </w:r>
+      <w:r>
+        <w:rPr>
+          <w:rFonts w:eastAsia="Arial Unicode MS" w:cs="Arial Unicode MS"/>
+        </w:rPr>
+        <w:t>du</w:t>
+      </w:r>
+      <w:r>
+        <w:rPr>
+          <w:rFonts w:eastAsia="Arial Unicode MS" w:cs="Arial Unicode MS"/>
+        </w:rPr>
+        <w:t xml:space="preserve"> es eilig ha</w:t>
+      </w:r>
+      <w:r>
+        <w:rPr>
+          <w:rFonts w:eastAsia="Arial Unicode MS" w:cs="Arial Unicode MS"/>
+        </w:rPr>
+        <w:t>st</w:t>
+      </w:r>
+      <w:r>
+        <w:rPr>
+          <w:rFonts w:eastAsia="Arial Unicode MS" w:cs="Arial Unicode MS"/>
+        </w:rPr>
+        <w:t xml:space="preserve">, </w:t>
+      </w:r>
+      <w:r>
+        <w:rPr>
+          <w:rFonts w:eastAsia="Arial Unicode MS" w:cs="Arial Unicode MS"/>
+        </w:rPr>
+        <w:t>kannst du</w:t>
+      </w:r>
+      <w:r>
+        <w:rPr>
+          <w:rFonts w:eastAsia="Arial Unicode MS" w:cs="Arial Unicode MS"/>
+        </w:rPr>
+        <w:t xml:space="preserve"> diesen Befehl eingeben:</w:t>
       </w:r>
     </w:p>
     <w:p>
@@ -5280,23 +6934,125 @@
         <w:rPr>
           <w:rFonts w:eastAsia="Arial Unicode MS" w:cs="Arial Unicode MS"/>
         </w:rPr>
-        <w:t>Jetzt sollten Ihre Telefonbücher gefüllt sein. Bei den Namen mit einem Sternchen handelt es sich um Telefone, die derzeit mit dem Netzwerk verbunden sind. Diejenigen ohne eines sind nicht verbunden. Diese Sternchen werden stündlich automatisch auf Ihr Telefon heruntergeladen. Sie können auf die Schaltfläche „Aktualisieren“ klicken, um eine neuere Version zu erhalten (die Überprüfung erfolgt alle 15 Minuten).</w:t>
-      </w:r>
-    </w:p>
-    <w:p>
-      <w:r>
-        <w:rPr>
-          <w:rFonts w:eastAsia="Arial Unicode MS" w:cs="Arial Unicode MS"/>
-        </w:rPr>
-        <w:t>Die Telefonbücher werden auf Ihrem Router gespeichert und Ihr Telefon ruft sie auch dann ab, wenn es für eine Weile ausgeschaltet ist (beim Einschalten).</w:t>
-      </w:r>
-    </w:p>
-    <w:p>
-      <w:r>
-        <w:rPr>
-          <w:rFonts w:eastAsia="Arial Unicode MS" w:cs="Arial Unicode MS"/>
-        </w:rPr>
-        <w:t>Sie können nun über das „direkte“ Telefonbuch einen anderen HAM für einen Test anrufen. Auf dem Display sollte ein „HD“-Zeichen angezeigt werden, das anzeigt, dass Ihre Telefone die beste verfügbare Audioqualität verwenden.</w:t>
+        <w:t xml:space="preserve">Jetzt sollten </w:t>
+      </w:r>
+      <w:r>
+        <w:rPr>
+          <w:rFonts w:eastAsia="Arial Unicode MS" w:cs="Arial Unicode MS"/>
+        </w:rPr>
+        <w:t>deine</w:t>
+      </w:r>
+      <w:r>
+        <w:rPr>
+          <w:rFonts w:eastAsia="Arial Unicode MS" w:cs="Arial Unicode MS"/>
+        </w:rPr>
+        <w:t xml:space="preserve"> Telefonbücher gefüllt sein. Bei den Namen mit einem Sternchen handelt es sich um Telefone, die derzeit mit dem Netzwerk verbunden sind. Diejenigen ohne eines sind nicht verbunden. Diese Sternchen werden stündlich automatisch auf Ihr Telefon heruntergeladen. </w:t>
+      </w:r>
+      <w:r>
+        <w:rPr>
+          <w:rFonts w:eastAsia="Arial Unicode MS" w:cs="Arial Unicode MS"/>
+        </w:rPr>
+        <w:t xml:space="preserve">Du kannst </w:t>
+      </w:r>
+      <w:r>
+        <w:rPr>
+          <w:rFonts w:eastAsia="Arial Unicode MS" w:cs="Arial Unicode MS"/>
+        </w:rPr>
+        <w:t>auf die Schaltfläche „Aktualisieren“ klicken, um eine neuere Version zu erhalten (die Überprüfung erfolgt alle 15 Minuten).</w:t>
+      </w:r>
+    </w:p>
+    <w:p>
+      <w:r>
+        <w:rPr>
+          <w:rFonts w:eastAsia="Arial Unicode MS" w:cs="Arial Unicode MS"/>
+        </w:rPr>
+        <w:t xml:space="preserve">Die Telefonbücher werden auf </w:t>
+      </w:r>
+      <w:r>
+        <w:rPr>
+          <w:rFonts w:eastAsia="Arial Unicode MS" w:cs="Arial Unicode MS"/>
+        </w:rPr>
+        <w:t>deinem</w:t>
+      </w:r>
+      <w:r>
+        <w:rPr>
+          <w:rFonts w:eastAsia="Arial Unicode MS" w:cs="Arial Unicode MS"/>
+        </w:rPr>
+        <w:t xml:space="preserve"> Router gespeichert </w:t>
+      </w:r>
+      <w:r>
+        <w:rPr>
+          <w:rFonts w:eastAsia="Arial Unicode MS" w:cs="Arial Unicode MS"/>
+        </w:rPr>
+        <w:t>von</w:t>
+      </w:r>
+      <w:r>
+        <w:rPr>
+          <w:rFonts w:eastAsia="Arial Unicode MS" w:cs="Arial Unicode MS"/>
+        </w:rPr>
+        <w:t xml:space="preserve"> </w:t>
+      </w:r>
+      <w:r>
+        <w:rPr>
+          <w:rFonts w:eastAsia="Arial Unicode MS" w:cs="Arial Unicode MS"/>
+        </w:rPr>
+        <w:t>dem</w:t>
+      </w:r>
+      <w:r>
+        <w:rPr>
+          <w:rFonts w:eastAsia="Arial Unicode MS" w:cs="Arial Unicode MS"/>
+        </w:rPr>
+        <w:t xml:space="preserve"> Telefon </w:t>
+      </w:r>
+      <w:r>
+        <w:rPr>
+          <w:rFonts w:eastAsia="Arial Unicode MS" w:cs="Arial Unicode MS"/>
+        </w:rPr>
+        <w:t>nach dem Einschalten geladen</w:t>
+      </w:r>
+      <w:r>
+        <w:rPr>
+          <w:rFonts w:eastAsia="Arial Unicode MS" w:cs="Arial Unicode MS"/>
+        </w:rPr>
+        <w:t>.</w:t>
+      </w:r>
+    </w:p>
+    <w:p>
+      <w:r>
+        <w:rPr>
+          <w:rFonts w:eastAsia="Arial Unicode MS" w:cs="Arial Unicode MS"/>
+        </w:rPr>
+        <w:t>Du</w:t>
+      </w:r>
+      <w:r>
+        <w:rPr>
+          <w:rFonts w:eastAsia="Arial Unicode MS" w:cs="Arial Unicode MS"/>
+        </w:rPr>
+        <w:t xml:space="preserve"> </w:t>
+      </w:r>
+      <w:r>
+        <w:rPr>
+          <w:rFonts w:eastAsia="Arial Unicode MS" w:cs="Arial Unicode MS"/>
+        </w:rPr>
+        <w:t>kannst</w:t>
+      </w:r>
+      <w:r>
+        <w:rPr>
+          <w:rFonts w:eastAsia="Arial Unicode MS" w:cs="Arial Unicode MS"/>
+        </w:rPr>
+        <w:t xml:space="preserve"> nun über das „direkte“ Telefonbuch einen anderen HAM für einen Test anrufen. Auf dem Display sollte ein „HD“-Zeichen angezeigt werden, das anzeigt, dass </w:t>
+      </w:r>
+      <w:r>
+        <w:rPr>
+          <w:rFonts w:eastAsia="Arial Unicode MS" w:cs="Arial Unicode MS"/>
+        </w:rPr>
+        <w:t>eure</w:t>
+      </w:r>
+      <w:r>
+        <w:rPr>
+          <w:rFonts w:eastAsia="Arial Unicode MS" w:cs="Arial Unicode MS"/>
+        </w:rPr>
+        <w:t xml:space="preserve"> Telefone die beste verfügbare Audioqualität verwenden.</w:t>
       </w:r>
     </w:p>
     <w:p>
@@ -5307,13 +7063,840 @@
         </w:rPr>
       </w:pPr>
       <w:bookmarkStart w:id="29" w:name="_Toc13"/>
-      <w:bookmarkStart w:id="30" w:name="_Toc164196554"/>
+      <w:bookmarkStart w:id="30" w:name="_Toc165897224"/>
       <w:r>
         <w:rPr>
           <w:lang w:val="en-GB"/>
         </w:rPr>
-        <w:t>Files to check:</w:t>
-      </w:r>
+        <w:t>Upgrade</w:t>
+      </w:r>
+      <w:bookmarkEnd w:id="30"/>
+    </w:p>
+    <w:p>
+      <w:pPr>
+        <w:rPr>
+          <w:lang w:val="de-CH"/>
+        </w:rPr>
+      </w:pPr>
+      <w:r>
+        <w:rPr>
+          <w:lang w:val="de-CH"/>
+        </w:rPr>
+        <w:t xml:space="preserve">Aktualisiere zunächst </w:t>
+      </w:r>
+      <w:r>
+        <w:rPr>
+          <w:lang w:val="de-CH"/>
+        </w:rPr>
+        <w:t>deine</w:t>
+      </w:r>
+      <w:r>
+        <w:rPr>
+          <w:lang w:val="de-CH"/>
+        </w:rPr>
+        <w:t xml:space="preserve"> Router-Software auf die neueste Version. Mit dem Internet verbunden, </w:t>
+      </w:r>
+      <w:r>
+        <w:rPr>
+          <w:lang w:val="de-CH"/>
+        </w:rPr>
+        <w:t>kannst du</w:t>
+      </w:r>
+      <w:r>
+        <w:rPr>
+          <w:lang w:val="de-CH"/>
+        </w:rPr>
+        <w:t xml:space="preserve"> die neue Version herunterladen und installieren (es dauert eine Weile, bis die Versionen angezeigt werden):</w:t>
+      </w:r>
+    </w:p>
+    <w:p>
+      <w:pPr>
+        <w:rPr>
+          <w:lang w:val="de-CH"/>
+        </w:rPr>
+      </w:pPr>
+      <w:r>
+        <w:rPr>
+          <w:noProof/>
+          <w:lang w:val="en-GB"/>
+        </w:rPr>
+        <w:drawing>
+          <wp:inline distT="0" distB="0" distL="0" distR="0" wp14:anchorId="638F8486" wp14:editId="13DC043D">
+            <wp:extent cx="3431512" cy="2024079"/>
+            <wp:effectExtent l="0" t="0" r="0" b="0"/>
+            <wp:docPr id="1666492908" name="Grafik 5"/>
+            <wp:cNvGraphicFramePr>
+              <a:graphicFrameLocks xmlns:a="http://schemas.openxmlformats.org/drawingml/2006/main" noChangeAspect="1"/>
+            </wp:cNvGraphicFramePr>
+            <a:graphic xmlns:a="http://schemas.openxmlformats.org/drawingml/2006/main">
+              <a:graphicData uri="http://schemas.openxmlformats.org/drawingml/2006/picture">
+                <pic:pic xmlns:pic="http://schemas.openxmlformats.org/drawingml/2006/picture">
+                  <pic:nvPicPr>
+                    <pic:cNvPr id="1666492908" name=""/>
+                    <pic:cNvPicPr/>
+                  </pic:nvPicPr>
+                  <pic:blipFill>
+                    <a:blip r:embed="rId58" cstate="print">
+                      <a:extLst>
+                        <a:ext uri="{28A0092B-C50C-407E-A947-70E740481C1C}">
+                          <a14:useLocalDpi xmlns:a14="http://schemas.microsoft.com/office/drawing/2010/main" val="0"/>
+                        </a:ext>
+                      </a:extLst>
+                    </a:blip>
+                    <a:stretch>
+                      <a:fillRect/>
+                    </a:stretch>
+                  </pic:blipFill>
+                  <pic:spPr>
+                    <a:xfrm>
+                      <a:off x="0" y="0"/>
+                      <a:ext cx="3442996" cy="2030853"/>
+                    </a:xfrm>
+                    <a:prstGeom prst="rect">
+                      <a:avLst/>
+                    </a:prstGeom>
+                  </pic:spPr>
+                </pic:pic>
+              </a:graphicData>
+            </a:graphic>
+          </wp:inline>
+        </w:drawing>
+      </w:r>
+    </w:p>
+    <w:p>
+      <w:pPr>
+        <w:rPr>
+          <w:lang w:val="de-CH"/>
+        </w:rPr>
+      </w:pPr>
+      <w:r>
+        <w:rPr>
+          <w:lang w:val="de-CH"/>
+        </w:rPr>
+        <w:t>Lass</w:t>
+      </w:r>
+      <w:r>
+        <w:rPr>
+          <w:lang w:val="de-CH"/>
+        </w:rPr>
+        <w:t xml:space="preserve"> </w:t>
+      </w:r>
+      <w:r>
+        <w:rPr>
+          <w:lang w:val="de-CH"/>
+        </w:rPr>
+        <w:t xml:space="preserve">den Hacken bei </w:t>
+      </w:r>
+      <w:r>
+        <w:rPr>
+          <w:lang w:val="de-CH"/>
+        </w:rPr>
+        <w:t>“</w:t>
+      </w:r>
+      <w:proofErr w:type="spellStart"/>
+      <w:r>
+        <w:rPr>
+          <w:lang w:val="de-CH"/>
+        </w:rPr>
+        <w:t>keep</w:t>
+      </w:r>
+      <w:proofErr w:type="spellEnd"/>
+      <w:r>
+        <w:rPr>
+          <w:lang w:val="de-CH"/>
+        </w:rPr>
+        <w:t xml:space="preserve"> </w:t>
+      </w:r>
+      <w:proofErr w:type="spellStart"/>
+      <w:r>
+        <w:rPr>
+          <w:lang w:val="de-CH"/>
+        </w:rPr>
+        <w:t>existing</w:t>
+      </w:r>
+      <w:proofErr w:type="spellEnd"/>
+      <w:r>
+        <w:rPr>
+          <w:lang w:val="de-CH"/>
+        </w:rPr>
+        <w:t xml:space="preserve"> </w:t>
+      </w:r>
+      <w:proofErr w:type="spellStart"/>
+      <w:r>
+        <w:rPr>
+          <w:lang w:val="de-CH"/>
+        </w:rPr>
+        <w:t>configuration</w:t>
+      </w:r>
+      <w:proofErr w:type="spellEnd"/>
+      <w:r>
+        <w:rPr>
+          <w:lang w:val="de-CH"/>
+        </w:rPr>
+        <w:t>”</w:t>
+      </w:r>
+      <w:r>
+        <w:rPr>
+          <w:lang w:val="de-CH"/>
+        </w:rPr>
+        <w:t xml:space="preserve"> und l</w:t>
+      </w:r>
+      <w:r>
+        <w:rPr>
+          <w:lang w:val="de-CH"/>
+        </w:rPr>
+        <w:t>ade</w:t>
+      </w:r>
+      <w:r>
+        <w:rPr>
+          <w:lang w:val="de-CH"/>
+        </w:rPr>
+        <w:t xml:space="preserve"> </w:t>
+      </w:r>
+      <w:r>
+        <w:rPr>
+          <w:lang w:val="de-CH"/>
+        </w:rPr>
+        <w:t>das gesamte Repository von</w:t>
+      </w:r>
+      <w:r>
+        <w:rPr>
+          <w:lang w:val="de-CH"/>
+        </w:rPr>
+        <w:t xml:space="preserve"> </w:t>
+      </w:r>
+    </w:p>
+    <w:p>
+      <w:pPr>
+        <w:pStyle w:val="Code"/>
+      </w:pPr>
+      <w:hyperlink r:id="rId59" w:history="1">
+        <w:r>
+          <w:rPr>
+            <w:rStyle w:val="Hyperlink"/>
+            <w:lang w:val="en-GB"/>
+          </w:rPr>
+          <w:t>https://github.com/dhamstack/AREDNstack/tree/main</w:t>
+        </w:r>
+      </w:hyperlink>
+    </w:p>
+    <w:p>
+      <w:pPr>
+        <w:rPr>
+          <w:lang w:val="en-GB"/>
+        </w:rPr>
+      </w:pPr>
+      <w:proofErr w:type="spellStart"/>
+      <w:r>
+        <w:rPr>
+          <w:lang w:val="en-GB"/>
+        </w:rPr>
+        <w:t>herunter</w:t>
+      </w:r>
+      <w:proofErr w:type="spellEnd"/>
+      <w:r>
+        <w:rPr>
+          <w:lang w:val="en-GB"/>
+        </w:rPr>
+        <w:t>.</w:t>
+      </w:r>
+    </w:p>
+    <w:p>
+      <w:pPr>
+        <w:rPr>
+          <w:lang w:val="en-GB"/>
+        </w:rPr>
+      </w:pPr>
+      <w:r>
+        <w:rPr>
+          <w:noProof/>
+          <w:lang w:val="en-GB"/>
+        </w:rPr>
+        <w:lastRenderedPageBreak/>
+        <w:drawing>
+          <wp:inline distT="0" distB="0" distL="0" distR="0" wp14:anchorId="7A9B5FCA" wp14:editId="35B6BB19">
+            <wp:extent cx="4077895" cy="1256044"/>
+            <wp:effectExtent l="0" t="0" r="0" b="1270"/>
+            <wp:docPr id="1434596888" name="Grafik 2"/>
+            <wp:cNvGraphicFramePr>
+              <a:graphicFrameLocks xmlns:a="http://schemas.openxmlformats.org/drawingml/2006/main" noChangeAspect="1"/>
+            </wp:cNvGraphicFramePr>
+            <a:graphic xmlns:a="http://schemas.openxmlformats.org/drawingml/2006/main">
+              <a:graphicData uri="http://schemas.openxmlformats.org/drawingml/2006/picture">
+                <pic:pic xmlns:pic="http://schemas.openxmlformats.org/drawingml/2006/picture">
+                  <pic:nvPicPr>
+                    <pic:cNvPr id="1434596888" name=""/>
+                    <pic:cNvPicPr/>
+                  </pic:nvPicPr>
+                  <pic:blipFill>
+                    <a:blip r:embed="rId60" cstate="print">
+                      <a:extLst>
+                        <a:ext uri="{28A0092B-C50C-407E-A947-70E740481C1C}">
+                          <a14:useLocalDpi xmlns:a14="http://schemas.microsoft.com/office/drawing/2010/main" val="0"/>
+                        </a:ext>
+                      </a:extLst>
+                    </a:blip>
+                    <a:stretch>
+                      <a:fillRect/>
+                    </a:stretch>
+                  </pic:blipFill>
+                  <pic:spPr>
+                    <a:xfrm>
+                      <a:off x="0" y="0"/>
+                      <a:ext cx="4099851" cy="1262807"/>
+                    </a:xfrm>
+                    <a:prstGeom prst="rect">
+                      <a:avLst/>
+                    </a:prstGeom>
+                  </pic:spPr>
+                </pic:pic>
+              </a:graphicData>
+            </a:graphic>
+          </wp:inline>
+        </w:drawing>
+      </w:r>
+    </w:p>
+    <w:p>
+      <w:pPr>
+        <w:rPr>
+          <w:lang w:val="de-CH"/>
+        </w:rPr>
+      </w:pPr>
+      <w:r>
+        <w:rPr>
+          <w:lang w:val="de-CH"/>
+        </w:rPr>
+        <w:t xml:space="preserve">Dies wird eine Weile dauern. Entpacke es in </w:t>
+      </w:r>
+      <w:r>
+        <w:rPr>
+          <w:lang w:val="de-CH"/>
+        </w:rPr>
+        <w:t>deinen</w:t>
+      </w:r>
+      <w:r>
+        <w:rPr>
+          <w:lang w:val="de-CH"/>
+        </w:rPr>
+        <w:t xml:space="preserve"> Download-Ordner.</w:t>
+      </w:r>
+    </w:p>
+    <w:p>
+      <w:pPr>
+        <w:rPr>
+          <w:lang w:val="de-CH"/>
+        </w:rPr>
+      </w:pPr>
+      <w:r>
+        <w:rPr>
+          <w:lang w:val="de-CH"/>
+        </w:rPr>
+        <w:t>Am einfachsten verbinde</w:t>
+      </w:r>
+      <w:r>
+        <w:rPr>
+          <w:lang w:val="de-CH"/>
+        </w:rPr>
+        <w:t>st du deinen</w:t>
+      </w:r>
+      <w:r>
+        <w:rPr>
+          <w:lang w:val="de-CH"/>
+        </w:rPr>
+        <w:t xml:space="preserve"> Router mit </w:t>
+      </w:r>
+      <w:r>
+        <w:rPr>
+          <w:lang w:val="de-CH"/>
+        </w:rPr>
+        <w:t>deinem</w:t>
+      </w:r>
+      <w:r>
+        <w:rPr>
+          <w:lang w:val="de-CH"/>
+        </w:rPr>
+        <w:t xml:space="preserve"> Heimnetzwerk (verwende Port 1). Gehe zu „Administration“ und vergleiche unter „</w:t>
+      </w:r>
+      <w:r>
+        <w:rPr>
+          <w:lang w:val="de-CH"/>
+        </w:rPr>
+        <w:t>Remove Packages</w:t>
+      </w:r>
+      <w:r>
+        <w:rPr>
+          <w:lang w:val="de-CH"/>
+        </w:rPr>
+        <w:t>“ die folgende Datei:</w:t>
+      </w:r>
+      <w:r>
+        <w:rPr>
+          <w:noProof/>
+        </w:rPr>
+        <w:drawing>
+          <wp:inline distT="0" distB="0" distL="0" distR="0" wp14:anchorId="3E348B85" wp14:editId="351C438D">
+            <wp:extent cx="3411616" cy="2095081"/>
+            <wp:effectExtent l="0" t="0" r="0" b="635"/>
+            <wp:docPr id="1368114697" name="Grafik 1"/>
+            <wp:cNvGraphicFramePr>
+              <a:graphicFrameLocks xmlns:a="http://schemas.openxmlformats.org/drawingml/2006/main" noChangeAspect="1"/>
+            </wp:cNvGraphicFramePr>
+            <a:graphic xmlns:a="http://schemas.openxmlformats.org/drawingml/2006/main">
+              <a:graphicData uri="http://schemas.openxmlformats.org/drawingml/2006/picture">
+                <pic:pic xmlns:pic="http://schemas.openxmlformats.org/drawingml/2006/picture">
+                  <pic:nvPicPr>
+                    <pic:cNvPr id="1368114697" name=""/>
+                    <pic:cNvPicPr/>
+                  </pic:nvPicPr>
+                  <pic:blipFill>
+                    <a:blip r:embed="rId61"/>
+                    <a:stretch>
+                      <a:fillRect/>
+                    </a:stretch>
+                  </pic:blipFill>
+                  <pic:spPr>
+                    <a:xfrm>
+                      <a:off x="0" y="0"/>
+                      <a:ext cx="3426873" cy="2104450"/>
+                    </a:xfrm>
+                    <a:prstGeom prst="rect">
+                      <a:avLst/>
+                    </a:prstGeom>
+                  </pic:spPr>
+                </pic:pic>
+              </a:graphicData>
+            </a:graphic>
+          </wp:inline>
+        </w:drawing>
+      </w:r>
+    </w:p>
+    <w:p>
+      <w:pPr>
+        <w:rPr>
+          <w:lang w:val="de-CH"/>
+        </w:rPr>
+      </w:pPr>
+      <w:r>
+        <w:rPr>
+          <w:lang w:val="de-CH"/>
+        </w:rPr>
+        <w:t xml:space="preserve">Wenn die Version mit der in unserem Repo übereinstimmt (verwende das Verzeichnis des Routers, den </w:t>
+      </w:r>
+      <w:r>
+        <w:rPr>
+          <w:lang w:val="de-CH"/>
+        </w:rPr>
+        <w:t>du</w:t>
+      </w:r>
+      <w:r>
+        <w:rPr>
+          <w:lang w:val="de-CH"/>
+        </w:rPr>
+        <w:t xml:space="preserve"> aktualisieren möchte</w:t>
+      </w:r>
+      <w:r>
+        <w:rPr>
+          <w:lang w:val="de-CH"/>
+        </w:rPr>
+        <w:t>st</w:t>
+      </w:r>
+      <w:r>
+        <w:rPr>
+          <w:lang w:val="de-CH"/>
+        </w:rPr>
+        <w:t>):</w:t>
+      </w:r>
+    </w:p>
+    <w:p>
+      <w:pPr>
+        <w:rPr>
+          <w:lang w:val="de-CH"/>
+        </w:rPr>
+      </w:pPr>
+      <w:r>
+        <w:rPr>
+          <w:noProof/>
+          <w:lang w:val="en-GB"/>
+        </w:rPr>
+        <w:drawing>
+          <wp:inline distT="0" distB="0" distL="0" distR="0" wp14:anchorId="27B45BED" wp14:editId="4D374CF1">
+            <wp:extent cx="3933930" cy="1046106"/>
+            <wp:effectExtent l="0" t="0" r="0" b="1905"/>
+            <wp:docPr id="1845115880" name="Grafik 3"/>
+            <wp:cNvGraphicFramePr>
+              <a:graphicFrameLocks xmlns:a="http://schemas.openxmlformats.org/drawingml/2006/main" noChangeAspect="1"/>
+            </wp:cNvGraphicFramePr>
+            <a:graphic xmlns:a="http://schemas.openxmlformats.org/drawingml/2006/main">
+              <a:graphicData uri="http://schemas.openxmlformats.org/drawingml/2006/picture">
+                <pic:pic xmlns:pic="http://schemas.openxmlformats.org/drawingml/2006/picture">
+                  <pic:nvPicPr>
+                    <pic:cNvPr id="1845115880" name=""/>
+                    <pic:cNvPicPr/>
+                  </pic:nvPicPr>
+                  <pic:blipFill>
+                    <a:blip r:embed="rId62" cstate="print">
+                      <a:extLst>
+                        <a:ext uri="{28A0092B-C50C-407E-A947-70E740481C1C}">
+                          <a14:useLocalDpi xmlns:a14="http://schemas.microsoft.com/office/drawing/2010/main" val="0"/>
+                        </a:ext>
+                      </a:extLst>
+                    </a:blip>
+                    <a:stretch>
+                      <a:fillRect/>
+                    </a:stretch>
+                  </pic:blipFill>
+                  <pic:spPr>
+                    <a:xfrm>
+                      <a:off x="0" y="0"/>
+                      <a:ext cx="3955818" cy="1051926"/>
+                    </a:xfrm>
+                    <a:prstGeom prst="rect">
+                      <a:avLst/>
+                    </a:prstGeom>
+                  </pic:spPr>
+                </pic:pic>
+              </a:graphicData>
+            </a:graphic>
+          </wp:inline>
+        </w:drawing>
+      </w:r>
+    </w:p>
+    <w:p>
+      <w:pPr>
+        <w:rPr>
+          <w:lang w:val="de-CH"/>
+        </w:rPr>
+      </w:pPr>
+      <w:r>
+        <w:rPr>
+          <w:lang w:val="de-CH"/>
+        </w:rPr>
+        <w:t>Wenn nicht identisch, installiere die neue Version aus demselben Verzeichnis:</w:t>
+      </w:r>
+    </w:p>
+    <w:p>
+      <w:pPr>
+        <w:rPr>
+          <w:lang w:val="de-CH"/>
+        </w:rPr>
+      </w:pPr>
+      <w:r>
+        <w:rPr>
+          <w:noProof/>
+          <w:lang w:val="en-GB"/>
+        </w:rPr>
+        <w:drawing>
+          <wp:inline distT="0" distB="0" distL="0" distR="0" wp14:anchorId="5D8FA795" wp14:editId="2E93F631">
+            <wp:extent cx="3326004" cy="2362316"/>
+            <wp:effectExtent l="0" t="0" r="8255" b="0"/>
+            <wp:docPr id="1856605063" name="Grafik 4"/>
+            <wp:cNvGraphicFramePr>
+              <a:graphicFrameLocks xmlns:a="http://schemas.openxmlformats.org/drawingml/2006/main" noChangeAspect="1"/>
+            </wp:cNvGraphicFramePr>
+            <a:graphic xmlns:a="http://schemas.openxmlformats.org/drawingml/2006/main">
+              <a:graphicData uri="http://schemas.openxmlformats.org/drawingml/2006/picture">
+                <pic:pic xmlns:pic="http://schemas.openxmlformats.org/drawingml/2006/picture">
+                  <pic:nvPicPr>
+                    <pic:cNvPr id="1856605063" name=""/>
+                    <pic:cNvPicPr/>
+                  </pic:nvPicPr>
+                  <pic:blipFill>
+                    <a:blip r:embed="rId63" cstate="print">
+                      <a:extLst>
+                        <a:ext uri="{28A0092B-C50C-407E-A947-70E740481C1C}">
+                          <a14:useLocalDpi xmlns:a14="http://schemas.microsoft.com/office/drawing/2010/main" val="0"/>
+                        </a:ext>
+                      </a:extLst>
+                    </a:blip>
+                    <a:stretch>
+                      <a:fillRect/>
+                    </a:stretch>
+                  </pic:blipFill>
+                  <pic:spPr>
+                    <a:xfrm>
+                      <a:off x="0" y="0"/>
+                      <a:ext cx="3366465" cy="2391054"/>
+                    </a:xfrm>
+                    <a:prstGeom prst="rect">
+                      <a:avLst/>
+                    </a:prstGeom>
+                  </pic:spPr>
+                </pic:pic>
+              </a:graphicData>
+            </a:graphic>
+          </wp:inline>
+        </w:drawing>
+      </w:r>
+    </w:p>
+    <w:p>
+      <w:pPr>
+        <w:rPr>
+          <w:lang w:val="de-CH"/>
+        </w:rPr>
+      </w:pPr>
+      <w:r>
+        <w:rPr>
+          <w:lang w:val="de-CH"/>
+        </w:rPr>
+        <w:lastRenderedPageBreak/>
+        <w:t>Jetzt k</w:t>
+      </w:r>
+      <w:r>
+        <w:rPr>
+          <w:lang w:val="de-CH"/>
+        </w:rPr>
+        <w:t>a</w:t>
+      </w:r>
+      <w:r>
+        <w:rPr>
+          <w:lang w:val="de-CH"/>
+        </w:rPr>
+        <w:t>nn</w:t>
+      </w:r>
+      <w:r>
+        <w:rPr>
+          <w:lang w:val="de-CH"/>
+        </w:rPr>
+        <w:t>st du</w:t>
+      </w:r>
+      <w:r>
+        <w:rPr>
+          <w:lang w:val="de-CH"/>
+        </w:rPr>
+        <w:t xml:space="preserve"> das </w:t>
+      </w:r>
+      <w:proofErr w:type="spellStart"/>
+      <w:r>
+        <w:rPr>
+          <w:lang w:val="de-CH"/>
+        </w:rPr>
+        <w:t>Sipserver</w:t>
+      </w:r>
+      <w:proofErr w:type="spellEnd"/>
+      <w:r>
+        <w:rPr>
+          <w:lang w:val="de-CH"/>
+        </w:rPr>
+        <w:t xml:space="preserve">-Paket auf die gleiche Weise überprüfen. Wenn kein „Downgrade“ durchgeführt werden soll und </w:t>
+      </w:r>
+      <w:r>
+        <w:rPr>
+          <w:lang w:val="de-CH"/>
+        </w:rPr>
+        <w:t>du</w:t>
+      </w:r>
+      <w:r>
+        <w:rPr>
+          <w:lang w:val="de-CH"/>
+        </w:rPr>
+        <w:t xml:space="preserve"> sicher </w:t>
+      </w:r>
+      <w:r>
+        <w:rPr>
+          <w:lang w:val="de-CH"/>
+        </w:rPr>
+        <w:t>bist</w:t>
+      </w:r>
+      <w:r>
+        <w:rPr>
+          <w:lang w:val="de-CH"/>
+        </w:rPr>
+        <w:t xml:space="preserve">, dass </w:t>
+      </w:r>
+      <w:r>
+        <w:rPr>
+          <w:lang w:val="de-CH"/>
+        </w:rPr>
+        <w:t>du die</w:t>
+      </w:r>
+      <w:r>
+        <w:rPr>
+          <w:lang w:val="de-CH"/>
+        </w:rPr>
+        <w:t xml:space="preserve"> neueste Version installieren</w:t>
+      </w:r>
+      <w:r>
+        <w:rPr>
+          <w:lang w:val="de-CH"/>
+        </w:rPr>
+        <w:t xml:space="preserve"> willst</w:t>
+      </w:r>
+      <w:r>
+        <w:rPr>
+          <w:lang w:val="de-CH"/>
+        </w:rPr>
+        <w:t xml:space="preserve">, entferne zuerst das </w:t>
+      </w:r>
+      <w:r>
+        <w:rPr>
+          <w:lang w:val="de-CH"/>
+        </w:rPr>
+        <w:t xml:space="preserve">installierte </w:t>
+      </w:r>
+      <w:r>
+        <w:rPr>
+          <w:lang w:val="de-CH"/>
+        </w:rPr>
+        <w:t>Paket.</w:t>
+      </w:r>
+    </w:p>
+    <w:p>
+      <w:pPr>
+        <w:rPr>
+          <w:lang w:val="de-CH"/>
+        </w:rPr>
+      </w:pPr>
+      <w:r>
+        <w:rPr>
+          <w:lang w:val="de-CH"/>
+        </w:rPr>
+        <w:t>Mache dasselbe mit der Datei „</w:t>
+      </w:r>
+      <w:proofErr w:type="spellStart"/>
+      <w:r>
+        <w:rPr>
+          <w:lang w:val="de-CH"/>
+        </w:rPr>
+        <w:t>phonebook_xxx</w:t>
+      </w:r>
+      <w:proofErr w:type="spellEnd"/>
+      <w:r>
+        <w:rPr>
+          <w:lang w:val="de-CH"/>
+        </w:rPr>
+        <w:t>“.</w:t>
+      </w:r>
+    </w:p>
+    <w:p>
+      <w:pPr>
+        <w:rPr>
+          <w:lang w:val="de-CH"/>
+        </w:rPr>
+      </w:pPr>
+      <w:r>
+        <w:rPr>
+          <w:lang w:val="de-CH"/>
+        </w:rPr>
+        <w:t>Du</w:t>
+      </w:r>
+      <w:r>
+        <w:rPr>
+          <w:lang w:val="de-CH"/>
+        </w:rPr>
+        <w:t xml:space="preserve"> k</w:t>
+      </w:r>
+      <w:r>
+        <w:rPr>
+          <w:lang w:val="de-CH"/>
+        </w:rPr>
+        <w:t xml:space="preserve">annst </w:t>
+      </w:r>
+      <w:r>
+        <w:rPr>
+          <w:lang w:val="de-CH"/>
+        </w:rPr>
+        <w:t>jederzeit überprüfen, ob die richtigen Versionen installiert sind.</w:t>
+      </w:r>
+    </w:p>
+    <w:p>
+      <w:pPr>
+        <w:rPr>
+          <w:lang w:val="de-CH"/>
+        </w:rPr>
+      </w:pPr>
+      <w:r>
+        <w:rPr>
+          <w:lang w:val="de-CH"/>
+        </w:rPr>
+        <w:t xml:space="preserve">Jetzt </w:t>
+      </w:r>
+      <w:r>
+        <w:rPr>
+          <w:lang w:val="de-CH"/>
+        </w:rPr>
+        <w:t>kannst du deinen</w:t>
+      </w:r>
+      <w:r>
+        <w:rPr>
+          <w:lang w:val="de-CH"/>
+        </w:rPr>
+        <w:t xml:space="preserve"> Router </w:t>
+      </w:r>
+      <w:r>
+        <w:rPr>
+          <w:lang w:val="de-CH"/>
+        </w:rPr>
+        <w:t xml:space="preserve">wieder </w:t>
+      </w:r>
+      <w:r>
+        <w:rPr>
+          <w:lang w:val="de-CH"/>
+        </w:rPr>
+        <w:t xml:space="preserve">in </w:t>
+      </w:r>
+      <w:r>
+        <w:rPr>
+          <w:lang w:val="de-CH"/>
+        </w:rPr>
+        <w:t>deinem</w:t>
+      </w:r>
+      <w:r>
+        <w:rPr>
+          <w:lang w:val="de-CH"/>
+        </w:rPr>
+        <w:t xml:space="preserve"> AREDN-Netzwerk installieren. Nach dem Neustart sollte sich das Telefon mit dem SIP-Server verbinden und </w:t>
+      </w:r>
+      <w:r>
+        <w:rPr>
+          <w:lang w:val="de-CH"/>
+        </w:rPr>
+        <w:t xml:space="preserve">du solltest </w:t>
+      </w:r>
+      <w:r>
+        <w:rPr>
+          <w:lang w:val="de-CH"/>
+        </w:rPr>
+        <w:t>das Telefonbuch herunterladen können</w:t>
+      </w:r>
+    </w:p>
+    <w:p>
+      <w:pPr>
+        <w:pStyle w:val="berschrift2"/>
+        <w:rPr>
+          <w:lang w:val="de-CH"/>
+        </w:rPr>
+      </w:pPr>
+      <w:bookmarkStart w:id="31" w:name="_Toc165897225"/>
+      <w:r>
+        <w:rPr>
+          <w:lang w:val="de-CH"/>
+        </w:rPr>
+        <w:t xml:space="preserve">Files </w:t>
+      </w:r>
+      <w:proofErr w:type="spellStart"/>
+      <w:r>
+        <w:rPr>
+          <w:lang w:val="de-CH"/>
+        </w:rPr>
+        <w:t>to</w:t>
+      </w:r>
+      <w:proofErr w:type="spellEnd"/>
+      <w:r>
+        <w:rPr>
+          <w:lang w:val="de-CH"/>
+        </w:rPr>
+        <w:t xml:space="preserve"> </w:t>
+      </w:r>
+      <w:r>
+        <w:t>check</w:t>
+      </w:r>
+      <w:r>
+        <w:rPr>
+          <w:lang w:val="de-CH"/>
+        </w:rPr>
+        <w:t>:</w:t>
+      </w:r>
+      <w:bookmarkEnd w:id="31"/>
     </w:p>
     <w:p>
       <w:pPr>
@@ -5322,14 +7905,31 @@
           <w:lang w:val="de-CH"/>
         </w:rPr>
       </w:pPr>
-      <w:r>
-        <w:rPr>
-          <w:lang w:val="de-CH"/>
-        </w:rPr>
-        <w:t>Config file</w:t>
+      <w:bookmarkStart w:id="32" w:name="_Toc165897226"/>
+      <w:proofErr w:type="spellStart"/>
+      <w:r>
+        <w:rPr>
+          <w:lang w:val="de-CH"/>
+        </w:rPr>
+        <w:t>Config</w:t>
+      </w:r>
+      <w:proofErr w:type="spellEnd"/>
+      <w:r>
+        <w:rPr>
+          <w:lang w:val="de-CH"/>
+        </w:rPr>
+        <w:t xml:space="preserve"> </w:t>
+      </w:r>
+      <w:proofErr w:type="spellStart"/>
+      <w:r>
+        <w:rPr>
+          <w:lang w:val="de-CH"/>
+        </w:rPr>
+        <w:t>file</w:t>
       </w:r>
       <w:bookmarkEnd w:id="29"/>
-      <w:bookmarkEnd w:id="30"/>
+      <w:bookmarkEnd w:id="32"/>
+      <w:proofErr w:type="spellEnd"/>
     </w:p>
     <w:p>
       <w:r>
@@ -5344,8 +7944,29 @@
         <w:pStyle w:val="Code"/>
       </w:pPr>
       <w:r>
-        <w:t>vi /etc/config/phonebook</w:t>
-      </w:r>
+        <w:t>vi /</w:t>
+      </w:r>
+      <w:proofErr w:type="spellStart"/>
+      <w:r>
+        <w:t>etc</w:t>
+      </w:r>
+      <w:proofErr w:type="spellEnd"/>
+      <w:r>
+        <w:t>/</w:t>
+      </w:r>
+      <w:proofErr w:type="spellStart"/>
+      <w:r>
+        <w:t>config</w:t>
+      </w:r>
+      <w:proofErr w:type="spellEnd"/>
+      <w:r>
+        <w:t>/</w:t>
+      </w:r>
+      <w:proofErr w:type="spellStart"/>
+      <w:r>
+        <w:t>phonebook</w:t>
+      </w:r>
+      <w:proofErr w:type="spellEnd"/>
     </w:p>
     <w:p>
       <w:r>
@@ -5424,7 +8045,21 @@
         <w:rPr>
           <w:lang w:val="en-US"/>
         </w:rPr>
-        <w:t xml:space="preserve">                "pbx"</w:t>
+        <w:t xml:space="preserve">                "</w:t>
+      </w:r>
+      <w:proofErr w:type="spellStart"/>
+      <w:r>
+        <w:rPr>
+          <w:lang w:val="en-US"/>
+        </w:rPr>
+        <w:t>pbx</w:t>
+      </w:r>
+      <w:proofErr w:type="spellEnd"/>
+      <w:r>
+        <w:rPr>
+          <w:lang w:val="en-US"/>
+        </w:rPr>
+        <w:t>"</w:t>
       </w:r>
     </w:p>
     <w:p>
@@ -5451,7 +8086,29 @@
         <w:rPr>
           <w:lang w:val="en-US"/>
         </w:rPr>
-        <w:t xml:space="preserve">  - Supported: "pbx,direct,combined"</w:t>
+        <w:t xml:space="preserve">  - Supported: "</w:t>
+      </w:r>
+      <w:proofErr w:type="spellStart"/>
+      <w:proofErr w:type="gramStart"/>
+      <w:r>
+        <w:rPr>
+          <w:lang w:val="en-US"/>
+        </w:rPr>
+        <w:t>pbx,direct</w:t>
+      </w:r>
+      <w:proofErr w:type="gramEnd"/>
+      <w:r>
+        <w:rPr>
+          <w:lang w:val="en-US"/>
+        </w:rPr>
+        <w:t>,combined</w:t>
+      </w:r>
+      <w:proofErr w:type="spellEnd"/>
+      <w:r>
+        <w:rPr>
+          <w:lang w:val="en-US"/>
+        </w:rPr>
+        <w:t>"</w:t>
       </w:r>
     </w:p>
     <w:p>
@@ -5474,12 +8131,12 @@
     <w:p>
       <w:pPr>
         <w:rPr>
-          <w:lang w:val="de-CH"/>
-        </w:rPr>
-      </w:pPr>
-      <w:r>
-        <w:rPr>
-          <w:lang w:val="de-CH"/>
+          <w:lang w:val="en-US"/>
+        </w:rPr>
+      </w:pPr>
+      <w:r>
+        <w:rPr>
+          <w:lang w:val="en-US"/>
         </w:rPr>
         <w:t>Default:</w:t>
       </w:r>
@@ -5488,12 +8145,12 @@
       <w:pPr>
         <w:pStyle w:val="Code"/>
         <w:rPr>
-          <w:lang w:val="de-CH"/>
-        </w:rPr>
-      </w:pPr>
-      <w:r>
-        <w:rPr>
-          <w:lang w:val="de-CH"/>
+          <w:lang w:val="en-US"/>
+        </w:rPr>
+      </w:pPr>
+      <w:r>
+        <w:rPr>
+          <w:lang w:val="en-US"/>
         </w:rPr>
         <w:t xml:space="preserve">        "targets": [</w:t>
       </w:r>
@@ -5502,12 +8159,12 @@
       <w:pPr>
         <w:pStyle w:val="Code"/>
         <w:rPr>
-          <w:lang w:val="de-CH"/>
-        </w:rPr>
-      </w:pPr>
-      <w:r>
-        <w:rPr>
-          <w:lang w:val="de-CH"/>
+          <w:lang w:val="en-US"/>
+        </w:rPr>
+      </w:pPr>
+      <w:r>
+        <w:rPr>
+          <w:lang w:val="en-US"/>
         </w:rPr>
         <w:t xml:space="preserve">                "generic"</w:t>
       </w:r>
@@ -5516,12 +8173,12 @@
       <w:pPr>
         <w:pStyle w:val="Code"/>
         <w:rPr>
-          <w:lang w:val="de-CH"/>
-        </w:rPr>
-      </w:pPr>
-      <w:r>
-        <w:rPr>
-          <w:lang w:val="de-CH"/>
+          <w:lang w:val="en-US"/>
+        </w:rPr>
+      </w:pPr>
+      <w:r>
+        <w:rPr>
+          <w:lang w:val="en-US"/>
         </w:rPr>
         <w:t xml:space="preserve">        ],</w:t>
       </w:r>
@@ -5529,124 +8186,109 @@
     <w:p>
       <w:pPr>
         <w:rPr>
-          <w:lang w:val="de-CH"/>
-        </w:rPr>
-      </w:pPr>
-      <w:r>
-        <w:rPr>
-          <w:lang w:val="de-CH"/>
-        </w:rPr>
-        <w:t xml:space="preserve">  - Supported: generic,yealink,cisco,snom</w:t>
-      </w:r>
+          <w:lang w:val="en-US"/>
+        </w:rPr>
+      </w:pPr>
+      <w:r>
+        <w:rPr>
+          <w:lang w:val="en-US"/>
+        </w:rPr>
+        <w:t xml:space="preserve">  - Supported: </w:t>
+      </w:r>
+      <w:proofErr w:type="spellStart"/>
+      <w:proofErr w:type="gramStart"/>
+      <w:r>
+        <w:rPr>
+          <w:lang w:val="en-US"/>
+        </w:rPr>
+        <w:t>generic,yealink</w:t>
+      </w:r>
+      <w:proofErr w:type="gramEnd"/>
+      <w:r>
+        <w:rPr>
+          <w:lang w:val="en-US"/>
+        </w:rPr>
+        <w:t>,cisco,snom</w:t>
+      </w:r>
+      <w:proofErr w:type="spellEnd"/>
     </w:p>
     <w:p>
       <w:pPr>
         <w:pStyle w:val="berschrift3"/>
         <w:rPr>
-          <w:lang w:val="en-GB"/>
-        </w:rPr>
-      </w:pPr>
-      <w:r>
-        <w:rPr>
-          <w:lang w:val="en-GB"/>
-        </w:rPr>
-        <w:lastRenderedPageBreak/>
+          <w:lang w:val="de-CH"/>
+        </w:rPr>
+      </w:pPr>
+      <w:bookmarkStart w:id="33" w:name="_Toc165897227"/>
+      <w:r>
+        <w:rPr>
+          <w:lang w:val="de-CH"/>
+        </w:rPr>
         <w:t>Phonebook.csv</w:t>
       </w:r>
-    </w:p>
-    <w:p>
-      <w:pPr>
-        <w:rPr>
-          <w:lang w:val="de-CH"/>
-        </w:rPr>
-      </w:pPr>
-      <w:r>
-        <w:rPr>
-          <w:lang w:val="de-CH"/>
-        </w:rPr>
-        <w:t>Schau ob</w:t>
-      </w:r>
-      <w:r>
-        <w:rPr>
-          <w:lang w:val="de-CH"/>
-        </w:rPr>
-        <w:t xml:space="preserve"> in /www/arednstack/ </w:t>
-      </w:r>
-      <w:r>
-        <w:rPr>
-          <w:lang w:val="de-CH"/>
-        </w:rPr>
-        <w:t>das File</w:t>
-      </w:r>
-      <w:r>
-        <w:rPr>
-          <w:lang w:val="de-CH"/>
-        </w:rPr>
-        <w:t xml:space="preserve"> </w:t>
-      </w:r>
-      <w:r>
-        <w:rPr>
-          <w:lang w:val="de-CH"/>
-        </w:rPr>
-        <w:t>“</w:t>
-      </w:r>
-      <w:r>
-        <w:rPr>
-          <w:lang w:val="de-CH"/>
-        </w:rPr>
-        <w:t>phonebook.csv</w:t>
-      </w:r>
-      <w:r>
-        <w:rPr>
-          <w:lang w:val="de-CH"/>
-        </w:rPr>
-        <w:t>”</w:t>
-      </w:r>
-      <w:r>
-        <w:rPr>
-          <w:lang w:val="de-CH"/>
-        </w:rPr>
-        <w:t xml:space="preserve"> </w:t>
-      </w:r>
-      <w:r>
-        <w:rPr>
-          <w:lang w:val="de-CH"/>
-        </w:rPr>
-        <w:t>erscheint</w:t>
-      </w:r>
-      <w:r>
-        <w:rPr>
-          <w:lang w:val="de-CH"/>
-        </w:rPr>
-        <w:t xml:space="preserve">. </w:t>
-      </w:r>
-      <w:r>
-        <w:rPr>
-          <w:lang w:val="de-CH"/>
-        </w:rPr>
-        <w:t>Wenn nicht, warte ein paar Stunden und versuche es nochmals</w:t>
-      </w:r>
-      <w:r>
-        <w:rPr>
-          <w:lang w:val="de-CH"/>
-        </w:rPr>
-        <w:t>.</w:t>
+      <w:bookmarkEnd w:id="33"/>
+    </w:p>
+    <w:p>
+      <w:pPr>
+        <w:rPr>
+          <w:lang w:val="de-CH"/>
+        </w:rPr>
+      </w:pPr>
+      <w:r>
+        <w:rPr>
+          <w:lang w:val="de-CH"/>
+        </w:rPr>
+        <w:t>Schau ob in /</w:t>
+      </w:r>
+      <w:proofErr w:type="spellStart"/>
+      <w:r>
+        <w:rPr>
+          <w:lang w:val="de-CH"/>
+        </w:rPr>
+        <w:t>www</w:t>
+      </w:r>
+      <w:proofErr w:type="spellEnd"/>
+      <w:r>
+        <w:rPr>
+          <w:lang w:val="de-CH"/>
+        </w:rPr>
+        <w:t>/</w:t>
+      </w:r>
+      <w:proofErr w:type="spellStart"/>
+      <w:r>
+        <w:rPr>
+          <w:lang w:val="de-CH"/>
+        </w:rPr>
+        <w:t>arednstack</w:t>
+      </w:r>
+      <w:proofErr w:type="spellEnd"/>
+      <w:r>
+        <w:rPr>
+          <w:lang w:val="de-CH"/>
+        </w:rPr>
+        <w:t xml:space="preserve">/ das File “phonebook.csv” erscheint. </w:t>
+      </w:r>
+      <w:r>
+        <w:rPr>
+          <w:lang w:val="de-CH"/>
+        </w:rPr>
+        <w:t>Wenn nicht, warte ein paar Stunden und versuche es nochmals.</w:t>
       </w:r>
     </w:p>
     <w:p>
       <w:pPr>
         <w:pStyle w:val="berschrift2"/>
       </w:pPr>
-      <w:bookmarkStart w:id="31" w:name="_Toc14"/>
-      <w:bookmarkStart w:id="32" w:name="_Toc164196555"/>
+      <w:bookmarkStart w:id="34" w:name="_Toc14"/>
+      <w:bookmarkStart w:id="35" w:name="_Toc165897228"/>
       <w:r>
         <w:rPr>
           <w:rFonts w:eastAsia="Arial Unicode MS" w:cs="Arial Unicode MS"/>
         </w:rPr>
         <w:t>Sich parallel mit einer Telefonzentrale verbinden</w:t>
       </w:r>
-      <w:bookmarkEnd w:id="31"/>
-      <w:bookmarkEnd w:id="32"/>
+      <w:bookmarkEnd w:id="34"/>
+      <w:bookmarkEnd w:id="35"/>
     </w:p>
     <w:p>
       <w:r>
@@ -5657,8 +8299,8 @@
       </w:r>
     </w:p>
     <w:sectPr>
-      <w:headerReference w:type="default" r:id="rId58"/>
-      <w:footerReference w:type="default" r:id="rId59"/>
+      <w:headerReference w:type="default" r:id="rId64"/>
+      <w:footerReference w:type="default" r:id="rId65"/>
       <w:pgSz w:w="11900" w:h="16840"/>
       <w:pgMar w:top="1440" w:right="1080" w:bottom="1440" w:left="1440" w:header="720" w:footer="720" w:gutter="0"/>
       <w:cols w:space="720"/>
@@ -6692,6 +9334,8 @@
   </w:style>
   <w:style w:type="paragraph" w:customStyle="1" w:styleId="Code">
     <w:name w:val="Code"/>
+    <w:link w:val="CodeZchn"/>
+    <w:qFormat/>
     <w:pPr>
       <w:pBdr>
         <w:top w:val="single" w:sz="8" w:space="0" w:color="000000"/>
@@ -6789,6 +9433,31 @@
         <w14:bevel/>
       </w14:textOutline>
     </w:rPr>
+  </w:style>
+  <w:style w:type="character" w:customStyle="1" w:styleId="CodeZchn">
+    <w:name w:val="Code Zchn"/>
+    <w:basedOn w:val="Absatz-Standardschriftart"/>
+    <w:link w:val="Code"/>
+    <w:rsid w:val="00561183"/>
+    <w:rPr>
+      <w:rFonts w:ascii="Consolas" w:hAnsi="Consolas" w:cs="Arial Unicode MS"/>
+      <w:color w:val="000000"/>
+      <w:u w:color="000000"/>
+      <w:lang w:val="de-DE"/>
+    </w:rPr>
+  </w:style>
+  <w:style w:type="paragraph" w:styleId="Verzeichnis3">
+    <w:name w:val="toc 3"/>
+    <w:basedOn w:val="Standard"/>
+    <w:next w:val="Standard"/>
+    <w:autoRedefine/>
+    <w:uiPriority w:val="39"/>
+    <w:unhideWhenUsed/>
+    <w:rsid w:val="00F447EF"/>
+    <w:pPr>
+      <w:spacing w:after="100"/>
+      <w:ind w:left="440"/>
+    </w:pPr>
   </w:style>
 </w:styles>
 </file>

</xml_diff>

<commit_message>
Update to new Version of phone
</commit_message>
<xml_diff>
--- a/Documentation/AREDN Setup-Deutsch.docx
+++ b/Documentation/AREDN Setup-Deutsch.docx
@@ -134,7 +134,7 @@
           <w:szCs w:val="28"/>
           <w:lang w:val="en-US"/>
         </w:rPr>
-        <w:t>6.</w:t>
+        <w:t>2</w:t>
       </w:r>
       <w:r>
         <w:rPr>
@@ -142,7 +142,15 @@
           <w:szCs w:val="28"/>
           <w:lang w:val="en-US"/>
         </w:rPr>
-        <w:t>5</w:t>
+        <w:t>.</w:t>
+      </w:r>
+      <w:r>
+        <w:rPr>
+          <w:sz w:val="28"/>
+          <w:szCs w:val="28"/>
+          <w:lang w:val="en-US"/>
+        </w:rPr>
+        <w:t>7</w:t>
       </w:r>
       <w:r>
         <w:rPr>
@@ -1196,20 +1204,16 @@
                 <w:noProof/>
                 <w:webHidden/>
               </w:rPr>
-            </w:r>
-            <w:r>
-              <w:rPr>
-                <w:noProof/>
-                <w:webHidden/>
-              </w:rPr>
               <w:fldChar w:fldCharType="separate"/>
             </w:r>
             <w:r>
               <w:rPr>
-                <w:noProof/>
-                <w:webHidden/>
-              </w:rPr>
-              <w:t>21</w:t>
+                <w:b/>
+                <w:bCs/>
+                <w:noProof/>
+                <w:webHidden/>
+              </w:rPr>
+              <w:t>Fehler! Textmarke nicht definiert.</w:t>
             </w:r>
             <w:r>
               <w:rPr>
@@ -1281,7 +1285,7 @@
                 <w:noProof/>
                 <w:webHidden/>
               </w:rPr>
-              <w:t>23</w:t>
+              <w:t>21</w:t>
             </w:r>
             <w:r>
               <w:rPr>
@@ -1368,7 +1372,7 @@
                 <w:noProof/>
                 <w:webHidden/>
               </w:rPr>
-              <w:t>25</w:t>
+              <w:t>23</w:t>
             </w:r>
             <w:r>
               <w:rPr>
@@ -1437,7 +1441,7 @@
                 <w:noProof/>
                 <w:webHidden/>
               </w:rPr>
-              <w:t>25</w:t>
+              <w:t>23</w:t>
             </w:r>
             <w:r>
               <w:rPr>
@@ -1506,7 +1510,7 @@
                 <w:noProof/>
                 <w:webHidden/>
               </w:rPr>
-              <w:t>25</w:t>
+              <w:t>24</w:t>
             </w:r>
             <w:r>
               <w:rPr>
@@ -1578,7 +1582,7 @@
                 <w:noProof/>
                 <w:webHidden/>
               </w:rPr>
-              <w:t>25</w:t>
+              <w:t>24</w:t>
             </w:r>
             <w:r>
               <w:rPr>
@@ -1798,7 +1802,21 @@
         <w:rPr>
           <w:rFonts w:eastAsia="Arial Unicode MS" w:cs="Arial Unicode MS"/>
         </w:rPr>
-        <w:t>/ AREDNstack -main/-Ordner haben:</w:t>
+        <w:t xml:space="preserve">/ </w:t>
+      </w:r>
+      <w:proofErr w:type="spellStart"/>
+      <w:r>
+        <w:rPr>
+          <w:rFonts w:eastAsia="Arial Unicode MS" w:cs="Arial Unicode MS"/>
+        </w:rPr>
+        <w:t>AREDNstack</w:t>
+      </w:r>
+      <w:proofErr w:type="spellEnd"/>
+      <w:r>
+        <w:rPr>
+          <w:rFonts w:eastAsia="Arial Unicode MS" w:cs="Arial Unicode MS"/>
+        </w:rPr>
+        <w:t xml:space="preserve"> -main/-Ordner haben:</w:t>
       </w:r>
     </w:p>
     <w:p>
@@ -1909,7 +1927,21 @@
         <w:rPr>
           <w:rFonts w:eastAsia="Arial Unicode MS" w:cs="Arial Unicode MS"/>
         </w:rPr>
-        <w:t>Sie finden auch Firmware für unsere typischen Telefone zum Flashen mit „freier“ Firmware (ohne Verbindung zu einem Anbieter).</w:t>
+        <w:t xml:space="preserve">Sie finden auch Firmware für unsere typischen Telefone zum </w:t>
+      </w:r>
+      <w:proofErr w:type="spellStart"/>
+      <w:r>
+        <w:rPr>
+          <w:rFonts w:eastAsia="Arial Unicode MS" w:cs="Arial Unicode MS"/>
+        </w:rPr>
+        <w:t>Flashen</w:t>
+      </w:r>
+      <w:proofErr w:type="spellEnd"/>
+      <w:r>
+        <w:rPr>
+          <w:rFonts w:eastAsia="Arial Unicode MS" w:cs="Arial Unicode MS"/>
+        </w:rPr>
+        <w:t xml:space="preserve"> mit „freier“ Firmware (ohne Verbindung zu einem Anbieter).</w:t>
       </w:r>
     </w:p>
     <w:p>
@@ -1968,12 +2000,20 @@
       </w:pPr>
       <w:bookmarkStart w:id="2" w:name="_Toc1"/>
       <w:bookmarkStart w:id="3" w:name="_Toc165897211"/>
+      <w:proofErr w:type="spellStart"/>
       <w:r>
         <w:rPr>
           <w:lang w:val="de-CH"/>
         </w:rPr>
         <w:lastRenderedPageBreak/>
-        <w:t xml:space="preserve">Yealink </w:t>
+        <w:t>Yealink</w:t>
+      </w:r>
+      <w:proofErr w:type="spellEnd"/>
+      <w:r>
+        <w:rPr>
+          <w:lang w:val="de-CH"/>
+        </w:rPr>
+        <w:t xml:space="preserve"> </w:t>
       </w:r>
       <w:bookmarkEnd w:id="2"/>
       <w:r>
@@ -1999,11 +2039,19 @@
       </w:pPr>
       <w:bookmarkStart w:id="4" w:name="_Toc2"/>
       <w:bookmarkStart w:id="5" w:name="_Toc165897212"/>
-      <w:r>
-        <w:rPr>
-          <w:lang w:val="de-CH"/>
-        </w:rPr>
-        <w:t>Flashen Sie das Telefon</w:t>
+      <w:proofErr w:type="spellStart"/>
+      <w:r>
+        <w:rPr>
+          <w:lang w:val="de-CH"/>
+        </w:rPr>
+        <w:t>Flashen</w:t>
+      </w:r>
+      <w:proofErr w:type="spellEnd"/>
+      <w:r>
+        <w:rPr>
+          <w:lang w:val="de-CH"/>
+        </w:rPr>
+        <w:t xml:space="preserve"> Sie das Telefon</w:t>
       </w:r>
       <w:bookmarkEnd w:id="4"/>
       <w:bookmarkEnd w:id="5"/>
@@ -2128,7 +2176,15 @@
       </w:r>
       <w:r>
         <w:br/>
-        <w:t>Sie sollten die Dateien sehen können, die Ihr Telefon während des Flashens anfordert.</w:t>
+        <w:t xml:space="preserve">Sie sollten die Dateien sehen können, die Ihr Telefon während des </w:t>
+      </w:r>
+      <w:proofErr w:type="spellStart"/>
+      <w:r>
+        <w:t>Flashens</w:t>
+      </w:r>
+      <w:proofErr w:type="spellEnd"/>
+      <w:r>
+        <w:t xml:space="preserve"> anfordert.</w:t>
       </w:r>
     </w:p>
     <w:p>
@@ -2269,12 +2325,20 @@
         </w:rPr>
         <w:t>IP -</w:t>
       </w:r>
+      <w:proofErr w:type="spellStart"/>
       <w:proofErr w:type="gramStart"/>
       <w:r>
         <w:rPr>
           <w:lang w:val="en-US"/>
         </w:rPr>
-        <w:t>Adresse :</w:t>
+        <w:t>Adresse</w:t>
+      </w:r>
+      <w:proofErr w:type="spellEnd"/>
+      <w:r>
+        <w:rPr>
+          <w:lang w:val="en-US"/>
+        </w:rPr>
+        <w:t xml:space="preserve"> :</w:t>
       </w:r>
       <w:proofErr w:type="gramEnd"/>
       <w:r>
@@ -2291,11 +2355,19 @@
           <w:lang w:val="en-US"/>
         </w:rPr>
       </w:pPr>
+      <w:proofErr w:type="spellStart"/>
       <w:r>
         <w:rPr>
           <w:lang w:val="en-US"/>
         </w:rPr>
-        <w:t xml:space="preserve">Netzmaske: 255.255.255.0 </w:t>
+        <w:t>Netzmaske</w:t>
+      </w:r>
+      <w:proofErr w:type="spellEnd"/>
+      <w:r>
+        <w:rPr>
+          <w:lang w:val="en-US"/>
+        </w:rPr>
+        <w:t xml:space="preserve">: 255.255.255.0 </w:t>
       </w:r>
       <w:r>
         <w:rPr>
@@ -2321,7 +2393,15 @@
         </w:numPr>
       </w:pPr>
       <w:r>
-        <w:t xml:space="preserve">Drücken Sie die Eingabetaste (Taster »OK«) und warten Sie. Die Anzeige auf dem Telefon zeigt »Start Updating…« Im tftp64-Fenster auf dem PC sollte angezeigt werden, dass das Telefon Dateien von Ihrem Computer abruft. </w:t>
+        <w:t xml:space="preserve">Drücken Sie die Eingabetaste (Taster »OK«) und warten Sie. Die Anzeige auf dem Telefon zeigt »Start </w:t>
+      </w:r>
+      <w:proofErr w:type="spellStart"/>
+      <w:r>
+        <w:t>Updating</w:t>
+      </w:r>
+      <w:proofErr w:type="spellEnd"/>
+      <w:r>
+        <w:t xml:space="preserve">…« Im tftp64-Fenster auf dem PC sollte angezeigt werden, dass das Telefon Dateien von Ihrem Computer abruft. </w:t>
       </w:r>
     </w:p>
     <w:p>
@@ -2333,7 +2413,31 @@
         </w:numPr>
       </w:pPr>
       <w:r>
-        <w:t>Sobald alle Dateien vom PC gelesen wurden wird das Telefon automatisch neu gestartet. Dies kann aber einige Minuten dauern. Sobald das Telefon wieder eine Anzeige bringt (z.Bsp. »Obtaining IP address…« den folgenden Schritt ausführen.</w:t>
+        <w:t>Sobald alle Dateien vom PC gelesen wurden wird das Telefon automatisch neu gestartet. Dies kann aber einige Minuten dauern. Sobald das Telefon wieder eine Anzeige bringt (</w:t>
+      </w:r>
+      <w:proofErr w:type="spellStart"/>
+      <w:r>
+        <w:t>z.Bsp</w:t>
+      </w:r>
+      <w:proofErr w:type="spellEnd"/>
+      <w:r>
+        <w:t>. »</w:t>
+      </w:r>
+      <w:proofErr w:type="spellStart"/>
+      <w:r>
+        <w:t>Obtaining</w:t>
+      </w:r>
+      <w:proofErr w:type="spellEnd"/>
+      <w:r>
+        <w:t xml:space="preserve"> IP </w:t>
+      </w:r>
+      <w:proofErr w:type="spellStart"/>
+      <w:r>
+        <w:t>address</w:t>
+      </w:r>
+      <w:proofErr w:type="spellEnd"/>
+      <w:r>
+        <w:t>…« den folgenden Schritt ausführen.</w:t>
       </w:r>
     </w:p>
     <w:p>
@@ -2346,7 +2450,87 @@
       </w:pPr>
       <w:r>
         <w:lastRenderedPageBreak/>
-        <w:t>Jetzt müssen Sie die OK-Taste solange gedrückt halten, bis die Meldung »Reset to factory setting?« erscheint. Diese Meldung mit Taste »OK« bestätigen. Die Meldung »Resetting to factory setting, please wait« erscheint und danach erscheint der Welcome Bildschirm.</w:t>
+        <w:t>Jetzt müssen Sie die OK-Taste solange gedrückt halten, bis die Meldung »</w:t>
+      </w:r>
+      <w:proofErr w:type="spellStart"/>
+      <w:r>
+        <w:t>Reset</w:t>
+      </w:r>
+      <w:proofErr w:type="spellEnd"/>
+      <w:r>
+        <w:t xml:space="preserve"> </w:t>
+      </w:r>
+      <w:proofErr w:type="spellStart"/>
+      <w:r>
+        <w:t>to</w:t>
+      </w:r>
+      <w:proofErr w:type="spellEnd"/>
+      <w:r>
+        <w:t xml:space="preserve"> </w:t>
+      </w:r>
+      <w:proofErr w:type="spellStart"/>
+      <w:r>
+        <w:t>factory</w:t>
+      </w:r>
+      <w:proofErr w:type="spellEnd"/>
+      <w:r>
+        <w:t xml:space="preserve"> </w:t>
+      </w:r>
+      <w:proofErr w:type="spellStart"/>
+      <w:r>
+        <w:t>setting</w:t>
+      </w:r>
+      <w:proofErr w:type="spellEnd"/>
+      <w:r>
+        <w:t>?« erscheint. Diese Meldung mit Taste »OK« bestätigen. Die Meldung »</w:t>
+      </w:r>
+      <w:proofErr w:type="spellStart"/>
+      <w:r>
+        <w:t>Resetting</w:t>
+      </w:r>
+      <w:proofErr w:type="spellEnd"/>
+      <w:r>
+        <w:t xml:space="preserve"> </w:t>
+      </w:r>
+      <w:proofErr w:type="spellStart"/>
+      <w:r>
+        <w:t>to</w:t>
+      </w:r>
+      <w:proofErr w:type="spellEnd"/>
+      <w:r>
+        <w:t xml:space="preserve"> </w:t>
+      </w:r>
+      <w:proofErr w:type="spellStart"/>
+      <w:r>
+        <w:t>factory</w:t>
+      </w:r>
+      <w:proofErr w:type="spellEnd"/>
+      <w:r>
+        <w:t xml:space="preserve"> </w:t>
+      </w:r>
+      <w:proofErr w:type="spellStart"/>
+      <w:r>
+        <w:t>setting</w:t>
+      </w:r>
+      <w:proofErr w:type="spellEnd"/>
+      <w:r>
+        <w:t xml:space="preserve">, </w:t>
+      </w:r>
+      <w:proofErr w:type="spellStart"/>
+      <w:r>
+        <w:t>please</w:t>
+      </w:r>
+      <w:proofErr w:type="spellEnd"/>
+      <w:r>
+        <w:t xml:space="preserve"> </w:t>
+      </w:r>
+      <w:proofErr w:type="spellStart"/>
+      <w:r>
+        <w:t>wait</w:t>
+      </w:r>
+      <w:proofErr w:type="spellEnd"/>
+      <w:r>
+        <w:t>« erscheint und danach erscheint der Welcome Bildschirm.</w:t>
       </w:r>
     </w:p>
     <w:p>
@@ -2370,7 +2554,15 @@
         </w:numPr>
       </w:pPr>
       <w:r>
-        <w:t xml:space="preserve">Das Flashen des </w:t>
+        <w:t xml:space="preserve">Das </w:t>
+      </w:r>
+      <w:proofErr w:type="spellStart"/>
+      <w:r>
+        <w:t>Flashen</w:t>
+      </w:r>
+      <w:proofErr w:type="spellEnd"/>
+      <w:r>
+        <w:t xml:space="preserve"> des </w:t>
       </w:r>
       <w:proofErr w:type="gramStart"/>
       <w:r>
@@ -2401,8 +2593,13 @@
       <w:r>
         <w:t xml:space="preserve">dem </w:t>
       </w:r>
-      <w:r>
-        <w:t>Hap-Router (Port 2-4)</w:t>
+      <w:proofErr w:type="spellStart"/>
+      <w:r>
+        <w:t>Hap</w:t>
+      </w:r>
+      <w:proofErr w:type="spellEnd"/>
+      <w:r>
+        <w:t>-Router (Port 2-4)</w:t>
       </w:r>
       <w:r>
         <w:t xml:space="preserve"> und versorge es wieder mit Spannung</w:t>
@@ -2594,6 +2791,7 @@
         </w:rPr>
         <w:t xml:space="preserve">fficial </w:t>
       </w:r>
+      <w:proofErr w:type="spellStart"/>
       <w:r>
         <w:rPr>
           <w:rFonts w:eastAsia="Arial Unicode MS" w:cs="Arial Unicode MS"/>
@@ -2607,6 +2805,7 @@
         </w:rPr>
         <w:t>honebook</w:t>
       </w:r>
+      <w:proofErr w:type="spellEnd"/>
       <w:proofErr w:type="gramStart"/>
       <w:r>
         <w:rPr>
@@ -2621,7 +2820,35 @@
         <w:rPr>
           <w:rFonts w:eastAsia="Arial Unicode MS" w:cs="Arial Unicode MS"/>
         </w:rPr>
-        <w:t>Starten Sie einen Browser, geben Sie die IP-Adresse Ihres Telefons ein und melden Sie sich mit admin/admin an.</w:t>
+        <w:t xml:space="preserve">Starten Sie einen Browser, geben Sie die IP-Adresse Ihres Telefons ein und melden Sie sich mit </w:t>
+      </w:r>
+      <w:proofErr w:type="spellStart"/>
+      <w:r>
+        <w:rPr>
+          <w:rFonts w:eastAsia="Arial Unicode MS" w:cs="Arial Unicode MS"/>
+        </w:rPr>
+        <w:t>admin</w:t>
+      </w:r>
+      <w:proofErr w:type="spellEnd"/>
+      <w:r>
+        <w:rPr>
+          <w:rFonts w:eastAsia="Arial Unicode MS" w:cs="Arial Unicode MS"/>
+        </w:rPr>
+        <w:t>/</w:t>
+      </w:r>
+      <w:proofErr w:type="spellStart"/>
+      <w:r>
+        <w:rPr>
+          <w:rFonts w:eastAsia="Arial Unicode MS" w:cs="Arial Unicode MS"/>
+        </w:rPr>
+        <w:t>admin</w:t>
+      </w:r>
+      <w:proofErr w:type="spellEnd"/>
+      <w:r>
+        <w:rPr>
+          <w:rFonts w:eastAsia="Arial Unicode MS" w:cs="Arial Unicode MS"/>
+        </w:rPr>
+        <w:t xml:space="preserve"> an.</w:t>
       </w:r>
     </w:p>
     <w:p>
@@ -2747,7 +2974,21 @@
         <w:rPr>
           <w:rFonts w:eastAsia="Arial Unicode MS" w:cs="Arial Unicode MS"/>
         </w:rPr>
-        <w:t>Gehen Sie zu „CFG-Konfigurationsdatei importieren“ und navigieren Sie zu der Txx.cfg- Datei, die Sie zuvor bearbeitet haben. Klicken Sie auf „Importieren“ und warten Sie, bis das Telefon neu gestartet wird.</w:t>
+        <w:t xml:space="preserve">Gehen Sie zu „CFG-Konfigurationsdatei importieren“ und navigieren Sie zu der </w:t>
+      </w:r>
+      <w:proofErr w:type="spellStart"/>
+      <w:r>
+        <w:rPr>
+          <w:rFonts w:eastAsia="Arial Unicode MS" w:cs="Arial Unicode MS"/>
+        </w:rPr>
+        <w:t>Txx.cfg</w:t>
+      </w:r>
+      <w:proofErr w:type="spellEnd"/>
+      <w:r>
+        <w:rPr>
+          <w:rFonts w:eastAsia="Arial Unicode MS" w:cs="Arial Unicode MS"/>
+        </w:rPr>
+        <w:t>- Datei, die Sie zuvor bearbeitet haben. Klicken Sie auf „Importieren“ und warten Sie, bis das Telefon neu gestartet wird.</w:t>
       </w:r>
     </w:p>
     <w:p>
@@ -2823,7 +3064,21 @@
           <w:lang w:val="de-CH"/>
         </w:rPr>
         <w:lastRenderedPageBreak/>
-        <w:t>Die beiden Links zum kopieren:</w:t>
+        <w:t xml:space="preserve">Die beiden Links zum </w:t>
+      </w:r>
+      <w:proofErr w:type="spellStart"/>
+      <w:r>
+        <w:rPr>
+          <w:lang w:val="de-CH"/>
+        </w:rPr>
+        <w:t>kopieren</w:t>
+      </w:r>
+      <w:proofErr w:type="spellEnd"/>
+      <w:r>
+        <w:rPr>
+          <w:lang w:val="de-CH"/>
+        </w:rPr>
+        <w:t>:</w:t>
       </w:r>
     </w:p>
     <w:p>
@@ -2925,7 +3180,21 @@
         <w:rPr>
           <w:rFonts w:eastAsia="Arial Unicode MS" w:cs="Arial Unicode MS"/>
         </w:rPr>
-        <w:t>Bestätigen mit Klick auf »Confirm«.</w:t>
+        <w:t>Bestätigen mit Klick auf »</w:t>
+      </w:r>
+      <w:proofErr w:type="spellStart"/>
+      <w:r>
+        <w:rPr>
+          <w:rFonts w:eastAsia="Arial Unicode MS" w:cs="Arial Unicode MS"/>
+        </w:rPr>
+        <w:t>Confirm</w:t>
+      </w:r>
+      <w:proofErr w:type="spellEnd"/>
+      <w:r>
+        <w:rPr>
+          <w:rFonts w:eastAsia="Arial Unicode MS" w:cs="Arial Unicode MS"/>
+        </w:rPr>
+        <w:t>«.</w:t>
       </w:r>
     </w:p>
     <w:p>
@@ -2951,7 +3220,21 @@
         <w:rPr>
           <w:rFonts w:eastAsia="Arial Unicode MS" w:cs="Arial Unicode MS"/>
         </w:rPr>
-        <w:t>Kontrolliere ob dein Telefon für IP Telefonie eingestellt ist:</w:t>
+        <w:t xml:space="preserve">Kontrolliere ob dein Telefon für </w:t>
+      </w:r>
+      <w:proofErr w:type="gramStart"/>
+      <w:r>
+        <w:rPr>
+          <w:rFonts w:eastAsia="Arial Unicode MS" w:cs="Arial Unicode MS"/>
+        </w:rPr>
+        <w:t>IP Telefonie</w:t>
+      </w:r>
+      <w:proofErr w:type="gramEnd"/>
+      <w:r>
+        <w:rPr>
+          <w:rFonts w:eastAsia="Arial Unicode MS" w:cs="Arial Unicode MS"/>
+        </w:rPr>
+        <w:t xml:space="preserve"> eingestellt ist:</w:t>
       </w:r>
     </w:p>
     <w:p>
@@ -3014,7 +3297,49 @@
         <w:rPr>
           <w:rFonts w:eastAsia="Arial Unicode MS" w:cs="Arial Unicode MS"/>
         </w:rPr>
-        <w:t>Wenn Ihr Mikrotik-Router bereits mit AREDN funktioniert, können Sie den nächsten Schritt überspringen und das Telefonbuch und den SIPserver installieren . Wenn nicht, fahren Sie mit dem nächsten Kapitel fort.</w:t>
+        <w:t xml:space="preserve">Wenn Ihr </w:t>
+      </w:r>
+      <w:proofErr w:type="spellStart"/>
+      <w:r>
+        <w:rPr>
+          <w:rFonts w:eastAsia="Arial Unicode MS" w:cs="Arial Unicode MS"/>
+        </w:rPr>
+        <w:t>Mikrotik</w:t>
+      </w:r>
+      <w:proofErr w:type="spellEnd"/>
+      <w:r>
+        <w:rPr>
+          <w:rFonts w:eastAsia="Arial Unicode MS" w:cs="Arial Unicode MS"/>
+        </w:rPr>
+        <w:t xml:space="preserve">-Router bereits mit AREDN funktioniert, können Sie den nächsten Schritt überspringen und das Telefonbuch und den </w:t>
+      </w:r>
+      <w:proofErr w:type="spellStart"/>
+      <w:r>
+        <w:rPr>
+          <w:rFonts w:eastAsia="Arial Unicode MS" w:cs="Arial Unicode MS"/>
+        </w:rPr>
+        <w:t>SIPserver</w:t>
+      </w:r>
+      <w:proofErr w:type="spellEnd"/>
+      <w:r>
+        <w:rPr>
+          <w:rFonts w:eastAsia="Arial Unicode MS" w:cs="Arial Unicode MS"/>
+        </w:rPr>
+        <w:t xml:space="preserve"> </w:t>
+      </w:r>
+      <w:proofErr w:type="gramStart"/>
+      <w:r>
+        <w:rPr>
+          <w:rFonts w:eastAsia="Arial Unicode MS" w:cs="Arial Unicode MS"/>
+        </w:rPr>
+        <w:t>installieren .</w:t>
+      </w:r>
+      <w:proofErr w:type="gramEnd"/>
+      <w:r>
+        <w:rPr>
+          <w:rFonts w:eastAsia="Arial Unicode MS" w:cs="Arial Unicode MS"/>
+        </w:rPr>
+        <w:t xml:space="preserve"> Wenn nicht, fahren Sie mit dem nächsten Kapitel fort.</w:t>
       </w:r>
     </w:p>
     <w:p>
@@ -3023,15 +3348,31 @@
       </w:pPr>
       <w:bookmarkStart w:id="8" w:name="_Toc4"/>
       <w:bookmarkStart w:id="9" w:name="_Toc165897214"/>
+      <w:proofErr w:type="spellStart"/>
       <w:r>
         <w:rPr>
           <w:rFonts w:eastAsia="Arial Unicode MS" w:cs="Arial Unicode MS"/>
         </w:rPr>
         <w:lastRenderedPageBreak/>
-        <w:t>Mikrotik Geräte flashen</w:t>
+        <w:t>Mikrotik</w:t>
+      </w:r>
+      <w:proofErr w:type="spellEnd"/>
+      <w:r>
+        <w:rPr>
+          <w:rFonts w:eastAsia="Arial Unicode MS" w:cs="Arial Unicode MS"/>
+        </w:rPr>
+        <w:t xml:space="preserve"> Geräte </w:t>
+      </w:r>
+      <w:proofErr w:type="spellStart"/>
+      <w:r>
+        <w:rPr>
+          <w:rFonts w:eastAsia="Arial Unicode MS" w:cs="Arial Unicode MS"/>
+        </w:rPr>
+        <w:t>flashen</w:t>
       </w:r>
       <w:bookmarkEnd w:id="8"/>
       <w:bookmarkEnd w:id="9"/>
+      <w:proofErr w:type="spellEnd"/>
     </w:p>
     <w:p>
       <w:pPr>
@@ -3053,7 +3394,49 @@
         <w:rPr>
           <w:rFonts w:eastAsia="Arial Unicode MS" w:cs="Arial Unicode MS"/>
         </w:rPr>
-        <w:t xml:space="preserve">Die kleine Mikrotik Hap AC2-Box oder der quadratische Access Point SXTsq (AP) werden im Folgenden als „Zielgeräte“ bezeichnet. </w:t>
+        <w:t xml:space="preserve">Die kleine </w:t>
+      </w:r>
+      <w:proofErr w:type="spellStart"/>
+      <w:r>
+        <w:rPr>
+          <w:rFonts w:eastAsia="Arial Unicode MS" w:cs="Arial Unicode MS"/>
+        </w:rPr>
+        <w:t>Mikrotik</w:t>
+      </w:r>
+      <w:proofErr w:type="spellEnd"/>
+      <w:r>
+        <w:rPr>
+          <w:rFonts w:eastAsia="Arial Unicode MS" w:cs="Arial Unicode MS"/>
+        </w:rPr>
+        <w:t xml:space="preserve"> </w:t>
+      </w:r>
+      <w:proofErr w:type="spellStart"/>
+      <w:r>
+        <w:rPr>
+          <w:rFonts w:eastAsia="Arial Unicode MS" w:cs="Arial Unicode MS"/>
+        </w:rPr>
+        <w:t>Hap</w:t>
+      </w:r>
+      <w:proofErr w:type="spellEnd"/>
+      <w:r>
+        <w:rPr>
+          <w:rFonts w:eastAsia="Arial Unicode MS" w:cs="Arial Unicode MS"/>
+        </w:rPr>
+        <w:t xml:space="preserve"> AC2-Box oder der quadratische Access Point </w:t>
+      </w:r>
+      <w:proofErr w:type="spellStart"/>
+      <w:r>
+        <w:rPr>
+          <w:rFonts w:eastAsia="Arial Unicode MS" w:cs="Arial Unicode MS"/>
+        </w:rPr>
+        <w:t>SXTsq</w:t>
+      </w:r>
+      <w:proofErr w:type="spellEnd"/>
+      <w:r>
+        <w:rPr>
+          <w:rFonts w:eastAsia="Arial Unicode MS" w:cs="Arial Unicode MS"/>
+        </w:rPr>
+        <w:t xml:space="preserve"> (AP) werden im Folgenden als „Zielgeräte“ bezeichnet. </w:t>
       </w:r>
       <w:r>
         <w:rPr>
@@ -3090,7 +3473,21 @@
         <w:rPr>
           <w:rFonts w:eastAsia="Arial Unicode MS" w:cs="Arial Unicode MS"/>
         </w:rPr>
-        <w:t xml:space="preserve"> heruntergeladen und in Ihren Download-Ordner entpackt haben. Es enthält die beiden Dateien der neuesten Version (im nächsten Schritt benötigen wir die Datei rb.elf):</w:t>
+        <w:t xml:space="preserve"> heruntergeladen und in Ihren Download-Ordner entpackt haben. Es enthält die beiden Dateien der neuesten Version (im nächsten Schritt benötigen wir die Datei </w:t>
+      </w:r>
+      <w:proofErr w:type="spellStart"/>
+      <w:r>
+        <w:rPr>
+          <w:rFonts w:eastAsia="Arial Unicode MS" w:cs="Arial Unicode MS"/>
+        </w:rPr>
+        <w:t>rb.elf</w:t>
+      </w:r>
+      <w:proofErr w:type="spellEnd"/>
+      <w:r>
+        <w:rPr>
+          <w:rFonts w:eastAsia="Arial Unicode MS" w:cs="Arial Unicode MS"/>
+        </w:rPr>
+        <w:t>):</w:t>
       </w:r>
       <w:r>
         <w:rPr>
@@ -3167,7 +3564,43 @@
           <w:i/>
           <w:iCs/>
         </w:rPr>
-        <w:t>Laden Sie den «Nightly Build» auf eigene Gefahr herunter, wenn Sie möchten (</w:t>
+        <w:t>Laden Sie den «</w:t>
+      </w:r>
+      <w:proofErr w:type="spellStart"/>
+      <w:r>
+        <w:rPr>
+          <w:rFonts w:eastAsia="Arial Unicode MS" w:cs="Arial Unicode MS"/>
+          <w:i/>
+          <w:iCs/>
+        </w:rPr>
+        <w:t>Nightly</w:t>
+      </w:r>
+      <w:proofErr w:type="spellEnd"/>
+      <w:r>
+        <w:rPr>
+          <w:rFonts w:eastAsia="Arial Unicode MS" w:cs="Arial Unicode MS"/>
+          <w:i/>
+          <w:iCs/>
+        </w:rPr>
+        <w:t xml:space="preserve"> </w:t>
+      </w:r>
+      <w:proofErr w:type="spellStart"/>
+      <w:r>
+        <w:rPr>
+          <w:rFonts w:eastAsia="Arial Unicode MS" w:cs="Arial Unicode MS"/>
+          <w:i/>
+          <w:iCs/>
+        </w:rPr>
+        <w:t>Build</w:t>
+      </w:r>
+      <w:proofErr w:type="spellEnd"/>
+      <w:r>
+        <w:rPr>
+          <w:rFonts w:eastAsia="Arial Unicode MS" w:cs="Arial Unicode MS"/>
+          <w:i/>
+          <w:iCs/>
+        </w:rPr>
+        <w:t>» auf eigene Gefahr herunter, wenn Sie möchten (</w:t>
       </w:r>
       <w:hyperlink r:id="rId27" w:history="1">
         <w:r>
@@ -3184,32 +3617,125 @@
           <w:i/>
           <w:iCs/>
         </w:rPr>
-        <w:t xml:space="preserve"> ) und kopieren Sie die Dateien in das entsprechende Verzeichnis des AREDNstack-Repos. Benennen Sie die Kernel-Datei in rb.elf um.</w:t>
-      </w:r>
-    </w:p>
-    <w:p>
-      <w:pPr>
-        <w:rPr>
+        <w:t xml:space="preserve"> ) und kopieren Sie die Dateien in das entsprechende Verzeichnis des </w:t>
+      </w:r>
+      <w:proofErr w:type="spellStart"/>
+      <w:r>
+        <w:rPr>
+          <w:rFonts w:eastAsia="Arial Unicode MS" w:cs="Arial Unicode MS"/>
           <w:i/>
           <w:iCs/>
         </w:rPr>
-      </w:pPr>
+        <w:t>AREDNstack</w:t>
+      </w:r>
+      <w:proofErr w:type="spellEnd"/>
       <w:r>
         <w:rPr>
           <w:rFonts w:eastAsia="Arial Unicode MS" w:cs="Arial Unicode MS"/>
           <w:i/>
           <w:iCs/>
         </w:rPr>
+        <w:t xml:space="preserve">-Repos. Benennen Sie die Kernel-Datei in </w:t>
+      </w:r>
+      <w:proofErr w:type="spellStart"/>
+      <w:r>
+        <w:rPr>
+          <w:rFonts w:eastAsia="Arial Unicode MS" w:cs="Arial Unicode MS"/>
+          <w:i/>
+          <w:iCs/>
+        </w:rPr>
+        <w:t>rb.elf</w:t>
+      </w:r>
+      <w:proofErr w:type="spellEnd"/>
+      <w:r>
+        <w:rPr>
+          <w:rFonts w:eastAsia="Arial Unicode MS" w:cs="Arial Unicode MS"/>
+          <w:i/>
+          <w:iCs/>
+        </w:rPr>
+        <w:t xml:space="preserve"> um.</w:t>
+      </w:r>
+    </w:p>
+    <w:p>
+      <w:pPr>
+        <w:rPr>
+          <w:i/>
+          <w:iCs/>
+        </w:rPr>
+      </w:pPr>
+      <w:r>
+        <w:rPr>
+          <w:rFonts w:eastAsia="Arial Unicode MS" w:cs="Arial Unicode MS"/>
+          <w:i/>
+          <w:iCs/>
+        </w:rPr>
         <w:t xml:space="preserve">Für alle anderen Geräte gehen Sie zur neuesten </w:t>
       </w:r>
       <w:hyperlink r:id="rId28" w:history="1">
         <w:bookmarkStart w:id="12" w:name="_Hlk149643198"/>
+        <w:proofErr w:type="spellStart"/>
         <w:r>
           <w:rPr>
             <w:rStyle w:val="Hyperlink2"/>
             <w:rFonts w:eastAsia="Arial Unicode MS" w:cs="Arial Unicode MS"/>
           </w:rPr>
-          <w:t>Installing AREDN® Firmware — AREDN Documentation latest documentation (arednmesh.org)</w:t>
+          <w:t>Installing</w:t>
+        </w:r>
+        <w:proofErr w:type="spellEnd"/>
+        <w:r>
+          <w:rPr>
+            <w:rStyle w:val="Hyperlink2"/>
+            <w:rFonts w:eastAsia="Arial Unicode MS" w:cs="Arial Unicode MS"/>
+          </w:rPr>
+          <w:t xml:space="preserve"> AREDN® Firmware — AREDN </w:t>
+        </w:r>
+        <w:proofErr w:type="spellStart"/>
+        <w:r>
+          <w:rPr>
+            <w:rStyle w:val="Hyperlink2"/>
+            <w:rFonts w:eastAsia="Arial Unicode MS" w:cs="Arial Unicode MS"/>
+          </w:rPr>
+          <w:t>Documentation</w:t>
+        </w:r>
+        <w:proofErr w:type="spellEnd"/>
+        <w:r>
+          <w:rPr>
+            <w:rStyle w:val="Hyperlink2"/>
+            <w:rFonts w:eastAsia="Arial Unicode MS" w:cs="Arial Unicode MS"/>
+          </w:rPr>
+          <w:t xml:space="preserve"> </w:t>
+        </w:r>
+        <w:proofErr w:type="spellStart"/>
+        <w:r>
+          <w:rPr>
+            <w:rStyle w:val="Hyperlink2"/>
+            <w:rFonts w:eastAsia="Arial Unicode MS" w:cs="Arial Unicode MS"/>
+          </w:rPr>
+          <w:t>latest</w:t>
+        </w:r>
+        <w:proofErr w:type="spellEnd"/>
+        <w:r>
+          <w:rPr>
+            <w:rStyle w:val="Hyperlink2"/>
+            <w:rFonts w:eastAsia="Arial Unicode MS" w:cs="Arial Unicode MS"/>
+          </w:rPr>
+          <w:t xml:space="preserve"> </w:t>
+        </w:r>
+        <w:proofErr w:type="spellStart"/>
+        <w:r>
+          <w:rPr>
+            <w:rStyle w:val="Hyperlink2"/>
+            <w:rFonts w:eastAsia="Arial Unicode MS" w:cs="Arial Unicode MS"/>
+          </w:rPr>
+          <w:t>documentation</w:t>
+        </w:r>
+        <w:proofErr w:type="spellEnd"/>
+        <w:r>
+          <w:rPr>
+            <w:rStyle w:val="Hyperlink2"/>
+            <w:rFonts w:eastAsia="Arial Unicode MS" w:cs="Arial Unicode MS"/>
+          </w:rPr>
+          <w:t xml:space="preserve"> (arednmesh.org)</w:t>
         </w:r>
         <w:bookmarkEnd w:id="12"/>
       </w:hyperlink>
@@ -3235,7 +3761,25 @@
           <w:i/>
           <w:iCs/>
         </w:rPr>
-        <w:t>Verbinden Sie Ihr Zielgerät wie unten gezeigt mit einem Switch (verbinden Sie das LAN-Kabel mit dem „Internet“-Port des Hap-Routers):</w:t>
+        <w:t xml:space="preserve">Verbinden Sie Ihr Zielgerät wie unten gezeigt mit einem Switch (verbinden Sie das LAN-Kabel mit dem „Internet“-Port des </w:t>
+      </w:r>
+      <w:proofErr w:type="spellStart"/>
+      <w:r>
+        <w:rPr>
+          <w:rFonts w:eastAsia="Arial Unicode MS" w:cs="Arial Unicode MS"/>
+          <w:i/>
+          <w:iCs/>
+        </w:rPr>
+        <w:t>Hap</w:t>
+      </w:r>
+      <w:proofErr w:type="spellEnd"/>
+      <w:r>
+        <w:rPr>
+          <w:rFonts w:eastAsia="Arial Unicode MS" w:cs="Arial Unicode MS"/>
+          <w:i/>
+          <w:iCs/>
+        </w:rPr>
+        <w:t>-Routers):</w:t>
       </w:r>
     </w:p>
     <w:p>
@@ -3368,7 +3912,21 @@
           <w:rFonts w:eastAsia="Arial Unicode MS" w:cs="Arial Unicode MS"/>
         </w:rPr>
         <w:lastRenderedPageBreak/>
-        <w:t>Kopieren Sie die Datei rb.elf von zuvor in den Ordner „Dateien“ des PXE-Servers (ggf. überschreiben). In unserem runtergeladenen Verzeichnis ist dies bereits geschehen.</w:t>
+        <w:t xml:space="preserve">Kopieren Sie die Datei </w:t>
+      </w:r>
+      <w:proofErr w:type="spellStart"/>
+      <w:r>
+        <w:rPr>
+          <w:rFonts w:eastAsia="Arial Unicode MS" w:cs="Arial Unicode MS"/>
+        </w:rPr>
+        <w:t>rb.elf</w:t>
+      </w:r>
+      <w:proofErr w:type="spellEnd"/>
+      <w:r>
+        <w:rPr>
+          <w:rFonts w:eastAsia="Arial Unicode MS" w:cs="Arial Unicode MS"/>
+        </w:rPr>
+        <w:t xml:space="preserve"> von zuvor in den Ordner „Dateien“ des PXE-Servers (ggf. überschreiben). In unserem runtergeladenen Verzeichnis ist dies bereits geschehen.</w:t>
       </w:r>
     </w:p>
     <w:p>
@@ -3391,9 +3949,11 @@
       <w:pPr>
         <w:pStyle w:val="Code"/>
       </w:pPr>
+      <w:proofErr w:type="spellStart"/>
       <w:r>
         <w:t>ncpa.cpl</w:t>
       </w:r>
+      <w:proofErr w:type="spellEnd"/>
     </w:p>
     <w:p>
       <w:r>
@@ -3626,7 +4186,21 @@
           <w:rFonts w:eastAsia="Arial Unicode MS" w:cs="Arial Unicode MS"/>
         </w:rPr>
         <w:lastRenderedPageBreak/>
-        <w:t>Gib die IP Adresse 192.168.1.50 ein:</w:t>
+        <w:t xml:space="preserve">Gib die </w:t>
+      </w:r>
+      <w:proofErr w:type="gramStart"/>
+      <w:r>
+        <w:rPr>
+          <w:rFonts w:eastAsia="Arial Unicode MS" w:cs="Arial Unicode MS"/>
+        </w:rPr>
+        <w:t>IP Adresse</w:t>
+      </w:r>
+      <w:proofErr w:type="gramEnd"/>
+      <w:r>
+        <w:rPr>
+          <w:rFonts w:eastAsia="Arial Unicode MS" w:cs="Arial Unicode MS"/>
+        </w:rPr>
+        <w:t xml:space="preserve"> 192.168.1.50 ein:</w:t>
       </w:r>
       <w:r>
         <w:br/>
@@ -3719,7 +4293,21 @@
         <w:rPr>
           <w:rFonts w:eastAsia="Arial Unicode MS" w:cs="Arial Unicode MS"/>
         </w:rPr>
-        <w:t xml:space="preserve"> des hap-Routers angeschlossen ist (beschriftet mit Internet), versorge den Router mit Strom und warte, bis die obere rote LED aus ist und die grüne LED darüber mit der Nummer 1 flackert. Möglicherweise erkennt Windows ein neues Netzwerk. Dann erscheint auf der rechten Seite des Bildschirms ein größeres blaues Fenster, in dem das neue Netzwerk erwähnt wird. Bestätige mit OK. Das Ganze dauert ca. 3 Minuten.</w:t>
+        <w:t xml:space="preserve"> des </w:t>
+      </w:r>
+      <w:proofErr w:type="spellStart"/>
+      <w:r>
+        <w:rPr>
+          <w:rFonts w:eastAsia="Arial Unicode MS" w:cs="Arial Unicode MS"/>
+        </w:rPr>
+        <w:t>hap</w:t>
+      </w:r>
+      <w:proofErr w:type="spellEnd"/>
+      <w:r>
+        <w:rPr>
+          <w:rFonts w:eastAsia="Arial Unicode MS" w:cs="Arial Unicode MS"/>
+        </w:rPr>
+        <w:t>-Routers angeschlossen ist (beschriftet mit Internet), versorge den Router mit Strom und warte, bis die obere rote LED aus ist und die grüne LED darüber mit der Nummer 1 flackert. Möglicherweise erkennt Windows ein neues Netzwerk. Dann erscheint auf der rechten Seite des Bildschirms ein größeres blaues Fenster, in dem das neue Netzwerk erwähnt wird. Bestätige mit OK. Das Ganze dauert ca. 3 Minuten.</w:t>
       </w:r>
     </w:p>
     <w:p>
@@ -3735,15 +4323,61 @@
           <w:color w:val="00B050"/>
           <w:u w:color="00B050"/>
         </w:rPr>
-        <w:t>Mache dasselbe mit dem AP. Verwende für die Stromversorgung den PoE-Injektor (Y-Kabel). Hier funktioniert auch das Netzteil des Routers (beides 24V).</w:t>
-      </w:r>
-    </w:p>
-    <w:p>
-      <w:r>
-        <w:rPr>
-          <w:rFonts w:eastAsia="Arial Unicode MS" w:cs="Arial Unicode MS"/>
-        </w:rPr>
-        <w:t>Starte Tiny PXE Server (Doppelklick auf die Datei pxesrv.exe im Verzeichnis «pxesrv»). Möglicherweise erhälst du diese Warnung:</w:t>
+        <w:t xml:space="preserve">Mache dasselbe mit dem AP. Verwende für die Stromversorgung den </w:t>
+      </w:r>
+      <w:proofErr w:type="spellStart"/>
+      <w:r>
+        <w:rPr>
+          <w:rFonts w:eastAsia="Arial Unicode MS" w:cs="Arial Unicode MS"/>
+          <w:color w:val="00B050"/>
+          <w:u w:color="00B050"/>
+        </w:rPr>
+        <w:t>PoE</w:t>
+      </w:r>
+      <w:proofErr w:type="spellEnd"/>
+      <w:r>
+        <w:rPr>
+          <w:rFonts w:eastAsia="Arial Unicode MS" w:cs="Arial Unicode MS"/>
+          <w:color w:val="00B050"/>
+          <w:u w:color="00B050"/>
+        </w:rPr>
+        <w:t>-Injektor (Y-Kabel). Hier funktioniert auch das Netzteil des Routers (beides 24V).</w:t>
+      </w:r>
+    </w:p>
+    <w:p>
+      <w:r>
+        <w:rPr>
+          <w:rFonts w:eastAsia="Arial Unicode MS" w:cs="Arial Unicode MS"/>
+        </w:rPr>
+        <w:t>Starte Tiny PXE Server (Doppelklick auf die Datei pxesrv.exe im Verzeichnis «</w:t>
+      </w:r>
+      <w:proofErr w:type="spellStart"/>
+      <w:r>
+        <w:rPr>
+          <w:rFonts w:eastAsia="Arial Unicode MS" w:cs="Arial Unicode MS"/>
+        </w:rPr>
+        <w:t>pxesrv</w:t>
+      </w:r>
+      <w:proofErr w:type="spellEnd"/>
+      <w:r>
+        <w:rPr>
+          <w:rFonts w:eastAsia="Arial Unicode MS" w:cs="Arial Unicode MS"/>
+        </w:rPr>
+        <w:t xml:space="preserve">»). Möglicherweise </w:t>
+      </w:r>
+      <w:proofErr w:type="spellStart"/>
+      <w:r>
+        <w:rPr>
+          <w:rFonts w:eastAsia="Arial Unicode MS" w:cs="Arial Unicode MS"/>
+        </w:rPr>
+        <w:t>erhälst</w:t>
+      </w:r>
+      <w:proofErr w:type="spellEnd"/>
+      <w:r>
+        <w:rPr>
+          <w:rFonts w:eastAsia="Arial Unicode MS" w:cs="Arial Unicode MS"/>
+        </w:rPr>
+        <w:t xml:space="preserve"> du diese Warnung:</w:t>
       </w:r>
     </w:p>
     <w:p>
@@ -3874,7 +4508,49 @@
         <w:rPr>
           <w:rFonts w:eastAsia="Arial Unicode MS" w:cs="Arial Unicode MS"/>
         </w:rPr>
-        <w:t>Suche und wähle rb.elf im Abschnitt „Boot-Datei“ aus. Diese Datei befindet sich im Ordner „…\pxesrv\files“.</w:t>
+        <w:t xml:space="preserve">Suche und wähle </w:t>
+      </w:r>
+      <w:proofErr w:type="spellStart"/>
+      <w:r>
+        <w:rPr>
+          <w:rFonts w:eastAsia="Arial Unicode MS" w:cs="Arial Unicode MS"/>
+        </w:rPr>
+        <w:t>rb.elf</w:t>
+      </w:r>
+      <w:proofErr w:type="spellEnd"/>
+      <w:r>
+        <w:rPr>
+          <w:rFonts w:eastAsia="Arial Unicode MS" w:cs="Arial Unicode MS"/>
+        </w:rPr>
+        <w:t xml:space="preserve"> im Abschnitt „Boot-Datei“ aus. Diese Datei befindet sich im Ordner „…\</w:t>
+      </w:r>
+      <w:proofErr w:type="spellStart"/>
+      <w:r>
+        <w:rPr>
+          <w:rFonts w:eastAsia="Arial Unicode MS" w:cs="Arial Unicode MS"/>
+        </w:rPr>
+        <w:t>pxesrv</w:t>
+      </w:r>
+      <w:proofErr w:type="spellEnd"/>
+      <w:r>
+        <w:rPr>
+          <w:rFonts w:eastAsia="Arial Unicode MS" w:cs="Arial Unicode MS"/>
+        </w:rPr>
+        <w:t>\</w:t>
+      </w:r>
+      <w:proofErr w:type="spellStart"/>
+      <w:r>
+        <w:rPr>
+          <w:rFonts w:eastAsia="Arial Unicode MS" w:cs="Arial Unicode MS"/>
+        </w:rPr>
+        <w:t>files</w:t>
+      </w:r>
+      <w:proofErr w:type="spellEnd"/>
+      <w:r>
+        <w:rPr>
+          <w:rFonts w:eastAsia="Arial Unicode MS" w:cs="Arial Unicode MS"/>
+        </w:rPr>
+        <w:t>“.</w:t>
       </w:r>
     </w:p>
     <w:p>
@@ -3884,11 +4560,19 @@
           <w:bCs/>
         </w:rPr>
       </w:pPr>
+      <w:proofErr w:type="spellStart"/>
       <w:r>
         <w:rPr>
           <w:lang w:val="en-US"/>
         </w:rPr>
-        <w:t xml:space="preserve">Deaktiviere «Filename if user class...». </w:t>
+        <w:t>Deaktiviere</w:t>
+      </w:r>
+      <w:proofErr w:type="spellEnd"/>
+      <w:r>
+        <w:rPr>
+          <w:lang w:val="en-US"/>
+        </w:rPr>
+        <w:t xml:space="preserve"> «Filename if user class...». </w:t>
       </w:r>
       <w:r>
         <w:t>Es sind keine weiteren Einstellungen notwendig.</w:t>
@@ -3952,7 +4636,51 @@
         <w:rPr>
           <w:rFonts w:eastAsia="Arial Unicode MS" w:cs="Arial Unicode MS"/>
         </w:rPr>
-        <w:t>Drücke dann mit einem spitzen Gegenstand (z. B. Büroklammer oder Zahnstocher) die Reset-Taste im Zielgerät und stecke das Netzkabel in das Zielgerät ein. Die USR-LED leuchtet, blinkt und ist aus (jeweils 5 Sekunden). Überprüfe das Protokollfenster. Unmittelbar nachdem in der unteren Zeile „Do ReadFile:rb.elf ………“ steht, lass die Reset-Taste los und schalte den Tiny PXE-Server auf „Offline“. Dieser Vorgang dauert etwa 20 Sekunden. Das Zielgerät bootet nun mit der AREDN-Firmware.</w:t>
+        <w:t xml:space="preserve">Drücke dann mit einem spitzen Gegenstand (z. B. Büroklammer oder Zahnstocher) die </w:t>
+      </w:r>
+      <w:proofErr w:type="spellStart"/>
+      <w:r>
+        <w:rPr>
+          <w:rFonts w:eastAsia="Arial Unicode MS" w:cs="Arial Unicode MS"/>
+        </w:rPr>
+        <w:t>Reset</w:t>
+      </w:r>
+      <w:proofErr w:type="spellEnd"/>
+      <w:r>
+        <w:rPr>
+          <w:rFonts w:eastAsia="Arial Unicode MS" w:cs="Arial Unicode MS"/>
+        </w:rPr>
+        <w:t xml:space="preserve">-Taste im Zielgerät und stecke das Netzkabel in das Zielgerät ein. Die USR-LED leuchtet, blinkt und ist aus (jeweils 5 Sekunden). Überprüfe das Protokollfenster. Unmittelbar nachdem in der unteren Zeile „Do </w:t>
+      </w:r>
+      <w:proofErr w:type="spellStart"/>
+      <w:proofErr w:type="gramStart"/>
+      <w:r>
+        <w:rPr>
+          <w:rFonts w:eastAsia="Arial Unicode MS" w:cs="Arial Unicode MS"/>
+        </w:rPr>
+        <w:t>ReadFile:rb.elf</w:t>
+      </w:r>
+      <w:proofErr w:type="spellEnd"/>
+      <w:proofErr w:type="gramEnd"/>
+      <w:r>
+        <w:rPr>
+          <w:rFonts w:eastAsia="Arial Unicode MS" w:cs="Arial Unicode MS"/>
+        </w:rPr>
+        <w:t xml:space="preserve"> ………“ steht, lass die </w:t>
+      </w:r>
+      <w:proofErr w:type="spellStart"/>
+      <w:r>
+        <w:rPr>
+          <w:rFonts w:eastAsia="Arial Unicode MS" w:cs="Arial Unicode MS"/>
+        </w:rPr>
+        <w:t>Reset</w:t>
+      </w:r>
+      <w:proofErr w:type="spellEnd"/>
+      <w:r>
+        <w:rPr>
+          <w:rFonts w:eastAsia="Arial Unicode MS" w:cs="Arial Unicode MS"/>
+        </w:rPr>
+        <w:t>-Taste los und schalte den Tiny PXE-Server auf „Offline“. Dieser Vorgang dauert etwa 20 Sekunden. Das Zielgerät bootet nun mit der AREDN-Firmware.</w:t>
       </w:r>
     </w:p>
     <w:p>
@@ -3968,22 +4696,40 @@
           <w:color w:val="FF0000"/>
           <w:u w:color="FF0000"/>
         </w:rPr>
-        <w:t>Halte die Reset-Taste nicht zu lange gedrückt, sonst müssen Sie von vorne beginnen!</w:t>
-      </w:r>
-    </w:p>
-    <w:p>
-      <w:pPr>
-        <w:rPr>
+        <w:t xml:space="preserve">Halte die </w:t>
+      </w:r>
+      <w:proofErr w:type="spellStart"/>
+      <w:r>
+        <w:rPr>
+          <w:rFonts w:eastAsia="Arial Unicode MS" w:cs="Arial Unicode MS"/>
           <w:color w:val="FF0000"/>
           <w:u w:color="FF0000"/>
         </w:rPr>
-      </w:pPr>
+        <w:t>Reset</w:t>
+      </w:r>
+      <w:proofErr w:type="spellEnd"/>
       <w:r>
         <w:rPr>
           <w:rFonts w:eastAsia="Arial Unicode MS" w:cs="Arial Unicode MS"/>
           <w:color w:val="FF0000"/>
           <w:u w:color="FF0000"/>
         </w:rPr>
+        <w:t>-Taste nicht zu lange gedrückt, sonst müssen Sie von vorne beginnen!</w:t>
+      </w:r>
+    </w:p>
+    <w:p>
+      <w:pPr>
+        <w:rPr>
+          <w:color w:val="FF0000"/>
+          <w:u w:color="FF0000"/>
+        </w:rPr>
+      </w:pPr>
+      <w:r>
+        <w:rPr>
+          <w:rFonts w:eastAsia="Arial Unicode MS" w:cs="Arial Unicode MS"/>
+          <w:color w:val="FF0000"/>
+          <w:u w:color="FF0000"/>
+        </w:rPr>
         <w:t>Halte das Gerät mit Strom versorgt, sonst musst du von vorne beginnen!</w:t>
       </w:r>
     </w:p>
@@ -4038,7 +4784,45 @@
           <w:i/>
           <w:iCs/>
         </w:rPr>
-        <w:t>Optional: Prüfen Sie mit ipconfig, ob unser PC «local.mesh» empfangen hat.</w:t>
+        <w:t xml:space="preserve">Optional: Prüfen Sie mit </w:t>
+      </w:r>
+      <w:proofErr w:type="spellStart"/>
+      <w:r>
+        <w:rPr>
+          <w:rFonts w:eastAsia="Arial Unicode MS" w:cs="Arial Unicode MS"/>
+          <w:i/>
+          <w:iCs/>
+        </w:rPr>
+        <w:t>ipconfig</w:t>
+      </w:r>
+      <w:proofErr w:type="spellEnd"/>
+      <w:r>
+        <w:rPr>
+          <w:rFonts w:eastAsia="Arial Unicode MS" w:cs="Arial Unicode MS"/>
+          <w:i/>
+          <w:iCs/>
+        </w:rPr>
+        <w:t>, ob unser PC «</w:t>
+      </w:r>
+      <w:proofErr w:type="spellStart"/>
+      <w:proofErr w:type="gramStart"/>
+      <w:r>
+        <w:rPr>
+          <w:rFonts w:eastAsia="Arial Unicode MS" w:cs="Arial Unicode MS"/>
+          <w:i/>
+          <w:iCs/>
+        </w:rPr>
+        <w:t>local.mesh</w:t>
+      </w:r>
+      <w:proofErr w:type="spellEnd"/>
+      <w:proofErr w:type="gramEnd"/>
+      <w:r>
+        <w:rPr>
+          <w:rFonts w:eastAsia="Arial Unicode MS" w:cs="Arial Unicode MS"/>
+          <w:i/>
+          <w:iCs/>
+        </w:rPr>
+        <w:t>» empfangen hat.</w:t>
       </w:r>
     </w:p>
     <w:p>
@@ -4047,12 +4831,20 @@
       </w:pPr>
       <w:bookmarkStart w:id="15" w:name="_Toc7"/>
       <w:bookmarkStart w:id="16" w:name="_Toc165897217"/>
+      <w:proofErr w:type="spellStart"/>
       <w:r>
         <w:rPr>
           <w:rFonts w:eastAsia="Arial Unicode MS" w:cs="Arial Unicode MS"/>
         </w:rPr>
         <w:lastRenderedPageBreak/>
-        <w:t>Flashen der AREDN-Firmware</w:t>
+        <w:t>Flashen</w:t>
+      </w:r>
+      <w:proofErr w:type="spellEnd"/>
+      <w:r>
+        <w:rPr>
+          <w:rFonts w:eastAsia="Arial Unicode MS" w:cs="Arial Unicode MS"/>
+        </w:rPr>
+        <w:t xml:space="preserve"> der AREDN-Firmware</w:t>
       </w:r>
       <w:bookmarkEnd w:id="15"/>
       <w:bookmarkEnd w:id="16"/>
@@ -4139,8 +4931,13 @@
         <w:pStyle w:val="Code"/>
       </w:pPr>
       <w:r>
-        <w:t>Password: hsmm</w:t>
-      </w:r>
+        <w:t xml:space="preserve">Password: </w:t>
+      </w:r>
+      <w:proofErr w:type="spellStart"/>
+      <w:r>
+        <w:t>hsmm</w:t>
+      </w:r>
+      <w:proofErr w:type="spellEnd"/>
     </w:p>
     <w:p>
       <w:r>
@@ -4202,7 +4999,49 @@
         <w:rPr>
           <w:rFonts w:eastAsia="Arial Unicode MS" w:cs="Arial Unicode MS"/>
         </w:rPr>
-        <w:t>Deaktiviere nun „ Keep Existing Configuration Settings “ und wähle die Firmware aus.</w:t>
+        <w:t xml:space="preserve">Deaktiviere nun </w:t>
+      </w:r>
+      <w:proofErr w:type="gramStart"/>
+      <w:r>
+        <w:rPr>
+          <w:rFonts w:eastAsia="Arial Unicode MS" w:cs="Arial Unicode MS"/>
+        </w:rPr>
+        <w:t>„ Keep</w:t>
+      </w:r>
+      <w:proofErr w:type="gramEnd"/>
+      <w:r>
+        <w:rPr>
+          <w:rFonts w:eastAsia="Arial Unicode MS" w:cs="Arial Unicode MS"/>
+        </w:rPr>
+        <w:t xml:space="preserve"> </w:t>
+      </w:r>
+      <w:proofErr w:type="spellStart"/>
+      <w:r>
+        <w:rPr>
+          <w:rFonts w:eastAsia="Arial Unicode MS" w:cs="Arial Unicode MS"/>
+        </w:rPr>
+        <w:t>Existing</w:t>
+      </w:r>
+      <w:proofErr w:type="spellEnd"/>
+      <w:r>
+        <w:rPr>
+          <w:rFonts w:eastAsia="Arial Unicode MS" w:cs="Arial Unicode MS"/>
+        </w:rPr>
+        <w:t xml:space="preserve"> </w:t>
+      </w:r>
+      <w:proofErr w:type="spellStart"/>
+      <w:r>
+        <w:rPr>
+          <w:rFonts w:eastAsia="Arial Unicode MS" w:cs="Arial Unicode MS"/>
+        </w:rPr>
+        <w:t>Configuration</w:t>
+      </w:r>
+      <w:proofErr w:type="spellEnd"/>
+      <w:r>
+        <w:rPr>
+          <w:rFonts w:eastAsia="Arial Unicode MS" w:cs="Arial Unicode MS"/>
+        </w:rPr>
+        <w:t xml:space="preserve"> Settings “ und wähle die Firmware aus.</w:t>
       </w:r>
     </w:p>
     <w:p>
@@ -4218,7 +5057,21 @@
         <w:rPr>
           <w:rFonts w:eastAsia="Arial Unicode MS" w:cs="Arial Unicode MS"/>
         </w:rPr>
-        <w:t>Klicken Sie auf „upload“. Die eigentliche Firmware wird nun in das Zielgerät geladen. Das Zielgerät startet mehrmals und es dauert etwa 10 Minuten.</w:t>
+        <w:t>Klicken Sie auf „</w:t>
+      </w:r>
+      <w:proofErr w:type="spellStart"/>
+      <w:r>
+        <w:rPr>
+          <w:rFonts w:eastAsia="Arial Unicode MS" w:cs="Arial Unicode MS"/>
+        </w:rPr>
+        <w:t>upload</w:t>
+      </w:r>
+      <w:proofErr w:type="spellEnd"/>
+      <w:r>
+        <w:rPr>
+          <w:rFonts w:eastAsia="Arial Unicode MS" w:cs="Arial Unicode MS"/>
+        </w:rPr>
+        <w:t>“. Die eigentliche Firmware wird nun in das Zielgerät geladen. Das Zielgerät startet mehrmals und es dauert etwa 10 Minuten.</w:t>
       </w:r>
     </w:p>
     <w:p>
@@ -4297,8 +5150,13 @@
       </w:pPr>
       <w:r>
         <w:lastRenderedPageBreak/>
-        <w:t>Password: hsmm</w:t>
-      </w:r>
+        <w:t xml:space="preserve">Password: </w:t>
+      </w:r>
+      <w:proofErr w:type="spellStart"/>
+      <w:r>
+        <w:t>hsmm</w:t>
+      </w:r>
+      <w:proofErr w:type="spellEnd"/>
     </w:p>
     <w:p/>
     <w:p>
@@ -4369,15 +5227,43 @@
         <w:rPr>
           <w:rFonts w:eastAsia="Arial Unicode MS" w:cs="Arial Unicode MS"/>
         </w:rPr>
-        <w:t>Nur auf dem Hap-Router:</w:t>
-      </w:r>
-    </w:p>
-    <w:p>
-      <w:r>
-        <w:rPr>
-          <w:rFonts w:eastAsia="Arial Unicode MS" w:cs="Arial Unicode MS"/>
-        </w:rPr>
-        <w:t>- Geben Sie außerdem Ihr Rufzeichen für die SSID ein und legen Sie ein Passwort fest. Merken Sie sich diesen SSID-Namen und das Passwort, Sie benötigen es später, um sich mit dem WLAN des hap Routers zu verbinden. Kreuzen Sie «LAN Access Point» an.</w:t>
+        <w:t xml:space="preserve">Nur auf dem </w:t>
+      </w:r>
+      <w:proofErr w:type="spellStart"/>
+      <w:r>
+        <w:rPr>
+          <w:rFonts w:eastAsia="Arial Unicode MS" w:cs="Arial Unicode MS"/>
+        </w:rPr>
+        <w:t>Hap</w:t>
+      </w:r>
+      <w:proofErr w:type="spellEnd"/>
+      <w:r>
+        <w:rPr>
+          <w:rFonts w:eastAsia="Arial Unicode MS" w:cs="Arial Unicode MS"/>
+        </w:rPr>
+        <w:t>-Router:</w:t>
+      </w:r>
+    </w:p>
+    <w:p>
+      <w:r>
+        <w:rPr>
+          <w:rFonts w:eastAsia="Arial Unicode MS" w:cs="Arial Unicode MS"/>
+        </w:rPr>
+        <w:t xml:space="preserve">- Geben Sie außerdem Ihr Rufzeichen für die SSID ein und legen Sie ein Passwort fest. Merken Sie sich diesen SSID-Namen und das Passwort, Sie benötigen es später, um sich mit dem WLAN des </w:t>
+      </w:r>
+      <w:proofErr w:type="spellStart"/>
+      <w:r>
+        <w:rPr>
+          <w:rFonts w:eastAsia="Arial Unicode MS" w:cs="Arial Unicode MS"/>
+        </w:rPr>
+        <w:t>hap</w:t>
+      </w:r>
+      <w:proofErr w:type="spellEnd"/>
+      <w:r>
+        <w:rPr>
+          <w:rFonts w:eastAsia="Arial Unicode MS" w:cs="Arial Unicode MS"/>
+        </w:rPr>
+        <w:t xml:space="preserve"> Routers zu verbinden. Kreuzen Sie «LAN Access Point» an.</w:t>
       </w:r>
     </w:p>
     <w:p>
@@ -4473,12 +5359,36 @@
     </w:p>
     <w:p>
       <w:r>
-        <w:t>Die Telefonnummer bekommt man von HB9JAT, HB9BND, oder HB9BLA. Die MAC Adresse findet sich im Telefon unter „Information“</w:t>
-      </w:r>
-    </w:p>
-    <w:p>
-      <w:r>
-        <w:t>Danach muss das/die Telefone im „mesh status“ bei deiner Station sichtbar sein:</w:t>
+        <w:t xml:space="preserve">Die Telefonnummer bekommt man von HB9JAT, HB9BND, oder HB9BLA. Die </w:t>
+      </w:r>
+      <w:proofErr w:type="gramStart"/>
+      <w:r>
+        <w:t>MAC Adresse</w:t>
+      </w:r>
+      <w:proofErr w:type="gramEnd"/>
+      <w:r>
+        <w:t xml:space="preserve"> findet sich im Telefon unter „Information“</w:t>
+      </w:r>
+    </w:p>
+    <w:p>
+      <w:r>
+        <w:t>Danach muss das/die Telefone im „</w:t>
+      </w:r>
+      <w:proofErr w:type="spellStart"/>
+      <w:r>
+        <w:t>mesh</w:t>
+      </w:r>
+      <w:proofErr w:type="spellEnd"/>
+      <w:r>
+        <w:t xml:space="preserve"> </w:t>
+      </w:r>
+      <w:proofErr w:type="spellStart"/>
+      <w:r>
+        <w:t>status</w:t>
+      </w:r>
+      <w:proofErr w:type="spellEnd"/>
+      <w:r>
+        <w:t>“ bei deiner Station sichtbar sein:</w:t>
       </w:r>
     </w:p>
     <w:bookmarkEnd w:id="20"/>
@@ -4493,7 +5403,7 @@
           </w14:textOutline>
         </w:rPr>
         <w:drawing>
-          <wp:inline distT="0" distB="0" distL="0" distR="0" wp14:anchorId="61C765AA" wp14:editId="3816C96C">
+          <wp:inline distT="0" distB="0" distL="0" distR="0" wp14:anchorId="61C765AA" wp14:editId="35DC3329">
             <wp:extent cx="5956300" cy="1320800"/>
             <wp:effectExtent l="0" t="0" r="6350" b="0"/>
             <wp:docPr id="817726605" name="Grafik 2"/>
@@ -4571,7 +5481,21 @@
         <w:rPr>
           <w:rFonts w:eastAsia="Arial Unicode MS" w:cs="Arial Unicode MS"/>
         </w:rPr>
-        <w:t>Dieses Kapitel gilt nur für den hap-Router.</w:t>
+        <w:t xml:space="preserve">Dieses Kapitel gilt nur für den </w:t>
+      </w:r>
+      <w:proofErr w:type="spellStart"/>
+      <w:r>
+        <w:rPr>
+          <w:rFonts w:eastAsia="Arial Unicode MS" w:cs="Arial Unicode MS"/>
+        </w:rPr>
+        <w:t>hap</w:t>
+      </w:r>
+      <w:proofErr w:type="spellEnd"/>
+      <w:r>
+        <w:rPr>
+          <w:rFonts w:eastAsia="Arial Unicode MS" w:cs="Arial Unicode MS"/>
+        </w:rPr>
+        <w:t>-Router.</w:t>
       </w:r>
     </w:p>
     <w:p>
@@ -4643,7 +5567,21 @@
         <w:rPr>
           <w:rFonts w:eastAsia="Arial Unicode MS" w:cs="Arial Unicode MS"/>
         </w:rPr>
-        <w:t>Die Tunneldaten erhälst du vom zuständigen Tunnelserverbetreiber:</w:t>
+        <w:t xml:space="preserve">Die Tunneldaten </w:t>
+      </w:r>
+      <w:proofErr w:type="spellStart"/>
+      <w:r>
+        <w:rPr>
+          <w:rFonts w:eastAsia="Arial Unicode MS" w:cs="Arial Unicode MS"/>
+        </w:rPr>
+        <w:t>erhälst</w:t>
+      </w:r>
+      <w:proofErr w:type="spellEnd"/>
+      <w:r>
+        <w:rPr>
+          <w:rFonts w:eastAsia="Arial Unicode MS" w:cs="Arial Unicode MS"/>
+        </w:rPr>
+        <w:t xml:space="preserve"> du vom zuständigen Tunnelserverbetreiber:</w:t>
       </w:r>
     </w:p>
     <w:p>
@@ -4651,15 +5589,41 @@
         <w:pStyle w:val="Code"/>
       </w:pPr>
       <w:r>
-        <w:t>Server: seine server address</w:t>
-      </w:r>
+        <w:t xml:space="preserve">Server: seine </w:t>
+      </w:r>
+      <w:proofErr w:type="spellStart"/>
+      <w:r>
+        <w:t>server</w:t>
+      </w:r>
+      <w:proofErr w:type="spellEnd"/>
+      <w:r>
+        <w:t xml:space="preserve"> </w:t>
+      </w:r>
+      <w:proofErr w:type="spellStart"/>
+      <w:r>
+        <w:t>address</w:t>
+      </w:r>
+      <w:proofErr w:type="spellEnd"/>
     </w:p>
     <w:p>
       <w:pPr>
         <w:pStyle w:val="Code"/>
       </w:pPr>
-      <w:r>
-        <w:t>PwD: Das password das du bekommst</w:t>
+      <w:proofErr w:type="spellStart"/>
+      <w:r>
+        <w:t>PwD</w:t>
+      </w:r>
+      <w:proofErr w:type="spellEnd"/>
+      <w:r>
+        <w:t xml:space="preserve">: Das </w:t>
+      </w:r>
+      <w:proofErr w:type="spellStart"/>
+      <w:r>
+        <w:t>password</w:t>
+      </w:r>
+      <w:proofErr w:type="spellEnd"/>
+      <w:r>
+        <w:t xml:space="preserve"> das du bekommst</w:t>
       </w:r>
     </w:p>
     <w:p>
@@ -4673,7 +5637,35 @@
         <w:rPr>
           <w:lang w:val="en-US"/>
         </w:rPr>
-        <w:t>Network: The Adresse deines tunnels</w:t>
+        <w:t xml:space="preserve">Network: The </w:t>
+      </w:r>
+      <w:proofErr w:type="spellStart"/>
+      <w:r>
+        <w:rPr>
+          <w:lang w:val="en-US"/>
+        </w:rPr>
+        <w:t>Adresse</w:t>
+      </w:r>
+      <w:proofErr w:type="spellEnd"/>
+      <w:r>
+        <w:rPr>
+          <w:lang w:val="en-US"/>
+        </w:rPr>
+        <w:t xml:space="preserve"> </w:t>
+      </w:r>
+      <w:proofErr w:type="spellStart"/>
+      <w:r>
+        <w:rPr>
+          <w:lang w:val="en-US"/>
+        </w:rPr>
+        <w:t>deines</w:t>
+      </w:r>
+      <w:proofErr w:type="spellEnd"/>
+      <w:r>
+        <w:rPr>
+          <w:lang w:val="en-US"/>
+        </w:rPr>
+        <w:t xml:space="preserve"> tunnels</w:t>
       </w:r>
     </w:p>
     <w:p>
@@ -4867,7 +5859,7 @@
                 </v:shapetype>
                 <v:shape id="Grafik 37" o:spid="_x0000_s1027" type="#_x0000_t75" alt="Grafik 37" style="position:absolute;width:54974;height:17230;visibility:visible;mso-wrap-style:square" o:gfxdata="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" strokeweight="1pt">
                   <v:stroke miterlimit="4"/>
-                  <v:imagedata r:id="rId47" o:title="Grafik 37" cropbottom="13081f"/>
+                  <v:imagedata r:id="rId48" o:title="Grafik 37" cropbottom="13081f"/>
                 </v:shape>
                 <v:rect id="Rechteck 38" o:spid="_x0000_s1028" style="position:absolute;left:22990;top:14384;width:9094;height:652;visibility:visible;mso-wrap-style:square;v-text-anchor:top" o:gfxdata="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" fillcolor="#4472c4 [3204]" strokecolor="#32538f" strokeweight="1pt"/>
                 <v:shapetype id="_x0000_t202" coordsize="21600,21600" o:spt="202" path="m,l,21600r21600,l21600,xe">
@@ -4927,7 +5919,35 @@
         <w:rPr>
           <w:rFonts w:eastAsia="Arial Unicode MS" w:cs="Arial Unicode MS"/>
         </w:rPr>
-        <w:t>Markiere „enable“ und auf „Save Changes“.</w:t>
+        <w:t>Markiere „</w:t>
+      </w:r>
+      <w:proofErr w:type="spellStart"/>
+      <w:r>
+        <w:rPr>
+          <w:rFonts w:eastAsia="Arial Unicode MS" w:cs="Arial Unicode MS"/>
+        </w:rPr>
+        <w:t>enable</w:t>
+      </w:r>
+      <w:proofErr w:type="spellEnd"/>
+      <w:r>
+        <w:rPr>
+          <w:rFonts w:eastAsia="Arial Unicode MS" w:cs="Arial Unicode MS"/>
+        </w:rPr>
+        <w:t xml:space="preserve">“ und auf „Save </w:t>
+      </w:r>
+      <w:proofErr w:type="spellStart"/>
+      <w:r>
+        <w:rPr>
+          <w:rFonts w:eastAsia="Arial Unicode MS" w:cs="Arial Unicode MS"/>
+        </w:rPr>
+        <w:t>Changes</w:t>
+      </w:r>
+      <w:proofErr w:type="spellEnd"/>
+      <w:r>
+        <w:rPr>
+          <w:rFonts w:eastAsia="Arial Unicode MS" w:cs="Arial Unicode MS"/>
+        </w:rPr>
+        <w:t>“.</w:t>
       </w:r>
     </w:p>
     <w:p>
@@ -4943,7 +5963,21 @@
         <w:rPr>
           <w:rFonts w:eastAsia="Arial Unicode MS" w:cs="Arial Unicode MS"/>
         </w:rPr>
-        <w:t>Du bist jetzt mit dem AREDN-Netzwerk verbunden. Gehe auf „Node-Status“ / „Mesh Status“ und geniesse den Erfolg.</w:t>
+        <w:t xml:space="preserve">Du bist jetzt mit dem AREDN-Netzwerk verbunden. Gehe auf „Node-Status“ / „Mesh Status“ und </w:t>
+      </w:r>
+      <w:proofErr w:type="spellStart"/>
+      <w:r>
+        <w:rPr>
+          <w:rFonts w:eastAsia="Arial Unicode MS" w:cs="Arial Unicode MS"/>
+        </w:rPr>
+        <w:t>geniesse</w:t>
+      </w:r>
+      <w:proofErr w:type="spellEnd"/>
+      <w:r>
+        <w:rPr>
+          <w:rFonts w:eastAsia="Arial Unicode MS" w:cs="Arial Unicode MS"/>
+        </w:rPr>
+        <w:t xml:space="preserve"> den Erfolg.</w:t>
       </w:r>
     </w:p>
     <w:p>
@@ -4980,7 +6014,7 @@
                           </pic:cNvPicPr>
                         </pic:nvPicPr>
                         <pic:blipFill>
-                          <a:blip r:embed="rId48"/>
+                          <a:blip r:embed="rId49"/>
                           <a:stretch>
                             <a:fillRect/>
                           </a:stretch>
@@ -5078,7 +6112,21 @@
         <w:rPr>
           <w:rFonts w:eastAsia="Arial Unicode MS" w:cs="Arial Unicode MS"/>
         </w:rPr>
-        <w:t>Notiere die LAN Adresse:</w:t>
+        <w:t xml:space="preserve">Notiere die </w:t>
+      </w:r>
+      <w:proofErr w:type="gramStart"/>
+      <w:r>
+        <w:rPr>
+          <w:rFonts w:eastAsia="Arial Unicode MS" w:cs="Arial Unicode MS"/>
+        </w:rPr>
+        <w:t>LAN Adresse</w:t>
+      </w:r>
+      <w:proofErr w:type="gramEnd"/>
+      <w:r>
+        <w:rPr>
+          <w:rFonts w:eastAsia="Arial Unicode MS" w:cs="Arial Unicode MS"/>
+        </w:rPr>
+        <w:t>:</w:t>
       </w:r>
     </w:p>
     <w:p>
@@ -5208,7 +6256,49 @@
         <w:rPr>
           <w:rFonts w:eastAsia="Arial Unicode MS" w:cs="Arial Unicode MS"/>
         </w:rPr>
-        <w:t>Ziel dieses Projekts ist es, ein gemeinsames Schweizer AREDN-Telefonverzeichnis zu erstellen und dieses an alle teilnehmenden AREDN-Telefone in der Schweiz zu verteilen. AREDN ist ein Mesh-Netzwerk und wir möchten keinen Single Point of Failure schaffen. Indem wir die neueste Version des Verzeichnis auf jedem Router speichern, können wir sicherstellen, dass wir im Notfall keinen Single Point of Failure haben. Jedes Telefon kann ohne eine (zentrale) Telefonanlage alle erreichbaren Telefone anrufen.</w:t>
+        <w:t xml:space="preserve">Ziel dieses Projekts ist es, ein gemeinsames Schweizer AREDN-Telefonverzeichnis zu erstellen und dieses an alle teilnehmenden AREDN-Telefone in der Schweiz zu verteilen. AREDN ist ein Mesh-Netzwerk und wir möchten keinen Single Point of </w:t>
+      </w:r>
+      <w:proofErr w:type="spellStart"/>
+      <w:r>
+        <w:rPr>
+          <w:rFonts w:eastAsia="Arial Unicode MS" w:cs="Arial Unicode MS"/>
+        </w:rPr>
+        <w:t>Failure</w:t>
+      </w:r>
+      <w:proofErr w:type="spellEnd"/>
+      <w:r>
+        <w:rPr>
+          <w:rFonts w:eastAsia="Arial Unicode MS" w:cs="Arial Unicode MS"/>
+        </w:rPr>
+        <w:t xml:space="preserve"> schaffen. Indem wir die neueste Version </w:t>
+      </w:r>
+      <w:proofErr w:type="gramStart"/>
+      <w:r>
+        <w:rPr>
+          <w:rFonts w:eastAsia="Arial Unicode MS" w:cs="Arial Unicode MS"/>
+        </w:rPr>
+        <w:t>des Verzeichnis</w:t>
+      </w:r>
+      <w:proofErr w:type="gramEnd"/>
+      <w:r>
+        <w:rPr>
+          <w:rFonts w:eastAsia="Arial Unicode MS" w:cs="Arial Unicode MS"/>
+        </w:rPr>
+        <w:t xml:space="preserve"> auf jedem Router speichern, können wir sicherstellen, dass wir im Notfall keinen Single Point of </w:t>
+      </w:r>
+      <w:proofErr w:type="spellStart"/>
+      <w:r>
+        <w:rPr>
+          <w:rFonts w:eastAsia="Arial Unicode MS" w:cs="Arial Unicode MS"/>
+        </w:rPr>
+        <w:t>Failure</w:t>
+      </w:r>
+      <w:proofErr w:type="spellEnd"/>
+      <w:r>
+        <w:rPr>
+          <w:rFonts w:eastAsia="Arial Unicode MS" w:cs="Arial Unicode MS"/>
+        </w:rPr>
+        <w:t xml:space="preserve"> haben. Jedes Telefon kann ohne eine (zentrale) Telefonanlage alle erreichbaren Telefone anrufen.</w:t>
       </w:r>
     </w:p>
     <w:p>
@@ -5262,7 +6352,21 @@
         <w:rPr>
           <w:rFonts w:eastAsia="Arial Unicode MS" w:cs="Arial Unicode MS"/>
         </w:rPr>
-        <w:t>Derzeit unterstützen wir Yealink-Telefone und Cisco-Telefone sind im Test.</w:t>
+        <w:t xml:space="preserve">Derzeit unterstützen wir </w:t>
+      </w:r>
+      <w:proofErr w:type="spellStart"/>
+      <w:r>
+        <w:rPr>
+          <w:rFonts w:eastAsia="Arial Unicode MS" w:cs="Arial Unicode MS"/>
+        </w:rPr>
+        <w:t>Yealink</w:t>
+      </w:r>
+      <w:proofErr w:type="spellEnd"/>
+      <w:r>
+        <w:rPr>
+          <w:rFonts w:eastAsia="Arial Unicode MS" w:cs="Arial Unicode MS"/>
+        </w:rPr>
+        <w:t>-Telefone und Cisco-Telefone sind im Test.</w:t>
       </w:r>
     </w:p>
     <w:p>
@@ -5278,15 +6382,57 @@
         <w:rPr>
           <w:rFonts w:eastAsia="Arial Unicode MS" w:cs="Arial Unicode MS"/>
         </w:rPr>
-        <w:t>Die Telefone beziehen ihre Telefonbuchdateien vom hap-Router, mit dem sie verbunden sind. Ein Telefon erhält also sein Telefonbuch , solange sein Router funktioniert.</w:t>
-      </w:r>
-    </w:p>
-    <w:p>
-      <w:r>
-        <w:rPr>
-          <w:rFonts w:eastAsia="Arial Unicode MS" w:cs="Arial Unicode MS"/>
-        </w:rPr>
-        <w:t xml:space="preserve">Wir verwenden Direktanrufe anstelle einer PBX, um einen Single Point of Failure für die Kommunikation zu vermeiden, die Latenzzeit zu reduzieren und die Überlastung einzelner Mesh-Segmente zu reduzieren. Die in diesem Fall verwendete Adresse ist ein FQDN wie </w:t>
+        <w:t xml:space="preserve">Die Telefone beziehen ihre Telefonbuchdateien vom </w:t>
+      </w:r>
+      <w:proofErr w:type="spellStart"/>
+      <w:r>
+        <w:rPr>
+          <w:rFonts w:eastAsia="Arial Unicode MS" w:cs="Arial Unicode MS"/>
+        </w:rPr>
+        <w:t>hap</w:t>
+      </w:r>
+      <w:proofErr w:type="spellEnd"/>
+      <w:r>
+        <w:rPr>
+          <w:rFonts w:eastAsia="Arial Unicode MS" w:cs="Arial Unicode MS"/>
+        </w:rPr>
+        <w:t xml:space="preserve">-Router, mit dem sie verbunden sind. Ein Telefon erhält also sein </w:t>
+      </w:r>
+      <w:proofErr w:type="gramStart"/>
+      <w:r>
+        <w:rPr>
+          <w:rFonts w:eastAsia="Arial Unicode MS" w:cs="Arial Unicode MS"/>
+        </w:rPr>
+        <w:t>Telefonbuch ,</w:t>
+      </w:r>
+      <w:proofErr w:type="gramEnd"/>
+      <w:r>
+        <w:rPr>
+          <w:rFonts w:eastAsia="Arial Unicode MS" w:cs="Arial Unicode MS"/>
+        </w:rPr>
+        <w:t xml:space="preserve"> solange sein Router funktioniert.</w:t>
+      </w:r>
+    </w:p>
+    <w:p>
+      <w:r>
+        <w:rPr>
+          <w:rFonts w:eastAsia="Arial Unicode MS" w:cs="Arial Unicode MS"/>
+        </w:rPr>
+        <w:t xml:space="preserve">Wir verwenden Direktanrufe anstelle einer PBX, um einen Single Point of </w:t>
+      </w:r>
+      <w:proofErr w:type="spellStart"/>
+      <w:r>
+        <w:rPr>
+          <w:rFonts w:eastAsia="Arial Unicode MS" w:cs="Arial Unicode MS"/>
+        </w:rPr>
+        <w:t>Failure</w:t>
+      </w:r>
+      <w:proofErr w:type="spellEnd"/>
+      <w:r>
+        <w:rPr>
+          <w:rFonts w:eastAsia="Arial Unicode MS" w:cs="Arial Unicode MS"/>
+        </w:rPr>
+        <w:t xml:space="preserve"> für die Kommunikation zu vermeiden, die Latenzzeit zu reduzieren und die Überlastung einzelner Mesh-Segmente zu reduzieren. Die in diesem Fall verwendete Adresse ist ein FQDN wie </w:t>
       </w:r>
       <w:hyperlink r:id="rId53" w:history="1">
         <w:r>
@@ -5301,519 +6447,317 @@
         <w:rPr>
           <w:rFonts w:eastAsia="Arial Unicode MS" w:cs="Arial Unicode MS"/>
         </w:rPr>
-        <w:t>. Wenn Sie eine Telefonanlage betreiben wollen oder müssen, ist die Adresse einfach eine Telefonnummer wie 178230. In der Schweiz verwenden wir die „ Postleitzahl “ der Stadt des Funkers plus eine zweistellige Zahl im Bereich 30-70. Niedrigere Nummern sind für den offiziellen Gebrauch reserviert.</w:t>
-      </w:r>
-    </w:p>
-    <w:p>
-      <w:r>
-        <w:rPr>
-          <w:rFonts w:eastAsia="Arial Unicode MS" w:cs="Arial Unicode MS"/>
-        </w:rPr>
-        <w:t>Um Direktanrufe und PBX zu unterstützen, verfügen unsere Telefone über zwei Telefonbücher („Direct“ und „PBX“).</w:t>
-      </w:r>
-    </w:p>
-    <w:p>
-      <w:r>
-        <w:rPr>
-          <w:rFonts w:eastAsia="Arial Unicode MS" w:cs="Arial Unicode MS"/>
-        </w:rPr>
-        <w:t>Wie werden die Informationen von den Google Sheets an Ihren Hap-Router übertragen? Der erste Schritt besteht darin, die CSV-Version des Blatts auf einen Webserver im AREDN-Mesh zu kopieren. Wenn Google nicht verfügbar ist, können wir diese CSV-Datei immer noch manuell bearbeiten. Diese Übertragung erfolgt stündlich. Ein Beispieljob befindet sich im Repository.</w:t>
+        <w:t xml:space="preserve">. Wenn Sie eine Telefonanlage betreiben wollen oder müssen, ist die Adresse einfach eine Telefonnummer wie 178230. In der Schweiz verwenden wir die </w:t>
+      </w:r>
+      <w:proofErr w:type="gramStart"/>
+      <w:r>
+        <w:rPr>
+          <w:rFonts w:eastAsia="Arial Unicode MS" w:cs="Arial Unicode MS"/>
+        </w:rPr>
+        <w:t>„ Postleitzahl</w:t>
+      </w:r>
+      <w:proofErr w:type="gramEnd"/>
+      <w:r>
+        <w:rPr>
+          <w:rFonts w:eastAsia="Arial Unicode MS" w:cs="Arial Unicode MS"/>
+        </w:rPr>
+        <w:t xml:space="preserve"> “ der Stadt des Funkers plus eine zweistellige Zahl im Bereich 30-70. Niedrigere Nummern sind für den offiziellen Gebrauch reserviert.</w:t>
+      </w:r>
+    </w:p>
+    <w:p>
+      <w:r>
+        <w:rPr>
+          <w:rFonts w:eastAsia="Arial Unicode MS" w:cs="Arial Unicode MS"/>
+        </w:rPr>
+        <w:t>Um Direktanrufe und PBX zu unterstützen, verfügen unsere Telefone über zwei Telefonbücher („</w:t>
+      </w:r>
+      <w:proofErr w:type="spellStart"/>
+      <w:r>
+        <w:rPr>
+          <w:rFonts w:eastAsia="Arial Unicode MS" w:cs="Arial Unicode MS"/>
+        </w:rPr>
+        <w:t>Direct</w:t>
+      </w:r>
+      <w:proofErr w:type="spellEnd"/>
+      <w:r>
+        <w:rPr>
+          <w:rFonts w:eastAsia="Arial Unicode MS" w:cs="Arial Unicode MS"/>
+        </w:rPr>
+        <w:t>“ und „PBX“).</w:t>
+      </w:r>
+    </w:p>
+    <w:p>
+      <w:r>
+        <w:rPr>
+          <w:rFonts w:eastAsia="Arial Unicode MS" w:cs="Arial Unicode MS"/>
+        </w:rPr>
+        <w:t xml:space="preserve">Wie werden die Informationen von den Google Sheets an Ihren </w:t>
+      </w:r>
+      <w:proofErr w:type="spellStart"/>
+      <w:r>
+        <w:rPr>
+          <w:rFonts w:eastAsia="Arial Unicode MS" w:cs="Arial Unicode MS"/>
+        </w:rPr>
+        <w:t>Hap</w:t>
+      </w:r>
+      <w:proofErr w:type="spellEnd"/>
+      <w:r>
+        <w:rPr>
+          <w:rFonts w:eastAsia="Arial Unicode MS" w:cs="Arial Unicode MS"/>
+        </w:rPr>
+        <w:t>-Router übertragen? Der erste Schritt besteht darin, die CSV-Version des Blatts auf einen Webserver im AREDN-Mesh zu kopieren. Wenn Google nicht verfügbar ist, können wir diese CSV-Datei immer noch manuell bearbeiten. Diese Übertragung erfolgt stündlich. Ein Beispieljob befindet sich im Repository.</w:t>
       </w:r>
     </w:p>
     <w:p>
       <w:pPr>
         <w:pStyle w:val="berschrift2"/>
-      </w:pPr>
-      <w:bookmarkStart w:id="27" w:name="_Toc12"/>
-      <w:bookmarkStart w:id="28" w:name="_Toc165897223"/>
-      <w:r>
-        <w:rPr>
-          <w:rFonts w:eastAsia="Arial Unicode MS" w:cs="Arial Unicode MS"/>
+        <w:rPr>
+          <w:lang w:val="de-CH"/>
+        </w:rPr>
+      </w:pPr>
+      <w:bookmarkStart w:id="27" w:name="_Toc165897224"/>
+      <w:bookmarkStart w:id="28" w:name="_Toc13"/>
+      <w:r>
+        <w:rPr>
+          <w:lang w:val="de-CH"/>
         </w:rPr>
         <w:t>Installation</w:t>
       </w:r>
+    </w:p>
+    <w:p>
+      <w:pPr>
+        <w:rPr>
+          <w:lang w:val="de-CH"/>
+        </w:rPr>
+      </w:pPr>
+      <w:r>
+        <w:rPr>
+          <w:lang w:val="de-CH"/>
+        </w:rPr>
+        <w:t xml:space="preserve">Wenn </w:t>
+      </w:r>
+      <w:r>
+        <w:rPr>
+          <w:lang w:val="de-CH"/>
+        </w:rPr>
+        <w:t>du</w:t>
+      </w:r>
+      <w:r>
+        <w:rPr>
+          <w:lang w:val="de-CH"/>
+        </w:rPr>
+        <w:t xml:space="preserve"> bereits die neueste AREDN-Version verwende</w:t>
+      </w:r>
+      <w:r>
+        <w:rPr>
+          <w:lang w:val="de-CH"/>
+        </w:rPr>
+        <w:t>st</w:t>
+      </w:r>
+      <w:r>
+        <w:rPr>
+          <w:lang w:val="de-CH"/>
+        </w:rPr>
+        <w:t xml:space="preserve"> und kein Telefonbuch installiert ha</w:t>
+      </w:r>
+      <w:r>
+        <w:rPr>
+          <w:lang w:val="de-CH"/>
+        </w:rPr>
+        <w:t>st</w:t>
+      </w:r>
+      <w:r>
+        <w:rPr>
+          <w:lang w:val="de-CH"/>
+        </w:rPr>
+        <w:t xml:space="preserve">, </w:t>
+      </w:r>
+      <w:r>
+        <w:rPr>
+          <w:lang w:val="de-CH"/>
+        </w:rPr>
+        <w:t>kannst</w:t>
+      </w:r>
+      <w:r>
+        <w:rPr>
+          <w:lang w:val="de-CH"/>
+        </w:rPr>
+        <w:t xml:space="preserve"> </w:t>
+      </w:r>
+      <w:r>
+        <w:rPr>
+          <w:lang w:val="de-CH"/>
+        </w:rPr>
+        <w:t>du</w:t>
+      </w:r>
+      <w:r>
+        <w:rPr>
+          <w:lang w:val="de-CH"/>
+        </w:rPr>
+        <w:t xml:space="preserve"> den Deinstallationsschritt überspringen und direkt mit der Installation des Telefonbuchs fortfahren.</w:t>
+      </w:r>
+    </w:p>
+    <w:p>
+      <w:pPr>
+        <w:pStyle w:val="berschrift2"/>
+        <w:rPr>
+          <w:lang w:val="de-CH"/>
+        </w:rPr>
+      </w:pPr>
+      <w:r>
+        <w:rPr>
+          <w:lang w:val="de-CH"/>
+        </w:rPr>
+        <w:t>Upgrade</w:t>
+      </w:r>
       <w:bookmarkEnd w:id="27"/>
-      <w:bookmarkEnd w:id="28"/>
-    </w:p>
-    <w:p>
-      <w:r>
-        <w:rPr>
-          <w:rFonts w:eastAsia="Arial Unicode MS" w:cs="Arial Unicode MS"/>
-        </w:rPr>
-        <w:t xml:space="preserve">Auf unserem Router müssen wir drei Pakete installieren (Eine Bibliothek, SIPserver und das Telefonbuch selbst). Dies kann auf der Registerkarte „Setup </w:t>
-      </w:r>
-      <w:r>
-        <w:rPr>
-          <w:rFonts w:ascii="Wingdings" w:hAnsi="Wingdings"/>
-        </w:rPr>
-        <w:sym w:font="Wingdings" w:char="F0E0"/>
-      </w:r>
-      <w:r>
-        <w:rPr>
-          <w:rFonts w:eastAsia="Arial Unicode MS" w:cs="Arial Unicode MS"/>
-        </w:rPr>
-        <w:t xml:space="preserve"> Administration“ der AREDN-GUI erfolgen:</w:t>
-      </w:r>
-    </w:p>
-    <w:p>
+    </w:p>
+    <w:p>
+      <w:pPr>
+        <w:rPr>
+          <w:lang w:val="de-CH"/>
+        </w:rPr>
+      </w:pPr>
+      <w:r>
+        <w:rPr>
+          <w:lang w:val="de-CH"/>
+        </w:rPr>
+        <w:t xml:space="preserve">Entferne zunächst </w:t>
+      </w:r>
+      <w:r>
+        <w:rPr>
+          <w:lang w:val="de-CH"/>
+        </w:rPr>
+        <w:t>die beiden</w:t>
+      </w:r>
+      <w:r>
+        <w:rPr>
+          <w:lang w:val="de-CH"/>
+        </w:rPr>
+        <w:t xml:space="preserve"> installierten Pakete in der ARDN-Verwaltung und libstdcpp6 mit dem folgenden Befehl:</w:t>
+      </w:r>
+    </w:p>
+    <w:p>
+      <w:pPr>
+        <w:pStyle w:val="Code"/>
+        <w:rPr>
+          <w:lang w:val="en-US"/>
+        </w:rPr>
+      </w:pPr>
+      <w:proofErr w:type="spellStart"/>
+      <w:r>
+        <w:rPr>
+          <w:lang w:val="en-US"/>
+        </w:rPr>
+        <w:t>opkg</w:t>
+      </w:r>
+      <w:proofErr w:type="spellEnd"/>
+      <w:r>
+        <w:rPr>
+          <w:lang w:val="en-US"/>
+        </w:rPr>
+        <w:t xml:space="preserve"> remove --force-removal-of-essential-packages libstdcpp6</w:t>
+      </w:r>
+    </w:p>
+    <w:p>
+      <w:pPr>
+        <w:rPr>
+          <w:lang w:val="de-CH"/>
+        </w:rPr>
+      </w:pPr>
+      <w:r>
+        <w:rPr>
+          <w:lang w:val="de-CH"/>
+        </w:rPr>
+        <w:t xml:space="preserve">Aktualisiere </w:t>
+      </w:r>
+      <w:r>
+        <w:rPr>
+          <w:lang w:val="de-CH"/>
+        </w:rPr>
+        <w:t>anschlie</w:t>
+      </w:r>
+      <w:r>
+        <w:rPr>
+          <w:lang w:val="de-CH"/>
+        </w:rPr>
+        <w:t>s</w:t>
+      </w:r>
+      <w:r>
+        <w:rPr>
+          <w:lang w:val="de-CH"/>
+        </w:rPr>
+        <w:t>send</w:t>
+      </w:r>
+      <w:r>
+        <w:rPr>
+          <w:lang w:val="de-CH"/>
+        </w:rPr>
+        <w:t xml:space="preserve"> </w:t>
+      </w:r>
+      <w:r>
+        <w:rPr>
+          <w:lang w:val="de-CH"/>
+        </w:rPr>
+        <w:t>die</w:t>
+      </w:r>
+      <w:r>
+        <w:rPr>
+          <w:lang w:val="de-CH"/>
+        </w:rPr>
+        <w:t xml:space="preserve"> Router-Software auf die neueste Version. Wenn </w:t>
+      </w:r>
+      <w:r>
+        <w:rPr>
+          <w:lang w:val="de-CH"/>
+        </w:rPr>
+        <w:t>du</w:t>
+      </w:r>
+      <w:r>
+        <w:rPr>
+          <w:lang w:val="de-CH"/>
+        </w:rPr>
+        <w:t xml:space="preserve"> mit dem Internet verbunden </w:t>
+      </w:r>
+      <w:r>
+        <w:rPr>
+          <w:lang w:val="de-CH"/>
+        </w:rPr>
+        <w:t>bist</w:t>
+      </w:r>
+      <w:r>
+        <w:rPr>
+          <w:lang w:val="de-CH"/>
+        </w:rPr>
+        <w:t xml:space="preserve">, </w:t>
+      </w:r>
+      <w:r>
+        <w:rPr>
+          <w:lang w:val="de-CH"/>
+        </w:rPr>
+        <w:t xml:space="preserve">kannst du </w:t>
+      </w:r>
+      <w:r>
+        <w:rPr>
+          <w:lang w:val="de-CH"/>
+        </w:rPr>
+        <w:t>die neue Version herunterladen und installieren (es dauert eine Weile, bis die Versionen angezeigt werden):</w:t>
+      </w:r>
+    </w:p>
+    <w:p>
+      <w:pPr>
+        <w:rPr>
+          <w:lang w:val="de-CH"/>
+        </w:rPr>
+      </w:pPr>
       <w:r>
         <w:rPr>
           <w:noProof/>
+          <w:lang w:val="en-GB"/>
         </w:rPr>
         <w:lastRenderedPageBreak/>
         <w:drawing>
-          <wp:inline distT="0" distB="0" distL="0" distR="0" wp14:anchorId="123F91EC" wp14:editId="2BCDD271">
-            <wp:extent cx="4110273" cy="3206979"/>
-            <wp:effectExtent l="0" t="0" r="0" b="0"/>
-            <wp:docPr id="1073741864" name="officeArt object" descr="Ein Bild, das Text, Screenshot, Zahl, Software enthält.&#10;&#10;Automatisch generierte Beschreibung"/>
-            <wp:cNvGraphicFramePr/>
-            <a:graphic xmlns:a="http://schemas.openxmlformats.org/drawingml/2006/main">
-              <a:graphicData uri="http://schemas.openxmlformats.org/drawingml/2006/picture">
-                <pic:pic xmlns:pic="http://schemas.openxmlformats.org/drawingml/2006/picture">
-                  <pic:nvPicPr>
-                    <pic:cNvPr id="1073741864" name="Ein Bild, das Text, Screenshot, Zahl, Software enthält.Automatisch generierte Beschreibung" descr="Ein Bild, das Text, Screenshot, Zahl, Software enthält.Automatisch generierte Beschreibung"/>
-                    <pic:cNvPicPr>
-                      <a:picLocks noChangeAspect="1"/>
-                    </pic:cNvPicPr>
-                  </pic:nvPicPr>
-                  <pic:blipFill>
-                    <a:blip r:embed="rId54"/>
-                    <a:stretch>
-                      <a:fillRect/>
-                    </a:stretch>
-                  </pic:blipFill>
-                  <pic:spPr>
-                    <a:xfrm>
-                      <a:off x="0" y="0"/>
-                      <a:ext cx="4110273" cy="3206979"/>
-                    </a:xfrm>
-                    <a:prstGeom prst="rect">
-                      <a:avLst/>
-                    </a:prstGeom>
-                    <a:ln w="12700" cap="flat">
-                      <a:noFill/>
-                      <a:miter lim="400000"/>
-                    </a:ln>
-                    <a:effectLst/>
-                  </pic:spPr>
-                </pic:pic>
-              </a:graphicData>
-            </a:graphic>
-          </wp:inline>
-        </w:drawing>
-      </w:r>
-    </w:p>
-    <w:p>
-      <w:r>
-        <w:rPr>
-          <w:rFonts w:eastAsia="Arial Unicode MS" w:cs="Arial Unicode MS"/>
-        </w:rPr>
-        <w:t>Die Pakete sind für jede AREDN-Version und jeden Router unterschiedlich (Die Router enthalten unterschiedliche Chips). Es werden keine nächtlichen Builds unterstützt (die Pakete funktionieren möglicherweise, aber auf eigenes Risiko).</w:t>
-      </w:r>
-    </w:p>
-    <w:p>
-      <w:pPr>
-        <w:rPr>
-          <w:color w:val="FF0000"/>
-          <w:u w:color="FF0000"/>
-        </w:rPr>
-      </w:pPr>
-      <w:r>
-        <w:rPr>
-          <w:rFonts w:eastAsia="Arial Unicode MS" w:cs="Arial Unicode MS"/>
-          <w:b/>
-          <w:bCs/>
-          <w:color w:val="FF0000"/>
-          <w:u w:color="FF0000"/>
-        </w:rPr>
-        <w:t xml:space="preserve">Wichtig </w:t>
-      </w:r>
-      <w:r>
-        <w:rPr>
-          <w:rFonts w:eastAsia="Arial Unicode MS" w:cs="Arial Unicode MS"/>
-          <w:color w:val="FF0000"/>
-          <w:u w:color="FF0000"/>
-        </w:rPr>
-        <w:t>: Wenn Sie Ihren Router neu flashen oder aktualisieren, werden alle drei Pakete gelöscht und müssen erneut installiert werden.</w:t>
-      </w:r>
-    </w:p>
-    <w:p>
-      <w:r>
-        <w:rPr>
-          <w:rFonts w:eastAsia="Arial Unicode MS" w:cs="Arial Unicode MS"/>
-          <w:b/>
-          <w:bCs/>
-          <w:color w:val="FF0000"/>
-          <w:u w:color="FF0000"/>
-        </w:rPr>
-        <w:t xml:space="preserve">Wichtig: </w:t>
-      </w:r>
-      <w:r>
-        <w:rPr>
-          <w:rFonts w:eastAsia="Arial Unicode MS" w:cs="Arial Unicode MS"/>
-          <w:color w:val="FF0000"/>
-          <w:u w:color="FF0000"/>
-        </w:rPr>
-        <w:t>Überprüfen Sie, ob Ihr Router die gleiche Firmware-Version hat wie die Pakete, die Sie installieren möchten</w:t>
-      </w:r>
-      <w:r>
-        <w:rPr>
-          <w:noProof/>
-        </w:rPr>
-        <w:drawing>
-          <wp:inline distT="0" distB="0" distL="0" distR="0" wp14:anchorId="120F0C60" wp14:editId="665A71C0">
-            <wp:extent cx="5943600" cy="3185796"/>
-            <wp:effectExtent l="0" t="0" r="0" b="0"/>
-            <wp:docPr id="1073741865" name="officeArt object" descr="Grafik 3"/>
-            <wp:cNvGraphicFramePr/>
-            <a:graphic xmlns:a="http://schemas.openxmlformats.org/drawingml/2006/main">
-              <a:graphicData uri="http://schemas.openxmlformats.org/drawingml/2006/picture">
-                <pic:pic xmlns:pic="http://schemas.openxmlformats.org/drawingml/2006/picture">
-                  <pic:nvPicPr>
-                    <pic:cNvPr id="1073741865" name="Grafik 3" descr="Grafik 3"/>
-                    <pic:cNvPicPr>
-                      <a:picLocks noChangeAspect="1"/>
-                    </pic:cNvPicPr>
-                  </pic:nvPicPr>
-                  <pic:blipFill>
-                    <a:blip r:embed="rId55"/>
-                    <a:stretch>
-                      <a:fillRect/>
-                    </a:stretch>
-                  </pic:blipFill>
-                  <pic:spPr>
-                    <a:xfrm>
-                      <a:off x="0" y="0"/>
-                      <a:ext cx="5943600" cy="3185796"/>
-                    </a:xfrm>
-                    <a:prstGeom prst="rect">
-                      <a:avLst/>
-                    </a:prstGeom>
-                    <a:ln w="12700" cap="flat">
-                      <a:noFill/>
-                      <a:miter lim="400000"/>
-                    </a:ln>
-                    <a:effectLst/>
-                  </pic:spPr>
-                </pic:pic>
-              </a:graphicData>
-            </a:graphic>
-          </wp:inline>
-        </w:drawing>
-      </w:r>
-    </w:p>
-    <w:p>
-      <w:r>
-        <w:rPr>
-          <w:rFonts w:eastAsia="Arial Unicode MS" w:cs="Arial Unicode MS"/>
-        </w:rPr>
-        <w:t>Beginnen Sie mit dem libstdcpp6-Paket und fahren Sie mit dem Rest fort:</w:t>
-      </w:r>
-    </w:p>
-    <w:p>
-      <w:r>
-        <w:rPr>
-          <w:noProof/>
-        </w:rPr>
-        <w:lastRenderedPageBreak/>
-        <w:drawing>
-          <wp:inline distT="0" distB="0" distL="0" distR="0" wp14:anchorId="36CAB967" wp14:editId="1A37786A">
-            <wp:extent cx="5943600" cy="1199515"/>
-            <wp:effectExtent l="0" t="0" r="0" b="0"/>
-            <wp:docPr id="1073741866" name="officeArt object" descr="Grafik 3"/>
-            <wp:cNvGraphicFramePr/>
-            <a:graphic xmlns:a="http://schemas.openxmlformats.org/drawingml/2006/main">
-              <a:graphicData uri="http://schemas.openxmlformats.org/drawingml/2006/picture">
-                <pic:pic xmlns:pic="http://schemas.openxmlformats.org/drawingml/2006/picture">
-                  <pic:nvPicPr>
-                    <pic:cNvPr id="1073741866" name="Grafik 3" descr="Grafik 3"/>
-                    <pic:cNvPicPr>
-                      <a:picLocks noChangeAspect="1"/>
-                    </pic:cNvPicPr>
-                  </pic:nvPicPr>
-                  <pic:blipFill>
-                    <a:blip r:embed="rId56"/>
-                    <a:stretch>
-                      <a:fillRect/>
-                    </a:stretch>
-                  </pic:blipFill>
-                  <pic:spPr>
-                    <a:xfrm>
-                      <a:off x="0" y="0"/>
-                      <a:ext cx="5943600" cy="1199515"/>
-                    </a:xfrm>
-                    <a:prstGeom prst="rect">
-                      <a:avLst/>
-                    </a:prstGeom>
-                    <a:ln w="12700" cap="flat">
-                      <a:noFill/>
-                      <a:miter lim="400000"/>
-                    </a:ln>
-                    <a:effectLst/>
-                  </pic:spPr>
-                </pic:pic>
-              </a:graphicData>
-            </a:graphic>
-          </wp:inline>
-        </w:drawing>
-      </w:r>
-    </w:p>
-    <w:p>
-      <w:r>
-        <w:rPr>
-          <w:rFonts w:eastAsia="Arial Unicode MS" w:cs="Arial Unicode MS"/>
-        </w:rPr>
-        <w:t>Dein Router bestätigt, dass er die Pakete installiert hat.</w:t>
-      </w:r>
-    </w:p>
-    <w:p>
-      <w:r>
-        <w:rPr>
-          <w:rFonts w:eastAsia="Arial Unicode MS" w:cs="Arial Unicode MS"/>
-        </w:rPr>
-        <w:t>Starte</w:t>
-      </w:r>
-      <w:r>
-        <w:rPr>
-          <w:rFonts w:eastAsia="Arial Unicode MS" w:cs="Arial Unicode MS"/>
-        </w:rPr>
-        <w:t xml:space="preserve"> </w:t>
-      </w:r>
-      <w:r>
-        <w:rPr>
-          <w:rFonts w:eastAsia="Arial Unicode MS" w:cs="Arial Unicode MS"/>
-        </w:rPr>
-        <w:t>nun den Router neu und das kleine Telefon auf Ihrem Yealink sollte nun grün werden.</w:t>
-      </w:r>
-    </w:p>
-    <w:p>
-      <w:r>
-        <w:rPr>
-          <w:rFonts w:eastAsia="Arial Unicode MS" w:cs="Arial Unicode MS"/>
-        </w:rPr>
-        <w:t>Du solltest auch ein AREDN-Verzeichnis auf der Registerkarte „Verzeichnis“ finden. Es wird höchstwahrscheinlich leer sein. Nach etwa einer Stunde sollte es bevölkert sein.</w:t>
-      </w:r>
-    </w:p>
-    <w:p>
-      <w:r>
-        <w:rPr>
-          <w:rFonts w:eastAsia="Arial Unicode MS" w:cs="Arial Unicode MS"/>
-        </w:rPr>
-        <w:t xml:space="preserve">Wenn </w:t>
-      </w:r>
-      <w:r>
-        <w:rPr>
-          <w:rFonts w:eastAsia="Arial Unicode MS" w:cs="Arial Unicode MS"/>
-        </w:rPr>
-        <w:t>du</w:t>
-      </w:r>
-      <w:r>
-        <w:rPr>
-          <w:rFonts w:eastAsia="Arial Unicode MS" w:cs="Arial Unicode MS"/>
-        </w:rPr>
-        <w:t xml:space="preserve"> es eilig ha</w:t>
-      </w:r>
-      <w:r>
-        <w:rPr>
-          <w:rFonts w:eastAsia="Arial Unicode MS" w:cs="Arial Unicode MS"/>
-        </w:rPr>
-        <w:t>st</w:t>
-      </w:r>
-      <w:r>
-        <w:rPr>
-          <w:rFonts w:eastAsia="Arial Unicode MS" w:cs="Arial Unicode MS"/>
-        </w:rPr>
-        <w:t xml:space="preserve">, </w:t>
-      </w:r>
-      <w:r>
-        <w:rPr>
-          <w:rFonts w:eastAsia="Arial Unicode MS" w:cs="Arial Unicode MS"/>
-        </w:rPr>
-        <w:t>kannst du</w:t>
-      </w:r>
-      <w:r>
-        <w:rPr>
-          <w:rFonts w:eastAsia="Arial Unicode MS" w:cs="Arial Unicode MS"/>
-        </w:rPr>
-        <w:t xml:space="preserve"> diesen Befehl eingeben:</w:t>
-      </w:r>
-    </w:p>
-    <w:p>
-      <w:pPr>
-        <w:pStyle w:val="Code"/>
-      </w:pPr>
-      <w:hyperlink r:id="rId57" w:history="1">
-        <w:r>
-          <w:rPr>
-            <w:rStyle w:val="Hyperlink0"/>
-          </w:rPr>
-          <w:t>http://localnode.local.mesh/cgi-bin/phonebook.sh</w:t>
-        </w:r>
-      </w:hyperlink>
-    </w:p>
-    <w:p>
-      <w:r>
-        <w:rPr>
-          <w:rFonts w:eastAsia="Arial Unicode MS" w:cs="Arial Unicode MS"/>
-        </w:rPr>
-        <w:t xml:space="preserve">Jetzt sollten </w:t>
-      </w:r>
-      <w:r>
-        <w:rPr>
-          <w:rFonts w:eastAsia="Arial Unicode MS" w:cs="Arial Unicode MS"/>
-        </w:rPr>
-        <w:t>deine</w:t>
-      </w:r>
-      <w:r>
-        <w:rPr>
-          <w:rFonts w:eastAsia="Arial Unicode MS" w:cs="Arial Unicode MS"/>
-        </w:rPr>
-        <w:t xml:space="preserve"> Telefonbücher gefüllt sein. Bei den Namen mit einem Sternchen handelt es sich um Telefone, die derzeit mit dem Netzwerk verbunden sind. Diejenigen ohne eines sind nicht verbunden. Diese Sternchen werden stündlich automatisch auf Ihr Telefon heruntergeladen. </w:t>
-      </w:r>
-      <w:r>
-        <w:rPr>
-          <w:rFonts w:eastAsia="Arial Unicode MS" w:cs="Arial Unicode MS"/>
-        </w:rPr>
-        <w:t xml:space="preserve">Du kannst </w:t>
-      </w:r>
-      <w:r>
-        <w:rPr>
-          <w:rFonts w:eastAsia="Arial Unicode MS" w:cs="Arial Unicode MS"/>
-        </w:rPr>
-        <w:t>auf die Schaltfläche „Aktualisieren“ klicken, um eine neuere Version zu erhalten (die Überprüfung erfolgt alle 15 Minuten).</w:t>
-      </w:r>
-    </w:p>
-    <w:p>
-      <w:r>
-        <w:rPr>
-          <w:rFonts w:eastAsia="Arial Unicode MS" w:cs="Arial Unicode MS"/>
-        </w:rPr>
-        <w:t xml:space="preserve">Die Telefonbücher werden auf </w:t>
-      </w:r>
-      <w:r>
-        <w:rPr>
-          <w:rFonts w:eastAsia="Arial Unicode MS" w:cs="Arial Unicode MS"/>
-        </w:rPr>
-        <w:t>deinem</w:t>
-      </w:r>
-      <w:r>
-        <w:rPr>
-          <w:rFonts w:eastAsia="Arial Unicode MS" w:cs="Arial Unicode MS"/>
-        </w:rPr>
-        <w:t xml:space="preserve"> Router gespeichert </w:t>
-      </w:r>
-      <w:r>
-        <w:rPr>
-          <w:rFonts w:eastAsia="Arial Unicode MS" w:cs="Arial Unicode MS"/>
-        </w:rPr>
-        <w:t>von</w:t>
-      </w:r>
-      <w:r>
-        <w:rPr>
-          <w:rFonts w:eastAsia="Arial Unicode MS" w:cs="Arial Unicode MS"/>
-        </w:rPr>
-        <w:t xml:space="preserve"> </w:t>
-      </w:r>
-      <w:r>
-        <w:rPr>
-          <w:rFonts w:eastAsia="Arial Unicode MS" w:cs="Arial Unicode MS"/>
-        </w:rPr>
-        <w:t>dem</w:t>
-      </w:r>
-      <w:r>
-        <w:rPr>
-          <w:rFonts w:eastAsia="Arial Unicode MS" w:cs="Arial Unicode MS"/>
-        </w:rPr>
-        <w:t xml:space="preserve"> Telefon </w:t>
-      </w:r>
-      <w:r>
-        <w:rPr>
-          <w:rFonts w:eastAsia="Arial Unicode MS" w:cs="Arial Unicode MS"/>
-        </w:rPr>
-        <w:t>nach dem Einschalten geladen</w:t>
-      </w:r>
-      <w:r>
-        <w:rPr>
-          <w:rFonts w:eastAsia="Arial Unicode MS" w:cs="Arial Unicode MS"/>
-        </w:rPr>
-        <w:t>.</w:t>
-      </w:r>
-    </w:p>
-    <w:p>
-      <w:r>
-        <w:rPr>
-          <w:rFonts w:eastAsia="Arial Unicode MS" w:cs="Arial Unicode MS"/>
-        </w:rPr>
-        <w:t>Du kannst nun über das „direkte“ Telefonbuch einen anderen HAM für einen Test anrufen. Auf dem Display sollte ein „HD“-Zeichen angezeigt werden, das anzeigt, dass eure Telefone die beste verfügbare Audioqualität verwenden.</w:t>
-      </w:r>
-    </w:p>
-    <w:p>
-      <w:pPr>
-        <w:pStyle w:val="berschrift2"/>
-        <w:rPr>
-          <w:lang w:val="de-CH"/>
-        </w:rPr>
-      </w:pPr>
-      <w:bookmarkStart w:id="29" w:name="_Toc165897224"/>
-      <w:bookmarkStart w:id="30" w:name="_Toc13"/>
-      <w:r>
-        <w:rPr>
-          <w:lang w:val="de-CH"/>
-        </w:rPr>
-        <w:t>Upgrade</w:t>
-      </w:r>
-      <w:bookmarkEnd w:id="29"/>
-    </w:p>
-    <w:p>
-      <w:pPr>
-        <w:rPr>
-          <w:lang w:val="de-CH"/>
-        </w:rPr>
-      </w:pPr>
-      <w:r>
-        <w:rPr>
-          <w:lang w:val="de-CH"/>
-        </w:rPr>
-        <w:t xml:space="preserve">Aktualisiere zunächst </w:t>
-      </w:r>
-      <w:r>
-        <w:rPr>
-          <w:lang w:val="de-CH"/>
-        </w:rPr>
-        <w:t>deine</w:t>
-      </w:r>
-      <w:r>
-        <w:rPr>
-          <w:lang w:val="de-CH"/>
-        </w:rPr>
-        <w:t xml:space="preserve"> Router-Software auf die neueste Version. Mit dem Internet verbunden, </w:t>
-      </w:r>
-      <w:r>
-        <w:rPr>
-          <w:lang w:val="de-CH"/>
-        </w:rPr>
-        <w:t>kannst du</w:t>
-      </w:r>
-      <w:r>
-        <w:rPr>
-          <w:lang w:val="de-CH"/>
-        </w:rPr>
-        <w:t xml:space="preserve"> die neue Version herunterladen und installieren (es dauert eine Weile, bis die Versionen angezeigt werden):</w:t>
-      </w:r>
-    </w:p>
-    <w:p>
-      <w:pPr>
-        <w:rPr>
-          <w:lang w:val="de-CH"/>
-        </w:rPr>
-      </w:pPr>
-      <w:r>
-        <w:rPr>
-          <w:noProof/>
-          <w:lang w:val="en-GB"/>
-        </w:rPr>
-        <w:drawing>
-          <wp:inline distT="0" distB="0" distL="0" distR="0" wp14:anchorId="638F8486" wp14:editId="7218AFA2">
+          <wp:inline distT="0" distB="0" distL="0" distR="0" wp14:anchorId="638F8486" wp14:editId="6029923E">
             <wp:extent cx="3431512" cy="2024079"/>
             <wp:effectExtent l="0" t="0" r="0" b="0"/>
             <wp:docPr id="1666492908" name="Grafik 5"/>
@@ -5828,7 +6772,7 @@
                     <pic:cNvPicPr/>
                   </pic:nvPicPr>
                   <pic:blipFill>
-                    <a:blip r:embed="rId58" cstate="print">
+                    <a:blip r:embed="rId54" cstate="print">
                       <a:extLst>
                         <a:ext uri="{28A0092B-C50C-407E-A947-70E740481C1C}">
                           <a14:useLocalDpi xmlns:a14="http://schemas.microsoft.com/office/drawing/2010/main" val="0"/>
@@ -5865,60 +6809,82 @@
         <w:rPr>
           <w:lang w:val="de-CH"/>
         </w:rPr>
-        <w:t>Lass den Hacken bei “keep existing configuration”</w:t>
-      </w:r>
+        <w:t>Lass den Hacken bei “</w:t>
+      </w:r>
+      <w:proofErr w:type="spellStart"/>
+      <w:r>
+        <w:rPr>
+          <w:lang w:val="de-CH"/>
+        </w:rPr>
+        <w:t>keep</w:t>
+      </w:r>
+      <w:proofErr w:type="spellEnd"/>
       <w:r>
         <w:rPr>
           <w:lang w:val="de-CH"/>
         </w:rPr>
         <w:t xml:space="preserve"> </w:t>
       </w:r>
-    </w:p>
-    <w:p>
-      <w:pPr>
-        <w:rPr>
-          <w:lang w:val="de-CH"/>
-        </w:rPr>
-      </w:pPr>
-      <w:r>
-        <w:rPr>
-          <w:lang w:val="de-CH"/>
-        </w:rPr>
-        <w:t>L</w:t>
-      </w:r>
-      <w:r>
-        <w:rPr>
-          <w:lang w:val="de-CH"/>
-        </w:rPr>
-        <w:t xml:space="preserve">ade das gesamte Repository von </w:t>
+      <w:proofErr w:type="spellStart"/>
+      <w:r>
+        <w:rPr>
+          <w:lang w:val="de-CH"/>
+        </w:rPr>
+        <w:t>existing</w:t>
+      </w:r>
+      <w:proofErr w:type="spellEnd"/>
+      <w:r>
+        <w:rPr>
+          <w:lang w:val="de-CH"/>
+        </w:rPr>
+        <w:t xml:space="preserve"> </w:t>
+      </w:r>
+      <w:proofErr w:type="spellStart"/>
+      <w:r>
+        <w:rPr>
+          <w:lang w:val="de-CH"/>
+        </w:rPr>
+        <w:t>configuration</w:t>
+      </w:r>
+      <w:proofErr w:type="spellEnd"/>
+      <w:r>
+        <w:rPr>
+          <w:lang w:val="de-CH"/>
+        </w:rPr>
+        <w:t>”</w:t>
+      </w:r>
+      <w:r>
+        <w:rPr>
+          <w:lang w:val="de-CH"/>
+        </w:rPr>
+        <w:t xml:space="preserve"> </w:t>
+      </w:r>
+    </w:p>
+    <w:p>
+      <w:pPr>
+        <w:rPr>
+          <w:lang w:val="de-CH"/>
+        </w:rPr>
+      </w:pPr>
+      <w:r>
+        <w:rPr>
+          <w:lang w:val="de-CH"/>
+        </w:rPr>
+        <w:t>Geh zu:</w:t>
       </w:r>
     </w:p>
     <w:p>
       <w:pPr>
         <w:pStyle w:val="Code"/>
-      </w:pPr>
-      <w:hyperlink r:id="rId59" w:history="1">
-        <w:r>
-          <w:rPr>
-            <w:rStyle w:val="Hyperlink"/>
-            <w:lang w:val="de-CH"/>
-          </w:rPr>
-          <w:t>https://github.com/dhamstack/AREDNstack/tree/main</w:t>
-        </w:r>
-      </w:hyperlink>
-    </w:p>
-    <w:p>
-      <w:pPr>
-        <w:rPr>
-          <w:lang w:val="en-GB"/>
-        </w:rPr>
-      </w:pPr>
-      <w:r>
-        <w:rPr>
-          <w:lang w:val="en-GB"/>
-        </w:rPr>
-        <w:lastRenderedPageBreak/>
-        <w:t>herunter.</w:t>
+        <w:rPr>
+          <w:lang w:val="de-CH"/>
+        </w:rPr>
+      </w:pPr>
+      <w:r>
+        <w:rPr>
+          <w:lang w:val="de-CH"/>
+        </w:rPr>
+        <w:t>https://github.com/arednch/packages/releases</w:t>
       </w:r>
     </w:p>
     <w:p>
@@ -5933,10 +6899,10 @@
           <w:lang w:val="en-GB"/>
         </w:rPr>
         <w:drawing>
-          <wp:inline distT="0" distB="0" distL="0" distR="0" wp14:anchorId="7A9B5FCA" wp14:editId="35B6BB19">
-            <wp:extent cx="4077895" cy="1256044"/>
-            <wp:effectExtent l="0" t="0" r="0" b="1270"/>
-            <wp:docPr id="1434596888" name="Grafik 2"/>
+          <wp:inline distT="0" distB="0" distL="0" distR="0" wp14:anchorId="2C129FFC" wp14:editId="61904004">
+            <wp:extent cx="5943600" cy="4125595"/>
+            <wp:effectExtent l="0" t="0" r="0" b="8255"/>
+            <wp:docPr id="1717564719" name="Grafik 7"/>
             <wp:cNvGraphicFramePr>
               <a:graphicFrameLocks xmlns:a="http://schemas.openxmlformats.org/drawingml/2006/main" noChangeAspect="1"/>
             </wp:cNvGraphicFramePr>
@@ -5944,11 +6910,11 @@
               <a:graphicData uri="http://schemas.openxmlformats.org/drawingml/2006/picture">
                 <pic:pic xmlns:pic="http://schemas.openxmlformats.org/drawingml/2006/picture">
                   <pic:nvPicPr>
-                    <pic:cNvPr id="1434596888" name=""/>
+                    <pic:cNvPr id="1717564719" name=""/>
                     <pic:cNvPicPr/>
                   </pic:nvPicPr>
                   <pic:blipFill>
-                    <a:blip r:embed="rId60" cstate="print">
+                    <a:blip r:embed="rId55">
                       <a:extLst>
                         <a:ext uri="{28A0092B-C50C-407E-A947-70E740481C1C}">
                           <a14:useLocalDpi xmlns:a14="http://schemas.microsoft.com/office/drawing/2010/main" val="0"/>
@@ -5962,7 +6928,7 @@
                   <pic:spPr>
                     <a:xfrm>
                       <a:off x="0" y="0"/>
-                      <a:ext cx="4099851" cy="1262807"/>
+                      <a:ext cx="5943600" cy="4125595"/>
                     </a:xfrm>
                     <a:prstGeom prst="rect">
                       <a:avLst/>
@@ -5985,78 +6951,71 @@
         <w:rPr>
           <w:lang w:val="de-CH"/>
         </w:rPr>
-        <w:t xml:space="preserve">Dies wird eine Weile dauern. Entpacke es in </w:t>
-      </w:r>
-      <w:r>
-        <w:rPr>
-          <w:lang w:val="de-CH"/>
-        </w:rPr>
-        <w:t>deinen</w:t>
-      </w:r>
-      <w:r>
-        <w:rPr>
-          <w:lang w:val="de-CH"/>
-        </w:rPr>
-        <w:t xml:space="preserve"> Download-Ordner.</w:t>
-      </w:r>
-    </w:p>
-    <w:p>
-      <w:pPr>
-        <w:rPr>
-          <w:lang w:val="de-CH"/>
-        </w:rPr>
-      </w:pPr>
-      <w:r>
-        <w:rPr>
-          <w:lang w:val="de-CH"/>
-        </w:rPr>
-        <w:t>Am einfachsten verbinde</w:t>
-      </w:r>
-      <w:r>
-        <w:rPr>
-          <w:lang w:val="de-CH"/>
-        </w:rPr>
-        <w:t>st du deinen</w:t>
-      </w:r>
-      <w:r>
-        <w:rPr>
-          <w:lang w:val="de-CH"/>
-        </w:rPr>
-        <w:t xml:space="preserve"> Router mit </w:t>
-      </w:r>
-      <w:r>
-        <w:rPr>
-          <w:lang w:val="de-CH"/>
-        </w:rPr>
-        <w:t>deinem</w:t>
-      </w:r>
-      <w:r>
-        <w:rPr>
-          <w:lang w:val="de-CH"/>
-        </w:rPr>
-        <w:t xml:space="preserve"> Heimnetzwerk (verwende Port 1). Gehe zu „Administration“ und vergleiche unter „</w:t>
-      </w:r>
-      <w:r>
-        <w:rPr>
-          <w:lang w:val="de-CH"/>
-        </w:rPr>
-        <w:t>Remove Packages</w:t>
-      </w:r>
-      <w:r>
-        <w:rPr>
-          <w:lang w:val="de-CH"/>
-        </w:rPr>
-        <w:t>“ die folgende Datei:</w:t>
-      </w:r>
+        <w:t xml:space="preserve">Lade die entsprechende Zip-Datei herunter (mips-24kc für das kleine </w:t>
+      </w:r>
+      <w:proofErr w:type="spellStart"/>
+      <w:r>
+        <w:rPr>
+          <w:lang w:val="de-CH"/>
+        </w:rPr>
+        <w:t>h</w:t>
+      </w:r>
+      <w:r>
+        <w:rPr>
+          <w:lang w:val="de-CH"/>
+        </w:rPr>
+        <w:t>ap</w:t>
+      </w:r>
+      <w:proofErr w:type="spellEnd"/>
+      <w:r>
+        <w:rPr>
+          <w:lang w:val="de-CH"/>
+        </w:rPr>
+        <w:t xml:space="preserve"> Lite und arm-cortex für das </w:t>
+      </w:r>
+      <w:r>
+        <w:rPr>
+          <w:lang w:val="de-CH"/>
+        </w:rPr>
+        <w:t>h</w:t>
+      </w:r>
+      <w:r>
+        <w:rPr>
+          <w:lang w:val="de-CH"/>
+        </w:rPr>
+        <w:t>ap3). Entpacke sie in deinem Download-Ordner.</w:t>
+      </w:r>
+    </w:p>
+    <w:p>
+      <w:pPr>
+        <w:rPr>
+          <w:lang w:val="de-CH"/>
+        </w:rPr>
+      </w:pPr>
+      <w:r>
+        <w:rPr>
+          <w:lang w:val="de-CH"/>
+        </w:rPr>
+        <w:t>Schliesse jetzt deinen Router ans Heimnetzwerk an (Port 1) und gehe zu «Administration»:</w:t>
+      </w:r>
+    </w:p>
+    <w:p>
+      <w:pPr>
+        <w:rPr>
+          <w:lang w:val="de-CH"/>
+        </w:rPr>
+      </w:pPr>
       <w:r>
         <w:rPr>
           <w:noProof/>
-        </w:rPr>
+          <w:lang w:val="en-GB"/>
+        </w:rPr>
+        <w:lastRenderedPageBreak/>
         <w:drawing>
-          <wp:inline distT="0" distB="0" distL="0" distR="0" wp14:anchorId="3E348B85" wp14:editId="351C438D">
-            <wp:extent cx="3411616" cy="2095081"/>
-            <wp:effectExtent l="0" t="0" r="0" b="635"/>
-            <wp:docPr id="1368114697" name="Grafik 1"/>
+          <wp:inline distT="0" distB="0" distL="0" distR="0" wp14:anchorId="4F85E0D2" wp14:editId="5E0EA7B6">
+            <wp:extent cx="5943600" cy="4314190"/>
+            <wp:effectExtent l="0" t="0" r="0" b="0"/>
+            <wp:docPr id="1629861851" name="Grafik 8"/>
             <wp:cNvGraphicFramePr>
               <a:graphicFrameLocks xmlns:a="http://schemas.openxmlformats.org/drawingml/2006/main" noChangeAspect="1"/>
             </wp:cNvGraphicFramePr>
@@ -6064,96 +7023,11 @@
               <a:graphicData uri="http://schemas.openxmlformats.org/drawingml/2006/picture">
                 <pic:pic xmlns:pic="http://schemas.openxmlformats.org/drawingml/2006/picture">
                   <pic:nvPicPr>
-                    <pic:cNvPr id="1368114697" name=""/>
+                    <pic:cNvPr id="1629861851" name=""/>
                     <pic:cNvPicPr/>
                   </pic:nvPicPr>
                   <pic:blipFill>
-                    <a:blip r:embed="rId61"/>
-                    <a:stretch>
-                      <a:fillRect/>
-                    </a:stretch>
-                  </pic:blipFill>
-                  <pic:spPr>
-                    <a:xfrm>
-                      <a:off x="0" y="0"/>
-                      <a:ext cx="3426873" cy="2104450"/>
-                    </a:xfrm>
-                    <a:prstGeom prst="rect">
-                      <a:avLst/>
-                    </a:prstGeom>
-                  </pic:spPr>
-                </pic:pic>
-              </a:graphicData>
-            </a:graphic>
-          </wp:inline>
-        </w:drawing>
-      </w:r>
-    </w:p>
-    <w:p>
-      <w:pPr>
-        <w:rPr>
-          <w:lang w:val="de-CH"/>
-        </w:rPr>
-      </w:pPr>
-      <w:r>
-        <w:rPr>
-          <w:lang w:val="de-CH"/>
-        </w:rPr>
-        <w:t xml:space="preserve">Wenn die Version mit der in unserem Repo übereinstimmt (verwende das Verzeichnis des Routers, den </w:t>
-      </w:r>
-      <w:r>
-        <w:rPr>
-          <w:lang w:val="de-CH"/>
-        </w:rPr>
-        <w:t>du</w:t>
-      </w:r>
-      <w:r>
-        <w:rPr>
-          <w:lang w:val="de-CH"/>
-        </w:rPr>
-        <w:t xml:space="preserve"> aktualisieren möchte</w:t>
-      </w:r>
-      <w:r>
-        <w:rPr>
-          <w:lang w:val="de-CH"/>
-        </w:rPr>
-        <w:t>st</w:t>
-      </w:r>
-      <w:r>
-        <w:rPr>
-          <w:lang w:val="de-CH"/>
-        </w:rPr>
-        <w:t>):</w:t>
-      </w:r>
-    </w:p>
-    <w:p>
-      <w:pPr>
-        <w:rPr>
-          <w:lang w:val="de-CH"/>
-        </w:rPr>
-      </w:pPr>
-      <w:r>
-        <w:rPr>
-          <w:noProof/>
-          <w:lang w:val="en-GB"/>
-        </w:rPr>
-        <w:drawing>
-          <wp:inline distT="0" distB="0" distL="0" distR="0" wp14:anchorId="27B45BED" wp14:editId="0CAD5EC0">
-            <wp:extent cx="3933930" cy="1046106"/>
-            <wp:effectExtent l="0" t="0" r="0" b="1905"/>
-            <wp:docPr id="1845115880" name="Grafik 3"/>
-            <wp:cNvGraphicFramePr>
-              <a:graphicFrameLocks xmlns:a="http://schemas.openxmlformats.org/drawingml/2006/main" noChangeAspect="1"/>
-            </wp:cNvGraphicFramePr>
-            <a:graphic xmlns:a="http://schemas.openxmlformats.org/drawingml/2006/main">
-              <a:graphicData uri="http://schemas.openxmlformats.org/drawingml/2006/picture">
-                <pic:pic xmlns:pic="http://schemas.openxmlformats.org/drawingml/2006/picture">
-                  <pic:nvPicPr>
-                    <pic:cNvPr id="1845115880" name=""/>
-                    <pic:cNvPicPr/>
-                  </pic:nvPicPr>
-                  <pic:blipFill>
-                    <a:blip r:embed="rId62" cstate="print">
+                    <a:blip r:embed="rId56">
                       <a:extLst>
                         <a:ext uri="{28A0092B-C50C-407E-A947-70E740481C1C}">
                           <a14:useLocalDpi xmlns:a14="http://schemas.microsoft.com/office/drawing/2010/main" val="0"/>
@@ -6167,7 +7041,7 @@
                   <pic:spPr>
                     <a:xfrm>
                       <a:off x="0" y="0"/>
-                      <a:ext cx="3955818" cy="1051926"/>
+                      <a:ext cx="5943600" cy="4314190"/>
                     </a:xfrm>
                     <a:prstGeom prst="rect">
                       <a:avLst/>
@@ -6190,7 +7064,27 @@
         <w:rPr>
           <w:lang w:val="de-CH"/>
         </w:rPr>
-        <w:t>Wenn nicht identisch, installiere die neue Version aus demselben Verzeichnis:</w:t>
+        <w:t>Wähle die Datei „</w:t>
+      </w:r>
+      <w:proofErr w:type="spellStart"/>
+      <w:r>
+        <w:rPr>
+          <w:lang w:val="de-CH"/>
+        </w:rPr>
+        <w:t>phonebook</w:t>
+      </w:r>
+      <w:proofErr w:type="spellEnd"/>
+      <w:r>
+        <w:rPr>
+          <w:lang w:val="de-CH"/>
+        </w:rPr>
+        <w:t>…</w:t>
+      </w:r>
+      <w:r>
+        <w:rPr>
+          <w:lang w:val="de-CH"/>
+        </w:rPr>
+        <w:t>“ aus und lade sie hoch. Dadurch wird die Installation gestartet.</w:t>
       </w:r>
     </w:p>
     <w:p>
@@ -6205,10 +7099,10 @@
           <w:lang w:val="en-GB"/>
         </w:rPr>
         <w:drawing>
-          <wp:inline distT="0" distB="0" distL="0" distR="0" wp14:anchorId="5D8FA795" wp14:editId="67002C38">
-            <wp:extent cx="3326004" cy="2362316"/>
-            <wp:effectExtent l="0" t="0" r="8255" b="0"/>
-            <wp:docPr id="1856605063" name="Grafik 4"/>
+          <wp:inline distT="0" distB="0" distL="0" distR="0" wp14:anchorId="30542B13" wp14:editId="28053F89">
+            <wp:extent cx="5943600" cy="1616075"/>
+            <wp:effectExtent l="0" t="0" r="0" b="3175"/>
+            <wp:docPr id="1589243764" name="Grafik 9"/>
             <wp:cNvGraphicFramePr>
               <a:graphicFrameLocks xmlns:a="http://schemas.openxmlformats.org/drawingml/2006/main" noChangeAspect="1"/>
             </wp:cNvGraphicFramePr>
@@ -6216,11 +7110,11 @@
               <a:graphicData uri="http://schemas.openxmlformats.org/drawingml/2006/picture">
                 <pic:pic xmlns:pic="http://schemas.openxmlformats.org/drawingml/2006/picture">
                   <pic:nvPicPr>
-                    <pic:cNvPr id="1856605063" name=""/>
+                    <pic:cNvPr id="1589243764" name=""/>
                     <pic:cNvPicPr/>
                   </pic:nvPicPr>
                   <pic:blipFill>
-                    <a:blip r:embed="rId63" cstate="print">
+                    <a:blip r:embed="rId57">
                       <a:extLst>
                         <a:ext uri="{28A0092B-C50C-407E-A947-70E740481C1C}">
                           <a14:useLocalDpi xmlns:a14="http://schemas.microsoft.com/office/drawing/2010/main" val="0"/>
@@ -6234,7 +7128,7 @@
                   <pic:spPr>
                     <a:xfrm>
                       <a:off x="0" y="0"/>
-                      <a:ext cx="3366465" cy="2391054"/>
+                      <a:ext cx="5943600" cy="1616075"/>
                     </a:xfrm>
                     <a:prstGeom prst="rect">
                       <a:avLst/>
@@ -6257,148 +7151,6 @@
         <w:rPr>
           <w:lang w:val="de-CH"/>
         </w:rPr>
-        <w:lastRenderedPageBreak/>
-        <w:t>Jetzt k</w:t>
-      </w:r>
-      <w:r>
-        <w:rPr>
-          <w:lang w:val="de-CH"/>
-        </w:rPr>
-        <w:t>a</w:t>
-      </w:r>
-      <w:r>
-        <w:rPr>
-          <w:lang w:val="de-CH"/>
-        </w:rPr>
-        <w:t>nn</w:t>
-      </w:r>
-      <w:r>
-        <w:rPr>
-          <w:lang w:val="de-CH"/>
-        </w:rPr>
-        <w:t>st du</w:t>
-      </w:r>
-      <w:r>
-        <w:rPr>
-          <w:lang w:val="de-CH"/>
-        </w:rPr>
-        <w:t xml:space="preserve"> das Sipserver-Paket auf die gleiche Weise überprüfen. Wenn kein „Downgrade“ durchgeführt werden soll und </w:t>
-      </w:r>
-      <w:r>
-        <w:rPr>
-          <w:lang w:val="de-CH"/>
-        </w:rPr>
-        <w:t>du</w:t>
-      </w:r>
-      <w:r>
-        <w:rPr>
-          <w:lang w:val="de-CH"/>
-        </w:rPr>
-        <w:t xml:space="preserve"> sicher </w:t>
-      </w:r>
-      <w:r>
-        <w:rPr>
-          <w:lang w:val="de-CH"/>
-        </w:rPr>
-        <w:t>bist</w:t>
-      </w:r>
-      <w:r>
-        <w:rPr>
-          <w:lang w:val="de-CH"/>
-        </w:rPr>
-        <w:t xml:space="preserve">, dass </w:t>
-      </w:r>
-      <w:r>
-        <w:rPr>
-          <w:lang w:val="de-CH"/>
-        </w:rPr>
-        <w:t>du die</w:t>
-      </w:r>
-      <w:r>
-        <w:rPr>
-          <w:lang w:val="de-CH"/>
-        </w:rPr>
-        <w:t xml:space="preserve"> neueste Version installieren</w:t>
-      </w:r>
-      <w:r>
-        <w:rPr>
-          <w:lang w:val="de-CH"/>
-        </w:rPr>
-        <w:t xml:space="preserve"> willst</w:t>
-      </w:r>
-      <w:r>
-        <w:rPr>
-          <w:lang w:val="de-CH"/>
-        </w:rPr>
-        <w:t xml:space="preserve">, entferne zuerst das </w:t>
-      </w:r>
-      <w:r>
-        <w:rPr>
-          <w:lang w:val="de-CH"/>
-        </w:rPr>
-        <w:t xml:space="preserve">installierte </w:t>
-      </w:r>
-      <w:r>
-        <w:rPr>
-          <w:lang w:val="de-CH"/>
-        </w:rPr>
-        <w:t>Paket.</w:t>
-      </w:r>
-    </w:p>
-    <w:p>
-      <w:pPr>
-        <w:rPr>
-          <w:lang w:val="de-CH"/>
-        </w:rPr>
-      </w:pPr>
-      <w:r>
-        <w:rPr>
-          <w:lang w:val="de-CH"/>
-        </w:rPr>
-        <w:t>Mache dasselbe mit der Datei „phonebook_xxx“.</w:t>
-      </w:r>
-    </w:p>
-    <w:p>
-      <w:pPr>
-        <w:rPr>
-          <w:lang w:val="de-CH"/>
-        </w:rPr>
-      </w:pPr>
-      <w:r>
-        <w:rPr>
-          <w:lang w:val="de-CH"/>
-        </w:rPr>
-        <w:t>Du</w:t>
-      </w:r>
-      <w:r>
-        <w:rPr>
-          <w:lang w:val="de-CH"/>
-        </w:rPr>
-        <w:t xml:space="preserve"> k</w:t>
-      </w:r>
-      <w:r>
-        <w:rPr>
-          <w:lang w:val="de-CH"/>
-        </w:rPr>
-        <w:t xml:space="preserve">annst </w:t>
-      </w:r>
-      <w:r>
-        <w:rPr>
-          <w:lang w:val="de-CH"/>
-        </w:rPr>
-        <w:t>jederzeit überprüfen, ob die richtigen Versionen installiert sind.</w:t>
-      </w:r>
-    </w:p>
-    <w:p>
-      <w:pPr>
-        <w:rPr>
-          <w:lang w:val="de-CH"/>
-        </w:rPr>
-      </w:pPr>
-      <w:r>
-        <w:rPr>
-          <w:lang w:val="de-CH"/>
-        </w:rPr>
         <w:t xml:space="preserve">Jetzt </w:t>
       </w:r>
       <w:r>
@@ -6457,23 +7209,14 @@
           <w:lang w:val="de-CH"/>
         </w:rPr>
       </w:pPr>
-      <w:bookmarkStart w:id="31" w:name="_Toc165897225"/>
-      <w:r>
-        <w:rPr>
-          <w:lang w:val="de-CH"/>
-        </w:rPr>
-        <w:t xml:space="preserve">Files to </w:t>
-      </w:r>
-      <w:r>
-        <w:t>check</w:t>
-      </w:r>
-      <w:r>
-        <w:rPr>
-          <w:lang w:val="de-CH"/>
-        </w:rPr>
-        <w:t>:</w:t>
-      </w:r>
-      <w:bookmarkEnd w:id="31"/>
+      <w:bookmarkStart w:id="29" w:name="_Toc165897225"/>
+      <w:r>
+        <w:rPr>
+          <w:lang w:val="de-CH"/>
+        </w:rPr>
+        <w:t>Check ob alles richtig läuft</w:t>
+      </w:r>
+      <w:bookmarkEnd w:id="29"/>
     </w:p>
     <w:p>
       <w:pPr>
@@ -6482,15 +7225,31 @@
           <w:lang w:val="de-CH"/>
         </w:rPr>
       </w:pPr>
-      <w:bookmarkStart w:id="32" w:name="_Toc165897226"/>
-      <w:r>
-        <w:rPr>
-          <w:lang w:val="de-CH"/>
-        </w:rPr>
-        <w:t>Config file</w:t>
-      </w:r>
+      <w:bookmarkStart w:id="30" w:name="_Toc165897226"/>
+      <w:proofErr w:type="spellStart"/>
+      <w:r>
+        <w:rPr>
+          <w:lang w:val="de-CH"/>
+        </w:rPr>
+        <w:t>Config</w:t>
+      </w:r>
+      <w:proofErr w:type="spellEnd"/>
+      <w:r>
+        <w:rPr>
+          <w:lang w:val="de-CH"/>
+        </w:rPr>
+        <w:t xml:space="preserve"> </w:t>
+      </w:r>
+      <w:proofErr w:type="spellStart"/>
+      <w:r>
+        <w:rPr>
+          <w:lang w:val="de-CH"/>
+        </w:rPr>
+        <w:t>file</w:t>
+      </w:r>
+      <w:bookmarkEnd w:id="28"/>
       <w:bookmarkEnd w:id="30"/>
-      <w:bookmarkEnd w:id="32"/>
+      <w:proofErr w:type="spellEnd"/>
     </w:p>
     <w:p>
       <w:r>
@@ -6503,10 +7262,38 @@
     <w:p>
       <w:pPr>
         <w:pStyle w:val="Code"/>
-      </w:pPr>
-      <w:r>
-        <w:t>vi /etc/config/phonebook</w:t>
-      </w:r>
+        <w:rPr>
+          <w:lang w:val="de-CH"/>
+        </w:rPr>
+      </w:pPr>
+      <w:r>
+        <w:rPr>
+          <w:lang w:val="de-CH"/>
+        </w:rPr>
+        <w:t>vi /</w:t>
+      </w:r>
+      <w:proofErr w:type="spellStart"/>
+      <w:r>
+        <w:rPr>
+          <w:lang w:val="de-CH"/>
+        </w:rPr>
+        <w:t>etc</w:t>
+      </w:r>
+      <w:proofErr w:type="spellEnd"/>
+      <w:r>
+        <w:rPr>
+          <w:lang w:val="de-CH"/>
+        </w:rPr>
+        <w:t>/</w:t>
+      </w:r>
+      <w:proofErr w:type="spellStart"/>
+      <w:r>
+        <w:rPr>
+          <w:lang w:val="de-CH"/>
+        </w:rPr>
+        <w:t>phonebook.conf</w:t>
+      </w:r>
+      <w:proofErr w:type="spellEnd"/>
     </w:p>
     <w:p>
       <w:r>
@@ -6571,6 +7358,7 @@
         <w:rPr>
           <w:lang w:val="en-US"/>
         </w:rPr>
+        <w:lastRenderedPageBreak/>
         <w:t xml:space="preserve">                "direct",</w:t>
       </w:r>
     </w:p>
@@ -6585,7 +7373,21 @@
         <w:rPr>
           <w:lang w:val="en-US"/>
         </w:rPr>
-        <w:t xml:space="preserve">                "pbx"</w:t>
+        <w:t xml:space="preserve">                "</w:t>
+      </w:r>
+      <w:proofErr w:type="spellStart"/>
+      <w:r>
+        <w:rPr>
+          <w:lang w:val="en-US"/>
+        </w:rPr>
+        <w:t>pbx</w:t>
+      </w:r>
+      <w:proofErr w:type="spellEnd"/>
+      <w:r>
+        <w:rPr>
+          <w:lang w:val="en-US"/>
+        </w:rPr>
+        <w:t>"</w:t>
       </w:r>
     </w:p>
     <w:p>
@@ -6614,6 +7416,7 @@
         </w:rPr>
         <w:t xml:space="preserve">  - Supported: "</w:t>
       </w:r>
+      <w:proofErr w:type="spellStart"/>
       <w:proofErr w:type="gramStart"/>
       <w:r>
         <w:rPr>
@@ -6626,7 +7429,14 @@
         <w:rPr>
           <w:lang w:val="en-US"/>
         </w:rPr>
-        <w:t>,combined"</w:t>
+        <w:t>,combined</w:t>
+      </w:r>
+      <w:proofErr w:type="spellEnd"/>
+      <w:r>
+        <w:rPr>
+          <w:lang w:val="en-US"/>
+        </w:rPr>
+        <w:t>"</w:t>
       </w:r>
     </w:p>
     <w:p>
@@ -6713,6 +7523,7 @@
         </w:rPr>
         <w:t xml:space="preserve">  - Supported: </w:t>
       </w:r>
+      <w:proofErr w:type="spellStart"/>
       <w:proofErr w:type="gramStart"/>
       <w:r>
         <w:rPr>
@@ -6727,58 +7538,123 @@
         </w:rPr>
         <w:t>,cisco,snom</w:t>
       </w:r>
+      <w:proofErr w:type="spellEnd"/>
     </w:p>
     <w:p>
       <w:pPr>
         <w:pStyle w:val="berschrift3"/>
         <w:rPr>
-          <w:lang w:val="en-US"/>
-        </w:rPr>
-      </w:pPr>
-      <w:bookmarkStart w:id="33" w:name="_Toc165897227"/>
-      <w:r>
-        <w:rPr>
-          <w:lang w:val="en-US"/>
+          <w:lang w:val="de-CH"/>
+        </w:rPr>
+      </w:pPr>
+      <w:bookmarkStart w:id="31" w:name="_Toc165897227"/>
+      <w:r>
+        <w:rPr>
+          <w:lang w:val="de-CH"/>
         </w:rPr>
         <w:t>Phonebook.csv</w:t>
       </w:r>
+      <w:bookmarkEnd w:id="31"/>
+    </w:p>
+    <w:p>
+      <w:pPr>
+        <w:rPr>
+          <w:lang w:val="de-CH"/>
+        </w:rPr>
+      </w:pPr>
+      <w:r>
+        <w:rPr>
+          <w:lang w:val="de-CH"/>
+        </w:rPr>
+        <w:t>Schau ob in /</w:t>
+      </w:r>
+      <w:proofErr w:type="spellStart"/>
+      <w:r>
+        <w:rPr>
+          <w:lang w:val="de-CH"/>
+        </w:rPr>
+        <w:t>www</w:t>
+      </w:r>
+      <w:proofErr w:type="spellEnd"/>
+      <w:r>
+        <w:rPr>
+          <w:lang w:val="de-CH"/>
+        </w:rPr>
+        <w:t>/</w:t>
+      </w:r>
+      <w:proofErr w:type="spellStart"/>
+      <w:r>
+        <w:rPr>
+          <w:lang w:val="de-CH"/>
+        </w:rPr>
+        <w:t>arednstack</w:t>
+      </w:r>
+      <w:proofErr w:type="spellEnd"/>
+      <w:r>
+        <w:rPr>
+          <w:lang w:val="de-CH"/>
+        </w:rPr>
+        <w:t xml:space="preserve">/ das File “phonebook.csv” erscheint. </w:t>
+      </w:r>
+      <w:r>
+        <w:rPr>
+          <w:lang w:val="de-CH"/>
+        </w:rPr>
+        <w:t>Wenn nicht, warte ein paar Stunden und versuche es nochmals.</w:t>
+      </w:r>
+      <w:r>
+        <w:rPr>
+          <w:lang w:val="de-CH"/>
+        </w:rPr>
+        <w:t xml:space="preserve"> Oder gebe </w:t>
+      </w:r>
+    </w:p>
+    <w:p>
+      <w:pPr>
+        <w:pStyle w:val="Code"/>
+        <w:rPr>
+          <w:lang w:val="de-CH"/>
+        </w:rPr>
+      </w:pPr>
+      <w:hyperlink r:id="rId58" w:history="1">
+        <w:r>
+          <w:rPr>
+            <w:rStyle w:val="Hyperlink"/>
+            <w:lang w:val="de-CH"/>
+          </w:rPr>
+          <w:t>http://localnode.local.mesh/cgi-bin/phonebook.sh</w:t>
+        </w:r>
+      </w:hyperlink>
+    </w:p>
+    <w:p>
+      <w:pPr>
+        <w:rPr>
+          <w:lang w:val="de-CH"/>
+        </w:rPr>
+      </w:pPr>
+      <w:r>
+        <w:rPr>
+          <w:lang w:val="de-CH"/>
+        </w:rPr>
+        <w:t>in deinen Browser ein</w:t>
+      </w:r>
+    </w:p>
+    <w:p>
+      <w:pPr>
+        <w:pStyle w:val="berschrift2"/>
+      </w:pPr>
+      <w:bookmarkStart w:id="32" w:name="_Toc14"/>
+      <w:bookmarkStart w:id="33" w:name="_Toc165897228"/>
+      <w:r>
+        <w:rPr>
+          <w:rFonts w:eastAsia="Arial Unicode MS" w:cs="Arial Unicode MS"/>
+        </w:rPr>
+        <w:t>Sich parallel mit einer Telefonzentrale verbinden</w:t>
+      </w:r>
+      <w:bookmarkEnd w:id="32"/>
       <w:bookmarkEnd w:id="33"/>
     </w:p>
     <w:p>
-      <w:pPr>
-        <w:rPr>
-          <w:lang w:val="de-CH"/>
-        </w:rPr>
-      </w:pPr>
-      <w:r>
-        <w:rPr>
-          <w:lang w:val="de-CH"/>
-        </w:rPr>
-        <w:t xml:space="preserve">Schau ob in /www/arednstack/ das File “phonebook.csv” erscheint. </w:t>
-      </w:r>
-      <w:r>
-        <w:rPr>
-          <w:lang w:val="de-CH"/>
-        </w:rPr>
-        <w:t>Wenn nicht, warte ein paar Stunden und versuche es nochmals.</w:t>
-      </w:r>
-    </w:p>
-    <w:p>
-      <w:pPr>
-        <w:pStyle w:val="berschrift2"/>
-      </w:pPr>
-      <w:bookmarkStart w:id="34" w:name="_Toc14"/>
-      <w:bookmarkStart w:id="35" w:name="_Toc165897228"/>
-      <w:r>
-        <w:rPr>
-          <w:rFonts w:eastAsia="Arial Unicode MS" w:cs="Arial Unicode MS"/>
-        </w:rPr>
-        <w:t>Sich parallel mit einer Telefonzentrale verbinden</w:t>
-      </w:r>
-      <w:bookmarkEnd w:id="34"/>
-      <w:bookmarkEnd w:id="35"/>
-    </w:p>
-    <w:p>
       <w:r>
         <w:rPr>
           <w:rFonts w:eastAsia="Arial Unicode MS" w:cs="Arial Unicode MS"/>
@@ -6787,8 +7663,8 @@
       </w:r>
     </w:p>
     <w:sectPr>
-      <w:headerReference w:type="default" r:id="rId64"/>
-      <w:footerReference w:type="default" r:id="rId65"/>
+      <w:headerReference w:type="default" r:id="rId59"/>
+      <w:footerReference w:type="default" r:id="rId60"/>
       <w:pgSz w:w="11900" w:h="16840"/>
       <w:pgMar w:top="1440" w:right="1080" w:bottom="1440" w:left="1440" w:header="720" w:footer="720" w:gutter="0"/>
       <w:cols w:space="720"/>
@@ -7946,6 +8822,18 @@
       <w:spacing w:after="100"/>
       <w:ind w:left="440"/>
     </w:pPr>
+  </w:style>
+  <w:style w:type="character" w:styleId="NichtaufgelsteErwhnung">
+    <w:name w:val="Unresolved Mention"/>
+    <w:basedOn w:val="Absatz-Standardschriftart"/>
+    <w:uiPriority w:val="99"/>
+    <w:semiHidden/>
+    <w:unhideWhenUsed/>
+    <w:rsid w:val="00832EE0"/>
+    <w:rPr>
+      <w:color w:val="605E5C"/>
+      <w:shd w:val="clear" w:color="auto" w:fill="E1DFDD"/>
+    </w:rPr>
   </w:style>
 </w:styles>
 </file>

</xml_diff>